<commit_message>
Added copilot generated function documentation to Pi_the_robot.py
</commit_message>
<xml_diff>
--- a/Docs/Commands.docx
+++ b/Docs/Commands.docx
@@ -1,14 +1,16 @@
 
 <file path=word/document.xml><?xml version="1.0" encoding="utf-8"?>
-<w:document xmlns:wpc="http://schemas.microsoft.com/office/word/2010/wordprocessingCanvas" xmlns:cx="http://schemas.microsoft.com/office/drawing/2014/chartex" xmlns:cx1="http://schemas.microsoft.com/office/drawing/2015/9/8/chartex" xmlns:cx2="http://schemas.microsoft.com/office/drawing/2015/10/21/chartex" xmlns:cx3="http://schemas.microsoft.com/office/drawing/2016/5/9/chartex" xmlns:cx4="http://schemas.microsoft.com/office/drawing/2016/5/10/chartex" xmlns:cx5="http://schemas.microsoft.com/office/drawing/2016/5/11/chartex" xmlns:cx6="http://schemas.microsoft.com/office/drawing/2016/5/12/chartex" xmlns:cx7="http://schemas.microsoft.com/office/drawing/2016/5/13/chartex" xmlns:cx8="http://schemas.microsoft.com/office/drawing/2016/5/14/chartex" xmlns:mc="http://schemas.openxmlformats.org/markup-compatibility/2006" xmlns:aink="http://schemas.microsoft.com/office/drawing/2016/ink" xmlns:am3d="http://schemas.microsoft.com/office/drawing/2017/model3d" xmlns:o="urn:schemas-microsoft-com:office:office" xmlns:oel="http://schemas.microsoft.com/office/2019/extlst" xmlns:r="http://schemas.openxmlformats.org/officeDocument/2006/relationships" xmlns:m="http://schemas.openxmlformats.org/officeDocument/2006/math" xmlns:v="urn:schemas-microsoft-com:vml" xmlns:wp14="http://schemas.microsoft.com/office/word/2010/wordprocessingDrawing" xmlns:wp="http://schemas.openxmlformats.org/drawingml/2006/wordprocessingDrawing" xmlns:w10="urn:schemas-microsoft-com:office:word" xmlns:w="http://schemas.openxmlformats.org/wordprocessingml/2006/main" xmlns:w14="http://schemas.microsoft.com/office/word/2010/wordml" xmlns:w15="http://schemas.microsoft.com/office/word/2012/wordml" xmlns:w16cex="http://schemas.microsoft.com/office/word/2018/wordml/cex" xmlns:w16cid="http://schemas.microsoft.com/office/word/2016/wordml/cid" xmlns:w16="http://schemas.microsoft.com/office/word/2018/wordml" xmlns:w16du="http://schemas.microsoft.com/office/word/2023/wordml/word16du" xmlns:w16sdtdh="http://schemas.microsoft.com/office/word/2020/wordml/sdtdatahash" xmlns:w16se="http://schemas.microsoft.com/office/word/2015/wordml/symex" xmlns:wpg="http://schemas.microsoft.com/office/word/2010/wordprocessingGroup" xmlns:wpi="http://schemas.microsoft.com/office/word/2010/wordprocessingInk" xmlns:wne="http://schemas.microsoft.com/office/word/2006/wordml" xmlns:wps="http://schemas.microsoft.com/office/word/2010/wordprocessingShape" mc:Ignorable="w14 w15 w16se w16cid w16 w16cex w16sdtdh w16du wp14">
+<w:document xmlns:wpc="http://schemas.microsoft.com/office/word/2010/wordprocessingCanvas" xmlns:cx="http://schemas.microsoft.com/office/drawing/2014/chartex" xmlns:cx1="http://schemas.microsoft.com/office/drawing/2015/9/8/chartex" xmlns:cx2="http://schemas.microsoft.com/office/drawing/2015/10/21/chartex" xmlns:cx3="http://schemas.microsoft.com/office/drawing/2016/5/9/chartex" xmlns:cx4="http://schemas.microsoft.com/office/drawing/2016/5/10/chartex" xmlns:cx5="http://schemas.microsoft.com/office/drawing/2016/5/11/chartex" xmlns:cx6="http://schemas.microsoft.com/office/drawing/2016/5/12/chartex" xmlns:cx7="http://schemas.microsoft.com/office/drawing/2016/5/13/chartex" xmlns:cx8="http://schemas.microsoft.com/office/drawing/2016/5/14/chartex" xmlns:mc="http://schemas.openxmlformats.org/markup-compatibility/2006" xmlns:aink="http://schemas.microsoft.com/office/drawing/2016/ink" xmlns:am3d="http://schemas.microsoft.com/office/drawing/2017/model3d" xmlns:o="urn:schemas-microsoft-com:office:office" xmlns:oel="http://schemas.microsoft.com/office/2019/extlst" xmlns:r="http://schemas.openxmlformats.org/officeDocument/2006/relationships" xmlns:m="http://schemas.openxmlformats.org/officeDocument/2006/math" xmlns:v="urn:schemas-microsoft-com:vml" xmlns:wp14="http://schemas.microsoft.com/office/word/2010/wordprocessingDrawing" xmlns:wp="http://schemas.openxmlformats.org/drawingml/2006/wordprocessingDrawing" xmlns:w10="urn:schemas-microsoft-com:office:word" xmlns:w="http://schemas.openxmlformats.org/wordprocessingml/2006/main" xmlns:w14="http://schemas.microsoft.com/office/word/2010/wordml" xmlns:w15="http://schemas.microsoft.com/office/word/2012/wordml" xmlns:w16cex="http://schemas.microsoft.com/office/word/2018/wordml/cex" xmlns:w16cid="http://schemas.microsoft.com/office/word/2016/wordml/cid" xmlns:w16="http://schemas.microsoft.com/office/word/2018/wordml" xmlns:w16du="http://schemas.microsoft.com/office/word/2023/wordml/word16du" xmlns:w16sdtdh="http://schemas.microsoft.com/office/word/2020/wordml/sdtdatahash" xmlns:w16sdtfl="http://schemas.microsoft.com/office/word/2024/wordml/sdtformatlock" xmlns:w16se="http://schemas.microsoft.com/office/word/2015/wordml/symex" xmlns:wpg="http://schemas.microsoft.com/office/word/2010/wordprocessingGroup" xmlns:wpi="http://schemas.microsoft.com/office/word/2010/wordprocessingInk" xmlns:wne="http://schemas.microsoft.com/office/word/2006/wordml" xmlns:wps="http://schemas.microsoft.com/office/word/2010/wordprocessingShape" mc:Ignorable="w14 w15 w16se w16cid w16 w16cex w16sdtdh w16sdtfl w16du wp14">
   <w:body>
     <w:p>
       <w:pPr>
         <w:pStyle w:val="Heading1"/>
       </w:pPr>
+      <w:proofErr w:type="gramStart"/>
       <w:r>
         <w:t>Command  :</w:t>
       </w:r>
+      <w:proofErr w:type="gramEnd"/>
       <w:r>
         <w:tab/>
       </w:r>
@@ -16,6 +18,10 @@
         <w:tab/>
       </w:r>
       <w:r>
+        <w:rPr>
+          <w:b/>
+          <w:bCs/>
+        </w:rPr>
         <w:t>servo</w:t>
       </w:r>
     </w:p>
@@ -23,9 +29,11 @@
       <w:pPr>
         <w:pStyle w:val="Heading2"/>
       </w:pPr>
+      <w:proofErr w:type="gramStart"/>
       <w:r>
         <w:t>Target :</w:t>
       </w:r>
+      <w:proofErr w:type="gramEnd"/>
       <w:r>
         <w:tab/>
       </w:r>
@@ -52,6 +60,7 @@
           <w:tab w:val="left" w:pos="6175"/>
         </w:tabs>
       </w:pPr>
+      <w:proofErr w:type="gramStart"/>
       <w:r>
         <w:rPr>
           <w:rStyle w:val="Heading2Char"/>
@@ -61,6 +70,7 @@
       <w:r>
         <w:t xml:space="preserve"> :</w:t>
       </w:r>
+      <w:proofErr w:type="gramEnd"/>
       <w:r>
         <w:tab/>
       </w:r>
@@ -76,11 +86,16 @@
         <w:pStyle w:val="Heading2"/>
       </w:pPr>
       <w:r>
-        <w:t>Command format</w:t>
+        <w:t xml:space="preserve">Command </w:t>
+      </w:r>
+      <w:proofErr w:type="gramStart"/>
+      <w:r>
+        <w:t>format</w:t>
       </w:r>
       <w:r>
         <w:t xml:space="preserve"> :</w:t>
       </w:r>
+      <w:proofErr w:type="gramEnd"/>
     </w:p>
     <w:tbl>
       <w:tblPr>
@@ -398,6 +413,7 @@
       <w:pPr>
         <w:pStyle w:val="Heading2"/>
       </w:pPr>
+      <w:proofErr w:type="gramStart"/>
       <w:r>
         <w:rPr>
           <w:rStyle w:val="Heading2Char"/>
@@ -407,19 +423,28 @@
       <w:r>
         <w:t xml:space="preserve"> :</w:t>
       </w:r>
+      <w:proofErr w:type="gramEnd"/>
     </w:p>
     <w:p>
       <w:pPr>
         <w:pStyle w:val="Heading3"/>
       </w:pPr>
       <w:r>
-        <w:t>P1</w:t>
+        <w:t>P</w:t>
+      </w:r>
+      <w:proofErr w:type="gramStart"/>
+      <w:r>
+        <w:t>1</w:t>
       </w:r>
       <w:r>
         <w:t xml:space="preserve">  </w:t>
       </w:r>
       <w:r>
-        <w:t>Define source task of command</w:t>
+        <w:t>Define</w:t>
+      </w:r>
+      <w:proofErr w:type="gramEnd"/>
+      <w:r>
+        <w:t xml:space="preserve"> source task of command</w:t>
       </w:r>
     </w:p>
     <w:p>
@@ -459,7 +484,23 @@
           <w:sz w:val="24"/>
           <w:szCs w:val="24"/>
         </w:rPr>
-        <w:t>Software not implemented as yet, therefore use any value from 0-&gt;63</w:t>
+        <w:t xml:space="preserve">Software not implemented as </w:t>
+      </w:r>
+      <w:proofErr w:type="gramStart"/>
+      <w:r>
+        <w:rPr>
+          <w:sz w:val="24"/>
+          <w:szCs w:val="24"/>
+        </w:rPr>
+        <w:t>yet,</w:t>
+      </w:r>
+      <w:proofErr w:type="gramEnd"/>
+      <w:r>
+        <w:rPr>
+          <w:sz w:val="24"/>
+          <w:szCs w:val="24"/>
+        </w:rPr>
+        <w:t xml:space="preserve"> therefore use any value from 0-&gt;63</w:t>
       </w:r>
     </w:p>
     <w:p>
@@ -467,7 +508,15 @@
         <w:pStyle w:val="Heading3"/>
       </w:pPr>
       <w:r>
-        <w:t>P2 Command that can be executed by the  RP2040 microcontroller</w:t>
+        <w:t xml:space="preserve">P2 Command that can be executed by </w:t>
+      </w:r>
+      <w:proofErr w:type="gramStart"/>
+      <w:r>
+        <w:t>the  RP</w:t>
+      </w:r>
+      <w:proofErr w:type="gramEnd"/>
+      <w:r>
+        <w:t>2040 microcontroller</w:t>
       </w:r>
     </w:p>
     <w:p>
@@ -999,7 +1048,23 @@
                 <w:sz w:val="24"/>
                 <w:szCs w:val="24"/>
               </w:rPr>
-              <w:t>Delay a number of milliseconds</w:t>
+              <w:t xml:space="preserve">Delay </w:t>
+            </w:r>
+            <w:proofErr w:type="gramStart"/>
+            <w:r>
+              <w:rPr>
+                <w:sz w:val="24"/>
+                <w:szCs w:val="24"/>
+              </w:rPr>
+              <w:t>a number of</w:t>
+            </w:r>
+            <w:proofErr w:type="gramEnd"/>
+            <w:r>
+              <w:rPr>
+                <w:sz w:val="24"/>
+                <w:szCs w:val="24"/>
+              </w:rPr>
+              <w:t xml:space="preserve"> milliseconds</w:t>
             </w:r>
           </w:p>
         </w:tc>
@@ -1201,7 +1266,15 @@
       </w:pPr>
       <w:r>
         <w:lastRenderedPageBreak/>
-        <w:t>P3  Motor code</w:t>
+        <w:t>P</w:t>
+      </w:r>
+      <w:proofErr w:type="gramStart"/>
+      <w:r>
+        <w:t>3  Motor</w:t>
+      </w:r>
+      <w:proofErr w:type="gramEnd"/>
+      <w:r>
+        <w:t xml:space="preserve"> code</w:t>
       </w:r>
     </w:p>
     <w:p>
@@ -1338,6 +1411,7 @@
                 <w:szCs w:val="24"/>
               </w:rPr>
             </w:pPr>
+            <w:proofErr w:type="spellStart"/>
             <w:r>
               <w:rPr>
                 <w:lang w:eastAsia="en-GB"/>
@@ -1354,7 +1428,14 @@
               <w:rPr>
                 <w:lang w:eastAsia="en-GB"/>
               </w:rPr>
-              <w:t>left/right</w:t>
+              <w:t>left</w:t>
+            </w:r>
+            <w:proofErr w:type="spellEnd"/>
+            <w:r>
+              <w:rPr>
+                <w:lang w:eastAsia="en-GB"/>
+              </w:rPr>
+              <w:t>/right</w:t>
             </w:r>
           </w:p>
         </w:tc>
@@ -1433,6 +1514,7 @@
                 <w:szCs w:val="24"/>
               </w:rPr>
             </w:pPr>
+            <w:proofErr w:type="spellStart"/>
             <w:r>
               <w:rPr>
                 <w:lang w:eastAsia="en-GB"/>
@@ -1449,7 +1531,14 @@
               <w:rPr>
                 <w:lang w:eastAsia="en-GB"/>
               </w:rPr>
-              <w:t>up/down</w:t>
+              <w:t>up</w:t>
+            </w:r>
+            <w:proofErr w:type="spellEnd"/>
+            <w:r>
+              <w:rPr>
+                <w:lang w:eastAsia="en-GB"/>
+              </w:rPr>
+              <w:t>/down</w:t>
             </w:r>
           </w:p>
         </w:tc>
@@ -1528,6 +1617,7 @@
                 <w:szCs w:val="24"/>
               </w:rPr>
             </w:pPr>
+            <w:proofErr w:type="spellStart"/>
             <w:r>
               <w:rPr>
                 <w:lang w:eastAsia="en-GB"/>
@@ -1546,6 +1636,7 @@
               </w:rPr>
               <w:t>lid</w:t>
             </w:r>
+            <w:proofErr w:type="spellEnd"/>
           </w:p>
         </w:tc>
         <w:tc>
@@ -1623,6 +1714,7 @@
                 <w:szCs w:val="24"/>
               </w:rPr>
             </w:pPr>
+            <w:proofErr w:type="spellStart"/>
             <w:r>
               <w:rPr>
                 <w:lang w:eastAsia="en-GB"/>
@@ -1641,6 +1733,7 @@
               </w:rPr>
               <w:t>brow</w:t>
             </w:r>
+            <w:proofErr w:type="spellEnd"/>
           </w:p>
         </w:tc>
         <w:tc>
@@ -1718,6 +1811,7 @@
                 <w:szCs w:val="24"/>
               </w:rPr>
             </w:pPr>
+            <w:proofErr w:type="spellStart"/>
             <w:r>
               <w:rPr>
                 <w:lang w:eastAsia="en-GB"/>
@@ -1734,7 +1828,14 @@
               <w:rPr>
                 <w:lang w:eastAsia="en-GB"/>
               </w:rPr>
-              <w:t>left/right</w:t>
+              <w:t>left</w:t>
+            </w:r>
+            <w:proofErr w:type="spellEnd"/>
+            <w:r>
+              <w:rPr>
+                <w:lang w:eastAsia="en-GB"/>
+              </w:rPr>
+              <w:t>/right</w:t>
             </w:r>
           </w:p>
         </w:tc>
@@ -1813,6 +1914,7 @@
                 <w:szCs w:val="24"/>
               </w:rPr>
             </w:pPr>
+            <w:proofErr w:type="spellStart"/>
             <w:r>
               <w:rPr>
                 <w:lang w:eastAsia="en-GB"/>
@@ -1829,7 +1931,14 @@
               <w:rPr>
                 <w:lang w:eastAsia="en-GB"/>
               </w:rPr>
-              <w:t>up/down</w:t>
+              <w:t>up</w:t>
+            </w:r>
+            <w:proofErr w:type="spellEnd"/>
+            <w:r>
+              <w:rPr>
+                <w:lang w:eastAsia="en-GB"/>
+              </w:rPr>
+              <w:t>/down</w:t>
             </w:r>
           </w:p>
         </w:tc>
@@ -1908,6 +2017,7 @@
                 <w:szCs w:val="24"/>
               </w:rPr>
             </w:pPr>
+            <w:proofErr w:type="spellStart"/>
             <w:r>
               <w:rPr>
                 <w:lang w:eastAsia="en-GB"/>
@@ -1926,6 +2036,7 @@
               </w:rPr>
               <w:t>lid</w:t>
             </w:r>
+            <w:proofErr w:type="spellEnd"/>
           </w:p>
         </w:tc>
         <w:tc>
@@ -2003,6 +2114,7 @@
                 <w:szCs w:val="24"/>
               </w:rPr>
             </w:pPr>
+            <w:proofErr w:type="spellStart"/>
             <w:r>
               <w:rPr>
                 <w:lang w:eastAsia="en-GB"/>
@@ -2021,6 +2133,7 @@
               </w:rPr>
               <w:t>brow</w:t>
             </w:r>
+            <w:proofErr w:type="spellEnd"/>
           </w:p>
         </w:tc>
         <w:tc>
@@ -2139,12 +2252,21 @@
                 <w:szCs w:val="24"/>
               </w:rPr>
             </w:pPr>
-            <w:r>
-              <w:rPr>
-                <w:sz w:val="24"/>
-                <w:szCs w:val="24"/>
-              </w:rPr>
-              <w:t>0  -&gt;  +45</w:t>
+            <w:proofErr w:type="gramStart"/>
+            <w:r>
+              <w:rPr>
+                <w:sz w:val="24"/>
+                <w:szCs w:val="24"/>
+              </w:rPr>
+              <w:t>0  -&gt;  +</w:t>
+            </w:r>
+            <w:proofErr w:type="gramEnd"/>
+            <w:r>
+              <w:rPr>
+                <w:sz w:val="24"/>
+                <w:szCs w:val="24"/>
+              </w:rPr>
+              <w:t>45</w:t>
             </w:r>
           </w:p>
         </w:tc>
@@ -2411,12 +2533,21 @@
         </w:rPr>
         <w:t xml:space="preserve">Status value </w:t>
       </w:r>
+      <w:proofErr w:type="gramStart"/>
       <w:r>
         <w:rPr>
           <w:sz w:val="24"/>
           <w:szCs w:val="24"/>
         </w:rPr>
-        <w:t xml:space="preserve">  :  signed integer</w:t>
+        <w:t xml:space="preserve">  :</w:t>
+      </w:r>
+      <w:proofErr w:type="gramEnd"/>
+      <w:r>
+        <w:rPr>
+          <w:sz w:val="24"/>
+          <w:szCs w:val="24"/>
+        </w:rPr>
+        <w:t xml:space="preserve">  signed integer</w:t>
       </w:r>
     </w:p>
     <w:p>
@@ -2742,15 +2873,23 @@
       <w:pPr>
         <w:pStyle w:val="Heading1"/>
       </w:pPr>
+      <w:proofErr w:type="gramStart"/>
       <w:r>
         <w:lastRenderedPageBreak/>
         <w:t>Command  :</w:t>
       </w:r>
+      <w:proofErr w:type="gramEnd"/>
       <w:r>
         <w:tab/>
       </w:r>
       <w:r>
         <w:tab/>
+      </w:r>
+      <w:r>
+        <w:rPr>
+          <w:b/>
+          <w:bCs/>
+        </w:rPr>
         <w:t>stepper</w:t>
       </w:r>
     </w:p>
@@ -2758,9 +2897,11 @@
       <w:pPr>
         <w:pStyle w:val="Heading2"/>
       </w:pPr>
+      <w:proofErr w:type="gramStart"/>
       <w:r>
         <w:t>Target :</w:t>
       </w:r>
+      <w:proofErr w:type="gramEnd"/>
       <w:r>
         <w:tab/>
       </w:r>
@@ -2785,6 +2926,7 @@
           <w:tab w:val="left" w:pos="6175"/>
         </w:tabs>
       </w:pPr>
+      <w:proofErr w:type="gramStart"/>
       <w:r>
         <w:rPr>
           <w:rStyle w:val="Heading2Char"/>
@@ -2794,6 +2936,7 @@
       <w:r>
         <w:t xml:space="preserve"> :</w:t>
       </w:r>
+      <w:proofErr w:type="gramEnd"/>
       <w:r>
         <w:tab/>
       </w:r>
@@ -2807,8 +2950,13 @@
         <w:pStyle w:val="Heading2"/>
       </w:pPr>
       <w:r>
-        <w:t>Command format :</w:t>
-      </w:r>
+        <w:t xml:space="preserve">Command </w:t>
+      </w:r>
+      <w:proofErr w:type="gramStart"/>
+      <w:r>
+        <w:t>format :</w:t>
+      </w:r>
+      <w:proofErr w:type="gramEnd"/>
     </w:p>
     <w:tbl>
       <w:tblPr>
@@ -3026,6 +3174,7 @@
       <w:pPr>
         <w:pStyle w:val="Heading2"/>
       </w:pPr>
+      <w:proofErr w:type="gramStart"/>
       <w:r>
         <w:rPr>
           <w:rStyle w:val="Heading2Char"/>
@@ -3035,16 +3184,25 @@
       <w:r>
         <w:t xml:space="preserve"> :</w:t>
       </w:r>
+      <w:proofErr w:type="gramEnd"/>
     </w:p>
     <w:p>
       <w:pPr>
         <w:pStyle w:val="Heading3"/>
       </w:pPr>
       <w:r>
-        <w:t xml:space="preserve">P1  </w:t>
-      </w:r>
-      <w:r>
-        <w:t>Define source task of command</w:t>
+        <w:t>P</w:t>
+      </w:r>
+      <w:proofErr w:type="gramStart"/>
+      <w:r>
+        <w:t xml:space="preserve">1  </w:t>
+      </w:r>
+      <w:r>
+        <w:t>Define</w:t>
+      </w:r>
+      <w:proofErr w:type="gramEnd"/>
+      <w:r>
+        <w:t xml:space="preserve"> source task of command</w:t>
       </w:r>
     </w:p>
     <w:p>
@@ -3084,7 +3242,23 @@
           <w:sz w:val="24"/>
           <w:szCs w:val="24"/>
         </w:rPr>
-        <w:t>Software not implemented as yet, therefore use any value from 0-&gt;63</w:t>
+        <w:t xml:space="preserve">Software not implemented as </w:t>
+      </w:r>
+      <w:proofErr w:type="gramStart"/>
+      <w:r>
+        <w:rPr>
+          <w:sz w:val="24"/>
+          <w:szCs w:val="24"/>
+        </w:rPr>
+        <w:t>yet,</w:t>
+      </w:r>
+      <w:proofErr w:type="gramEnd"/>
+      <w:r>
+        <w:rPr>
+          <w:sz w:val="24"/>
+          <w:szCs w:val="24"/>
+        </w:rPr>
+        <w:t xml:space="preserve"> therefore use any value from 0-&gt;63</w:t>
       </w:r>
     </w:p>
     <w:p>
@@ -3092,13 +3266,29 @@
         <w:pStyle w:val="Heading3"/>
       </w:pPr>
       <w:r>
-        <w:t xml:space="preserve">P2 </w:t>
+        <w:t>P</w:t>
+      </w:r>
+      <w:proofErr w:type="gramStart"/>
+      <w:r>
+        <w:t xml:space="preserve">2 </w:t>
       </w:r>
       <w:r>
         <w:t xml:space="preserve"> </w:t>
       </w:r>
       <w:r>
-        <w:t>Command that can be executed by the  RP2040 microcontroller</w:t>
+        <w:t>Command</w:t>
+      </w:r>
+      <w:proofErr w:type="gramEnd"/>
+      <w:r>
+        <w:t xml:space="preserve"> that can be executed by </w:t>
+      </w:r>
+      <w:proofErr w:type="gramStart"/>
+      <w:r>
+        <w:t>the  RP</w:t>
+      </w:r>
+      <w:proofErr w:type="gramEnd"/>
+      <w:r>
+        <w:t>2040 microcontroller</w:t>
       </w:r>
     </w:p>
     <w:p>
@@ -3603,8 +3793,13 @@
         <w:pStyle w:val="Heading3"/>
       </w:pPr>
       <w:r>
-        <w:t>P3  Motor</w:t>
-      </w:r>
+        <w:t>P</w:t>
+      </w:r>
+      <w:proofErr w:type="gramStart"/>
+      <w:r>
+        <w:t>3  Motor</w:t>
+      </w:r>
+      <w:proofErr w:type="gramEnd"/>
     </w:p>
     <w:p>
       <w:pPr>
@@ -3655,11 +3850,16 @@
       </w:pPr>
       <w:r>
         <w:lastRenderedPageBreak/>
-        <w:t xml:space="preserve">P4  </w:t>
+        <w:t>P</w:t>
+      </w:r>
+      <w:proofErr w:type="gramStart"/>
+      <w:r>
+        <w:t xml:space="preserve">4  </w:t>
       </w:r>
       <w:r>
         <w:t>angle</w:t>
       </w:r>
+      <w:proofErr w:type="gramEnd"/>
     </w:p>
     <w:p>
       <w:pPr>
@@ -4000,9 +4200,11 @@
             <w:tcW w:w="3851" w:type="dxa"/>
           </w:tcPr>
           <w:p>
+            <w:proofErr w:type="spellStart"/>
             <w:r>
               <w:t>Sucess</w:t>
             </w:r>
+            <w:proofErr w:type="spellEnd"/>
           </w:p>
         </w:tc>
       </w:tr>
@@ -4053,7 +4255,20 @@
           </w:tcPr>
           <w:p>
             <w:r>
-              <w:t>Parse cmd : Letter in a number</w:t>
+              <w:t xml:space="preserve">Parse </w:t>
+            </w:r>
+            <w:proofErr w:type="spellStart"/>
+            <w:proofErr w:type="gramStart"/>
+            <w:r>
+              <w:t>cmd</w:t>
+            </w:r>
+            <w:proofErr w:type="spellEnd"/>
+            <w:r>
+              <w:t xml:space="preserve"> :</w:t>
+            </w:r>
+            <w:proofErr w:type="gramEnd"/>
+            <w:r>
+              <w:t xml:space="preserve"> Letter in a number</w:t>
             </w:r>
           </w:p>
         </w:tc>
@@ -4112,7 +4327,20 @@
           </w:tcPr>
           <w:p>
             <w:r>
-              <w:t>Parse cmd : extra point in real value</w:t>
+              <w:t xml:space="preserve">Parse </w:t>
+            </w:r>
+            <w:proofErr w:type="spellStart"/>
+            <w:proofErr w:type="gramStart"/>
+            <w:r>
+              <w:t>cmd</w:t>
+            </w:r>
+            <w:proofErr w:type="spellEnd"/>
+            <w:r>
+              <w:t xml:space="preserve"> :</w:t>
+            </w:r>
+            <w:proofErr w:type="gramEnd"/>
+            <w:r>
+              <w:t xml:space="preserve"> extra point in real value</w:t>
             </w:r>
           </w:p>
         </w:tc>
@@ -4164,7 +4392,28 @@
           </w:tcPr>
           <w:p>
             <w:r>
-              <w:t>Parse cmd : +,- symbol error</w:t>
+              <w:t xml:space="preserve">Parse </w:t>
+            </w:r>
+            <w:proofErr w:type="spellStart"/>
+            <w:proofErr w:type="gramStart"/>
+            <w:r>
+              <w:t>cmd</w:t>
+            </w:r>
+            <w:proofErr w:type="spellEnd"/>
+            <w:r>
+              <w:t xml:space="preserve"> :</w:t>
+            </w:r>
+            <w:proofErr w:type="gramEnd"/>
+            <w:r>
+              <w:t xml:space="preserve"> </w:t>
+            </w:r>
+            <w:proofErr w:type="gramStart"/>
+            <w:r>
+              <w:t>+,-</w:t>
+            </w:r>
+            <w:proofErr w:type="gramEnd"/>
+            <w:r>
+              <w:t xml:space="preserve"> symbol error</w:t>
             </w:r>
           </w:p>
         </w:tc>
@@ -4216,7 +4465,20 @@
           </w:tcPr>
           <w:p>
             <w:r>
-              <w:t>Parse cmd : quote symbol (“) error</w:t>
+              <w:t xml:space="preserve">Parse </w:t>
+            </w:r>
+            <w:proofErr w:type="spellStart"/>
+            <w:proofErr w:type="gramStart"/>
+            <w:r>
+              <w:t>cmd</w:t>
+            </w:r>
+            <w:proofErr w:type="spellEnd"/>
+            <w:r>
+              <w:t xml:space="preserve"> :</w:t>
+            </w:r>
+            <w:proofErr w:type="gramEnd"/>
+            <w:r>
+              <w:t xml:space="preserve"> quote symbol (“) error</w:t>
             </w:r>
           </w:p>
         </w:tc>
@@ -4739,15 +5001,23 @@
       <w:pPr>
         <w:pStyle w:val="Heading1"/>
       </w:pPr>
+      <w:proofErr w:type="gramStart"/>
       <w:r>
         <w:lastRenderedPageBreak/>
         <w:t>Command  :</w:t>
       </w:r>
+      <w:proofErr w:type="gramEnd"/>
       <w:r>
         <w:tab/>
       </w:r>
       <w:r>
         <w:tab/>
+      </w:r>
+      <w:r>
+        <w:rPr>
+          <w:b/>
+          <w:bCs/>
+        </w:rPr>
         <w:t>display</w:t>
       </w:r>
     </w:p>
@@ -4755,9 +5025,11 @@
       <w:pPr>
         <w:pStyle w:val="Heading2"/>
       </w:pPr>
+      <w:proofErr w:type="gramStart"/>
       <w:r>
         <w:t>Target :</w:t>
       </w:r>
+      <w:proofErr w:type="gramEnd"/>
       <w:r>
         <w:tab/>
       </w:r>
@@ -4782,6 +5054,7 @@
           <w:tab w:val="left" w:pos="6175"/>
         </w:tabs>
       </w:pPr>
+      <w:proofErr w:type="gramStart"/>
       <w:r>
         <w:rPr>
           <w:rStyle w:val="Heading2Char"/>
@@ -4791,6 +5064,7 @@
       <w:r>
         <w:t xml:space="preserve"> :</w:t>
       </w:r>
+      <w:proofErr w:type="gramEnd"/>
       <w:r>
         <w:tab/>
       </w:r>
@@ -4804,8 +5078,13 @@
         <w:pStyle w:val="Heading2"/>
       </w:pPr>
       <w:r>
-        <w:t>Command format :</w:t>
-      </w:r>
+        <w:t xml:space="preserve">Command </w:t>
+      </w:r>
+      <w:proofErr w:type="gramStart"/>
+      <w:r>
+        <w:t>format :</w:t>
+      </w:r>
+      <w:proofErr w:type="gramEnd"/>
     </w:p>
     <w:p/>
     <w:tbl>
@@ -5015,6 +5294,7 @@
       <w:pPr>
         <w:pStyle w:val="Heading2"/>
       </w:pPr>
+      <w:proofErr w:type="gramStart"/>
       <w:r>
         <w:rPr>
           <w:rStyle w:val="Heading2Char"/>
@@ -5024,16 +5304,25 @@
       <w:r>
         <w:t xml:space="preserve"> :</w:t>
       </w:r>
+      <w:proofErr w:type="gramEnd"/>
     </w:p>
     <w:p>
       <w:pPr>
         <w:pStyle w:val="Heading3"/>
       </w:pPr>
       <w:r>
-        <w:t xml:space="preserve">P1  </w:t>
-      </w:r>
-      <w:r>
-        <w:t>Define source task of command</w:t>
+        <w:t>P</w:t>
+      </w:r>
+      <w:proofErr w:type="gramStart"/>
+      <w:r>
+        <w:t xml:space="preserve">1  </w:t>
+      </w:r>
+      <w:r>
+        <w:t>Define</w:t>
+      </w:r>
+      <w:proofErr w:type="gramEnd"/>
+      <w:r>
+        <w:t xml:space="preserve"> source task of command</w:t>
       </w:r>
     </w:p>
     <w:p>
@@ -5073,7 +5362,23 @@
           <w:sz w:val="24"/>
           <w:szCs w:val="24"/>
         </w:rPr>
-        <w:t>Software not implemented as yet, therefore use any value from 0-&gt;63</w:t>
+        <w:t xml:space="preserve">Software not implemented as </w:t>
+      </w:r>
+      <w:proofErr w:type="gramStart"/>
+      <w:r>
+        <w:rPr>
+          <w:sz w:val="24"/>
+          <w:szCs w:val="24"/>
+        </w:rPr>
+        <w:t>yet,</w:t>
+      </w:r>
+      <w:proofErr w:type="gramEnd"/>
+      <w:r>
+        <w:rPr>
+          <w:sz w:val="24"/>
+          <w:szCs w:val="24"/>
+        </w:rPr>
+        <w:t xml:space="preserve"> therefore use any value from 0-&gt;63</w:t>
       </w:r>
     </w:p>
     <w:p>
@@ -5081,7 +5386,23 @@
         <w:pStyle w:val="Heading3"/>
       </w:pPr>
       <w:r>
-        <w:t>P2  Command that can be executed by the  RP2040 microcontroller</w:t>
+        <w:t>P</w:t>
+      </w:r>
+      <w:proofErr w:type="gramStart"/>
+      <w:r>
+        <w:t>2  Command</w:t>
+      </w:r>
+      <w:proofErr w:type="gramEnd"/>
+      <w:r>
+        <w:t xml:space="preserve"> that can be executed by </w:t>
+      </w:r>
+      <w:proofErr w:type="gramStart"/>
+      <w:r>
+        <w:t>the  RP</w:t>
+      </w:r>
+      <w:proofErr w:type="gramEnd"/>
+      <w:r>
+        <w:t>2040 microcontroller</w:t>
       </w:r>
     </w:p>
     <w:p>
@@ -5301,7 +5622,21 @@
               <w:rPr>
                 <w:lang w:eastAsia="en-GB"/>
               </w:rPr>
-              <w:t>Get number of form being displayed</w:t>
+              <w:t xml:space="preserve">Get number of </w:t>
+            </w:r>
+            <w:proofErr w:type="gramStart"/>
+            <w:r>
+              <w:rPr>
+                <w:lang w:eastAsia="en-GB"/>
+              </w:rPr>
+              <w:t>form</w:t>
+            </w:r>
+            <w:proofErr w:type="gramEnd"/>
+            <w:r>
+              <w:rPr>
+                <w:lang w:eastAsia="en-GB"/>
+              </w:rPr>
+              <w:t xml:space="preserve"> being displayed</w:t>
             </w:r>
           </w:p>
         </w:tc>
@@ -5499,10 +5834,18 @@
         <w:pStyle w:val="Heading3"/>
       </w:pPr>
       <w:r>
-        <w:t xml:space="preserve">P3  </w:t>
-      </w:r>
-      <w:r>
-        <w:t>and P4</w:t>
+        <w:t>P</w:t>
+      </w:r>
+      <w:proofErr w:type="gramStart"/>
+      <w:r>
+        <w:t xml:space="preserve">3  </w:t>
+      </w:r>
+      <w:r>
+        <w:t>and</w:t>
+      </w:r>
+      <w:proofErr w:type="gramEnd"/>
+      <w:r>
+        <w:t xml:space="preserve"> P4</w:t>
       </w:r>
     </w:p>
     <w:p/>
@@ -5762,14 +6105,30 @@
                 <w:sz w:val="24"/>
                 <w:szCs w:val="24"/>
               </w:rPr>
-              <w:t>Return value</w:t>
-            </w:r>
-            <w:r>
-              <w:rPr>
-                <w:sz w:val="24"/>
-                <w:szCs w:val="24"/>
-              </w:rPr>
-              <w:t xml:space="preserve">  &gt;=0</w:t>
+              <w:t xml:space="preserve">Return </w:t>
+            </w:r>
+            <w:proofErr w:type="gramStart"/>
+            <w:r>
+              <w:rPr>
+                <w:sz w:val="24"/>
+                <w:szCs w:val="24"/>
+              </w:rPr>
+              <w:t>value</w:t>
+            </w:r>
+            <w:r>
+              <w:rPr>
+                <w:sz w:val="24"/>
+                <w:szCs w:val="24"/>
+              </w:rPr>
+              <w:t xml:space="preserve">  &gt;</w:t>
+            </w:r>
+            <w:proofErr w:type="gramEnd"/>
+            <w:r>
+              <w:rPr>
+                <w:sz w:val="24"/>
+                <w:szCs w:val="24"/>
+              </w:rPr>
+              <w:t>=0</w:t>
             </w:r>
           </w:p>
         </w:tc>
@@ -5928,7 +6287,23 @@
                 <w:sz w:val="24"/>
                 <w:szCs w:val="24"/>
               </w:rPr>
-              <w:t>Return value    0  or 1</w:t>
+              <w:t xml:space="preserve">Return value    </w:t>
+            </w:r>
+            <w:proofErr w:type="gramStart"/>
+            <w:r>
+              <w:rPr>
+                <w:sz w:val="24"/>
+                <w:szCs w:val="24"/>
+              </w:rPr>
+              <w:t>0  or</w:t>
+            </w:r>
+            <w:proofErr w:type="gramEnd"/>
+            <w:r>
+              <w:rPr>
+                <w:sz w:val="24"/>
+                <w:szCs w:val="24"/>
+              </w:rPr>
+              <w:t xml:space="preserve"> 1</w:t>
             </w:r>
           </w:p>
         </w:tc>
@@ -6474,9 +6849,11 @@
             <w:tcW w:w="3851" w:type="dxa"/>
           </w:tcPr>
           <w:p>
+            <w:proofErr w:type="spellStart"/>
             <w:r>
               <w:t>Sucess</w:t>
             </w:r>
+            <w:proofErr w:type="spellEnd"/>
           </w:p>
         </w:tc>
       </w:tr>
@@ -6527,7 +6904,20 @@
           </w:tcPr>
           <w:p>
             <w:r>
-              <w:t>Parse cmd : Letter in a number</w:t>
+              <w:t xml:space="preserve">Parse </w:t>
+            </w:r>
+            <w:proofErr w:type="spellStart"/>
+            <w:proofErr w:type="gramStart"/>
+            <w:r>
+              <w:t>cmd</w:t>
+            </w:r>
+            <w:proofErr w:type="spellEnd"/>
+            <w:r>
+              <w:t xml:space="preserve"> :</w:t>
+            </w:r>
+            <w:proofErr w:type="gramEnd"/>
+            <w:r>
+              <w:t xml:space="preserve"> Letter in a number</w:t>
             </w:r>
           </w:p>
         </w:tc>
@@ -6579,7 +6969,20 @@
           </w:tcPr>
           <w:p>
             <w:r>
-              <w:t>Parse cmd : extra point in real value</w:t>
+              <w:t xml:space="preserve">Parse </w:t>
+            </w:r>
+            <w:proofErr w:type="spellStart"/>
+            <w:proofErr w:type="gramStart"/>
+            <w:r>
+              <w:t>cmd</w:t>
+            </w:r>
+            <w:proofErr w:type="spellEnd"/>
+            <w:r>
+              <w:t xml:space="preserve"> :</w:t>
+            </w:r>
+            <w:proofErr w:type="gramEnd"/>
+            <w:r>
+              <w:t xml:space="preserve"> extra point in real value</w:t>
             </w:r>
           </w:p>
         </w:tc>
@@ -6631,7 +7034,28 @@
           </w:tcPr>
           <w:p>
             <w:r>
-              <w:t>Parse cmd : +,- symbol error</w:t>
+              <w:t xml:space="preserve">Parse </w:t>
+            </w:r>
+            <w:proofErr w:type="spellStart"/>
+            <w:proofErr w:type="gramStart"/>
+            <w:r>
+              <w:t>cmd</w:t>
+            </w:r>
+            <w:proofErr w:type="spellEnd"/>
+            <w:r>
+              <w:t xml:space="preserve"> :</w:t>
+            </w:r>
+            <w:proofErr w:type="gramEnd"/>
+            <w:r>
+              <w:t xml:space="preserve"> </w:t>
+            </w:r>
+            <w:proofErr w:type="gramStart"/>
+            <w:r>
+              <w:t>+,-</w:t>
+            </w:r>
+            <w:proofErr w:type="gramEnd"/>
+            <w:r>
+              <w:t xml:space="preserve"> symbol error</w:t>
             </w:r>
           </w:p>
         </w:tc>
@@ -6683,7 +7107,20 @@
           </w:tcPr>
           <w:p>
             <w:r>
-              <w:t>Parse cmd : quote symbol (“) error</w:t>
+              <w:t xml:space="preserve">Parse </w:t>
+            </w:r>
+            <w:proofErr w:type="spellStart"/>
+            <w:proofErr w:type="gramStart"/>
+            <w:r>
+              <w:t>cmd</w:t>
+            </w:r>
+            <w:proofErr w:type="spellEnd"/>
+            <w:r>
+              <w:t xml:space="preserve"> :</w:t>
+            </w:r>
+            <w:proofErr w:type="gramEnd"/>
+            <w:r>
+              <w:t xml:space="preserve"> quote symbol (“) error</w:t>
             </w:r>
           </w:p>
         </w:tc>
@@ -7129,15 +7566,23 @@
       <w:r>
         <w:br w:type="page"/>
       </w:r>
+      <w:proofErr w:type="gramStart"/>
       <w:r>
         <w:lastRenderedPageBreak/>
         <w:t>Command  :</w:t>
       </w:r>
+      <w:proofErr w:type="gramEnd"/>
       <w:r>
         <w:tab/>
       </w:r>
       <w:r>
         <w:tab/>
+      </w:r>
+      <w:r>
+        <w:rPr>
+          <w:b/>
+          <w:bCs/>
+        </w:rPr>
         <w:t>ping</w:t>
       </w:r>
     </w:p>
@@ -7145,9 +7590,11 @@
       <w:pPr>
         <w:pStyle w:val="Heading2"/>
       </w:pPr>
+      <w:proofErr w:type="gramStart"/>
       <w:r>
         <w:t>Target :</w:t>
       </w:r>
+      <w:proofErr w:type="gramEnd"/>
       <w:r>
         <w:tab/>
       </w:r>
@@ -7172,6 +7619,7 @@
           <w:tab w:val="left" w:pos="6175"/>
         </w:tabs>
       </w:pPr>
+      <w:proofErr w:type="gramStart"/>
       <w:r>
         <w:rPr>
           <w:rStyle w:val="Heading2Char"/>
@@ -7181,6 +7629,7 @@
       <w:r>
         <w:t xml:space="preserve"> :</w:t>
       </w:r>
+      <w:proofErr w:type="gramEnd"/>
       <w:r>
         <w:tab/>
       </w:r>
@@ -7194,8 +7643,13 @@
         <w:pStyle w:val="Heading2"/>
       </w:pPr>
       <w:r>
-        <w:t>Command format :</w:t>
-      </w:r>
+        <w:t xml:space="preserve">Command </w:t>
+      </w:r>
+      <w:proofErr w:type="gramStart"/>
+      <w:r>
+        <w:t>format :</w:t>
+      </w:r>
+      <w:proofErr w:type="gramEnd"/>
     </w:p>
     <w:tbl>
       <w:tblPr>
@@ -7326,6 +7780,7 @@
       <w:pPr>
         <w:pStyle w:val="Heading2"/>
       </w:pPr>
+      <w:proofErr w:type="gramStart"/>
       <w:r>
         <w:rPr>
           <w:rStyle w:val="Heading2Char"/>
@@ -7335,16 +7790,25 @@
       <w:r>
         <w:t xml:space="preserve"> :</w:t>
       </w:r>
+      <w:proofErr w:type="gramEnd"/>
     </w:p>
     <w:p>
       <w:pPr>
         <w:pStyle w:val="Heading3"/>
       </w:pPr>
       <w:r>
-        <w:t xml:space="preserve">P1  </w:t>
-      </w:r>
-      <w:r>
-        <w:t>Define source task of command</w:t>
+        <w:t>P</w:t>
+      </w:r>
+      <w:proofErr w:type="gramStart"/>
+      <w:r>
+        <w:t xml:space="preserve">1  </w:t>
+      </w:r>
+      <w:r>
+        <w:t>Define</w:t>
+      </w:r>
+      <w:proofErr w:type="gramEnd"/>
+      <w:r>
+        <w:t xml:space="preserve"> source task of command</w:t>
       </w:r>
     </w:p>
     <w:p>
@@ -7384,7 +7848,23 @@
           <w:sz w:val="24"/>
           <w:szCs w:val="24"/>
         </w:rPr>
-        <w:t>Software not implemented as yet, therefore use any value from 0-&gt;63</w:t>
+        <w:t xml:space="preserve">Software not implemented as </w:t>
+      </w:r>
+      <w:proofErr w:type="gramStart"/>
+      <w:r>
+        <w:rPr>
+          <w:sz w:val="24"/>
+          <w:szCs w:val="24"/>
+        </w:rPr>
+        <w:t>yet,</w:t>
+      </w:r>
+      <w:proofErr w:type="gramEnd"/>
+      <w:r>
+        <w:rPr>
+          <w:sz w:val="24"/>
+          <w:szCs w:val="24"/>
+        </w:rPr>
+        <w:t xml:space="preserve"> therefore use any value from 0-&gt;63</w:t>
       </w:r>
     </w:p>
     <w:p>
@@ -7693,9 +8173,11 @@
             <w:tcW w:w="3742" w:type="dxa"/>
           </w:tcPr>
           <w:p>
+            <w:proofErr w:type="spellStart"/>
             <w:r>
               <w:t>Sucess</w:t>
             </w:r>
+            <w:proofErr w:type="spellEnd"/>
           </w:p>
         </w:tc>
       </w:tr>
@@ -7746,7 +8228,20 @@
           </w:tcPr>
           <w:p>
             <w:r>
-              <w:t>Parse cmd : Letter in a number</w:t>
+              <w:t xml:space="preserve">Parse </w:t>
+            </w:r>
+            <w:proofErr w:type="spellStart"/>
+            <w:proofErr w:type="gramStart"/>
+            <w:r>
+              <w:t>cmd</w:t>
+            </w:r>
+            <w:proofErr w:type="spellEnd"/>
+            <w:r>
+              <w:t xml:space="preserve"> :</w:t>
+            </w:r>
+            <w:proofErr w:type="gramEnd"/>
+            <w:r>
+              <w:t xml:space="preserve"> Letter in a number</w:t>
             </w:r>
           </w:p>
         </w:tc>
@@ -7798,7 +8293,20 @@
           </w:tcPr>
           <w:p>
             <w:r>
-              <w:t>Parse cmd : extra point in real value</w:t>
+              <w:t xml:space="preserve">Parse </w:t>
+            </w:r>
+            <w:proofErr w:type="spellStart"/>
+            <w:proofErr w:type="gramStart"/>
+            <w:r>
+              <w:t>cmd</w:t>
+            </w:r>
+            <w:proofErr w:type="spellEnd"/>
+            <w:r>
+              <w:t xml:space="preserve"> :</w:t>
+            </w:r>
+            <w:proofErr w:type="gramEnd"/>
+            <w:r>
+              <w:t xml:space="preserve"> extra point in real value</w:t>
             </w:r>
           </w:p>
         </w:tc>
@@ -7850,7 +8358,28 @@
           </w:tcPr>
           <w:p>
             <w:r>
-              <w:t>Parse cmd : +,- symbol error</w:t>
+              <w:t xml:space="preserve">Parse </w:t>
+            </w:r>
+            <w:proofErr w:type="spellStart"/>
+            <w:proofErr w:type="gramStart"/>
+            <w:r>
+              <w:t>cmd</w:t>
+            </w:r>
+            <w:proofErr w:type="spellEnd"/>
+            <w:r>
+              <w:t xml:space="preserve"> :</w:t>
+            </w:r>
+            <w:proofErr w:type="gramEnd"/>
+            <w:r>
+              <w:t xml:space="preserve"> </w:t>
+            </w:r>
+            <w:proofErr w:type="gramStart"/>
+            <w:r>
+              <w:t>+,-</w:t>
+            </w:r>
+            <w:proofErr w:type="gramEnd"/>
+            <w:r>
+              <w:t xml:space="preserve"> symbol error</w:t>
             </w:r>
           </w:p>
         </w:tc>
@@ -7902,7 +8431,20 @@
           </w:tcPr>
           <w:p>
             <w:r>
-              <w:t>Parse cmd : quote symbol (“) error</w:t>
+              <w:t xml:space="preserve">Parse </w:t>
+            </w:r>
+            <w:proofErr w:type="spellStart"/>
+            <w:proofErr w:type="gramStart"/>
+            <w:r>
+              <w:t>cmd</w:t>
+            </w:r>
+            <w:proofErr w:type="spellEnd"/>
+            <w:r>
+              <w:t xml:space="preserve"> :</w:t>
+            </w:r>
+            <w:proofErr w:type="gramEnd"/>
+            <w:r>
+              <w:t xml:space="preserve"> quote symbol (“) error</w:t>
             </w:r>
           </w:p>
         </w:tc>
@@ -7961,9 +8503,11 @@
       <w:pPr>
         <w:pStyle w:val="Heading1"/>
       </w:pPr>
+      <w:proofErr w:type="gramStart"/>
       <w:r>
         <w:t>Command  :</w:t>
       </w:r>
+      <w:proofErr w:type="gramEnd"/>
       <w:r>
         <w:tab/>
       </w:r>
@@ -7971,6 +8515,10 @@
         <w:tab/>
       </w:r>
       <w:r>
+        <w:rPr>
+          <w:b/>
+          <w:bCs/>
+        </w:rPr>
         <w:t>speak</w:t>
       </w:r>
     </w:p>
@@ -7978,9 +8526,11 @@
       <w:pPr>
         <w:pStyle w:val="Heading2"/>
       </w:pPr>
+      <w:proofErr w:type="gramStart"/>
       <w:r>
         <w:t>Target :</w:t>
       </w:r>
+      <w:proofErr w:type="gramEnd"/>
       <w:r>
         <w:tab/>
       </w:r>
@@ -7998,6 +8548,7 @@
       <w:pPr>
         <w:pStyle w:val="Heading2"/>
       </w:pPr>
+      <w:proofErr w:type="gramStart"/>
       <w:r>
         <w:rPr>
           <w:rStyle w:val="Heading2Char"/>
@@ -8007,6 +8558,7 @@
       <w:r>
         <w:t xml:space="preserve"> :</w:t>
       </w:r>
+      <w:proofErr w:type="gramEnd"/>
       <w:r>
         <w:tab/>
       </w:r>
@@ -8023,11 +8575,16 @@
         <w:pStyle w:val="Heading2"/>
       </w:pPr>
       <w:r>
-        <w:t>Command format</w:t>
+        <w:t xml:space="preserve">Command </w:t>
+      </w:r>
+      <w:proofErr w:type="gramStart"/>
+      <w:r>
+        <w:t>format</w:t>
       </w:r>
       <w:r>
         <w:t xml:space="preserve"> :</w:t>
       </w:r>
+      <w:proofErr w:type="gramEnd"/>
     </w:p>
     <w:p>
       <w:r>
@@ -8972,6 +9529,7 @@
       <w:pPr>
         <w:pStyle w:val="Heading2"/>
       </w:pPr>
+      <w:proofErr w:type="gramStart"/>
       <w:r>
         <w:rPr>
           <w:rStyle w:val="Heading2Char"/>
@@ -8981,13 +9539,22 @@
       <w:r>
         <w:t xml:space="preserve"> :</w:t>
       </w:r>
+      <w:proofErr w:type="gramEnd"/>
     </w:p>
     <w:p>
       <w:pPr>
         <w:pStyle w:val="Heading3"/>
       </w:pPr>
       <w:r>
-        <w:t>P1  Define source of text to be spoken</w:t>
+        <w:t>P</w:t>
+      </w:r>
+      <w:proofErr w:type="gramStart"/>
+      <w:r>
+        <w:t>1  Define</w:t>
+      </w:r>
+      <w:proofErr w:type="gramEnd"/>
+      <w:r>
+        <w:t xml:space="preserve"> source of text to be spoken</w:t>
       </w:r>
     </w:p>
     <w:p>
@@ -9101,6 +9668,7 @@
           <w:szCs w:val="24"/>
         </w:rPr>
       </w:pPr>
+      <w:proofErr w:type="gramStart"/>
       <w:r>
         <w:rPr>
           <w:sz w:val="24"/>
@@ -9113,7 +9681,15 @@
           <w:sz w:val="24"/>
           <w:szCs w:val="24"/>
         </w:rPr>
-        <w:t>oted  filename as parameter 3 (P3)</w:t>
+        <w:t>oted  filename</w:t>
+      </w:r>
+      <w:proofErr w:type="gramEnd"/>
+      <w:r>
+        <w:rPr>
+          <w:sz w:val="24"/>
+          <w:szCs w:val="24"/>
+        </w:rPr>
+        <w:t xml:space="preserve"> as parameter 3 (P3)</w:t>
       </w:r>
     </w:p>
     <w:p>
@@ -9388,9 +9964,11 @@
             <w:tcW w:w="3742" w:type="dxa"/>
           </w:tcPr>
           <w:p>
+            <w:proofErr w:type="spellStart"/>
             <w:r>
               <w:t>Sucess</w:t>
             </w:r>
+            <w:proofErr w:type="spellEnd"/>
           </w:p>
         </w:tc>
       </w:tr>
@@ -9441,7 +10019,20 @@
           </w:tcPr>
           <w:p>
             <w:r>
-              <w:t>Parse cmd : Letter in a number</w:t>
+              <w:t xml:space="preserve">Parse </w:t>
+            </w:r>
+            <w:proofErr w:type="spellStart"/>
+            <w:proofErr w:type="gramStart"/>
+            <w:r>
+              <w:t>cmd</w:t>
+            </w:r>
+            <w:proofErr w:type="spellEnd"/>
+            <w:r>
+              <w:t xml:space="preserve"> :</w:t>
+            </w:r>
+            <w:proofErr w:type="gramEnd"/>
+            <w:r>
+              <w:t xml:space="preserve"> Letter in a number</w:t>
             </w:r>
           </w:p>
         </w:tc>
@@ -9457,15 +10048,23 @@
       <w:pPr>
         <w:pStyle w:val="Heading1"/>
       </w:pPr>
+      <w:proofErr w:type="gramStart"/>
       <w:r>
         <w:lastRenderedPageBreak/>
         <w:t>Command  :</w:t>
       </w:r>
+      <w:proofErr w:type="gramEnd"/>
       <w:r>
         <w:tab/>
       </w:r>
       <w:r>
         <w:tab/>
+      </w:r>
+      <w:r>
+        <w:rPr>
+          <w:b/>
+          <w:bCs/>
+        </w:rPr>
         <w:t>neopixel</w:t>
       </w:r>
     </w:p>
@@ -9473,9 +10072,11 @@
       <w:pPr>
         <w:pStyle w:val="Heading2"/>
       </w:pPr>
+      <w:proofErr w:type="gramStart"/>
       <w:r>
         <w:t>Target :</w:t>
       </w:r>
+      <w:proofErr w:type="gramEnd"/>
       <w:r>
         <w:tab/>
       </w:r>
@@ -9500,6 +10101,7 @@
           <w:tab w:val="left" w:pos="6175"/>
         </w:tabs>
       </w:pPr>
+      <w:proofErr w:type="gramStart"/>
       <w:r>
         <w:rPr>
           <w:rStyle w:val="Heading2Char"/>
@@ -9509,6 +10111,7 @@
       <w:r>
         <w:t xml:space="preserve"> :</w:t>
       </w:r>
+      <w:proofErr w:type="gramEnd"/>
       <w:r>
         <w:tab/>
       </w:r>
@@ -9522,8 +10125,13 @@
         <w:pStyle w:val="Heading2"/>
       </w:pPr>
       <w:r>
-        <w:t>Command format :</w:t>
-      </w:r>
+        <w:t xml:space="preserve">Command </w:t>
+      </w:r>
+      <w:proofErr w:type="gramStart"/>
+      <w:r>
+        <w:t>format :</w:t>
+      </w:r>
+      <w:proofErr w:type="gramEnd"/>
     </w:p>
     <w:tbl>
       <w:tblPr>
@@ -9829,6 +10437,7 @@
       <w:pPr>
         <w:pStyle w:val="Heading2"/>
       </w:pPr>
+      <w:proofErr w:type="gramStart"/>
       <w:r>
         <w:rPr>
           <w:rStyle w:val="Heading2Char"/>
@@ -9838,16 +10447,25 @@
       <w:r>
         <w:t xml:space="preserve"> :</w:t>
       </w:r>
+      <w:proofErr w:type="gramEnd"/>
     </w:p>
     <w:p>
       <w:pPr>
         <w:pStyle w:val="Heading3"/>
       </w:pPr>
       <w:r>
-        <w:t xml:space="preserve">P1  </w:t>
-      </w:r>
-      <w:r>
-        <w:t>Define source task of command</w:t>
+        <w:t>P</w:t>
+      </w:r>
+      <w:proofErr w:type="gramStart"/>
+      <w:r>
+        <w:t xml:space="preserve">1  </w:t>
+      </w:r>
+      <w:r>
+        <w:t>Define</w:t>
+      </w:r>
+      <w:proofErr w:type="gramEnd"/>
+      <w:r>
+        <w:t xml:space="preserve"> source task of command</w:t>
       </w:r>
     </w:p>
     <w:p>
@@ -9887,7 +10505,23 @@
           <w:sz w:val="24"/>
           <w:szCs w:val="24"/>
         </w:rPr>
-        <w:t>Software not implemented as yet, therefore use any value from 0-&gt;63</w:t>
+        <w:t xml:space="preserve">Software not implemented as </w:t>
+      </w:r>
+      <w:proofErr w:type="gramStart"/>
+      <w:r>
+        <w:rPr>
+          <w:sz w:val="24"/>
+          <w:szCs w:val="24"/>
+        </w:rPr>
+        <w:t>yet,</w:t>
+      </w:r>
+      <w:proofErr w:type="gramEnd"/>
+      <w:r>
+        <w:rPr>
+          <w:sz w:val="24"/>
+          <w:szCs w:val="24"/>
+        </w:rPr>
+        <w:t xml:space="preserve"> therefore use any value from 0-&gt;63</w:t>
       </w:r>
     </w:p>
     <w:p>
@@ -9895,7 +10529,15 @@
         <w:pStyle w:val="Heading3"/>
       </w:pPr>
       <w:r>
-        <w:t>P2 Command that can be executed by the  RP2040 microcontroller</w:t>
+        <w:t xml:space="preserve">P2 Command that can be executed by </w:t>
+      </w:r>
+      <w:proofErr w:type="gramStart"/>
+      <w:r>
+        <w:t>the  RP</w:t>
+      </w:r>
+      <w:proofErr w:type="gramEnd"/>
+      <w:r>
+        <w:t>2040 microcontroller</w:t>
       </w:r>
     </w:p>
     <w:p>
@@ -10239,16 +10881,7 @@
         <w:pStyle w:val="Heading3"/>
       </w:pPr>
       <w:r>
-        <w:t>P</w:t>
-      </w:r>
-      <w:r>
-        <w:t>3-P6</w:t>
-      </w:r>
-      <w:r>
-        <w:t xml:space="preserve"> Command </w:t>
-      </w:r>
-      <w:r>
-        <w:t>parameters</w:t>
+        <w:t>P3-P6 Command parameters</w:t>
       </w:r>
     </w:p>
     <w:tbl>
@@ -10760,6 +11393,8 @@
                 <w:szCs w:val="24"/>
               </w:rPr>
             </w:pPr>
+            <w:proofErr w:type="spellStart"/>
+            <w:proofErr w:type="gramStart"/>
             <w:r>
               <w:rPr>
                 <w:b/>
@@ -10769,6 +11404,8 @@
               </w:rPr>
               <w:t>a,b</w:t>
             </w:r>
+            <w:proofErr w:type="spellEnd"/>
+            <w:proofErr w:type="gramEnd"/>
           </w:p>
         </w:tc>
       </w:tr>
@@ -11814,32 +12451,86 @@
 </file>
 
 <file path=word/numbering.xml><?xml version="1.0" encoding="utf-8"?>
-<w:numbering xmlns:wpc="http://schemas.microsoft.com/office/word/2010/wordprocessingCanvas" xmlns:cx="http://schemas.microsoft.com/office/drawing/2014/chartex" xmlns:cx1="http://schemas.microsoft.com/office/drawing/2015/9/8/chartex" xmlns:cx2="http://schemas.microsoft.com/office/drawing/2015/10/21/chartex" xmlns:cx3="http://schemas.microsoft.com/office/drawing/2016/5/9/chartex" xmlns:cx4="http://schemas.microsoft.com/office/drawing/2016/5/10/chartex" xmlns:cx5="http://schemas.microsoft.com/office/drawing/2016/5/11/chartex" xmlns:cx6="http://schemas.microsoft.com/office/drawing/2016/5/12/chartex" xmlns:cx7="http://schemas.microsoft.com/office/drawing/2016/5/13/chartex" xmlns:cx8="http://schemas.microsoft.com/office/drawing/2016/5/14/chartex" xmlns:mc="http://schemas.openxmlformats.org/markup-compatibility/2006" xmlns:aink="http://schemas.microsoft.com/office/drawing/2016/ink" xmlns:am3d="http://schemas.microsoft.com/office/drawing/2017/model3d" xmlns:o="urn:schemas-microsoft-com:office:office" xmlns:oel="http://schemas.microsoft.com/office/2019/extlst" xmlns:r="http://schemas.openxmlformats.org/officeDocument/2006/relationships" xmlns:m="http://schemas.openxmlformats.org/officeDocument/2006/math" xmlns:v="urn:schemas-microsoft-com:vml" xmlns:wp14="http://schemas.microsoft.com/office/word/2010/wordprocessingDrawing" xmlns:wp="http://schemas.openxmlformats.org/drawingml/2006/wordprocessingDrawing" xmlns:w10="urn:schemas-microsoft-com:office:word" xmlns:w="http://schemas.openxmlformats.org/wordprocessingml/2006/main" xmlns:w14="http://schemas.microsoft.com/office/word/2010/wordml" xmlns:w15="http://schemas.microsoft.com/office/word/2012/wordml" xmlns:w16cex="http://schemas.microsoft.com/office/word/2018/wordml/cex" xmlns:w16cid="http://schemas.microsoft.com/office/word/2016/wordml/cid" xmlns:w16="http://schemas.microsoft.com/office/word/2018/wordml" xmlns:w16du="http://schemas.microsoft.com/office/word/2023/wordml/word16du" xmlns:w16sdtdh="http://schemas.microsoft.com/office/word/2020/wordml/sdtdatahash" xmlns:w16se="http://schemas.microsoft.com/office/word/2015/wordml/symex" xmlns:wpg="http://schemas.microsoft.com/office/word/2010/wordprocessingGroup" xmlns:wpi="http://schemas.microsoft.com/office/word/2010/wordprocessingInk" xmlns:wne="http://schemas.microsoft.com/office/word/2006/wordml" xmlns:wps="http://schemas.microsoft.com/office/word/2010/wordprocessingShape" mc:Ignorable="w14 w15 w16se w16cid w16 w16cex w16sdtdh w16du wp14">
+<w:numbering xmlns:wpc="http://schemas.microsoft.com/office/word/2010/wordprocessingCanvas" xmlns:cx="http://schemas.microsoft.com/office/drawing/2014/chartex" xmlns:cx1="http://schemas.microsoft.com/office/drawing/2015/9/8/chartex" xmlns:cx2="http://schemas.microsoft.com/office/drawing/2015/10/21/chartex" xmlns:cx3="http://schemas.microsoft.com/office/drawing/2016/5/9/chartex" xmlns:cx4="http://schemas.microsoft.com/office/drawing/2016/5/10/chartex" xmlns:cx5="http://schemas.microsoft.com/office/drawing/2016/5/11/chartex" xmlns:cx6="http://schemas.microsoft.com/office/drawing/2016/5/12/chartex" xmlns:cx7="http://schemas.microsoft.com/office/drawing/2016/5/13/chartex" xmlns:cx8="http://schemas.microsoft.com/office/drawing/2016/5/14/chartex" xmlns:mc="http://schemas.openxmlformats.org/markup-compatibility/2006" xmlns:aink="http://schemas.microsoft.com/office/drawing/2016/ink" xmlns:am3d="http://schemas.microsoft.com/office/drawing/2017/model3d" xmlns:o="urn:schemas-microsoft-com:office:office" xmlns:oel="http://schemas.microsoft.com/office/2019/extlst" xmlns:r="http://schemas.openxmlformats.org/officeDocument/2006/relationships" xmlns:m="http://schemas.openxmlformats.org/officeDocument/2006/math" xmlns:v="urn:schemas-microsoft-com:vml" xmlns:wp14="http://schemas.microsoft.com/office/word/2010/wordprocessingDrawing" xmlns:wp="http://schemas.openxmlformats.org/drawingml/2006/wordprocessingDrawing" xmlns:w10="urn:schemas-microsoft-com:office:word" xmlns:w="http://schemas.openxmlformats.org/wordprocessingml/2006/main" xmlns:w14="http://schemas.microsoft.com/office/word/2010/wordml" xmlns:w15="http://schemas.microsoft.com/office/word/2012/wordml" xmlns:w16cex="http://schemas.microsoft.com/office/word/2018/wordml/cex" xmlns:w16cid="http://schemas.microsoft.com/office/word/2016/wordml/cid" xmlns:w16="http://schemas.microsoft.com/office/word/2018/wordml" xmlns:w16du="http://schemas.microsoft.com/office/word/2023/wordml/word16du" xmlns:w16sdtdh="http://schemas.microsoft.com/office/word/2020/wordml/sdtdatahash" xmlns:w16sdtfl="http://schemas.microsoft.com/office/word/2024/wordml/sdtformatlock" xmlns:w16se="http://schemas.microsoft.com/office/word/2015/wordml/symex" xmlns:wpg="http://schemas.microsoft.com/office/word/2010/wordprocessingGroup" xmlns:wpi="http://schemas.microsoft.com/office/word/2010/wordprocessingInk" xmlns:wne="http://schemas.microsoft.com/office/word/2006/wordml" xmlns:wps="http://schemas.microsoft.com/office/word/2010/wordprocessingShape" mc:Ignorable="w14 w15 w16se w16cid w16 w16cex w16sdtdh w16sdtfl w16du wp14">
   <w:numPicBullet w:numPicBulletId="0">
-    <w:pict>
-      <v:shapetype id="_x0000_t75" coordsize="21600,21600" o:spt="75" o:preferrelative="t" path="m@4@5l@4@11@9@11@9@5xe" filled="f" stroked="f">
-        <v:stroke joinstyle="miter"/>
-        <v:formulas>
-          <v:f eqn="if lineDrawn pixelLineWidth 0"/>
-          <v:f eqn="sum @0 1 0"/>
-          <v:f eqn="sum 0 0 @1"/>
-          <v:f eqn="prod @2 1 2"/>
-          <v:f eqn="prod @3 21600 pixelWidth"/>
-          <v:f eqn="prod @3 21600 pixelHeight"/>
-          <v:f eqn="sum @0 0 1"/>
-          <v:f eqn="prod @6 1 2"/>
-          <v:f eqn="prod @7 21600 pixelWidth"/>
-          <v:f eqn="sum @8 21600 0"/>
-          <v:f eqn="prod @7 21600 pixelHeight"/>
-          <v:f eqn="sum @10 21600 0"/>
-        </v:formulas>
-        <v:path o:extrusionok="f" gradientshapeok="t" o:connecttype="rect"/>
-        <o:lock v:ext="edit" aspectratio="t"/>
-      </v:shapetype>
-      <v:shape id="_x0000_i1061" type="#_x0000_t75" style="width:21pt;height:72.6pt;visibility:visible;mso-wrap-style:square" o:bullet="t">
-        <v:imagedata r:id="rId1" o:title=""/>
-      </v:shape>
-    </w:pict>
+    <mc:AlternateContent>
+      <mc:Choice Requires="v">
+        <w:pict>
+          <v:shapetype w14:anchorId="421DF9B0" id="_x0000_t75" coordsize="21600,21600" o:spt="75" o:preferrelative="t" path="m@4@5l@4@11@9@11@9@5xe" filled="f" stroked="f">
+            <v:stroke joinstyle="miter"/>
+            <v:formulas>
+              <v:f eqn="if lineDrawn pixelLineWidth 0"/>
+              <v:f eqn="sum @0 1 0"/>
+              <v:f eqn="sum 0 0 @1"/>
+              <v:f eqn="prod @2 1 2"/>
+              <v:f eqn="prod @3 21600 pixelWidth"/>
+              <v:f eqn="prod @3 21600 pixelHeight"/>
+              <v:f eqn="sum @0 0 1"/>
+              <v:f eqn="prod @6 1 2"/>
+              <v:f eqn="prod @7 21600 pixelWidth"/>
+              <v:f eqn="sum @8 21600 0"/>
+              <v:f eqn="prod @7 21600 pixelHeight"/>
+              <v:f eqn="sum @10 21600 0"/>
+            </v:formulas>
+            <v:path o:extrusionok="f" gradientshapeok="t" o:connecttype="rect"/>
+            <o:lock v:ext="edit" aspectratio="t"/>
+          </v:shapetype>
+          <v:shape id="Picture 595783459" o:spid="_x0000_i1025" type="#_x0000_t75" style="width:21pt;height:72.6pt;visibility:visible;mso-wrap-style:square">
+            <v:imagedata r:id="rId1" o:title=""/>
+          </v:shape>
+        </w:pict>
+      </mc:Choice>
+      <mc:Fallback>
+        <w:drawing>
+          <wp:inline distT="0" distB="0" distL="0" distR="0" wp14:anchorId="086EE398" wp14:editId="211DE5C8">
+            <wp:extent cx="266700" cy="922020"/>
+            <wp:effectExtent l="0" t="0" r="0" b="0"/>
+            <wp:docPr id="595783459" name="Picture 595783459"/>
+            <wp:cNvGraphicFramePr>
+              <a:graphicFrameLocks xmlns:a="http://schemas.openxmlformats.org/drawingml/2006/main" noChangeAspect="1"/>
+            </wp:cNvGraphicFramePr>
+            <a:graphic xmlns:a="http://schemas.openxmlformats.org/drawingml/2006/main">
+              <a:graphicData uri="http://schemas.openxmlformats.org/drawingml/2006/picture">
+                <pic:pic xmlns:pic="http://schemas.openxmlformats.org/drawingml/2006/picture">
+                  <pic:nvPicPr>
+                    <pic:cNvPr id="0" name="Picture -1023"/>
+                    <pic:cNvPicPr>
+                      <a:picLocks noChangeAspect="1" noChangeArrowheads="1"/>
+                    </pic:cNvPicPr>
+                  </pic:nvPicPr>
+                  <pic:blipFill>
+                    <a:blip r:embed="rId2">
+                      <a:extLst>
+                        <a:ext uri="{28A0092B-C50C-407E-A947-70E740481C1C}">
+                          <a14:useLocalDpi xmlns:a14="http://schemas.microsoft.com/office/drawing/2010/main" val="0"/>
+                        </a:ext>
+                      </a:extLst>
+                    </a:blip>
+                    <a:srcRect/>
+                    <a:stretch>
+                      <a:fillRect/>
+                    </a:stretch>
+                  </pic:blipFill>
+                  <pic:spPr bwMode="auto">
+                    <a:xfrm>
+                      <a:off x="0" y="0"/>
+                      <a:ext cx="266700" cy="922020"/>
+                    </a:xfrm>
+                    <a:prstGeom prst="rect">
+                      <a:avLst/>
+                    </a:prstGeom>
+                    <a:noFill/>
+                    <a:ln>
+                      <a:noFill/>
+                    </a:ln>
+                  </pic:spPr>
+                </pic:pic>
+              </a:graphicData>
+            </a:graphic>
+          </wp:inline>
+        </w:drawing>
+      </mc:Fallback>
+    </mc:AlternateContent>
   </w:numPicBullet>
   <w:abstractNum w:abstractNumId="0" w15:restartNumberingAfterBreak="0">
     <w:nsid w:val="016D5E3D"/>
@@ -13875,7 +14566,7 @@
 </file>
 
 <file path=word/styles.xml><?xml version="1.0" encoding="utf-8"?>
-<w:styles xmlns:mc="http://schemas.openxmlformats.org/markup-compatibility/2006" xmlns:r="http://schemas.openxmlformats.org/officeDocument/2006/relationships" xmlns:w="http://schemas.openxmlformats.org/wordprocessingml/2006/main" xmlns:w14="http://schemas.microsoft.com/office/word/2010/wordml" xmlns:w15="http://schemas.microsoft.com/office/word/2012/wordml" xmlns:w16cex="http://schemas.microsoft.com/office/word/2018/wordml/cex" xmlns:w16cid="http://schemas.microsoft.com/office/word/2016/wordml/cid" xmlns:w16="http://schemas.microsoft.com/office/word/2018/wordml" xmlns:w16du="http://schemas.microsoft.com/office/word/2023/wordml/word16du" xmlns:w16sdtdh="http://schemas.microsoft.com/office/word/2020/wordml/sdtdatahash" xmlns:w16se="http://schemas.microsoft.com/office/word/2015/wordml/symex" mc:Ignorable="w14 w15 w16se w16cid w16 w16cex w16sdtdh w16du">
+<w:styles xmlns:mc="http://schemas.openxmlformats.org/markup-compatibility/2006" xmlns:r="http://schemas.openxmlformats.org/officeDocument/2006/relationships" xmlns:w="http://schemas.openxmlformats.org/wordprocessingml/2006/main" xmlns:w14="http://schemas.microsoft.com/office/word/2010/wordml" xmlns:w15="http://schemas.microsoft.com/office/word/2012/wordml" xmlns:w16cex="http://schemas.microsoft.com/office/word/2018/wordml/cex" xmlns:w16cid="http://schemas.microsoft.com/office/word/2016/wordml/cid" xmlns:w16="http://schemas.microsoft.com/office/word/2018/wordml" xmlns:w16du="http://schemas.microsoft.com/office/word/2023/wordml/word16du" xmlns:w16sdtdh="http://schemas.microsoft.com/office/word/2020/wordml/sdtdatahash" xmlns:w16sdtfl="http://schemas.microsoft.com/office/word/2024/wordml/sdtformatlock" xmlns:w16se="http://schemas.microsoft.com/office/word/2015/wordml/symex" mc:Ignorable="w14 w15 w16se w16cid w16 w16cex w16sdtdh w16sdtfl w16du">
   <w:docDefaults>
     <w:rPrDefault>
       <w:rPr>
@@ -14475,6 +15166,7 @@
   <w:style w:type="character" w:default="1" w:styleId="DefaultParagraphFont">
     <w:name w:val="Default Paragraph Font"/>
     <w:uiPriority w:val="1"/>
+    <w:semiHidden/>
     <w:unhideWhenUsed/>
   </w:style>
   <w:style w:type="table" w:default="1" w:styleId="TableNormal">

</xml_diff>

<commit_message>
Edits to command documentation
</commit_message>
<xml_diff>
--- a/Docs/Commands.docx
+++ b/Docs/Commands.docx
@@ -5077,16 +5077,308 @@
       <w:pPr>
         <w:pStyle w:val="Heading2"/>
       </w:pPr>
-      <w:r>
-        <w:t xml:space="preserve">Command </w:t>
-      </w:r>
       <w:proofErr w:type="gramStart"/>
       <w:r>
-        <w:t>format :</w:t>
+        <w:t>Notes :</w:t>
       </w:r>
       <w:proofErr w:type="gramEnd"/>
     </w:p>
-    <w:p/>
+    <w:p>
+      <w:pPr>
+        <w:pStyle w:val="ListParagraph"/>
+        <w:numPr>
+          <w:ilvl w:val="0"/>
+          <w:numId w:val="20"/>
+        </w:numPr>
+        <w:rPr>
+          <w:sz w:val="24"/>
+          <w:szCs w:val="24"/>
+        </w:rPr>
+      </w:pPr>
+      <w:r>
+        <w:rPr>
+          <w:sz w:val="24"/>
+          <w:szCs w:val="24"/>
+        </w:rPr>
+        <w:t xml:space="preserve">There are two types of display </w:t>
+      </w:r>
+      <w:proofErr w:type="gramStart"/>
+      <w:r>
+        <w:rPr>
+          <w:sz w:val="24"/>
+          <w:szCs w:val="24"/>
+        </w:rPr>
+        <w:t>command ;</w:t>
+      </w:r>
+      <w:proofErr w:type="gramEnd"/>
+      <w:r>
+        <w:rPr>
+          <w:sz w:val="24"/>
+          <w:szCs w:val="24"/>
+        </w:rPr>
+        <w:t xml:space="preserve"> API and HIGH LEVEL.  There are four API commands that map to the four relevant commands understood </w:t>
+      </w:r>
+      <w:r>
+        <w:rPr>
+          <w:sz w:val="24"/>
+          <w:szCs w:val="24"/>
+        </w:rPr>
+        <w:t xml:space="preserve">by the physical hardware.  These use a ‘global index’ access pointer to specify the </w:t>
+      </w:r>
+      <w:proofErr w:type="spellStart"/>
+      <w:r>
+        <w:rPr>
+          <w:sz w:val="24"/>
+          <w:szCs w:val="24"/>
+        </w:rPr>
+        <w:t>object.</w:t>
+      </w:r>
+      <w:r>
+        <w:rPr>
+          <w:sz w:val="24"/>
+          <w:szCs w:val="24"/>
+        </w:rPr>
+        <w:t>and</w:t>
+      </w:r>
+      <w:proofErr w:type="spellEnd"/>
+      <w:r>
+        <w:rPr>
+          <w:sz w:val="24"/>
+          <w:szCs w:val="24"/>
+        </w:rPr>
+        <w:t xml:space="preserve"> should not (in most circumstances) be used the </w:t>
+      </w:r>
+      <w:proofErr w:type="gramStart"/>
+      <w:r>
+        <w:rPr>
+          <w:sz w:val="24"/>
+          <w:szCs w:val="24"/>
+        </w:rPr>
+        <w:t>high level</w:t>
+      </w:r>
+      <w:proofErr w:type="gramEnd"/>
+      <w:r>
+        <w:rPr>
+          <w:sz w:val="24"/>
+          <w:szCs w:val="24"/>
+        </w:rPr>
+        <w:t xml:space="preserve"> control software.  Users should use the </w:t>
+      </w:r>
+      <w:proofErr w:type="gramStart"/>
+      <w:r>
+        <w:rPr>
+          <w:sz w:val="24"/>
+          <w:szCs w:val="24"/>
+        </w:rPr>
+        <w:t>HIGH LEVEL</w:t>
+      </w:r>
+      <w:proofErr w:type="gramEnd"/>
+      <w:r>
+        <w:rPr>
+          <w:sz w:val="24"/>
+          <w:szCs w:val="24"/>
+        </w:rPr>
+        <w:t xml:space="preserve"> commands to access display </w:t>
+      </w:r>
+      <w:proofErr w:type="gramStart"/>
+      <w:r>
+        <w:rPr>
+          <w:sz w:val="24"/>
+          <w:szCs w:val="24"/>
+        </w:rPr>
+        <w:t>hardware. ..</w:t>
+      </w:r>
+      <w:proofErr w:type="gramEnd"/>
+      <w:r>
+        <w:rPr>
+          <w:sz w:val="24"/>
+          <w:szCs w:val="24"/>
+        </w:rPr>
+        <w:t xml:space="preserve"> One of the main differences is that these </w:t>
+      </w:r>
+      <w:proofErr w:type="gramStart"/>
+      <w:r>
+        <w:rPr>
+          <w:sz w:val="24"/>
+          <w:szCs w:val="24"/>
+        </w:rPr>
+        <w:t>HIGH LEVEL</w:t>
+      </w:r>
+      <w:proofErr w:type="gramEnd"/>
+      <w:r>
+        <w:rPr>
+          <w:sz w:val="24"/>
+          <w:szCs w:val="24"/>
+        </w:rPr>
+        <w:t xml:space="preserve"> command use a ‘local index (see Note 2) to access screen objects.  </w:t>
+      </w:r>
+      <w:proofErr w:type="gramStart"/>
+      <w:r>
+        <w:rPr>
+          <w:sz w:val="24"/>
+          <w:szCs w:val="24"/>
+        </w:rPr>
+        <w:t>Also</w:t>
+      </w:r>
+      <w:proofErr w:type="gramEnd"/>
+      <w:r>
+        <w:rPr>
+          <w:sz w:val="24"/>
+          <w:szCs w:val="24"/>
+        </w:rPr>
+        <w:t xml:space="preserve"> they are more descriptive of what effect you want to achieve.</w:t>
+      </w:r>
+    </w:p>
+    <w:p>
+      <w:pPr>
+        <w:ind w:left="360"/>
+        <w:rPr>
+          <w:sz w:val="24"/>
+          <w:szCs w:val="24"/>
+        </w:rPr>
+      </w:pPr>
+    </w:p>
+    <w:p>
+      <w:pPr>
+        <w:pStyle w:val="ListParagraph"/>
+        <w:numPr>
+          <w:ilvl w:val="0"/>
+          <w:numId w:val="20"/>
+        </w:numPr>
+        <w:rPr>
+          <w:sz w:val="24"/>
+          <w:szCs w:val="24"/>
+        </w:rPr>
+      </w:pPr>
+      <w:r>
+        <w:rPr>
+          <w:sz w:val="24"/>
+          <w:szCs w:val="24"/>
+        </w:rPr>
+        <w:t xml:space="preserve">High </w:t>
+      </w:r>
+      <w:proofErr w:type="gramStart"/>
+      <w:r>
+        <w:rPr>
+          <w:sz w:val="24"/>
+          <w:szCs w:val="24"/>
+        </w:rPr>
+        <w:t>l</w:t>
+      </w:r>
+      <w:r>
+        <w:rPr>
+          <w:sz w:val="24"/>
+          <w:szCs w:val="24"/>
+        </w:rPr>
+        <w:t>(</w:t>
+      </w:r>
+      <w:proofErr w:type="gramEnd"/>
+      <w:r>
+        <w:rPr>
+          <w:sz w:val="24"/>
+          <w:szCs w:val="24"/>
+        </w:rPr>
+        <w:t>see Note 2) l</w:t>
+      </w:r>
+      <w:r>
+        <w:rPr>
+          <w:sz w:val="24"/>
+          <w:szCs w:val="24"/>
+        </w:rPr>
+        <w:t>evel commands use ‘local index’ to access screen objects.  ‘</w:t>
+      </w:r>
+      <w:proofErr w:type="gramStart"/>
+      <w:r>
+        <w:rPr>
+          <w:sz w:val="24"/>
+          <w:szCs w:val="24"/>
+        </w:rPr>
+        <w:t>local</w:t>
+      </w:r>
+      <w:proofErr w:type="gramEnd"/>
+      <w:r>
+        <w:rPr>
+          <w:sz w:val="24"/>
+          <w:szCs w:val="24"/>
+        </w:rPr>
+        <w:t xml:space="preserve"> index’ has a value of 0 to ‘n’ for each form.  For example, the first </w:t>
+      </w:r>
+      <w:proofErr w:type="spellStart"/>
+      <w:r>
+        <w:rPr>
+          <w:sz w:val="24"/>
+          <w:szCs w:val="24"/>
+        </w:rPr>
+        <w:t>winbutton</w:t>
+      </w:r>
+      <w:proofErr w:type="spellEnd"/>
+      <w:r>
+        <w:rPr>
+          <w:sz w:val="24"/>
+          <w:szCs w:val="24"/>
+        </w:rPr>
+        <w:t xml:space="preserve"> screen object of a </w:t>
+      </w:r>
+      <w:proofErr w:type="gramStart"/>
+      <w:r>
+        <w:rPr>
+          <w:sz w:val="24"/>
+          <w:szCs w:val="24"/>
+        </w:rPr>
+        <w:t>form  will</w:t>
+      </w:r>
+      <w:proofErr w:type="gramEnd"/>
+      <w:r>
+        <w:rPr>
+          <w:sz w:val="24"/>
+          <w:szCs w:val="24"/>
+        </w:rPr>
+        <w:t xml:space="preserve"> have a ‘local index’ value of 0.  The microcontroller connected to the display will convert the ‘local index’ value to a ‘global index’ value that is </w:t>
+      </w:r>
+      <w:proofErr w:type="gramStart"/>
+      <w:r>
+        <w:rPr>
+          <w:sz w:val="24"/>
+          <w:szCs w:val="24"/>
+        </w:rPr>
+        <w:t>need</w:t>
+      </w:r>
+      <w:proofErr w:type="gramEnd"/>
+      <w:r>
+        <w:rPr>
+          <w:sz w:val="24"/>
+          <w:szCs w:val="24"/>
+        </w:rPr>
+        <w:t xml:space="preserve"> to access the object on the display hardware.</w:t>
+      </w:r>
+    </w:p>
+    <w:p>
+      <w:pPr>
+        <w:pStyle w:val="Heading2"/>
+        <w:rPr>
+          <w:rStyle w:val="Heading2Char"/>
+        </w:rPr>
+      </w:pPr>
+      <w:r>
+        <w:rPr>
+          <w:rStyle w:val="Heading2Char"/>
+        </w:rPr>
+        <w:t>High level commands</w:t>
+      </w:r>
+    </w:p>
+    <w:p>
+      <w:pPr>
+        <w:pStyle w:val="Heading2"/>
+      </w:pPr>
+      <w:r>
+        <w:t xml:space="preserve">Command </w:t>
+      </w:r>
+      <w:proofErr w:type="gramStart"/>
+      <w:r>
+        <w:t>format :</w:t>
+      </w:r>
+      <w:proofErr w:type="gramEnd"/>
+    </w:p>
     <w:tbl>
       <w:tblPr>
         <w:tblStyle w:val="TableGrid"/>
@@ -5292,138 +5584,121 @@
     <w:p/>
     <w:p>
       <w:pPr>
-        <w:pStyle w:val="Heading2"/>
-      </w:pPr>
+        <w:ind w:firstLine="720"/>
+        <w:rPr>
+          <w:rFonts w:ascii="Courier New" w:hAnsi="Courier New" w:cs="Courier New"/>
+          <w:b/>
+          <w:bCs/>
+          <w:sz w:val="28"/>
+          <w:szCs w:val="28"/>
+        </w:rPr>
+      </w:pPr>
+      <w:r>
+        <w:rPr>
+          <w:rFonts w:ascii="Courier New" w:hAnsi="Courier New" w:cs="Courier New"/>
+          <w:b/>
+          <w:bCs/>
+          <w:sz w:val="28"/>
+          <w:szCs w:val="28"/>
+        </w:rPr>
+        <w:t xml:space="preserve">display port command </w:t>
+      </w:r>
       <w:proofErr w:type="gramStart"/>
       <w:r>
         <w:rPr>
-          <w:rStyle w:val="Heading2Char"/>
-        </w:rPr>
-        <w:t>Parameters</w:t>
-      </w:r>
-      <w:r>
-        <w:t xml:space="preserve"> :</w:t>
+          <w:rFonts w:ascii="Courier New" w:hAnsi="Courier New" w:cs="Courier New"/>
+          <w:b/>
+          <w:bCs/>
+          <w:sz w:val="28"/>
+          <w:szCs w:val="28"/>
+        </w:rPr>
+        <w:t>form</w:t>
       </w:r>
       <w:proofErr w:type="gramEnd"/>
-    </w:p>
-    <w:p>
-      <w:pPr>
-        <w:pStyle w:val="Heading3"/>
-      </w:pPr>
-      <w:r>
-        <w:t>P</w:t>
-      </w:r>
-      <w:proofErr w:type="gramStart"/>
-      <w:r>
-        <w:t xml:space="preserve">1  </w:t>
-      </w:r>
-      <w:r>
-        <w:t>Define</w:t>
-      </w:r>
-      <w:proofErr w:type="gramEnd"/>
-      <w:r>
-        <w:t xml:space="preserve"> source task of command</w:t>
-      </w:r>
-    </w:p>
-    <w:p>
-      <w:pPr>
-        <w:pStyle w:val="ListParagraph"/>
-        <w:numPr>
-          <w:ilvl w:val="0"/>
-          <w:numId w:val="12"/>
-        </w:numPr>
-        <w:rPr>
-          <w:sz w:val="24"/>
-          <w:szCs w:val="24"/>
-        </w:rPr>
-      </w:pPr>
-      <w:r>
-        <w:rPr>
-          <w:sz w:val="24"/>
-          <w:szCs w:val="24"/>
-        </w:rPr>
-        <w:t xml:space="preserve">Specifies the return route of the command response. Will allow multiple tasks to send commands and for the responses to get back to the correct source. </w:t>
-      </w:r>
-    </w:p>
-    <w:p>
-      <w:pPr>
-        <w:pStyle w:val="ListParagraph"/>
-        <w:numPr>
-          <w:ilvl w:val="0"/>
-          <w:numId w:val="1"/>
-        </w:numPr>
-        <w:rPr>
-          <w:sz w:val="24"/>
-          <w:szCs w:val="24"/>
-        </w:rPr>
-      </w:pPr>
-      <w:r>
-        <w:rPr>
-          <w:sz w:val="24"/>
-          <w:szCs w:val="24"/>
-        </w:rPr>
-        <w:t xml:space="preserve">Software not implemented as </w:t>
-      </w:r>
-      <w:proofErr w:type="gramStart"/>
-      <w:r>
-        <w:rPr>
-          <w:sz w:val="24"/>
-          <w:szCs w:val="24"/>
-        </w:rPr>
-        <w:t>yet,</w:t>
-      </w:r>
-      <w:proofErr w:type="gramEnd"/>
-      <w:r>
-        <w:rPr>
-          <w:sz w:val="24"/>
-          <w:szCs w:val="24"/>
-        </w:rPr>
-        <w:t xml:space="preserve"> therefore use any value from 0-&gt;63</w:t>
-      </w:r>
-    </w:p>
-    <w:p>
-      <w:pPr>
-        <w:pStyle w:val="Heading3"/>
-      </w:pPr>
-      <w:r>
-        <w:t>P</w:t>
-      </w:r>
-      <w:proofErr w:type="gramStart"/>
-      <w:r>
-        <w:t>2  Command</w:t>
-      </w:r>
-      <w:proofErr w:type="gramEnd"/>
-      <w:r>
-        <w:t xml:space="preserve"> that can be executed by </w:t>
-      </w:r>
-      <w:proofErr w:type="gramStart"/>
-      <w:r>
-        <w:t>the  RP</w:t>
-      </w:r>
-      <w:proofErr w:type="gramEnd"/>
-      <w:r>
-        <w:t>2040 microcontroller</w:t>
-      </w:r>
-    </w:p>
-    <w:p>
-      <w:pPr>
-        <w:pStyle w:val="ListParagraph"/>
-        <w:numPr>
-          <w:ilvl w:val="0"/>
-          <w:numId w:val="1"/>
-        </w:numPr>
-        <w:rPr>
-          <w:sz w:val="24"/>
-          <w:szCs w:val="24"/>
-        </w:rPr>
-      </w:pPr>
-      <w:r>
-        <w:rPr>
-          <w:sz w:val="24"/>
-          <w:szCs w:val="24"/>
-        </w:rPr>
-        <w:t>Command list</w:t>
-      </w:r>
+      <w:r>
+        <w:rPr>
+          <w:rFonts w:ascii="Courier New" w:hAnsi="Courier New" w:cs="Courier New"/>
+          <w:b/>
+          <w:bCs/>
+          <w:sz w:val="28"/>
+          <w:szCs w:val="28"/>
+        </w:rPr>
+        <w:t xml:space="preserve"> </w:t>
+      </w:r>
+      <w:proofErr w:type="spellStart"/>
+      <w:r>
+        <w:rPr>
+          <w:rFonts w:ascii="Courier New" w:hAnsi="Courier New" w:cs="Courier New"/>
+          <w:b/>
+          <w:bCs/>
+          <w:sz w:val="28"/>
+          <w:szCs w:val="28"/>
+        </w:rPr>
+        <w:t>local_index</w:t>
+      </w:r>
+      <w:proofErr w:type="spellEnd"/>
+      <w:r>
+        <w:rPr>
+          <w:rFonts w:ascii="Courier New" w:hAnsi="Courier New" w:cs="Courier New"/>
+          <w:b/>
+          <w:bCs/>
+          <w:sz w:val="28"/>
+          <w:szCs w:val="28"/>
+        </w:rPr>
+        <w:t xml:space="preserve"> </w:t>
+      </w:r>
+      <w:r>
+        <w:rPr>
+          <w:rFonts w:ascii="Courier New" w:hAnsi="Courier New" w:cs="Courier New"/>
+          <w:b/>
+          <w:bCs/>
+          <w:sz w:val="28"/>
+          <w:szCs w:val="28"/>
+        </w:rPr>
+        <w:t xml:space="preserve">param1 </w:t>
+      </w:r>
+      <w:r>
+        <w:rPr>
+          <w:rFonts w:ascii="Courier New" w:hAnsi="Courier New" w:cs="Courier New"/>
+          <w:b/>
+          <w:bCs/>
+          <w:sz w:val="36"/>
+          <w:szCs w:val="36"/>
+        </w:rPr>
+        <w:t>…</w:t>
+      </w:r>
+      <w:r>
+        <w:rPr>
+          <w:rFonts w:ascii="Courier New" w:hAnsi="Courier New" w:cs="Courier New"/>
+          <w:b/>
+          <w:bCs/>
+          <w:sz w:val="28"/>
+          <w:szCs w:val="28"/>
+        </w:rPr>
+        <w:t xml:space="preserve"> </w:t>
+      </w:r>
+      <w:proofErr w:type="spellStart"/>
+      <w:r>
+        <w:rPr>
+          <w:rFonts w:ascii="Courier New" w:hAnsi="Courier New" w:cs="Courier New"/>
+          <w:b/>
+          <w:bCs/>
+          <w:sz w:val="28"/>
+          <w:szCs w:val="28"/>
+        </w:rPr>
+        <w:t>param</w:t>
+      </w:r>
+      <w:r>
+        <w:rPr>
+          <w:rFonts w:ascii="Courier New" w:hAnsi="Courier New" w:cs="Courier New"/>
+          <w:b/>
+          <w:bCs/>
+          <w:sz w:val="28"/>
+          <w:szCs w:val="28"/>
+        </w:rPr>
+        <w:t>N</w:t>
+      </w:r>
+      <w:proofErr w:type="spellEnd"/>
     </w:p>
     <w:tbl>
       <w:tblPr>
@@ -5432,74 +5707,93 @@
         <w:tblLook w:val="04A0" w:firstRow="1" w:lastRow="0" w:firstColumn="1" w:lastColumn="0" w:noHBand="0" w:noVBand="1"/>
       </w:tblPr>
       <w:tblGrid>
-        <w:gridCol w:w="2334"/>
-        <w:gridCol w:w="859"/>
-        <w:gridCol w:w="5811"/>
+        <w:gridCol w:w="2405"/>
+        <w:gridCol w:w="4961"/>
+        <w:gridCol w:w="3090"/>
       </w:tblGrid>
       <w:tr>
-        <w:tc>
-          <w:tcPr>
-            <w:tcW w:w="2334" w:type="dxa"/>
+        <w:trPr>
+          <w:cantSplit/>
+        </w:trPr>
+        <w:tc>
+          <w:tcPr>
+            <w:tcW w:w="2405" w:type="dxa"/>
             <w:shd w:val="clear" w:color="auto" w:fill="D9D9D9" w:themeFill="background1" w:themeFillShade="D9"/>
           </w:tcPr>
           <w:p>
             <w:pPr>
+              <w:pStyle w:val="Heading2"/>
               <w:jc w:val="center"/>
               <w:rPr>
-                <w:sz w:val="24"/>
-                <w:szCs w:val="24"/>
-              </w:rPr>
-            </w:pPr>
-            <w:r>
-              <w:rPr>
-                <w:sz w:val="24"/>
-                <w:szCs w:val="24"/>
-              </w:rPr>
-              <w:t>Command</w:t>
-            </w:r>
-          </w:p>
-        </w:tc>
-        <w:tc>
-          <w:tcPr>
-            <w:tcW w:w="859" w:type="dxa"/>
+                <w:rStyle w:val="Heading2Char"/>
+                <w:rFonts w:ascii="Consolas" w:hAnsi="Consolas"/>
+                <w:b/>
+                <w:bCs/>
+              </w:rPr>
+            </w:pPr>
+            <w:r>
+              <w:rPr>
+                <w:rStyle w:val="Heading2Char"/>
+                <w:rFonts w:ascii="Arial" w:hAnsi="Arial" w:cs="Arial"/>
+                <w:sz w:val="28"/>
+                <w:szCs w:val="28"/>
+              </w:rPr>
+              <w:lastRenderedPageBreak/>
+              <w:t>Sub-command</w:t>
+            </w:r>
+          </w:p>
+        </w:tc>
+        <w:tc>
+          <w:tcPr>
+            <w:tcW w:w="4961" w:type="dxa"/>
             <w:shd w:val="clear" w:color="auto" w:fill="D9D9D9" w:themeFill="background1" w:themeFillShade="D9"/>
+            <w:vAlign w:val="center"/>
           </w:tcPr>
           <w:p>
             <w:pPr>
               <w:jc w:val="center"/>
               <w:rPr>
-                <w:sz w:val="24"/>
-                <w:szCs w:val="24"/>
-              </w:rPr>
-            </w:pPr>
-            <w:r>
-              <w:rPr>
-                <w:sz w:val="24"/>
-                <w:szCs w:val="24"/>
-              </w:rPr>
-              <w:t>Code</w:t>
-            </w:r>
-          </w:p>
-        </w:tc>
-        <w:tc>
-          <w:tcPr>
-            <w:tcW w:w="5811" w:type="dxa"/>
+                <w:rStyle w:val="Heading2Char"/>
+                <w:rFonts w:ascii="Arial" w:hAnsi="Arial" w:cs="Arial"/>
+                <w:sz w:val="28"/>
+                <w:szCs w:val="28"/>
+              </w:rPr>
+            </w:pPr>
+            <w:r>
+              <w:rPr>
+                <w:rStyle w:val="Heading2Char"/>
+                <w:rFonts w:ascii="Arial" w:hAnsi="Arial" w:cs="Arial"/>
+                <w:sz w:val="28"/>
+                <w:szCs w:val="28"/>
+              </w:rPr>
+              <w:t>Notes</w:t>
+            </w:r>
+          </w:p>
+        </w:tc>
+        <w:tc>
+          <w:tcPr>
+            <w:tcW w:w="3090" w:type="dxa"/>
             <w:shd w:val="clear" w:color="auto" w:fill="D9D9D9" w:themeFill="background1" w:themeFillShade="D9"/>
+            <w:vAlign w:val="center"/>
           </w:tcPr>
           <w:p>
             <w:pPr>
               <w:jc w:val="center"/>
               <w:rPr>
-                <w:sz w:val="24"/>
-                <w:szCs w:val="24"/>
-              </w:rPr>
-            </w:pPr>
-            <w:r>
-              <w:rPr>
-                <w:sz w:val="24"/>
-                <w:szCs w:val="24"/>
-              </w:rPr>
-              <w:t>Notes</w:t>
+                <w:rStyle w:val="Heading2Char"/>
+                <w:rFonts w:ascii="Arial" w:hAnsi="Arial" w:cs="Arial"/>
+                <w:sz w:val="28"/>
+                <w:szCs w:val="28"/>
+              </w:rPr>
+            </w:pPr>
+            <w:r>
+              <w:rPr>
+                <w:rStyle w:val="Heading2Char"/>
+                <w:rFonts w:ascii="Arial" w:hAnsi="Arial" w:cs="Arial"/>
+                <w:sz w:val="28"/>
+                <w:szCs w:val="28"/>
+              </w:rPr>
+              <w:t>Value</w:t>
             </w:r>
           </w:p>
         </w:tc>
@@ -5507,136 +5801,162 @@
       <w:tr>
         <w:tc>
           <w:tcPr>
-            <w:tcW w:w="2334" w:type="dxa"/>
-          </w:tcPr>
-          <w:p>
-            <w:pPr>
-              <w:rPr>
-                <w:sz w:val="24"/>
-                <w:szCs w:val="24"/>
-              </w:rPr>
-            </w:pPr>
-            <w:r>
-              <w:rPr>
-                <w:lang w:eastAsia="en-GB"/>
-              </w:rPr>
-              <w:t>SET_FORM</w:t>
-            </w:r>
-          </w:p>
-        </w:tc>
-        <w:tc>
-          <w:tcPr>
-            <w:tcW w:w="859" w:type="dxa"/>
-          </w:tcPr>
-          <w:p>
-            <w:pPr>
-              <w:jc w:val="center"/>
-              <w:rPr>
-                <w:sz w:val="24"/>
-                <w:szCs w:val="24"/>
-              </w:rPr>
-            </w:pPr>
-            <w:r>
-              <w:rPr>
-                <w:sz w:val="24"/>
-                <w:szCs w:val="24"/>
-              </w:rPr>
-              <w:t>0</w:t>
-            </w:r>
-          </w:p>
-        </w:tc>
-        <w:tc>
-          <w:tcPr>
-            <w:tcW w:w="5811" w:type="dxa"/>
-          </w:tcPr>
-          <w:p>
-            <w:pPr>
-              <w:rPr>
-                <w:sz w:val="24"/>
-                <w:szCs w:val="24"/>
-              </w:rPr>
-            </w:pPr>
-            <w:r>
-              <w:rPr>
-                <w:sz w:val="24"/>
-                <w:szCs w:val="24"/>
-              </w:rPr>
-              <w:t>Display selected form on screen</w:t>
-            </w:r>
+            <w:tcW w:w="2405" w:type="dxa"/>
+          </w:tcPr>
+          <w:p>
+            <w:pPr>
+              <w:pStyle w:val="Heading2"/>
+              <w:rPr>
+                <w:rStyle w:val="Heading2Char"/>
+                <w:rFonts w:ascii="Consolas" w:hAnsi="Consolas"/>
+                <w:b/>
+                <w:bCs/>
+              </w:rPr>
+            </w:pPr>
+            <w:r>
+              <w:rPr>
+                <w:rStyle w:val="Heading2Char"/>
+                <w:rFonts w:ascii="Consolas" w:hAnsi="Consolas"/>
+                <w:b/>
+                <w:bCs/>
+              </w:rPr>
+              <w:t>display</w:t>
+            </w:r>
+          </w:p>
+        </w:tc>
+        <w:tc>
+          <w:tcPr>
+            <w:tcW w:w="4961" w:type="dxa"/>
+            <w:vAlign w:val="center"/>
+          </w:tcPr>
+          <w:p>
+            <w:pPr>
+              <w:rPr>
+                <w:rStyle w:val="Heading2Char"/>
+                <w:rFonts w:ascii="Arial" w:hAnsi="Arial" w:cs="Arial"/>
+                <w:sz w:val="28"/>
+                <w:szCs w:val="28"/>
+              </w:rPr>
+            </w:pPr>
+            <w:r>
+              <w:rPr>
+                <w:rStyle w:val="Heading2Char"/>
+                <w:rFonts w:ascii="Arial" w:hAnsi="Arial" w:cs="Arial"/>
+                <w:sz w:val="28"/>
+                <w:szCs w:val="28"/>
+              </w:rPr>
+              <w:t>Specify a command to interact with the system LCD touch screen</w:t>
+            </w:r>
+          </w:p>
+        </w:tc>
+        <w:tc>
+          <w:tcPr>
+            <w:tcW w:w="3090" w:type="dxa"/>
+            <w:vAlign w:val="center"/>
+          </w:tcPr>
+          <w:p>
+            <w:pPr>
+              <w:rPr>
+                <w:rStyle w:val="Heading2Char"/>
+                <w:rFonts w:ascii="Arial" w:hAnsi="Arial" w:cs="Arial"/>
+                <w:sz w:val="28"/>
+                <w:szCs w:val="28"/>
+              </w:rPr>
+            </w:pPr>
           </w:p>
         </w:tc>
       </w:tr>
       <w:tr>
         <w:tc>
           <w:tcPr>
-            <w:tcW w:w="2334" w:type="dxa"/>
-          </w:tcPr>
-          <w:p>
-            <w:pPr>
-              <w:rPr>
-                <w:sz w:val="24"/>
-                <w:szCs w:val="24"/>
-              </w:rPr>
-            </w:pPr>
-            <w:r>
-              <w:rPr>
-                <w:lang w:eastAsia="en-GB"/>
-              </w:rPr>
-              <w:t>GET_FORM</w:t>
-            </w:r>
-          </w:p>
-        </w:tc>
-        <w:tc>
-          <w:tcPr>
-            <w:tcW w:w="859" w:type="dxa"/>
-          </w:tcPr>
-          <w:p>
-            <w:pPr>
-              <w:jc w:val="center"/>
-              <w:rPr>
-                <w:sz w:val="24"/>
-                <w:szCs w:val="24"/>
-              </w:rPr>
-            </w:pPr>
-            <w:r>
-              <w:rPr>
-                <w:sz w:val="24"/>
-                <w:szCs w:val="24"/>
-              </w:rPr>
-              <w:t>1</w:t>
-            </w:r>
-          </w:p>
-        </w:tc>
-        <w:tc>
-          <w:tcPr>
-            <w:tcW w:w="5811" w:type="dxa"/>
-          </w:tcPr>
-          <w:p>
-            <w:pPr>
-              <w:rPr>
-                <w:sz w:val="24"/>
-                <w:szCs w:val="24"/>
-              </w:rPr>
-            </w:pPr>
-            <w:r>
-              <w:rPr>
-                <w:lang w:eastAsia="en-GB"/>
-              </w:rPr>
-              <w:t xml:space="preserve">Get number of </w:t>
-            </w:r>
-            <w:proofErr w:type="gramStart"/>
-            <w:r>
-              <w:rPr>
-                <w:lang w:eastAsia="en-GB"/>
-              </w:rPr>
-              <w:t>form</w:t>
-            </w:r>
-            <w:proofErr w:type="gramEnd"/>
-            <w:r>
-              <w:rPr>
-                <w:lang w:eastAsia="en-GB"/>
-              </w:rPr>
-              <w:t xml:space="preserve"> being displayed</w:t>
+            <w:tcW w:w="2405" w:type="dxa"/>
+          </w:tcPr>
+          <w:p>
+            <w:pPr>
+              <w:pStyle w:val="Heading2"/>
+              <w:rPr>
+                <w:rStyle w:val="Heading2Char"/>
+                <w:rFonts w:ascii="Consolas" w:hAnsi="Consolas"/>
+                <w:b/>
+                <w:bCs/>
+              </w:rPr>
+            </w:pPr>
+            <w:r>
+              <w:rPr>
+                <w:rStyle w:val="Heading2Char"/>
+                <w:rFonts w:ascii="Consolas" w:hAnsi="Consolas"/>
+                <w:b/>
+                <w:bCs/>
+              </w:rPr>
+              <w:t>port</w:t>
+            </w:r>
+          </w:p>
+        </w:tc>
+        <w:tc>
+          <w:tcPr>
+            <w:tcW w:w="4961" w:type="dxa"/>
+            <w:vAlign w:val="center"/>
+          </w:tcPr>
+          <w:p>
+            <w:pPr>
+              <w:jc w:val="both"/>
+              <w:rPr>
+                <w:rStyle w:val="Heading2Char"/>
+                <w:rFonts w:ascii="Arial" w:eastAsiaTheme="minorHAnsi" w:hAnsi="Arial" w:cs="Arial"/>
+                <w:color w:val="auto"/>
+                <w:sz w:val="28"/>
+                <w:szCs w:val="28"/>
+              </w:rPr>
+            </w:pPr>
+            <w:r>
+              <w:rPr>
+                <w:rFonts w:ascii="Arial" w:hAnsi="Arial" w:cs="Arial"/>
+                <w:sz w:val="28"/>
+                <w:szCs w:val="28"/>
+              </w:rPr>
+              <w:t xml:space="preserve">Specifies the return route of the command response. Will allow multiple tasks to send commands and for the responses to get back to the correct source. </w:t>
+            </w:r>
+          </w:p>
+        </w:tc>
+        <w:tc>
+          <w:tcPr>
+            <w:tcW w:w="3090" w:type="dxa"/>
+            <w:vAlign w:val="center"/>
+          </w:tcPr>
+          <w:p>
+            <w:pPr>
+              <w:jc w:val="both"/>
+              <w:rPr>
+                <w:rFonts w:ascii="Arial" w:hAnsi="Arial" w:cs="Arial"/>
+                <w:sz w:val="28"/>
+                <w:szCs w:val="28"/>
+              </w:rPr>
+            </w:pPr>
+            <w:r>
+              <w:rPr>
+                <w:rFonts w:ascii="Arial" w:hAnsi="Arial" w:cs="Arial"/>
+                <w:sz w:val="28"/>
+                <w:szCs w:val="28"/>
+              </w:rPr>
+              <w:t>0 -&gt; 63</w:t>
+            </w:r>
+          </w:p>
+          <w:p>
+            <w:pPr>
+              <w:jc w:val="both"/>
+              <w:rPr>
+                <w:rFonts w:ascii="Arial" w:hAnsi="Arial" w:cs="Arial"/>
+                <w:sz w:val="28"/>
+                <w:szCs w:val="28"/>
+              </w:rPr>
+            </w:pPr>
+            <w:r>
+              <w:rPr>
+                <w:rFonts w:ascii="Arial" w:hAnsi="Arial" w:cs="Arial"/>
+                <w:sz w:val="28"/>
+                <w:szCs w:val="28"/>
+              </w:rPr>
+              <w:t>(use 0)</w:t>
             </w:r>
           </w:p>
         </w:tc>
@@ -5644,61 +5964,98 @@
       <w:tr>
         <w:tc>
           <w:tcPr>
-            <w:tcW w:w="2334" w:type="dxa"/>
-          </w:tcPr>
-          <w:p>
-            <w:pPr>
-              <w:rPr>
-                <w:sz w:val="24"/>
-                <w:szCs w:val="24"/>
-              </w:rPr>
-            </w:pPr>
-            <w:r>
-              <w:rPr>
-                <w:lang w:eastAsia="en-GB"/>
-              </w:rPr>
-              <w:t>SET_CONTRAST</w:t>
-            </w:r>
-          </w:p>
-        </w:tc>
-        <w:tc>
-          <w:tcPr>
-            <w:tcW w:w="859" w:type="dxa"/>
-          </w:tcPr>
-          <w:p>
-            <w:pPr>
-              <w:jc w:val="center"/>
-              <w:rPr>
-                <w:sz w:val="24"/>
-                <w:szCs w:val="24"/>
-              </w:rPr>
-            </w:pPr>
-            <w:r>
-              <w:rPr>
-                <w:sz w:val="24"/>
-                <w:szCs w:val="24"/>
-              </w:rPr>
-              <w:t>2</w:t>
-            </w:r>
-          </w:p>
-        </w:tc>
-        <w:tc>
-          <w:tcPr>
-            <w:tcW w:w="5811" w:type="dxa"/>
-          </w:tcPr>
-          <w:p>
-            <w:pPr>
-              <w:rPr>
-                <w:sz w:val="24"/>
-                <w:szCs w:val="24"/>
-              </w:rPr>
-            </w:pPr>
-            <w:r>
-              <w:rPr>
-                <w:sz w:val="24"/>
-                <w:szCs w:val="24"/>
-              </w:rPr>
-              <w:t>Set display contrast</w:t>
+            <w:tcW w:w="2405" w:type="dxa"/>
+          </w:tcPr>
+          <w:p>
+            <w:pPr>
+              <w:pStyle w:val="Heading2"/>
+              <w:rPr>
+                <w:rStyle w:val="Heading2Char"/>
+                <w:rFonts w:ascii="Consolas" w:hAnsi="Consolas"/>
+                <w:b/>
+                <w:bCs/>
+              </w:rPr>
+            </w:pPr>
+            <w:r>
+              <w:rPr>
+                <w:rStyle w:val="Heading2Char"/>
+                <w:rFonts w:ascii="Consolas" w:hAnsi="Consolas"/>
+                <w:b/>
+                <w:bCs/>
+              </w:rPr>
+              <w:t>command</w:t>
+            </w:r>
+          </w:p>
+        </w:tc>
+        <w:tc>
+          <w:tcPr>
+            <w:tcW w:w="4961" w:type="dxa"/>
+            <w:vAlign w:val="center"/>
+          </w:tcPr>
+          <w:p>
+            <w:pPr>
+              <w:rPr>
+                <w:rFonts w:ascii="Arial" w:hAnsi="Arial" w:cs="Arial"/>
+                <w:sz w:val="28"/>
+                <w:szCs w:val="28"/>
+              </w:rPr>
+            </w:pPr>
+            <w:r>
+              <w:rPr>
+                <w:rFonts w:ascii="Arial" w:hAnsi="Arial" w:cs="Arial"/>
+                <w:sz w:val="28"/>
+                <w:szCs w:val="28"/>
+              </w:rPr>
+              <w:t>Sub-c</w:t>
+            </w:r>
+            <w:r>
+              <w:rPr>
+                <w:rFonts w:ascii="Arial" w:hAnsi="Arial" w:cs="Arial"/>
+                <w:sz w:val="28"/>
+                <w:szCs w:val="28"/>
+              </w:rPr>
+              <w:t>ommand understood by the RP2040 microcontroller</w:t>
+            </w:r>
+          </w:p>
+          <w:p>
+            <w:pPr>
+              <w:rPr>
+                <w:rStyle w:val="Heading2Char"/>
+                <w:rFonts w:ascii="Arial" w:hAnsi="Arial" w:cs="Arial"/>
+                <w:sz w:val="28"/>
+                <w:szCs w:val="28"/>
+              </w:rPr>
+            </w:pPr>
+            <w:r>
+              <w:rPr>
+                <w:rFonts w:ascii="Arial" w:hAnsi="Arial" w:cs="Arial"/>
+                <w:sz w:val="28"/>
+                <w:szCs w:val="28"/>
+              </w:rPr>
+              <w:t>()</w:t>
+            </w:r>
+          </w:p>
+        </w:tc>
+        <w:tc>
+          <w:tcPr>
+            <w:tcW w:w="3090" w:type="dxa"/>
+            <w:vAlign w:val="center"/>
+          </w:tcPr>
+          <w:p>
+            <w:pPr>
+              <w:rPr>
+                <w:rFonts w:ascii="Arial" w:hAnsi="Arial" w:cs="Arial"/>
+                <w:sz w:val="28"/>
+                <w:szCs w:val="28"/>
+              </w:rPr>
+            </w:pPr>
+            <w:r>
+              <w:rPr>
+                <w:rFonts w:ascii="Arial" w:hAnsi="Arial" w:cs="Arial"/>
+                <w:sz w:val="28"/>
+                <w:szCs w:val="28"/>
+              </w:rPr>
+              <w:t>refer to sub-command list</w:t>
             </w:r>
           </w:p>
         </w:tc>
@@ -5706,61 +6063,69 @@
       <w:tr>
         <w:tc>
           <w:tcPr>
-            <w:tcW w:w="2334" w:type="dxa"/>
-          </w:tcPr>
-          <w:p>
-            <w:pPr>
-              <w:rPr>
-                <w:sz w:val="24"/>
-                <w:szCs w:val="24"/>
-              </w:rPr>
-            </w:pPr>
-            <w:r>
-              <w:rPr>
-                <w:lang w:eastAsia="en-GB"/>
-              </w:rPr>
-              <w:t>READ_BUTTON</w:t>
-            </w:r>
-          </w:p>
-        </w:tc>
-        <w:tc>
-          <w:tcPr>
-            <w:tcW w:w="859" w:type="dxa"/>
-          </w:tcPr>
-          <w:p>
-            <w:pPr>
-              <w:jc w:val="center"/>
-              <w:rPr>
-                <w:sz w:val="24"/>
-                <w:szCs w:val="24"/>
-              </w:rPr>
-            </w:pPr>
-            <w:r>
-              <w:rPr>
-                <w:sz w:val="24"/>
-                <w:szCs w:val="24"/>
-              </w:rPr>
-              <w:t>3</w:t>
-            </w:r>
-          </w:p>
-        </w:tc>
-        <w:tc>
-          <w:tcPr>
-            <w:tcW w:w="5811" w:type="dxa"/>
-          </w:tcPr>
-          <w:p>
-            <w:pPr>
-              <w:rPr>
-                <w:sz w:val="24"/>
-                <w:szCs w:val="24"/>
-              </w:rPr>
-            </w:pPr>
-            <w:r>
-              <w:rPr>
-                <w:sz w:val="24"/>
-                <w:szCs w:val="24"/>
-              </w:rPr>
-              <w:t>Read specified button from current displayed form</w:t>
+            <w:tcW w:w="2405" w:type="dxa"/>
+          </w:tcPr>
+          <w:p>
+            <w:pPr>
+              <w:pStyle w:val="Heading2"/>
+              <w:rPr>
+                <w:rStyle w:val="Heading2Char"/>
+                <w:rFonts w:ascii="Consolas" w:hAnsi="Consolas"/>
+                <w:b/>
+                <w:bCs/>
+              </w:rPr>
+            </w:pPr>
+            <w:r>
+              <w:rPr>
+                <w:rStyle w:val="Heading2Char"/>
+                <w:rFonts w:ascii="Consolas" w:hAnsi="Consolas"/>
+                <w:b/>
+                <w:bCs/>
+              </w:rPr>
+              <w:t>form</w:t>
+            </w:r>
+          </w:p>
+        </w:tc>
+        <w:tc>
+          <w:tcPr>
+            <w:tcW w:w="4961" w:type="dxa"/>
+            <w:vAlign w:val="center"/>
+          </w:tcPr>
+          <w:p>
+            <w:pPr>
+              <w:pStyle w:val="Heading2"/>
+              <w:rPr>
+                <w:rStyle w:val="Heading2Char"/>
+                <w:rFonts w:ascii="Arial" w:hAnsi="Arial" w:cs="Arial"/>
+                <w:sz w:val="28"/>
+                <w:szCs w:val="28"/>
+              </w:rPr>
+            </w:pPr>
+            <w:r>
+              <w:rPr>
+                <w:rStyle w:val="Heading2Char"/>
+              </w:rPr>
+              <w:t xml:space="preserve">Screen form </w:t>
+            </w:r>
+          </w:p>
+        </w:tc>
+        <w:tc>
+          <w:tcPr>
+            <w:tcW w:w="3090" w:type="dxa"/>
+            <w:vAlign w:val="center"/>
+          </w:tcPr>
+          <w:p>
+            <w:pPr>
+              <w:pStyle w:val="Heading2"/>
+              <w:rPr>
+                <w:rStyle w:val="Heading2Char"/>
+              </w:rPr>
+            </w:pPr>
+            <w:r>
+              <w:rPr>
+                <w:rStyle w:val="Heading2Char"/>
+              </w:rPr>
+              <w:t>0 -&gt; MAX_FORM</w:t>
             </w:r>
           </w:p>
         </w:tc>
@@ -5768,26 +6133,297 @@
       <w:tr>
         <w:tc>
           <w:tcPr>
-            <w:tcW w:w="2334" w:type="dxa"/>
-          </w:tcPr>
-          <w:p>
-            <w:pPr>
-              <w:rPr>
-                <w:sz w:val="24"/>
-                <w:szCs w:val="24"/>
-              </w:rPr>
-            </w:pPr>
-            <w:r>
-              <w:rPr>
-                <w:lang w:eastAsia="en-GB"/>
-              </w:rPr>
-              <w:t>WRITE_STRING</w:t>
-            </w:r>
-          </w:p>
-        </w:tc>
-        <w:tc>
-          <w:tcPr>
-            <w:tcW w:w="859" w:type="dxa"/>
+            <w:tcW w:w="2405" w:type="dxa"/>
+          </w:tcPr>
+          <w:p>
+            <w:pPr>
+              <w:pStyle w:val="Heading2"/>
+              <w:rPr>
+                <w:rStyle w:val="Heading2Char"/>
+                <w:rFonts w:ascii="Consolas" w:hAnsi="Consolas"/>
+                <w:b/>
+                <w:bCs/>
+              </w:rPr>
+            </w:pPr>
+            <w:proofErr w:type="spellStart"/>
+            <w:r>
+              <w:rPr>
+                <w:rStyle w:val="Heading2Char"/>
+                <w:rFonts w:ascii="Consolas" w:hAnsi="Consolas"/>
+                <w:b/>
+                <w:bCs/>
+              </w:rPr>
+              <w:t>local_index</w:t>
+            </w:r>
+            <w:proofErr w:type="spellEnd"/>
+          </w:p>
+        </w:tc>
+        <w:tc>
+          <w:tcPr>
+            <w:tcW w:w="4961" w:type="dxa"/>
+            <w:vAlign w:val="center"/>
+          </w:tcPr>
+          <w:p>
+            <w:pPr>
+              <w:pStyle w:val="Heading2"/>
+              <w:rPr>
+                <w:rStyle w:val="Heading2Char"/>
+                <w:rFonts w:ascii="Arial" w:hAnsi="Arial" w:cs="Arial"/>
+                <w:sz w:val="28"/>
+                <w:szCs w:val="28"/>
+              </w:rPr>
+            </w:pPr>
+          </w:p>
+        </w:tc>
+        <w:tc>
+          <w:tcPr>
+            <w:tcW w:w="3090" w:type="dxa"/>
+            <w:vAlign w:val="center"/>
+          </w:tcPr>
+          <w:p>
+            <w:pPr>
+              <w:pStyle w:val="Heading2"/>
+              <w:rPr>
+                <w:rStyle w:val="Heading2Char"/>
+                <w:rFonts w:ascii="Arial" w:hAnsi="Arial" w:cs="Arial"/>
+                <w:sz w:val="28"/>
+                <w:szCs w:val="28"/>
+              </w:rPr>
+            </w:pPr>
+            <w:r>
+              <w:rPr>
+                <w:rStyle w:val="Heading2Char"/>
+                <w:rFonts w:ascii="Arial" w:hAnsi="Arial" w:cs="Arial"/>
+                <w:sz w:val="28"/>
+                <w:szCs w:val="28"/>
+              </w:rPr>
+              <w:t>0 -&gt; MAX_INDEX</w:t>
+            </w:r>
+          </w:p>
+        </w:tc>
+      </w:tr>
+      <w:tr>
+        <w:tc>
+          <w:tcPr>
+            <w:tcW w:w="2405" w:type="dxa"/>
+          </w:tcPr>
+          <w:p>
+            <w:pPr>
+              <w:pStyle w:val="Heading2"/>
+              <w:rPr>
+                <w:rStyle w:val="Heading2Char"/>
+                <w:rFonts w:ascii="Consolas" w:hAnsi="Consolas"/>
+                <w:b/>
+                <w:bCs/>
+              </w:rPr>
+            </w:pPr>
+            <w:r>
+              <w:rPr>
+                <w:rStyle w:val="Heading2Char"/>
+                <w:rFonts w:ascii="Consolas" w:hAnsi="Consolas"/>
+                <w:b/>
+                <w:bCs/>
+              </w:rPr>
+              <w:t>p</w:t>
+            </w:r>
+            <w:r>
+              <w:rPr>
+                <w:rStyle w:val="Heading2Char"/>
+                <w:rFonts w:ascii="Consolas" w:hAnsi="Consolas"/>
+                <w:b/>
+                <w:bCs/>
+              </w:rPr>
+              <w:t>aram</w:t>
+            </w:r>
+            <w:r>
+              <w:rPr>
+                <w:rStyle w:val="Heading2Char"/>
+                <w:rFonts w:ascii="Consolas" w:hAnsi="Consolas"/>
+                <w:b/>
+                <w:bCs/>
+              </w:rPr>
+              <w:t>1</w:t>
+            </w:r>
+          </w:p>
+        </w:tc>
+        <w:tc>
+          <w:tcPr>
+            <w:tcW w:w="4961" w:type="dxa"/>
+            <w:vAlign w:val="center"/>
+          </w:tcPr>
+          <w:p>
+            <w:pPr>
+              <w:pStyle w:val="Heading2"/>
+              <w:rPr>
+                <w:rStyle w:val="Heading2Char"/>
+                <w:rFonts w:ascii="Arial" w:hAnsi="Arial" w:cs="Arial"/>
+                <w:sz w:val="28"/>
+                <w:szCs w:val="28"/>
+              </w:rPr>
+            </w:pPr>
+          </w:p>
+        </w:tc>
+        <w:tc>
+          <w:tcPr>
+            <w:tcW w:w="3090" w:type="dxa"/>
+            <w:vAlign w:val="center"/>
+          </w:tcPr>
+          <w:p>
+            <w:pPr>
+              <w:pStyle w:val="Heading2"/>
+              <w:rPr>
+                <w:rStyle w:val="Heading2Char"/>
+                <w:rFonts w:ascii="Arial" w:hAnsi="Arial" w:cs="Arial"/>
+                <w:sz w:val="28"/>
+                <w:szCs w:val="28"/>
+              </w:rPr>
+            </w:pPr>
+          </w:p>
+        </w:tc>
+      </w:tr>
+      <w:tr>
+        <w:tc>
+          <w:tcPr>
+            <w:tcW w:w="2405" w:type="dxa"/>
+          </w:tcPr>
+          <w:p>
+            <w:pPr>
+              <w:pStyle w:val="Heading2"/>
+              <w:rPr>
+                <w:rStyle w:val="Heading2Char"/>
+                <w:rFonts w:ascii="Consolas" w:hAnsi="Consolas"/>
+                <w:b/>
+                <w:bCs/>
+              </w:rPr>
+            </w:pPr>
+            <w:proofErr w:type="spellStart"/>
+            <w:r>
+              <w:rPr>
+                <w:rStyle w:val="Heading2Char"/>
+                <w:rFonts w:ascii="Consolas" w:hAnsi="Consolas"/>
+                <w:b/>
+                <w:bCs/>
+              </w:rPr>
+              <w:t>paramN</w:t>
+            </w:r>
+            <w:proofErr w:type="spellEnd"/>
+          </w:p>
+        </w:tc>
+        <w:tc>
+          <w:tcPr>
+            <w:tcW w:w="4961" w:type="dxa"/>
+            <w:vAlign w:val="center"/>
+          </w:tcPr>
+          <w:p>
+            <w:pPr>
+              <w:pStyle w:val="Heading2"/>
+              <w:rPr>
+                <w:rStyle w:val="Heading2Char"/>
+                <w:rFonts w:ascii="Arial" w:hAnsi="Arial" w:cs="Arial"/>
+                <w:sz w:val="28"/>
+                <w:szCs w:val="28"/>
+              </w:rPr>
+            </w:pPr>
+          </w:p>
+        </w:tc>
+        <w:tc>
+          <w:tcPr>
+            <w:tcW w:w="3090" w:type="dxa"/>
+            <w:vAlign w:val="center"/>
+          </w:tcPr>
+          <w:p>
+            <w:pPr>
+              <w:pStyle w:val="Heading2"/>
+              <w:rPr>
+                <w:rStyle w:val="Heading2Char"/>
+                <w:rFonts w:ascii="Arial" w:hAnsi="Arial" w:cs="Arial"/>
+                <w:sz w:val="28"/>
+                <w:szCs w:val="28"/>
+              </w:rPr>
+            </w:pPr>
+          </w:p>
+        </w:tc>
+      </w:tr>
+    </w:tbl>
+    <w:p>
+      <w:pPr>
+        <w:rPr>
+          <w:sz w:val="24"/>
+          <w:szCs w:val="24"/>
+        </w:rPr>
+      </w:pPr>
+    </w:p>
+    <w:p>
+      <w:pPr>
+        <w:rPr>
+          <w:sz w:val="24"/>
+          <w:szCs w:val="24"/>
+        </w:rPr>
+      </w:pPr>
+      <w:r>
+        <w:rPr>
+          <w:sz w:val="24"/>
+          <w:szCs w:val="24"/>
+        </w:rPr>
+        <w:br w:type="page"/>
+      </w:r>
+    </w:p>
+    <w:p>
+      <w:pPr>
+        <w:rPr>
+          <w:sz w:val="24"/>
+          <w:szCs w:val="24"/>
+        </w:rPr>
+        <w:sectPr>
+          <w:pgSz w:w="11906" w:h="16838"/>
+          <w:pgMar w:top="720" w:right="720" w:bottom="720" w:left="720" w:header="708" w:footer="708" w:gutter="0"/>
+          <w:cols w:space="708"/>
+          <w:docGrid w:linePitch="360"/>
+        </w:sectPr>
+      </w:pPr>
+    </w:p>
+    <w:p>
+      <w:pPr>
+        <w:rPr>
+          <w:sz w:val="24"/>
+          <w:szCs w:val="24"/>
+        </w:rPr>
+      </w:pPr>
+      <w:r>
+        <w:rPr>
+          <w:sz w:val="24"/>
+          <w:szCs w:val="24"/>
+        </w:rPr>
+        <w:lastRenderedPageBreak/>
+        <w:t xml:space="preserve">Display </w:t>
+      </w:r>
+      <w:r>
+        <w:rPr>
+          <w:sz w:val="24"/>
+          <w:szCs w:val="24"/>
+        </w:rPr>
+        <w:t>Command s</w:t>
+      </w:r>
+    </w:p>
+    <w:tbl>
+      <w:tblPr>
+        <w:tblStyle w:val="TableGrid"/>
+        <w:tblW w:w="0" w:type="auto"/>
+        <w:tblLook w:val="04A0" w:firstRow="1" w:lastRow="0" w:firstColumn="1" w:lastColumn="0" w:noHBand="0" w:noVBand="1"/>
+      </w:tblPr>
+      <w:tblGrid>
+        <w:gridCol w:w="1271"/>
+        <w:gridCol w:w="3910"/>
+        <w:gridCol w:w="2044"/>
+        <w:gridCol w:w="2528"/>
+        <w:gridCol w:w="2286"/>
+        <w:gridCol w:w="2286"/>
+      </w:tblGrid>
+      <w:tr>
+        <w:tc>
+          <w:tcPr>
+            <w:tcW w:w="1271" w:type="dxa"/>
+            <w:shd w:val="clear" w:color="auto" w:fill="D9D9D9" w:themeFill="background1" w:themeFillShade="D9"/>
           </w:tcPr>
           <w:p>
             <w:pPr>
@@ -5802,27 +6438,1474 @@
                 <w:sz w:val="24"/>
                 <w:szCs w:val="24"/>
               </w:rPr>
+              <w:t>Port</w:t>
+            </w:r>
+            <w:r>
+              <w:rPr>
+                <w:sz w:val="24"/>
+                <w:szCs w:val="24"/>
+              </w:rPr>
+              <w:t xml:space="preserve"> (1)</w:t>
+            </w:r>
+          </w:p>
+        </w:tc>
+        <w:tc>
+          <w:tcPr>
+            <w:tcW w:w="3910" w:type="dxa"/>
+            <w:shd w:val="clear" w:color="auto" w:fill="D9D9D9" w:themeFill="background1" w:themeFillShade="D9"/>
+          </w:tcPr>
+          <w:p>
+            <w:pPr>
+              <w:jc w:val="center"/>
+              <w:rPr>
+                <w:sz w:val="24"/>
+                <w:szCs w:val="24"/>
+              </w:rPr>
+            </w:pPr>
+            <w:r>
+              <w:rPr>
+                <w:sz w:val="24"/>
+                <w:szCs w:val="24"/>
+              </w:rPr>
+              <w:t>Command code</w:t>
+            </w:r>
+          </w:p>
+        </w:tc>
+        <w:tc>
+          <w:tcPr>
+            <w:tcW w:w="2044" w:type="dxa"/>
+            <w:shd w:val="clear" w:color="auto" w:fill="D9D9D9" w:themeFill="background1" w:themeFillShade="D9"/>
+          </w:tcPr>
+          <w:p>
+            <w:pPr>
+              <w:jc w:val="center"/>
+              <w:rPr>
+                <w:sz w:val="24"/>
+                <w:szCs w:val="24"/>
+              </w:rPr>
+            </w:pPr>
+            <w:r>
+              <w:rPr>
+                <w:sz w:val="24"/>
+                <w:szCs w:val="24"/>
+              </w:rPr>
+              <w:t>Form (2)</w:t>
+            </w:r>
+          </w:p>
+        </w:tc>
+        <w:tc>
+          <w:tcPr>
+            <w:tcW w:w="2528" w:type="dxa"/>
+            <w:shd w:val="clear" w:color="auto" w:fill="D9D9D9" w:themeFill="background1" w:themeFillShade="D9"/>
+          </w:tcPr>
+          <w:p>
+            <w:pPr>
+              <w:jc w:val="center"/>
+              <w:rPr>
+                <w:sz w:val="24"/>
+                <w:szCs w:val="24"/>
+              </w:rPr>
+            </w:pPr>
+            <w:proofErr w:type="spellStart"/>
+            <w:r>
+              <w:rPr>
+                <w:sz w:val="24"/>
+                <w:szCs w:val="24"/>
+              </w:rPr>
+              <w:t>local_index</w:t>
+            </w:r>
+            <w:proofErr w:type="spellEnd"/>
+          </w:p>
+        </w:tc>
+        <w:tc>
+          <w:tcPr>
+            <w:tcW w:w="2286" w:type="dxa"/>
+            <w:shd w:val="clear" w:color="auto" w:fill="D9D9D9" w:themeFill="background1" w:themeFillShade="D9"/>
+          </w:tcPr>
+          <w:p>
+            <w:pPr>
+              <w:jc w:val="center"/>
+              <w:rPr>
+                <w:sz w:val="24"/>
+                <w:szCs w:val="24"/>
+              </w:rPr>
+            </w:pPr>
+          </w:p>
+        </w:tc>
+        <w:tc>
+          <w:tcPr>
+            <w:tcW w:w="2286" w:type="dxa"/>
+            <w:shd w:val="clear" w:color="auto" w:fill="D9D9D9" w:themeFill="background1" w:themeFillShade="D9"/>
+          </w:tcPr>
+          <w:p>
+            <w:pPr>
+              <w:jc w:val="center"/>
+              <w:rPr>
+                <w:sz w:val="24"/>
+                <w:szCs w:val="24"/>
+              </w:rPr>
+            </w:pPr>
+          </w:p>
+        </w:tc>
+      </w:tr>
+      <w:tr>
+        <w:tc>
+          <w:tcPr>
+            <w:tcW w:w="1271" w:type="dxa"/>
+          </w:tcPr>
+          <w:p>
+            <w:pPr>
+              <w:jc w:val="center"/>
+              <w:rPr>
+                <w:sz w:val="24"/>
+                <w:szCs w:val="24"/>
+              </w:rPr>
+            </w:pPr>
+            <w:r>
+              <w:rPr>
+                <w:sz w:val="24"/>
+                <w:szCs w:val="24"/>
+              </w:rPr>
+              <w:t xml:space="preserve">0 </w:t>
+            </w:r>
+          </w:p>
+        </w:tc>
+        <w:tc>
+          <w:tcPr>
+            <w:tcW w:w="3910" w:type="dxa"/>
+          </w:tcPr>
+          <w:p>
+            <w:pPr>
+              <w:rPr>
+                <w:sz w:val="24"/>
+                <w:szCs w:val="24"/>
+              </w:rPr>
+            </w:pPr>
+            <w:proofErr w:type="spellStart"/>
+            <w:r>
+              <w:rPr>
+                <w:sz w:val="24"/>
+                <w:szCs w:val="24"/>
+              </w:rPr>
+              <w:t>READ_uLCD_BUTTON</w:t>
+            </w:r>
+            <w:proofErr w:type="spellEnd"/>
+          </w:p>
+        </w:tc>
+        <w:tc>
+          <w:tcPr>
+            <w:tcW w:w="2044" w:type="dxa"/>
+          </w:tcPr>
+          <w:p>
+            <w:pPr>
+              <w:jc w:val="center"/>
+              <w:rPr>
+                <w:sz w:val="24"/>
+                <w:szCs w:val="24"/>
+              </w:rPr>
+            </w:pPr>
+            <w:r>
+              <w:rPr>
+                <w:sz w:val="24"/>
+                <w:szCs w:val="24"/>
+              </w:rPr>
+              <w:t>0 -&gt; MAX_FORM</w:t>
+            </w:r>
+          </w:p>
+        </w:tc>
+        <w:tc>
+          <w:tcPr>
+            <w:tcW w:w="2528" w:type="dxa"/>
+          </w:tcPr>
+          <w:p>
+            <w:pPr>
+              <w:jc w:val="center"/>
+              <w:rPr>
+                <w:sz w:val="24"/>
+                <w:szCs w:val="24"/>
+              </w:rPr>
+            </w:pPr>
+            <w:r>
+              <w:rPr>
+                <w:sz w:val="24"/>
+                <w:szCs w:val="24"/>
+              </w:rPr>
+              <w:t>0 -&gt; MAX_INDEX</w:t>
+            </w:r>
+          </w:p>
+        </w:tc>
+        <w:tc>
+          <w:tcPr>
+            <w:tcW w:w="2286" w:type="dxa"/>
+          </w:tcPr>
+          <w:p>
+            <w:pPr>
+              <w:jc w:val="center"/>
+              <w:rPr>
+                <w:sz w:val="24"/>
+                <w:szCs w:val="24"/>
+              </w:rPr>
+            </w:pPr>
+          </w:p>
+        </w:tc>
+        <w:tc>
+          <w:tcPr>
+            <w:tcW w:w="2286" w:type="dxa"/>
+          </w:tcPr>
+          <w:p>
+            <w:pPr>
+              <w:jc w:val="center"/>
+              <w:rPr>
+                <w:sz w:val="24"/>
+                <w:szCs w:val="24"/>
+              </w:rPr>
+            </w:pPr>
+          </w:p>
+        </w:tc>
+      </w:tr>
+      <w:tr>
+        <w:tc>
+          <w:tcPr>
+            <w:tcW w:w="1271" w:type="dxa"/>
+          </w:tcPr>
+          <w:p>
+            <w:pPr>
+              <w:jc w:val="center"/>
+              <w:rPr>
+                <w:sz w:val="24"/>
+                <w:szCs w:val="24"/>
+              </w:rPr>
+            </w:pPr>
+            <w:r>
+              <w:rPr>
+                <w:sz w:val="24"/>
+                <w:szCs w:val="24"/>
+              </w:rPr>
+              <w:t>0</w:t>
+            </w:r>
+          </w:p>
+        </w:tc>
+        <w:tc>
+          <w:tcPr>
+            <w:tcW w:w="3910" w:type="dxa"/>
+          </w:tcPr>
+          <w:p>
+            <w:pPr>
+              <w:rPr>
+                <w:sz w:val="24"/>
+                <w:szCs w:val="24"/>
+              </w:rPr>
+            </w:pPr>
+            <w:proofErr w:type="spellStart"/>
+            <w:r>
+              <w:rPr>
+                <w:sz w:val="24"/>
+                <w:szCs w:val="24"/>
+              </w:rPr>
+              <w:t>READ_uLCD_SWITCH</w:t>
+            </w:r>
+            <w:proofErr w:type="spellEnd"/>
+          </w:p>
+        </w:tc>
+        <w:tc>
+          <w:tcPr>
+            <w:tcW w:w="2044" w:type="dxa"/>
+          </w:tcPr>
+          <w:p>
+            <w:pPr>
+              <w:jc w:val="center"/>
+              <w:rPr>
+                <w:sz w:val="24"/>
+                <w:szCs w:val="24"/>
+              </w:rPr>
+            </w:pPr>
+            <w:r>
+              <w:rPr>
+                <w:sz w:val="24"/>
+                <w:szCs w:val="24"/>
+              </w:rPr>
+              <w:t>0 -&gt; MAX_FORM</w:t>
+            </w:r>
+          </w:p>
+        </w:tc>
+        <w:tc>
+          <w:tcPr>
+            <w:tcW w:w="2528" w:type="dxa"/>
+          </w:tcPr>
+          <w:p>
+            <w:pPr>
+              <w:jc w:val="center"/>
+              <w:rPr>
+                <w:sz w:val="24"/>
+                <w:szCs w:val="24"/>
+              </w:rPr>
+            </w:pPr>
+            <w:r>
+              <w:rPr>
+                <w:sz w:val="24"/>
+                <w:szCs w:val="24"/>
+              </w:rPr>
+              <w:t>0 -&gt; MAX_INDEX</w:t>
+            </w:r>
+          </w:p>
+        </w:tc>
+        <w:tc>
+          <w:tcPr>
+            <w:tcW w:w="2286" w:type="dxa"/>
+          </w:tcPr>
+          <w:p>
+            <w:pPr>
+              <w:jc w:val="center"/>
+              <w:rPr>
+                <w:sz w:val="24"/>
+                <w:szCs w:val="24"/>
+              </w:rPr>
+            </w:pPr>
+          </w:p>
+        </w:tc>
+        <w:tc>
+          <w:tcPr>
+            <w:tcW w:w="2286" w:type="dxa"/>
+          </w:tcPr>
+          <w:p>
+            <w:pPr>
+              <w:jc w:val="center"/>
+              <w:rPr>
+                <w:sz w:val="24"/>
+                <w:szCs w:val="24"/>
+              </w:rPr>
+            </w:pPr>
+          </w:p>
+        </w:tc>
+      </w:tr>
+      <w:tr>
+        <w:tc>
+          <w:tcPr>
+            <w:tcW w:w="1271" w:type="dxa"/>
+          </w:tcPr>
+          <w:p>
+            <w:pPr>
+              <w:jc w:val="center"/>
+              <w:rPr>
+                <w:sz w:val="24"/>
+                <w:szCs w:val="24"/>
+              </w:rPr>
+            </w:pPr>
+            <w:r>
+              <w:rPr>
+                <w:sz w:val="24"/>
+                <w:szCs w:val="24"/>
+              </w:rPr>
+              <w:t>0</w:t>
+            </w:r>
+          </w:p>
+        </w:tc>
+        <w:tc>
+          <w:tcPr>
+            <w:tcW w:w="3910" w:type="dxa"/>
+          </w:tcPr>
+          <w:p>
+            <w:pPr>
+              <w:rPr>
+                <w:sz w:val="24"/>
+                <w:szCs w:val="24"/>
+              </w:rPr>
+            </w:pPr>
+            <w:r>
+              <w:rPr>
+                <w:sz w:val="24"/>
+                <w:szCs w:val="24"/>
+              </w:rPr>
+              <w:t>SET_CONTRAST</w:t>
+            </w:r>
+          </w:p>
+        </w:tc>
+        <w:tc>
+          <w:tcPr>
+            <w:tcW w:w="2044" w:type="dxa"/>
+          </w:tcPr>
+          <w:p>
+            <w:pPr>
+              <w:jc w:val="center"/>
+              <w:rPr>
+                <w:sz w:val="24"/>
+                <w:szCs w:val="24"/>
+              </w:rPr>
+            </w:pPr>
+            <w:r>
+              <w:rPr>
+                <w:sz w:val="24"/>
+                <w:szCs w:val="24"/>
+              </w:rPr>
+              <w:t>0 -&gt; MAX_FORM</w:t>
+            </w:r>
+          </w:p>
+        </w:tc>
+        <w:tc>
+          <w:tcPr>
+            <w:tcW w:w="2528" w:type="dxa"/>
+          </w:tcPr>
+          <w:p>
+            <w:pPr>
+              <w:jc w:val="center"/>
+              <w:rPr>
+                <w:sz w:val="24"/>
+                <w:szCs w:val="24"/>
+              </w:rPr>
+            </w:pPr>
+            <w:r>
+              <w:rPr>
+                <w:sz w:val="24"/>
+                <w:szCs w:val="24"/>
+              </w:rPr>
+              <w:t>0 -&gt; MAX_INDEX</w:t>
+            </w:r>
+          </w:p>
+        </w:tc>
+        <w:tc>
+          <w:tcPr>
+            <w:tcW w:w="2286" w:type="dxa"/>
+          </w:tcPr>
+          <w:p>
+            <w:pPr>
+              <w:jc w:val="center"/>
+              <w:rPr>
+                <w:sz w:val="24"/>
+                <w:szCs w:val="24"/>
+              </w:rPr>
+            </w:pPr>
+          </w:p>
+        </w:tc>
+        <w:tc>
+          <w:tcPr>
+            <w:tcW w:w="2286" w:type="dxa"/>
+          </w:tcPr>
+          <w:p>
+            <w:pPr>
+              <w:jc w:val="center"/>
+              <w:rPr>
+                <w:sz w:val="24"/>
+                <w:szCs w:val="24"/>
+              </w:rPr>
+            </w:pPr>
+          </w:p>
+        </w:tc>
+      </w:tr>
+      <w:tr>
+        <w:tc>
+          <w:tcPr>
+            <w:tcW w:w="1271" w:type="dxa"/>
+          </w:tcPr>
+          <w:p>
+            <w:pPr>
+              <w:jc w:val="center"/>
+              <w:rPr>
+                <w:sz w:val="24"/>
+                <w:szCs w:val="24"/>
+              </w:rPr>
+            </w:pPr>
+            <w:r>
+              <w:rPr>
+                <w:sz w:val="24"/>
+                <w:szCs w:val="24"/>
+              </w:rPr>
+              <w:t>0</w:t>
+            </w:r>
+          </w:p>
+        </w:tc>
+        <w:tc>
+          <w:tcPr>
+            <w:tcW w:w="3910" w:type="dxa"/>
+          </w:tcPr>
+          <w:p>
+            <w:pPr>
+              <w:rPr>
+                <w:sz w:val="24"/>
+                <w:szCs w:val="24"/>
+              </w:rPr>
+            </w:pPr>
+            <w:r>
+              <w:rPr>
+                <w:sz w:val="24"/>
+                <w:szCs w:val="24"/>
+              </w:rPr>
+              <w:t>SCAN_FORM_FOR_PRESSED_BUTTON</w:t>
+            </w:r>
+          </w:p>
+        </w:tc>
+        <w:tc>
+          <w:tcPr>
+            <w:tcW w:w="2044" w:type="dxa"/>
+          </w:tcPr>
+          <w:p>
+            <w:pPr>
+              <w:jc w:val="center"/>
+              <w:rPr>
+                <w:sz w:val="24"/>
+                <w:szCs w:val="24"/>
+              </w:rPr>
+            </w:pPr>
+            <w:r>
+              <w:rPr>
+                <w:sz w:val="24"/>
+                <w:szCs w:val="24"/>
+              </w:rPr>
+              <w:t>0 -&gt; MAX_FORM</w:t>
+            </w:r>
+          </w:p>
+        </w:tc>
+        <w:tc>
+          <w:tcPr>
+            <w:tcW w:w="2528" w:type="dxa"/>
+          </w:tcPr>
+          <w:p>
+            <w:pPr>
+              <w:jc w:val="center"/>
+              <w:rPr>
+                <w:sz w:val="24"/>
+                <w:szCs w:val="24"/>
+              </w:rPr>
+            </w:pPr>
+            <w:r>
+              <w:rPr>
+                <w:sz w:val="24"/>
+                <w:szCs w:val="24"/>
+              </w:rPr>
+              <w:t>0 -&gt; MAX_INDEX</w:t>
+            </w:r>
+          </w:p>
+        </w:tc>
+        <w:tc>
+          <w:tcPr>
+            <w:tcW w:w="2286" w:type="dxa"/>
+          </w:tcPr>
+          <w:p>
+            <w:pPr>
+              <w:jc w:val="center"/>
+              <w:rPr>
+                <w:sz w:val="24"/>
+                <w:szCs w:val="24"/>
+              </w:rPr>
+            </w:pPr>
+          </w:p>
+        </w:tc>
+        <w:tc>
+          <w:tcPr>
+            <w:tcW w:w="2286" w:type="dxa"/>
+          </w:tcPr>
+          <w:p>
+            <w:pPr>
+              <w:jc w:val="center"/>
+              <w:rPr>
+                <w:sz w:val="24"/>
+                <w:szCs w:val="24"/>
+              </w:rPr>
+            </w:pPr>
+          </w:p>
+        </w:tc>
+      </w:tr>
+      <w:tr>
+        <w:tc>
+          <w:tcPr>
+            <w:tcW w:w="1271" w:type="dxa"/>
+          </w:tcPr>
+          <w:p>
+            <w:pPr>
+              <w:jc w:val="center"/>
+              <w:rPr>
+                <w:sz w:val="24"/>
+                <w:szCs w:val="24"/>
+              </w:rPr>
+            </w:pPr>
+            <w:r>
+              <w:rPr>
+                <w:sz w:val="24"/>
+                <w:szCs w:val="24"/>
+              </w:rPr>
+              <w:t>0</w:t>
+            </w:r>
+          </w:p>
+        </w:tc>
+        <w:tc>
+          <w:tcPr>
+            <w:tcW w:w="3910" w:type="dxa"/>
+          </w:tcPr>
+          <w:p>
+            <w:pPr>
+              <w:rPr>
+                <w:sz w:val="24"/>
+                <w:szCs w:val="24"/>
+              </w:rPr>
+            </w:pPr>
+            <w:r>
+              <w:rPr>
+                <w:sz w:val="24"/>
+                <w:szCs w:val="24"/>
+              </w:rPr>
+              <w:t>SET_FORM</w:t>
+            </w:r>
+          </w:p>
+        </w:tc>
+        <w:tc>
+          <w:tcPr>
+            <w:tcW w:w="2044" w:type="dxa"/>
+          </w:tcPr>
+          <w:p>
+            <w:pPr>
+              <w:jc w:val="center"/>
+              <w:rPr>
+                <w:sz w:val="24"/>
+                <w:szCs w:val="24"/>
+              </w:rPr>
+            </w:pPr>
+            <w:r>
+              <w:rPr>
+                <w:sz w:val="24"/>
+                <w:szCs w:val="24"/>
+              </w:rPr>
+              <w:t>0 -&gt; MAX_FORM</w:t>
+            </w:r>
+          </w:p>
+        </w:tc>
+        <w:tc>
+          <w:tcPr>
+            <w:tcW w:w="2528" w:type="dxa"/>
+          </w:tcPr>
+          <w:p>
+            <w:pPr>
+              <w:jc w:val="center"/>
+              <w:rPr>
+                <w:sz w:val="24"/>
+                <w:szCs w:val="24"/>
+              </w:rPr>
+            </w:pPr>
+            <w:r>
+              <w:rPr>
+                <w:sz w:val="24"/>
+                <w:szCs w:val="24"/>
+              </w:rPr>
+              <w:t>Not used</w:t>
+            </w:r>
+          </w:p>
+        </w:tc>
+        <w:tc>
+          <w:tcPr>
+            <w:tcW w:w="2286" w:type="dxa"/>
+          </w:tcPr>
+          <w:p>
+            <w:pPr>
+              <w:jc w:val="center"/>
+              <w:rPr>
+                <w:sz w:val="24"/>
+                <w:szCs w:val="24"/>
+              </w:rPr>
+            </w:pPr>
+            <w:r>
+              <w:rPr>
+                <w:sz w:val="24"/>
+                <w:szCs w:val="24"/>
+              </w:rPr>
+              <w:t>Not used</w:t>
+            </w:r>
+          </w:p>
+        </w:tc>
+        <w:tc>
+          <w:tcPr>
+            <w:tcW w:w="2286" w:type="dxa"/>
+          </w:tcPr>
+          <w:p>
+            <w:pPr>
+              <w:jc w:val="center"/>
+              <w:rPr>
+                <w:sz w:val="24"/>
+                <w:szCs w:val="24"/>
+              </w:rPr>
+            </w:pPr>
+            <w:r>
+              <w:rPr>
+                <w:sz w:val="24"/>
+                <w:szCs w:val="24"/>
+              </w:rPr>
+              <w:t>Not used</w:t>
+            </w:r>
+          </w:p>
+        </w:tc>
+      </w:tr>
+      <w:tr>
+        <w:tc>
+          <w:tcPr>
+            <w:tcW w:w="1271" w:type="dxa"/>
+          </w:tcPr>
+          <w:p>
+            <w:pPr>
+              <w:jc w:val="center"/>
+              <w:rPr>
+                <w:sz w:val="24"/>
+                <w:szCs w:val="24"/>
+              </w:rPr>
+            </w:pPr>
+            <w:r>
+              <w:rPr>
+                <w:sz w:val="24"/>
+                <w:szCs w:val="24"/>
+              </w:rPr>
+              <w:t>0</w:t>
+            </w:r>
+          </w:p>
+        </w:tc>
+        <w:tc>
+          <w:tcPr>
+            <w:tcW w:w="3910" w:type="dxa"/>
+          </w:tcPr>
+          <w:p>
+            <w:pPr>
+              <w:rPr>
+                <w:sz w:val="24"/>
+                <w:szCs w:val="24"/>
+              </w:rPr>
+            </w:pPr>
+            <w:r>
+              <w:rPr>
+                <w:sz w:val="24"/>
+                <w:szCs w:val="24"/>
+              </w:rPr>
+              <w:t>GET_FORM</w:t>
+            </w:r>
+          </w:p>
+        </w:tc>
+        <w:tc>
+          <w:tcPr>
+            <w:tcW w:w="2044" w:type="dxa"/>
+          </w:tcPr>
+          <w:p>
+            <w:pPr>
+              <w:jc w:val="center"/>
+              <w:rPr>
+                <w:sz w:val="24"/>
+                <w:szCs w:val="24"/>
+              </w:rPr>
+            </w:pPr>
+            <w:r>
+              <w:rPr>
+                <w:sz w:val="24"/>
+                <w:szCs w:val="24"/>
+              </w:rPr>
+              <w:t>Not used</w:t>
+            </w:r>
+          </w:p>
+        </w:tc>
+        <w:tc>
+          <w:tcPr>
+            <w:tcW w:w="2528" w:type="dxa"/>
+          </w:tcPr>
+          <w:p>
+            <w:pPr>
+              <w:jc w:val="center"/>
+              <w:rPr>
+                <w:sz w:val="24"/>
+                <w:szCs w:val="24"/>
+              </w:rPr>
+            </w:pPr>
+            <w:r>
+              <w:rPr>
+                <w:sz w:val="24"/>
+                <w:szCs w:val="24"/>
+              </w:rPr>
+              <w:t>Not used</w:t>
+            </w:r>
+          </w:p>
+        </w:tc>
+        <w:tc>
+          <w:tcPr>
+            <w:tcW w:w="2286" w:type="dxa"/>
+          </w:tcPr>
+          <w:p>
+            <w:pPr>
+              <w:jc w:val="center"/>
+              <w:rPr>
+                <w:sz w:val="24"/>
+                <w:szCs w:val="24"/>
+              </w:rPr>
+            </w:pPr>
+            <w:r>
+              <w:rPr>
+                <w:sz w:val="24"/>
+                <w:szCs w:val="24"/>
+              </w:rPr>
+              <w:t>Not used</w:t>
+            </w:r>
+          </w:p>
+        </w:tc>
+        <w:tc>
+          <w:tcPr>
+            <w:tcW w:w="2286" w:type="dxa"/>
+          </w:tcPr>
+          <w:p>
+            <w:pPr>
+              <w:jc w:val="center"/>
+              <w:rPr>
+                <w:sz w:val="24"/>
+                <w:szCs w:val="24"/>
+              </w:rPr>
+            </w:pPr>
+            <w:r>
+              <w:rPr>
+                <w:sz w:val="24"/>
+                <w:szCs w:val="24"/>
+              </w:rPr>
+              <w:t>Not used</w:t>
+            </w:r>
+          </w:p>
+        </w:tc>
+      </w:tr>
+    </w:tbl>
+    <w:p>
+      <w:pPr>
+        <w:rPr>
+          <w:sz w:val="24"/>
+          <w:szCs w:val="24"/>
+        </w:rPr>
+      </w:pPr>
+    </w:p>
+    <w:p>
+      <w:pPr>
+        <w:rPr>
+          <w:sz w:val="24"/>
+          <w:szCs w:val="24"/>
+        </w:rPr>
+      </w:pPr>
+      <w:r>
+        <w:rPr>
+          <w:sz w:val="24"/>
+          <w:szCs w:val="24"/>
+        </w:rPr>
+        <w:t>Notes</w:t>
+      </w:r>
+    </w:p>
+    <w:p>
+      <w:pPr>
+        <w:pStyle w:val="ListParagraph"/>
+        <w:numPr>
+          <w:ilvl w:val="0"/>
+          <w:numId w:val="21"/>
+        </w:numPr>
+        <w:rPr>
+          <w:sz w:val="24"/>
+          <w:szCs w:val="24"/>
+        </w:rPr>
+      </w:pPr>
+      <w:r>
+        <w:rPr>
+          <w:sz w:val="24"/>
+          <w:szCs w:val="24"/>
+        </w:rPr>
+        <w:t xml:space="preserve">The ‘port’ parameter allows the reply from a command to be directed to the task that initiated the command.  This feature is not </w:t>
+      </w:r>
+      <w:proofErr w:type="gramStart"/>
+      <w:r>
+        <w:rPr>
+          <w:sz w:val="24"/>
+          <w:szCs w:val="24"/>
+        </w:rPr>
+        <w:t>implement</w:t>
+      </w:r>
+      <w:proofErr w:type="gramEnd"/>
+      <w:r>
+        <w:rPr>
+          <w:sz w:val="24"/>
+          <w:szCs w:val="24"/>
+        </w:rPr>
+        <w:t xml:space="preserve"> at present therefore set port parameter to zero.</w:t>
+      </w:r>
+    </w:p>
+    <w:p>
+      <w:pPr>
+        <w:pStyle w:val="ListParagraph"/>
+        <w:numPr>
+          <w:ilvl w:val="0"/>
+          <w:numId w:val="21"/>
+        </w:numPr>
+        <w:rPr>
+          <w:sz w:val="24"/>
+          <w:szCs w:val="24"/>
+        </w:rPr>
+      </w:pPr>
+    </w:p>
+    <w:p>
+      <w:pPr>
+        <w:rPr>
+          <w:sz w:val="24"/>
+          <w:szCs w:val="24"/>
+        </w:rPr>
+      </w:pPr>
+      <w:r>
+        <w:rPr>
+          <w:sz w:val="24"/>
+          <w:szCs w:val="24"/>
+        </w:rPr>
+        <w:br w:type="page"/>
+      </w:r>
+    </w:p>
+    <w:p>
+      <w:pPr>
+        <w:rPr>
+          <w:sz w:val="24"/>
+          <w:szCs w:val="24"/>
+        </w:rPr>
+        <w:sectPr>
+          <w:pgSz w:w="16838" w:h="11906" w:orient="landscape"/>
+          <w:pgMar w:top="720" w:right="720" w:bottom="720" w:left="720" w:header="708" w:footer="708" w:gutter="0"/>
+          <w:cols w:space="708"/>
+          <w:docGrid w:linePitch="360"/>
+        </w:sectPr>
+      </w:pPr>
+    </w:p>
+    <w:p>
+      <w:pPr>
+        <w:rPr>
+          <w:sz w:val="24"/>
+          <w:szCs w:val="24"/>
+        </w:rPr>
+      </w:pPr>
+    </w:p>
+    <w:p>
+      <w:pPr>
+        <w:rPr>
+          <w:sz w:val="24"/>
+          <w:szCs w:val="24"/>
+        </w:rPr>
+      </w:pPr>
+    </w:p>
+    <w:p>
+      <w:pPr>
+        <w:pStyle w:val="Heading2"/>
+      </w:pPr>
+      <w:r>
+        <w:t>Display sub-command list</w:t>
+      </w:r>
+    </w:p>
+    <w:tbl>
+      <w:tblPr>
+        <w:tblStyle w:val="TableGrid"/>
+        <w:tblW w:w="0" w:type="auto"/>
+        <w:tblLook w:val="04A0" w:firstRow="1" w:lastRow="0" w:firstColumn="1" w:lastColumn="0" w:noHBand="0" w:noVBand="1"/>
+      </w:tblPr>
+      <w:tblGrid>
+        <w:gridCol w:w="3681"/>
+        <w:gridCol w:w="978"/>
+        <w:gridCol w:w="5526"/>
+      </w:tblGrid>
+      <w:tr>
+        <w:tc>
+          <w:tcPr>
+            <w:tcW w:w="3681" w:type="dxa"/>
+            <w:shd w:val="clear" w:color="auto" w:fill="D9D9D9" w:themeFill="background1" w:themeFillShade="D9"/>
+          </w:tcPr>
+          <w:p>
+            <w:pPr>
+              <w:jc w:val="center"/>
+              <w:rPr>
+                <w:sz w:val="24"/>
+                <w:szCs w:val="24"/>
+              </w:rPr>
+            </w:pPr>
+            <w:r>
+              <w:rPr>
+                <w:sz w:val="24"/>
+                <w:szCs w:val="24"/>
+              </w:rPr>
+              <w:t>Command</w:t>
+            </w:r>
+          </w:p>
+        </w:tc>
+        <w:tc>
+          <w:tcPr>
+            <w:tcW w:w="978" w:type="dxa"/>
+            <w:shd w:val="clear" w:color="auto" w:fill="D9D9D9" w:themeFill="background1" w:themeFillShade="D9"/>
+          </w:tcPr>
+          <w:p>
+            <w:pPr>
+              <w:jc w:val="center"/>
+              <w:rPr>
+                <w:sz w:val="24"/>
+                <w:szCs w:val="24"/>
+              </w:rPr>
+            </w:pPr>
+            <w:r>
+              <w:rPr>
+                <w:sz w:val="24"/>
+                <w:szCs w:val="24"/>
+              </w:rPr>
+              <w:t>Code</w:t>
+            </w:r>
+          </w:p>
+        </w:tc>
+        <w:tc>
+          <w:tcPr>
+            <w:tcW w:w="5526" w:type="dxa"/>
+            <w:shd w:val="clear" w:color="auto" w:fill="D9D9D9" w:themeFill="background1" w:themeFillShade="D9"/>
+          </w:tcPr>
+          <w:p>
+            <w:pPr>
+              <w:jc w:val="center"/>
+              <w:rPr>
+                <w:sz w:val="24"/>
+                <w:szCs w:val="24"/>
+              </w:rPr>
+            </w:pPr>
+            <w:r>
+              <w:rPr>
+                <w:sz w:val="24"/>
+                <w:szCs w:val="24"/>
+              </w:rPr>
+              <w:t>Notes</w:t>
+            </w:r>
+          </w:p>
+        </w:tc>
+      </w:tr>
+      <w:tr>
+        <w:tc>
+          <w:tcPr>
+            <w:tcW w:w="3681" w:type="dxa"/>
+          </w:tcPr>
+          <w:p>
+            <w:pPr>
+              <w:rPr>
+                <w:sz w:val="24"/>
+                <w:szCs w:val="24"/>
+              </w:rPr>
+            </w:pPr>
+            <w:r>
+              <w:rPr>
+                <w:lang w:eastAsia="en-GB"/>
+              </w:rPr>
+              <w:t>SET_FORM</w:t>
+            </w:r>
+          </w:p>
+        </w:tc>
+        <w:tc>
+          <w:tcPr>
+            <w:tcW w:w="978" w:type="dxa"/>
+          </w:tcPr>
+          <w:p>
+            <w:pPr>
+              <w:jc w:val="center"/>
+              <w:rPr>
+                <w:sz w:val="24"/>
+                <w:szCs w:val="24"/>
+              </w:rPr>
+            </w:pPr>
+            <w:r>
+              <w:rPr>
+                <w:sz w:val="24"/>
+                <w:szCs w:val="24"/>
+              </w:rPr>
+              <w:t>0</w:t>
+            </w:r>
+          </w:p>
+        </w:tc>
+        <w:tc>
+          <w:tcPr>
+            <w:tcW w:w="5526" w:type="dxa"/>
+          </w:tcPr>
+          <w:p>
+            <w:pPr>
+              <w:rPr>
+                <w:sz w:val="24"/>
+                <w:szCs w:val="24"/>
+              </w:rPr>
+            </w:pPr>
+            <w:r>
+              <w:rPr>
+                <w:sz w:val="24"/>
+                <w:szCs w:val="24"/>
+              </w:rPr>
+              <w:t>Display selected form on screen</w:t>
+            </w:r>
+          </w:p>
+        </w:tc>
+      </w:tr>
+      <w:tr>
+        <w:tc>
+          <w:tcPr>
+            <w:tcW w:w="3681" w:type="dxa"/>
+          </w:tcPr>
+          <w:p>
+            <w:pPr>
+              <w:rPr>
+                <w:sz w:val="24"/>
+                <w:szCs w:val="24"/>
+              </w:rPr>
+            </w:pPr>
+            <w:r>
+              <w:rPr>
+                <w:lang w:eastAsia="en-GB"/>
+              </w:rPr>
+              <w:t>GET_FORM</w:t>
+            </w:r>
+          </w:p>
+        </w:tc>
+        <w:tc>
+          <w:tcPr>
+            <w:tcW w:w="978" w:type="dxa"/>
+          </w:tcPr>
+          <w:p>
+            <w:pPr>
+              <w:jc w:val="center"/>
+              <w:rPr>
+                <w:sz w:val="24"/>
+                <w:szCs w:val="24"/>
+              </w:rPr>
+            </w:pPr>
+            <w:r>
+              <w:rPr>
+                <w:sz w:val="24"/>
+                <w:szCs w:val="24"/>
+              </w:rPr>
+              <w:t>1</w:t>
+            </w:r>
+          </w:p>
+        </w:tc>
+        <w:tc>
+          <w:tcPr>
+            <w:tcW w:w="5526" w:type="dxa"/>
+          </w:tcPr>
+          <w:p>
+            <w:pPr>
+              <w:rPr>
+                <w:sz w:val="24"/>
+                <w:szCs w:val="24"/>
+              </w:rPr>
+            </w:pPr>
+            <w:r>
+              <w:rPr>
+                <w:sz w:val="24"/>
+                <w:szCs w:val="24"/>
+                <w:lang w:eastAsia="en-GB"/>
+              </w:rPr>
+              <w:t xml:space="preserve">Get number of </w:t>
+            </w:r>
+            <w:r>
+              <w:rPr>
+                <w:sz w:val="24"/>
+                <w:szCs w:val="24"/>
+                <w:lang w:eastAsia="en-GB"/>
+              </w:rPr>
+              <w:t>current active form</w:t>
+            </w:r>
+          </w:p>
+        </w:tc>
+      </w:tr>
+      <w:tr>
+        <w:tc>
+          <w:tcPr>
+            <w:tcW w:w="3681" w:type="dxa"/>
+          </w:tcPr>
+          <w:p>
+            <w:pPr>
+              <w:rPr>
+                <w:sz w:val="24"/>
+                <w:szCs w:val="24"/>
+              </w:rPr>
+            </w:pPr>
+            <w:r>
+              <w:rPr>
+                <w:lang w:eastAsia="en-GB"/>
+              </w:rPr>
+              <w:t>SET_CONTRAST</w:t>
+            </w:r>
+          </w:p>
+        </w:tc>
+        <w:tc>
+          <w:tcPr>
+            <w:tcW w:w="978" w:type="dxa"/>
+          </w:tcPr>
+          <w:p>
+            <w:pPr>
+              <w:jc w:val="center"/>
+              <w:rPr>
+                <w:sz w:val="24"/>
+                <w:szCs w:val="24"/>
+              </w:rPr>
+            </w:pPr>
+            <w:r>
+              <w:rPr>
+                <w:sz w:val="24"/>
+                <w:szCs w:val="24"/>
+              </w:rPr>
+              <w:t>2</w:t>
+            </w:r>
+          </w:p>
+        </w:tc>
+        <w:tc>
+          <w:tcPr>
+            <w:tcW w:w="5526" w:type="dxa"/>
+          </w:tcPr>
+          <w:p>
+            <w:pPr>
+              <w:rPr>
+                <w:sz w:val="24"/>
+                <w:szCs w:val="24"/>
+              </w:rPr>
+            </w:pPr>
+            <w:r>
+              <w:rPr>
+                <w:sz w:val="24"/>
+                <w:szCs w:val="24"/>
+              </w:rPr>
+              <w:t>Set display contrast</w:t>
+            </w:r>
+          </w:p>
+        </w:tc>
+      </w:tr>
+      <w:tr>
+        <w:tc>
+          <w:tcPr>
+            <w:tcW w:w="3681" w:type="dxa"/>
+          </w:tcPr>
+          <w:p>
+            <w:pPr>
+              <w:rPr>
+                <w:sz w:val="24"/>
+                <w:szCs w:val="24"/>
+              </w:rPr>
+            </w:pPr>
+            <w:proofErr w:type="spellStart"/>
+            <w:r>
+              <w:rPr>
+                <w:lang w:eastAsia="en-GB"/>
+              </w:rPr>
+              <w:t>READ_uLCD_BUTTON</w:t>
+            </w:r>
+            <w:proofErr w:type="spellEnd"/>
+          </w:p>
+        </w:tc>
+        <w:tc>
+          <w:tcPr>
+            <w:tcW w:w="978" w:type="dxa"/>
+          </w:tcPr>
+          <w:p>
+            <w:pPr>
+              <w:jc w:val="center"/>
+              <w:rPr>
+                <w:sz w:val="24"/>
+                <w:szCs w:val="24"/>
+              </w:rPr>
+            </w:pPr>
+            <w:r>
+              <w:rPr>
+                <w:sz w:val="24"/>
+                <w:szCs w:val="24"/>
+              </w:rPr>
+              <w:t>3</w:t>
+            </w:r>
+          </w:p>
+        </w:tc>
+        <w:tc>
+          <w:tcPr>
+            <w:tcW w:w="5526" w:type="dxa"/>
+          </w:tcPr>
+          <w:p>
+            <w:pPr>
+              <w:rPr>
+                <w:sz w:val="24"/>
+                <w:szCs w:val="24"/>
+              </w:rPr>
+            </w:pPr>
+            <w:r>
+              <w:rPr>
+                <w:sz w:val="24"/>
+                <w:szCs w:val="24"/>
+              </w:rPr>
+              <w:t>Read specified button from current displayed form</w:t>
+            </w:r>
+          </w:p>
+        </w:tc>
+      </w:tr>
+      <w:tr>
+        <w:tc>
+          <w:tcPr>
+            <w:tcW w:w="3681" w:type="dxa"/>
+          </w:tcPr>
+          <w:p>
+            <w:pPr>
+              <w:rPr>
+                <w:sz w:val="24"/>
+                <w:szCs w:val="24"/>
+              </w:rPr>
+            </w:pPr>
+            <w:proofErr w:type="spellStart"/>
+            <w:r>
+              <w:rPr>
+                <w:lang w:eastAsia="en-GB"/>
+              </w:rPr>
+              <w:t>READ_uLCD_SWITCH</w:t>
+            </w:r>
+            <w:proofErr w:type="spellEnd"/>
+          </w:p>
+        </w:tc>
+        <w:tc>
+          <w:tcPr>
+            <w:tcW w:w="978" w:type="dxa"/>
+          </w:tcPr>
+          <w:p>
+            <w:pPr>
+              <w:jc w:val="center"/>
+              <w:rPr>
+                <w:sz w:val="24"/>
+                <w:szCs w:val="24"/>
+              </w:rPr>
+            </w:pPr>
+            <w:r>
+              <w:rPr>
+                <w:sz w:val="24"/>
+                <w:szCs w:val="24"/>
+              </w:rPr>
               <w:t>4</w:t>
             </w:r>
           </w:p>
         </w:tc>
         <w:tc>
           <w:tcPr>
-            <w:tcW w:w="5811" w:type="dxa"/>
-          </w:tcPr>
-          <w:p>
-            <w:pPr>
-              <w:rPr>
-                <w:sz w:val="24"/>
-                <w:szCs w:val="24"/>
-              </w:rPr>
-            </w:pPr>
-            <w:r>
-              <w:rPr>
-                <w:sz w:val="24"/>
-                <w:szCs w:val="24"/>
-              </w:rPr>
-              <w:t>Write string to current displayed form</w:t>
+            <w:tcW w:w="5526" w:type="dxa"/>
+          </w:tcPr>
+          <w:p>
+            <w:pPr>
+              <w:rPr>
+                <w:sz w:val="24"/>
+                <w:szCs w:val="24"/>
+              </w:rPr>
+            </w:pPr>
+            <w:r>
+              <w:rPr>
+                <w:sz w:val="24"/>
+                <w:szCs w:val="24"/>
+              </w:rPr>
+              <w:t>Read specified switch from current displayed form</w:t>
+            </w:r>
+          </w:p>
+        </w:tc>
+      </w:tr>
+      <w:tr>
+        <w:tc>
+          <w:tcPr>
+            <w:tcW w:w="3681" w:type="dxa"/>
+          </w:tcPr>
+          <w:p>
+            <w:pPr>
+              <w:rPr>
+                <w:lang w:eastAsia="en-GB"/>
+              </w:rPr>
+            </w:pPr>
+            <w:proofErr w:type="spellStart"/>
+            <w:r>
+              <w:rPr>
+                <w:lang w:eastAsia="en-GB"/>
+              </w:rPr>
+              <w:t>WRITE_uLCD_STRING</w:t>
+            </w:r>
+            <w:proofErr w:type="spellEnd"/>
+          </w:p>
+        </w:tc>
+        <w:tc>
+          <w:tcPr>
+            <w:tcW w:w="978" w:type="dxa"/>
+          </w:tcPr>
+          <w:p>
+            <w:pPr>
+              <w:jc w:val="center"/>
+              <w:rPr>
+                <w:sz w:val="24"/>
+                <w:szCs w:val="24"/>
+              </w:rPr>
+            </w:pPr>
+            <w:r>
+              <w:rPr>
+                <w:sz w:val="24"/>
+                <w:szCs w:val="24"/>
+              </w:rPr>
+              <w:t>5</w:t>
+            </w:r>
+          </w:p>
+        </w:tc>
+        <w:tc>
+          <w:tcPr>
+            <w:tcW w:w="5526" w:type="dxa"/>
+          </w:tcPr>
+          <w:p>
+            <w:pPr>
+              <w:rPr>
+                <w:sz w:val="24"/>
+                <w:szCs w:val="24"/>
+              </w:rPr>
+            </w:pPr>
+            <w:r>
+              <w:rPr>
+                <w:sz w:val="24"/>
+                <w:szCs w:val="24"/>
+              </w:rPr>
+              <w:t>Write string to current form</w:t>
+            </w:r>
+          </w:p>
+        </w:tc>
+      </w:tr>
+      <w:tr>
+        <w:tc>
+          <w:tcPr>
+            <w:tcW w:w="3681" w:type="dxa"/>
+          </w:tcPr>
+          <w:p>
+            <w:pPr>
+              <w:rPr>
+                <w:lang w:eastAsia="en-GB"/>
+              </w:rPr>
+            </w:pPr>
+            <w:r>
+              <w:rPr>
+                <w:lang w:eastAsia="en-GB"/>
+              </w:rPr>
+              <w:t>SCAN_FOR_PRESSED_BUTTON</w:t>
+            </w:r>
+          </w:p>
+        </w:tc>
+        <w:tc>
+          <w:tcPr>
+            <w:tcW w:w="978" w:type="dxa"/>
+          </w:tcPr>
+          <w:p>
+            <w:pPr>
+              <w:jc w:val="center"/>
+              <w:rPr>
+                <w:sz w:val="24"/>
+                <w:szCs w:val="24"/>
+              </w:rPr>
+            </w:pPr>
+            <w:r>
+              <w:rPr>
+                <w:sz w:val="24"/>
+                <w:szCs w:val="24"/>
+              </w:rPr>
+              <w:t>6</w:t>
+            </w:r>
+          </w:p>
+        </w:tc>
+        <w:tc>
+          <w:tcPr>
+            <w:tcW w:w="5526" w:type="dxa"/>
+          </w:tcPr>
+          <w:p>
+            <w:pPr>
+              <w:rPr>
+                <w:sz w:val="24"/>
+                <w:szCs w:val="24"/>
+              </w:rPr>
+            </w:pPr>
+            <w:r>
+              <w:rPr>
+                <w:sz w:val="24"/>
+                <w:szCs w:val="24"/>
+              </w:rPr>
+              <w:t>Check for button press in current form.</w:t>
             </w:r>
           </w:p>
         </w:tc>
@@ -6385,6 +8468,12 @@
         </w:tc>
       </w:tr>
     </w:tbl>
+    <w:p/>
+    <w:p/>
+    <w:p/>
+    <w:p/>
+    <w:p/>
+    <w:p/>
     <w:p/>
     <w:p>
       <w:r>
@@ -12453,84 +14542,30 @@
 <file path=word/numbering.xml><?xml version="1.0" encoding="utf-8"?>
 <w:numbering xmlns:wpc="http://schemas.microsoft.com/office/word/2010/wordprocessingCanvas" xmlns:cx="http://schemas.microsoft.com/office/drawing/2014/chartex" xmlns:cx1="http://schemas.microsoft.com/office/drawing/2015/9/8/chartex" xmlns:cx2="http://schemas.microsoft.com/office/drawing/2015/10/21/chartex" xmlns:cx3="http://schemas.microsoft.com/office/drawing/2016/5/9/chartex" xmlns:cx4="http://schemas.microsoft.com/office/drawing/2016/5/10/chartex" xmlns:cx5="http://schemas.microsoft.com/office/drawing/2016/5/11/chartex" xmlns:cx6="http://schemas.microsoft.com/office/drawing/2016/5/12/chartex" xmlns:cx7="http://schemas.microsoft.com/office/drawing/2016/5/13/chartex" xmlns:cx8="http://schemas.microsoft.com/office/drawing/2016/5/14/chartex" xmlns:mc="http://schemas.openxmlformats.org/markup-compatibility/2006" xmlns:aink="http://schemas.microsoft.com/office/drawing/2016/ink" xmlns:am3d="http://schemas.microsoft.com/office/drawing/2017/model3d" xmlns:o="urn:schemas-microsoft-com:office:office" xmlns:oel="http://schemas.microsoft.com/office/2019/extlst" xmlns:r="http://schemas.openxmlformats.org/officeDocument/2006/relationships" xmlns:m="http://schemas.openxmlformats.org/officeDocument/2006/math" xmlns:v="urn:schemas-microsoft-com:vml" xmlns:wp14="http://schemas.microsoft.com/office/word/2010/wordprocessingDrawing" xmlns:wp="http://schemas.openxmlformats.org/drawingml/2006/wordprocessingDrawing" xmlns:w10="urn:schemas-microsoft-com:office:word" xmlns:w="http://schemas.openxmlformats.org/wordprocessingml/2006/main" xmlns:w14="http://schemas.microsoft.com/office/word/2010/wordml" xmlns:w15="http://schemas.microsoft.com/office/word/2012/wordml" xmlns:w16cex="http://schemas.microsoft.com/office/word/2018/wordml/cex" xmlns:w16cid="http://schemas.microsoft.com/office/word/2016/wordml/cid" xmlns:w16="http://schemas.microsoft.com/office/word/2018/wordml" xmlns:w16du="http://schemas.microsoft.com/office/word/2023/wordml/word16du" xmlns:w16sdtdh="http://schemas.microsoft.com/office/word/2020/wordml/sdtdatahash" xmlns:w16sdtfl="http://schemas.microsoft.com/office/word/2024/wordml/sdtformatlock" xmlns:w16se="http://schemas.microsoft.com/office/word/2015/wordml/symex" xmlns:wpg="http://schemas.microsoft.com/office/word/2010/wordprocessingGroup" xmlns:wpi="http://schemas.microsoft.com/office/word/2010/wordprocessingInk" xmlns:wne="http://schemas.microsoft.com/office/word/2006/wordml" xmlns:wps="http://schemas.microsoft.com/office/word/2010/wordprocessingShape" mc:Ignorable="w14 w15 w16se w16cid w16 w16cex w16sdtdh w16sdtfl w16du wp14">
   <w:numPicBullet w:numPicBulletId="0">
-    <mc:AlternateContent>
-      <mc:Choice Requires="v">
-        <w:pict>
-          <v:shapetype w14:anchorId="421DF9B0" id="_x0000_t75" coordsize="21600,21600" o:spt="75" o:preferrelative="t" path="m@4@5l@4@11@9@11@9@5xe" filled="f" stroked="f">
-            <v:stroke joinstyle="miter"/>
-            <v:formulas>
-              <v:f eqn="if lineDrawn pixelLineWidth 0"/>
-              <v:f eqn="sum @0 1 0"/>
-              <v:f eqn="sum 0 0 @1"/>
-              <v:f eqn="prod @2 1 2"/>
-              <v:f eqn="prod @3 21600 pixelWidth"/>
-              <v:f eqn="prod @3 21600 pixelHeight"/>
-              <v:f eqn="sum @0 0 1"/>
-              <v:f eqn="prod @6 1 2"/>
-              <v:f eqn="prod @7 21600 pixelWidth"/>
-              <v:f eqn="sum @8 21600 0"/>
-              <v:f eqn="prod @7 21600 pixelHeight"/>
-              <v:f eqn="sum @10 21600 0"/>
-            </v:formulas>
-            <v:path o:extrusionok="f" gradientshapeok="t" o:connecttype="rect"/>
-            <o:lock v:ext="edit" aspectratio="t"/>
-          </v:shapetype>
-          <v:shape id="Picture 595783459" o:spid="_x0000_i1025" type="#_x0000_t75" style="width:21pt;height:72.6pt;visibility:visible;mso-wrap-style:square">
-            <v:imagedata r:id="rId1" o:title=""/>
-          </v:shape>
-        </w:pict>
-      </mc:Choice>
-      <mc:Fallback>
-        <w:drawing>
-          <wp:inline distT="0" distB="0" distL="0" distR="0" wp14:anchorId="086EE398" wp14:editId="211DE5C8">
-            <wp:extent cx="266700" cy="922020"/>
-            <wp:effectExtent l="0" t="0" r="0" b="0"/>
-            <wp:docPr id="595783459" name="Picture 595783459"/>
-            <wp:cNvGraphicFramePr>
-              <a:graphicFrameLocks xmlns:a="http://schemas.openxmlformats.org/drawingml/2006/main" noChangeAspect="1"/>
-            </wp:cNvGraphicFramePr>
-            <a:graphic xmlns:a="http://schemas.openxmlformats.org/drawingml/2006/main">
-              <a:graphicData uri="http://schemas.openxmlformats.org/drawingml/2006/picture">
-                <pic:pic xmlns:pic="http://schemas.openxmlformats.org/drawingml/2006/picture">
-                  <pic:nvPicPr>
-                    <pic:cNvPr id="0" name="Picture -1023"/>
-                    <pic:cNvPicPr>
-                      <a:picLocks noChangeAspect="1" noChangeArrowheads="1"/>
-                    </pic:cNvPicPr>
-                  </pic:nvPicPr>
-                  <pic:blipFill>
-                    <a:blip r:embed="rId2">
-                      <a:extLst>
-                        <a:ext uri="{28A0092B-C50C-407E-A947-70E740481C1C}">
-                          <a14:useLocalDpi xmlns:a14="http://schemas.microsoft.com/office/drawing/2010/main" val="0"/>
-                        </a:ext>
-                      </a:extLst>
-                    </a:blip>
-                    <a:srcRect/>
-                    <a:stretch>
-                      <a:fillRect/>
-                    </a:stretch>
-                  </pic:blipFill>
-                  <pic:spPr bwMode="auto">
-                    <a:xfrm>
-                      <a:off x="0" y="0"/>
-                      <a:ext cx="266700" cy="922020"/>
-                    </a:xfrm>
-                    <a:prstGeom prst="rect">
-                      <a:avLst/>
-                    </a:prstGeom>
-                    <a:noFill/>
-                    <a:ln>
-                      <a:noFill/>
-                    </a:ln>
-                  </pic:spPr>
-                </pic:pic>
-              </a:graphicData>
-            </a:graphic>
-          </wp:inline>
-        </w:drawing>
-      </mc:Fallback>
-    </mc:AlternateContent>
+    <w:pict>
+      <v:shapetype id="_x0000_t75" coordsize="21600,21600" o:spt="75" o:preferrelative="t" path="m@4@5l@4@11@9@11@9@5xe" filled="f" stroked="f">
+        <v:stroke joinstyle="miter"/>
+        <v:formulas>
+          <v:f eqn="if lineDrawn pixelLineWidth 0"/>
+          <v:f eqn="sum @0 1 0"/>
+          <v:f eqn="sum 0 0 @1"/>
+          <v:f eqn="prod @2 1 2"/>
+          <v:f eqn="prod @3 21600 pixelWidth"/>
+          <v:f eqn="prod @3 21600 pixelHeight"/>
+          <v:f eqn="sum @0 0 1"/>
+          <v:f eqn="prod @6 1 2"/>
+          <v:f eqn="prod @7 21600 pixelWidth"/>
+          <v:f eqn="sum @8 21600 0"/>
+          <v:f eqn="prod @7 21600 pixelHeight"/>
+          <v:f eqn="sum @10 21600 0"/>
+        </v:formulas>
+        <v:path o:extrusionok="f" gradientshapeok="t" o:connecttype="rect"/>
+        <o:lock v:ext="edit" aspectratio="t"/>
+      </v:shapetype>
+      <v:shape id="_x0000_i1054" type="#_x0000_t75" style="width:21pt;height:72.6pt;visibility:visible;mso-wrap-style:square" o:bullet="t">
+        <v:imagedata r:id="rId1" o:title=""/>
+      </v:shape>
+    </w:pict>
   </w:numPicBullet>
   <w:abstractNum w:abstractNumId="0" w15:restartNumberingAfterBreak="0">
     <w:nsid w:val="016D5E3D"/>
@@ -13335,7 +15370,7 @@
       <w:lvlText w:val=""/>
       <w:lvlJc w:val="left"/>
       <w:pPr>
-        <w:ind w:left="720" w:hanging="360"/>
+        <w:ind w:left="643" w:hanging="360"/>
       </w:pPr>
       <w:rPr>
         <w:rFonts w:ascii="Symbol" w:hAnsi="Symbol" w:hint="default"/>
@@ -13964,117 +15999,206 @@
   <w:abstractNum w:abstractNumId="14" w15:restartNumberingAfterBreak="0">
     <w:nsid w:val="68EC72E0"/>
     <w:multiLevelType w:val="hybridMultilevel"/>
-    <w:tmpl w:val="973C4148"/>
-    <w:lvl w:ilvl="0" w:tplc="08090001">
+    <w:tmpl w:val="0C24305A"/>
+    <w:lvl w:ilvl="0" w:tplc="0809000F">
+      <w:start w:val="1"/>
+      <w:numFmt w:val="decimal"/>
+      <w:lvlText w:val="%1."/>
+      <w:lvlJc w:val="left"/>
+      <w:pPr>
+        <w:ind w:left="720" w:hanging="360"/>
+      </w:pPr>
+      <w:rPr>
+        <w:rFonts w:hint="default"/>
+      </w:rPr>
+    </w:lvl>
+    <w:lvl w:ilvl="1" w:tplc="08090003" w:tentative="1">
+      <w:start w:val="1"/>
+      <w:numFmt w:val="bullet"/>
+      <w:lvlText w:val="o"/>
+      <w:lvlJc w:val="left"/>
+      <w:pPr>
+        <w:ind w:left="1440" w:hanging="360"/>
+      </w:pPr>
+      <w:rPr>
+        <w:rFonts w:ascii="Courier New" w:hAnsi="Courier New" w:cs="Courier New" w:hint="default"/>
+      </w:rPr>
+    </w:lvl>
+    <w:lvl w:ilvl="2" w:tplc="08090005" w:tentative="1">
+      <w:start w:val="1"/>
+      <w:numFmt w:val="bullet"/>
+      <w:lvlText w:val=""/>
+      <w:lvlJc w:val="left"/>
+      <w:pPr>
+        <w:ind w:left="2160" w:hanging="360"/>
+      </w:pPr>
+      <w:rPr>
+        <w:rFonts w:ascii="Wingdings" w:hAnsi="Wingdings" w:hint="default"/>
+      </w:rPr>
+    </w:lvl>
+    <w:lvl w:ilvl="3" w:tplc="08090001" w:tentative="1">
       <w:start w:val="1"/>
       <w:numFmt w:val="bullet"/>
       <w:lvlText w:val=""/>
       <w:lvlJc w:val="left"/>
       <w:pPr>
-        <w:ind w:left="720" w:hanging="360"/>
+        <w:ind w:left="2880" w:hanging="360"/>
       </w:pPr>
       <w:rPr>
         <w:rFonts w:ascii="Symbol" w:hAnsi="Symbol" w:hint="default"/>
       </w:rPr>
     </w:lvl>
-    <w:lvl w:ilvl="1" w:tplc="08090003" w:tentative="1">
+    <w:lvl w:ilvl="4" w:tplc="08090003" w:tentative="1">
       <w:start w:val="1"/>
       <w:numFmt w:val="bullet"/>
       <w:lvlText w:val="o"/>
       <w:lvlJc w:val="left"/>
       <w:pPr>
-        <w:ind w:left="1440" w:hanging="360"/>
+        <w:ind w:left="3600" w:hanging="360"/>
       </w:pPr>
       <w:rPr>
         <w:rFonts w:ascii="Courier New" w:hAnsi="Courier New" w:cs="Courier New" w:hint="default"/>
       </w:rPr>
     </w:lvl>
-    <w:lvl w:ilvl="2" w:tplc="08090005" w:tentative="1">
+    <w:lvl w:ilvl="5" w:tplc="08090005" w:tentative="1">
       <w:start w:val="1"/>
       <w:numFmt w:val="bullet"/>
       <w:lvlText w:val=""/>
       <w:lvlJc w:val="left"/>
       <w:pPr>
-        <w:ind w:left="2160" w:hanging="360"/>
+        <w:ind w:left="4320" w:hanging="360"/>
       </w:pPr>
       <w:rPr>
         <w:rFonts w:ascii="Wingdings" w:hAnsi="Wingdings" w:hint="default"/>
       </w:rPr>
     </w:lvl>
-    <w:lvl w:ilvl="3" w:tplc="08090001" w:tentative="1">
+    <w:lvl w:ilvl="6" w:tplc="08090001" w:tentative="1">
       <w:start w:val="1"/>
       <w:numFmt w:val="bullet"/>
       <w:lvlText w:val=""/>
       <w:lvlJc w:val="left"/>
       <w:pPr>
-        <w:ind w:left="2880" w:hanging="360"/>
+        <w:ind w:left="5040" w:hanging="360"/>
       </w:pPr>
       <w:rPr>
         <w:rFonts w:ascii="Symbol" w:hAnsi="Symbol" w:hint="default"/>
       </w:rPr>
     </w:lvl>
-    <w:lvl w:ilvl="4" w:tplc="08090003" w:tentative="1">
+    <w:lvl w:ilvl="7" w:tplc="08090003" w:tentative="1">
       <w:start w:val="1"/>
       <w:numFmt w:val="bullet"/>
       <w:lvlText w:val="o"/>
       <w:lvlJc w:val="left"/>
       <w:pPr>
-        <w:ind w:left="3600" w:hanging="360"/>
+        <w:ind w:left="5760" w:hanging="360"/>
       </w:pPr>
       <w:rPr>
         <w:rFonts w:ascii="Courier New" w:hAnsi="Courier New" w:cs="Courier New" w:hint="default"/>
       </w:rPr>
     </w:lvl>
-    <w:lvl w:ilvl="5" w:tplc="08090005" w:tentative="1">
+    <w:lvl w:ilvl="8" w:tplc="08090005" w:tentative="1">
       <w:start w:val="1"/>
       <w:numFmt w:val="bullet"/>
       <w:lvlText w:val=""/>
       <w:lvlJc w:val="left"/>
       <w:pPr>
-        <w:ind w:left="4320" w:hanging="360"/>
+        <w:ind w:left="6480" w:hanging="360"/>
       </w:pPr>
       <w:rPr>
         <w:rFonts w:ascii="Wingdings" w:hAnsi="Wingdings" w:hint="default"/>
       </w:rPr>
     </w:lvl>
-    <w:lvl w:ilvl="6" w:tplc="08090001" w:tentative="1">
-      <w:start w:val="1"/>
-      <w:numFmt w:val="bullet"/>
-      <w:lvlText w:val=""/>
-      <w:lvlJc w:val="left"/>
-      <w:pPr>
-        <w:ind w:left="5040" w:hanging="360"/>
-      </w:pPr>
-      <w:rPr>
-        <w:rFonts w:ascii="Symbol" w:hAnsi="Symbol" w:hint="default"/>
-      </w:rPr>
-    </w:lvl>
-    <w:lvl w:ilvl="7" w:tplc="08090003" w:tentative="1">
-      <w:start w:val="1"/>
-      <w:numFmt w:val="bullet"/>
-      <w:lvlText w:val="o"/>
-      <w:lvlJc w:val="left"/>
-      <w:pPr>
-        <w:ind w:left="5760" w:hanging="360"/>
-      </w:pPr>
-      <w:rPr>
-        <w:rFonts w:ascii="Courier New" w:hAnsi="Courier New" w:cs="Courier New" w:hint="default"/>
-      </w:rPr>
-    </w:lvl>
-    <w:lvl w:ilvl="8" w:tplc="08090005" w:tentative="1">
-      <w:start w:val="1"/>
-      <w:numFmt w:val="bullet"/>
-      <w:lvlText w:val=""/>
-      <w:lvlJc w:val="left"/>
-      <w:pPr>
-        <w:ind w:left="6480" w:hanging="360"/>
-      </w:pPr>
-      <w:rPr>
-        <w:rFonts w:ascii="Wingdings" w:hAnsi="Wingdings" w:hint="default"/>
-      </w:rPr>
-    </w:lvl>
   </w:abstractNum>
   <w:abstractNum w:abstractNumId="15" w15:restartNumberingAfterBreak="0">
+    <w:nsid w:val="69843DD8"/>
+    <w:multiLevelType w:val="hybridMultilevel"/>
+    <w:tmpl w:val="DD521C7C"/>
+    <w:lvl w:ilvl="0" w:tplc="475E58D8">
+      <w:start w:val="1"/>
+      <w:numFmt w:val="decimal"/>
+      <w:lvlText w:val="(%1)"/>
+      <w:lvlJc w:val="left"/>
+      <w:pPr>
+        <w:ind w:left="720" w:hanging="360"/>
+      </w:pPr>
+      <w:rPr>
+        <w:rFonts w:hint="default"/>
+      </w:rPr>
+    </w:lvl>
+    <w:lvl w:ilvl="1" w:tplc="08090019" w:tentative="1">
+      <w:start w:val="1"/>
+      <w:numFmt w:val="lowerLetter"/>
+      <w:lvlText w:val="%2."/>
+      <w:lvlJc w:val="left"/>
+      <w:pPr>
+        <w:ind w:left="1440" w:hanging="360"/>
+      </w:pPr>
+    </w:lvl>
+    <w:lvl w:ilvl="2" w:tplc="0809001B" w:tentative="1">
+      <w:start w:val="1"/>
+      <w:numFmt w:val="lowerRoman"/>
+      <w:lvlText w:val="%3."/>
+      <w:lvlJc w:val="right"/>
+      <w:pPr>
+        <w:ind w:left="2160" w:hanging="180"/>
+      </w:pPr>
+    </w:lvl>
+    <w:lvl w:ilvl="3" w:tplc="0809000F" w:tentative="1">
+      <w:start w:val="1"/>
+      <w:numFmt w:val="decimal"/>
+      <w:lvlText w:val="%4."/>
+      <w:lvlJc w:val="left"/>
+      <w:pPr>
+        <w:ind w:left="2880" w:hanging="360"/>
+      </w:pPr>
+    </w:lvl>
+    <w:lvl w:ilvl="4" w:tplc="08090019" w:tentative="1">
+      <w:start w:val="1"/>
+      <w:numFmt w:val="lowerLetter"/>
+      <w:lvlText w:val="%5."/>
+      <w:lvlJc w:val="left"/>
+      <w:pPr>
+        <w:ind w:left="3600" w:hanging="360"/>
+      </w:pPr>
+    </w:lvl>
+    <w:lvl w:ilvl="5" w:tplc="0809001B" w:tentative="1">
+      <w:start w:val="1"/>
+      <w:numFmt w:val="lowerRoman"/>
+      <w:lvlText w:val="%6."/>
+      <w:lvlJc w:val="right"/>
+      <w:pPr>
+        <w:ind w:left="4320" w:hanging="180"/>
+      </w:pPr>
+    </w:lvl>
+    <w:lvl w:ilvl="6" w:tplc="0809000F" w:tentative="1">
+      <w:start w:val="1"/>
+      <w:numFmt w:val="decimal"/>
+      <w:lvlText w:val="%7."/>
+      <w:lvlJc w:val="left"/>
+      <w:pPr>
+        <w:ind w:left="5040" w:hanging="360"/>
+      </w:pPr>
+    </w:lvl>
+    <w:lvl w:ilvl="7" w:tplc="08090019" w:tentative="1">
+      <w:start w:val="1"/>
+      <w:numFmt w:val="lowerLetter"/>
+      <w:lvlText w:val="%8."/>
+      <w:lvlJc w:val="left"/>
+      <w:pPr>
+        <w:ind w:left="5760" w:hanging="360"/>
+      </w:pPr>
+    </w:lvl>
+    <w:lvl w:ilvl="8" w:tplc="0809001B" w:tentative="1">
+      <w:start w:val="1"/>
+      <w:numFmt w:val="lowerRoman"/>
+      <w:lvlText w:val="%9."/>
+      <w:lvlJc w:val="right"/>
+      <w:pPr>
+        <w:ind w:left="6480" w:hanging="180"/>
+      </w:pPr>
+    </w:lvl>
+  </w:abstractNum>
+  <w:abstractNum w:abstractNumId="16" w15:restartNumberingAfterBreak="0">
     <w:nsid w:val="6D5C3007"/>
     <w:multiLevelType w:val="hybridMultilevel"/>
     <w:tmpl w:val="78C24230"/>
@@ -14187,7 +16311,120 @@
       </w:rPr>
     </w:lvl>
   </w:abstractNum>
-  <w:abstractNum w:abstractNumId="16" w15:restartNumberingAfterBreak="0">
+  <w:abstractNum w:abstractNumId="17" w15:restartNumberingAfterBreak="0">
+    <w:nsid w:val="70BD5EF1"/>
+    <w:multiLevelType w:val="hybridMultilevel"/>
+    <w:tmpl w:val="0C24305A"/>
+    <w:lvl w:ilvl="0" w:tplc="FFFFFFFF">
+      <w:start w:val="1"/>
+      <w:numFmt w:val="decimal"/>
+      <w:lvlText w:val="%1."/>
+      <w:lvlJc w:val="left"/>
+      <w:pPr>
+        <w:ind w:left="720" w:hanging="360"/>
+      </w:pPr>
+      <w:rPr>
+        <w:rFonts w:hint="default"/>
+      </w:rPr>
+    </w:lvl>
+    <w:lvl w:ilvl="1" w:tplc="FFFFFFFF" w:tentative="1">
+      <w:start w:val="1"/>
+      <w:numFmt w:val="bullet"/>
+      <w:lvlText w:val="o"/>
+      <w:lvlJc w:val="left"/>
+      <w:pPr>
+        <w:ind w:left="1440" w:hanging="360"/>
+      </w:pPr>
+      <w:rPr>
+        <w:rFonts w:ascii="Courier New" w:hAnsi="Courier New" w:cs="Courier New" w:hint="default"/>
+      </w:rPr>
+    </w:lvl>
+    <w:lvl w:ilvl="2" w:tplc="FFFFFFFF" w:tentative="1">
+      <w:start w:val="1"/>
+      <w:numFmt w:val="bullet"/>
+      <w:lvlText w:val=""/>
+      <w:lvlJc w:val="left"/>
+      <w:pPr>
+        <w:ind w:left="2160" w:hanging="360"/>
+      </w:pPr>
+      <w:rPr>
+        <w:rFonts w:ascii="Wingdings" w:hAnsi="Wingdings" w:hint="default"/>
+      </w:rPr>
+    </w:lvl>
+    <w:lvl w:ilvl="3" w:tplc="FFFFFFFF" w:tentative="1">
+      <w:start w:val="1"/>
+      <w:numFmt w:val="bullet"/>
+      <w:lvlText w:val=""/>
+      <w:lvlJc w:val="left"/>
+      <w:pPr>
+        <w:ind w:left="2880" w:hanging="360"/>
+      </w:pPr>
+      <w:rPr>
+        <w:rFonts w:ascii="Symbol" w:hAnsi="Symbol" w:hint="default"/>
+      </w:rPr>
+    </w:lvl>
+    <w:lvl w:ilvl="4" w:tplc="FFFFFFFF" w:tentative="1">
+      <w:start w:val="1"/>
+      <w:numFmt w:val="bullet"/>
+      <w:lvlText w:val="o"/>
+      <w:lvlJc w:val="left"/>
+      <w:pPr>
+        <w:ind w:left="3600" w:hanging="360"/>
+      </w:pPr>
+      <w:rPr>
+        <w:rFonts w:ascii="Courier New" w:hAnsi="Courier New" w:cs="Courier New" w:hint="default"/>
+      </w:rPr>
+    </w:lvl>
+    <w:lvl w:ilvl="5" w:tplc="FFFFFFFF" w:tentative="1">
+      <w:start w:val="1"/>
+      <w:numFmt w:val="bullet"/>
+      <w:lvlText w:val=""/>
+      <w:lvlJc w:val="left"/>
+      <w:pPr>
+        <w:ind w:left="4320" w:hanging="360"/>
+      </w:pPr>
+      <w:rPr>
+        <w:rFonts w:ascii="Wingdings" w:hAnsi="Wingdings" w:hint="default"/>
+      </w:rPr>
+    </w:lvl>
+    <w:lvl w:ilvl="6" w:tplc="FFFFFFFF" w:tentative="1">
+      <w:start w:val="1"/>
+      <w:numFmt w:val="bullet"/>
+      <w:lvlText w:val=""/>
+      <w:lvlJc w:val="left"/>
+      <w:pPr>
+        <w:ind w:left="5040" w:hanging="360"/>
+      </w:pPr>
+      <w:rPr>
+        <w:rFonts w:ascii="Symbol" w:hAnsi="Symbol" w:hint="default"/>
+      </w:rPr>
+    </w:lvl>
+    <w:lvl w:ilvl="7" w:tplc="FFFFFFFF" w:tentative="1">
+      <w:start w:val="1"/>
+      <w:numFmt w:val="bullet"/>
+      <w:lvlText w:val="o"/>
+      <w:lvlJc w:val="left"/>
+      <w:pPr>
+        <w:ind w:left="5760" w:hanging="360"/>
+      </w:pPr>
+      <w:rPr>
+        <w:rFonts w:ascii="Courier New" w:hAnsi="Courier New" w:cs="Courier New" w:hint="default"/>
+      </w:rPr>
+    </w:lvl>
+    <w:lvl w:ilvl="8" w:tplc="FFFFFFFF" w:tentative="1">
+      <w:start w:val="1"/>
+      <w:numFmt w:val="bullet"/>
+      <w:lvlText w:val=""/>
+      <w:lvlJc w:val="left"/>
+      <w:pPr>
+        <w:ind w:left="6480" w:hanging="360"/>
+      </w:pPr>
+      <w:rPr>
+        <w:rFonts w:ascii="Wingdings" w:hAnsi="Wingdings" w:hint="default"/>
+      </w:rPr>
+    </w:lvl>
+  </w:abstractNum>
+  <w:abstractNum w:abstractNumId="18" w15:restartNumberingAfterBreak="0">
     <w:nsid w:val="73EA193A"/>
     <w:multiLevelType w:val="hybridMultilevel"/>
     <w:tmpl w:val="2892D936"/>
@@ -14300,7 +16537,7 @@
       </w:rPr>
     </w:lvl>
   </w:abstractNum>
-  <w:abstractNum w:abstractNumId="17" w15:restartNumberingAfterBreak="0">
+  <w:abstractNum w:abstractNumId="19" w15:restartNumberingAfterBreak="0">
     <w:nsid w:val="740E0F89"/>
     <w:multiLevelType w:val="hybridMultilevel"/>
     <w:tmpl w:val="5FC09BA4"/>
@@ -14413,7 +16650,7 @@
       </w:rPr>
     </w:lvl>
   </w:abstractNum>
-  <w:abstractNum w:abstractNumId="18" w15:restartNumberingAfterBreak="0">
+  <w:abstractNum w:abstractNumId="20" w15:restartNumberingAfterBreak="0">
     <w:nsid w:val="79447B6C"/>
     <w:multiLevelType w:val="hybridMultilevel"/>
     <w:tmpl w:val="0C100682"/>
@@ -14524,7 +16761,7 @@
     <w:abstractNumId w:val="1"/>
   </w:num>
   <w:num w:numId="7" w16cid:durableId="682828149">
-    <w:abstractNumId w:val="18"/>
+    <w:abstractNumId w:val="20"/>
   </w:num>
   <w:num w:numId="8" w16cid:durableId="479461767">
     <w:abstractNumId w:val="6"/>
@@ -14536,7 +16773,7 @@
     <w:abstractNumId w:val="11"/>
   </w:num>
   <w:num w:numId="11" w16cid:durableId="1564751764">
-    <w:abstractNumId w:val="17"/>
+    <w:abstractNumId w:val="19"/>
   </w:num>
   <w:num w:numId="12" w16cid:durableId="1057358944">
     <w:abstractNumId w:val="7"/>
@@ -14545,10 +16782,10 @@
     <w:abstractNumId w:val="2"/>
   </w:num>
   <w:num w:numId="14" w16cid:durableId="749548091">
-    <w:abstractNumId w:val="15"/>
+    <w:abstractNumId w:val="16"/>
   </w:num>
   <w:num w:numId="15" w16cid:durableId="683287086">
-    <w:abstractNumId w:val="16"/>
+    <w:abstractNumId w:val="18"/>
   </w:num>
   <w:num w:numId="16" w16cid:durableId="1040324962">
     <w:abstractNumId w:val="0"/>
@@ -14561,6 +16798,12 @@
   </w:num>
   <w:num w:numId="19" w16cid:durableId="417750942">
     <w:abstractNumId w:val="5"/>
+  </w:num>
+  <w:num w:numId="20" w16cid:durableId="538904427">
+    <w:abstractNumId w:val="17"/>
+  </w:num>
+  <w:num w:numId="21" w16cid:durableId="1600064533">
+    <w:abstractNumId w:val="15"/>
   </w:num>
 </w:numbering>
 </file>

</xml_diff>

<commit_message>
First draft of display command code
</commit_message>
<xml_diff>
--- a/Docs/Commands.docx
+++ b/Docs/Commands.docx
@@ -6,9 +6,11 @@
       <w:pPr>
         <w:pStyle w:val="Heading1"/>
       </w:pPr>
+      <w:proofErr w:type="gramStart"/>
       <w:r>
         <w:t>Command  :</w:t>
       </w:r>
+      <w:proofErr w:type="gramEnd"/>
       <w:r>
         <w:tab/>
       </w:r>
@@ -27,9 +29,11 @@
       <w:pPr>
         <w:pStyle w:val="Heading2"/>
       </w:pPr>
+      <w:proofErr w:type="gramStart"/>
       <w:r>
         <w:t>Target :</w:t>
       </w:r>
+      <w:proofErr w:type="gramEnd"/>
       <w:r>
         <w:tab/>
       </w:r>
@@ -56,6 +60,7 @@
           <w:tab w:val="left" w:pos="6175"/>
         </w:tabs>
       </w:pPr>
+      <w:proofErr w:type="gramStart"/>
       <w:r>
         <w:rPr>
           <w:rStyle w:val="Heading2Char"/>
@@ -65,6 +70,7 @@
       <w:r>
         <w:t xml:space="preserve"> :</w:t>
       </w:r>
+      <w:proofErr w:type="gramEnd"/>
       <w:r>
         <w:tab/>
       </w:r>
@@ -80,11 +86,16 @@
         <w:pStyle w:val="Heading2"/>
       </w:pPr>
       <w:r>
-        <w:t>Command format</w:t>
+        <w:t xml:space="preserve">Command </w:t>
+      </w:r>
+      <w:proofErr w:type="gramStart"/>
+      <w:r>
+        <w:t>format</w:t>
       </w:r>
       <w:r>
         <w:t xml:space="preserve"> :</w:t>
       </w:r>
+      <w:proofErr w:type="gramEnd"/>
     </w:p>
     <w:tbl>
       <w:tblPr>
@@ -402,6 +413,7 @@
       <w:pPr>
         <w:pStyle w:val="Heading2"/>
       </w:pPr>
+      <w:proofErr w:type="gramStart"/>
       <w:r>
         <w:rPr>
           <w:rStyle w:val="Heading2Char"/>
@@ -411,19 +423,28 @@
       <w:r>
         <w:t xml:space="preserve"> :</w:t>
       </w:r>
+      <w:proofErr w:type="gramEnd"/>
     </w:p>
     <w:p>
       <w:pPr>
         <w:pStyle w:val="Heading3"/>
       </w:pPr>
       <w:r>
-        <w:t>P1</w:t>
+        <w:t>P</w:t>
+      </w:r>
+      <w:proofErr w:type="gramStart"/>
+      <w:r>
+        <w:t>1</w:t>
       </w:r>
       <w:r>
         <w:t xml:space="preserve">  </w:t>
       </w:r>
       <w:r>
-        <w:t>Define source task of command</w:t>
+        <w:t>Define</w:t>
+      </w:r>
+      <w:proofErr w:type="gramEnd"/>
+      <w:r>
+        <w:t xml:space="preserve"> source task of command</w:t>
       </w:r>
     </w:p>
     <w:p>
@@ -463,7 +484,23 @@
           <w:sz w:val="24"/>
           <w:szCs w:val="24"/>
         </w:rPr>
-        <w:t>Software not implemented as yet, therefore use any value from 0-&gt;63</w:t>
+        <w:t xml:space="preserve">Software not implemented as </w:t>
+      </w:r>
+      <w:proofErr w:type="gramStart"/>
+      <w:r>
+        <w:rPr>
+          <w:sz w:val="24"/>
+          <w:szCs w:val="24"/>
+        </w:rPr>
+        <w:t>yet,</w:t>
+      </w:r>
+      <w:proofErr w:type="gramEnd"/>
+      <w:r>
+        <w:rPr>
+          <w:sz w:val="24"/>
+          <w:szCs w:val="24"/>
+        </w:rPr>
+        <w:t xml:space="preserve"> therefore use any value from 0-&gt;63</w:t>
       </w:r>
     </w:p>
     <w:p>
@@ -471,7 +508,15 @@
         <w:pStyle w:val="Heading3"/>
       </w:pPr>
       <w:r>
-        <w:t>P2 Command that can be executed by the  RP2040 microcontroller</w:t>
+        <w:t xml:space="preserve">P2 Command that can be executed by </w:t>
+      </w:r>
+      <w:proofErr w:type="gramStart"/>
+      <w:r>
+        <w:t>the  RP</w:t>
+      </w:r>
+      <w:proofErr w:type="gramEnd"/>
+      <w:r>
+        <w:t>2040 microcontroller</w:t>
       </w:r>
     </w:p>
     <w:p>
@@ -1003,7 +1048,23 @@
                 <w:sz w:val="24"/>
                 <w:szCs w:val="24"/>
               </w:rPr>
-              <w:t>Delay a number of milliseconds</w:t>
+              <w:t xml:space="preserve">Delay </w:t>
+            </w:r>
+            <w:proofErr w:type="gramStart"/>
+            <w:r>
+              <w:rPr>
+                <w:sz w:val="24"/>
+                <w:szCs w:val="24"/>
+              </w:rPr>
+              <w:t>a number of</w:t>
+            </w:r>
+            <w:proofErr w:type="gramEnd"/>
+            <w:r>
+              <w:rPr>
+                <w:sz w:val="24"/>
+                <w:szCs w:val="24"/>
+              </w:rPr>
+              <w:t xml:space="preserve"> milliseconds</w:t>
             </w:r>
           </w:p>
         </w:tc>
@@ -1205,7 +1266,15 @@
       </w:pPr>
       <w:r>
         <w:lastRenderedPageBreak/>
-        <w:t>P3  Motor code</w:t>
+        <w:t>P</w:t>
+      </w:r>
+      <w:proofErr w:type="gramStart"/>
+      <w:r>
+        <w:t>3  Motor</w:t>
+      </w:r>
+      <w:proofErr w:type="gramEnd"/>
+      <w:r>
+        <w:t xml:space="preserve"> code</w:t>
       </w:r>
     </w:p>
     <w:p>
@@ -1342,6 +1411,7 @@
                 <w:szCs w:val="24"/>
               </w:rPr>
             </w:pPr>
+            <w:proofErr w:type="spellStart"/>
             <w:r>
               <w:rPr>
                 <w:lang w:eastAsia="en-GB"/>
@@ -1358,7 +1428,14 @@
               <w:rPr>
                 <w:lang w:eastAsia="en-GB"/>
               </w:rPr>
-              <w:t>left/right</w:t>
+              <w:t>left</w:t>
+            </w:r>
+            <w:proofErr w:type="spellEnd"/>
+            <w:r>
+              <w:rPr>
+                <w:lang w:eastAsia="en-GB"/>
+              </w:rPr>
+              <w:t>/right</w:t>
             </w:r>
           </w:p>
         </w:tc>
@@ -1437,6 +1514,7 @@
                 <w:szCs w:val="24"/>
               </w:rPr>
             </w:pPr>
+            <w:proofErr w:type="spellStart"/>
             <w:r>
               <w:rPr>
                 <w:lang w:eastAsia="en-GB"/>
@@ -1453,7 +1531,14 @@
               <w:rPr>
                 <w:lang w:eastAsia="en-GB"/>
               </w:rPr>
-              <w:t>up/down</w:t>
+              <w:t>up</w:t>
+            </w:r>
+            <w:proofErr w:type="spellEnd"/>
+            <w:r>
+              <w:rPr>
+                <w:lang w:eastAsia="en-GB"/>
+              </w:rPr>
+              <w:t>/down</w:t>
             </w:r>
           </w:p>
         </w:tc>
@@ -1532,6 +1617,7 @@
                 <w:szCs w:val="24"/>
               </w:rPr>
             </w:pPr>
+            <w:proofErr w:type="spellStart"/>
             <w:r>
               <w:rPr>
                 <w:lang w:eastAsia="en-GB"/>
@@ -1550,6 +1636,7 @@
               </w:rPr>
               <w:t>lid</w:t>
             </w:r>
+            <w:proofErr w:type="spellEnd"/>
           </w:p>
         </w:tc>
         <w:tc>
@@ -1627,6 +1714,7 @@
                 <w:szCs w:val="24"/>
               </w:rPr>
             </w:pPr>
+            <w:proofErr w:type="spellStart"/>
             <w:r>
               <w:rPr>
                 <w:lang w:eastAsia="en-GB"/>
@@ -1645,6 +1733,7 @@
               </w:rPr>
               <w:t>brow</w:t>
             </w:r>
+            <w:proofErr w:type="spellEnd"/>
           </w:p>
         </w:tc>
         <w:tc>
@@ -1722,6 +1811,7 @@
                 <w:szCs w:val="24"/>
               </w:rPr>
             </w:pPr>
+            <w:proofErr w:type="spellStart"/>
             <w:r>
               <w:rPr>
                 <w:lang w:eastAsia="en-GB"/>
@@ -1738,7 +1828,14 @@
               <w:rPr>
                 <w:lang w:eastAsia="en-GB"/>
               </w:rPr>
-              <w:t>left/right</w:t>
+              <w:t>left</w:t>
+            </w:r>
+            <w:proofErr w:type="spellEnd"/>
+            <w:r>
+              <w:rPr>
+                <w:lang w:eastAsia="en-GB"/>
+              </w:rPr>
+              <w:t>/right</w:t>
             </w:r>
           </w:p>
         </w:tc>
@@ -1817,6 +1914,7 @@
                 <w:szCs w:val="24"/>
               </w:rPr>
             </w:pPr>
+            <w:proofErr w:type="spellStart"/>
             <w:r>
               <w:rPr>
                 <w:lang w:eastAsia="en-GB"/>
@@ -1833,7 +1931,14 @@
               <w:rPr>
                 <w:lang w:eastAsia="en-GB"/>
               </w:rPr>
-              <w:t>up/down</w:t>
+              <w:t>up</w:t>
+            </w:r>
+            <w:proofErr w:type="spellEnd"/>
+            <w:r>
+              <w:rPr>
+                <w:lang w:eastAsia="en-GB"/>
+              </w:rPr>
+              <w:t>/down</w:t>
             </w:r>
           </w:p>
         </w:tc>
@@ -1912,6 +2017,7 @@
                 <w:szCs w:val="24"/>
               </w:rPr>
             </w:pPr>
+            <w:proofErr w:type="spellStart"/>
             <w:r>
               <w:rPr>
                 <w:lang w:eastAsia="en-GB"/>
@@ -1930,6 +2036,7 @@
               </w:rPr>
               <w:t>lid</w:t>
             </w:r>
+            <w:proofErr w:type="spellEnd"/>
           </w:p>
         </w:tc>
         <w:tc>
@@ -2007,6 +2114,7 @@
                 <w:szCs w:val="24"/>
               </w:rPr>
             </w:pPr>
+            <w:proofErr w:type="spellStart"/>
             <w:r>
               <w:rPr>
                 <w:lang w:eastAsia="en-GB"/>
@@ -2025,6 +2133,7 @@
               </w:rPr>
               <w:t>brow</w:t>
             </w:r>
+            <w:proofErr w:type="spellEnd"/>
           </w:p>
         </w:tc>
         <w:tc>
@@ -2143,12 +2252,21 @@
                 <w:szCs w:val="24"/>
               </w:rPr>
             </w:pPr>
-            <w:r>
-              <w:rPr>
-                <w:sz w:val="24"/>
-                <w:szCs w:val="24"/>
-              </w:rPr>
-              <w:t>0  -&gt;  +45</w:t>
+            <w:proofErr w:type="gramStart"/>
+            <w:r>
+              <w:rPr>
+                <w:sz w:val="24"/>
+                <w:szCs w:val="24"/>
+              </w:rPr>
+              <w:t>0  -&gt;  +</w:t>
+            </w:r>
+            <w:proofErr w:type="gramEnd"/>
+            <w:r>
+              <w:rPr>
+                <w:sz w:val="24"/>
+                <w:szCs w:val="24"/>
+              </w:rPr>
+              <w:t>45</w:t>
             </w:r>
           </w:p>
         </w:tc>
@@ -2415,12 +2533,21 @@
         </w:rPr>
         <w:t xml:space="preserve">Status value </w:t>
       </w:r>
+      <w:proofErr w:type="gramStart"/>
       <w:r>
         <w:rPr>
           <w:sz w:val="24"/>
           <w:szCs w:val="24"/>
         </w:rPr>
-        <w:t xml:space="preserve">  :  signed integer</w:t>
+        <w:t xml:space="preserve">  :</w:t>
+      </w:r>
+      <w:proofErr w:type="gramEnd"/>
+      <w:r>
+        <w:rPr>
+          <w:sz w:val="24"/>
+          <w:szCs w:val="24"/>
+        </w:rPr>
+        <w:t xml:space="preserve">  signed integer</w:t>
       </w:r>
     </w:p>
     <w:p>
@@ -2746,10 +2873,12 @@
       <w:pPr>
         <w:pStyle w:val="Heading1"/>
       </w:pPr>
+      <w:proofErr w:type="gramStart"/>
       <w:r>
         <w:lastRenderedPageBreak/>
         <w:t>Command  :</w:t>
       </w:r>
+      <w:proofErr w:type="gramEnd"/>
       <w:r>
         <w:tab/>
       </w:r>
@@ -2768,9 +2897,11 @@
       <w:pPr>
         <w:pStyle w:val="Heading2"/>
       </w:pPr>
+      <w:proofErr w:type="gramStart"/>
       <w:r>
         <w:t>Target :</w:t>
       </w:r>
+      <w:proofErr w:type="gramEnd"/>
       <w:r>
         <w:tab/>
       </w:r>
@@ -2795,6 +2926,7 @@
           <w:tab w:val="left" w:pos="6175"/>
         </w:tabs>
       </w:pPr>
+      <w:proofErr w:type="gramStart"/>
       <w:r>
         <w:rPr>
           <w:rStyle w:val="Heading2Char"/>
@@ -2804,6 +2936,7 @@
       <w:r>
         <w:t xml:space="preserve"> :</w:t>
       </w:r>
+      <w:proofErr w:type="gramEnd"/>
       <w:r>
         <w:tab/>
       </w:r>
@@ -2817,8 +2950,13 @@
         <w:pStyle w:val="Heading2"/>
       </w:pPr>
       <w:r>
-        <w:t>Command format :</w:t>
-      </w:r>
+        <w:t xml:space="preserve">Command </w:t>
+      </w:r>
+      <w:proofErr w:type="gramStart"/>
+      <w:r>
+        <w:t>format :</w:t>
+      </w:r>
+      <w:proofErr w:type="gramEnd"/>
     </w:p>
     <w:tbl>
       <w:tblPr>
@@ -3036,6 +3174,7 @@
       <w:pPr>
         <w:pStyle w:val="Heading2"/>
       </w:pPr>
+      <w:proofErr w:type="gramStart"/>
       <w:r>
         <w:rPr>
           <w:rStyle w:val="Heading2Char"/>
@@ -3045,16 +3184,25 @@
       <w:r>
         <w:t xml:space="preserve"> :</w:t>
       </w:r>
+      <w:proofErr w:type="gramEnd"/>
     </w:p>
     <w:p>
       <w:pPr>
         <w:pStyle w:val="Heading3"/>
       </w:pPr>
       <w:r>
-        <w:t xml:space="preserve">P1  </w:t>
-      </w:r>
-      <w:r>
-        <w:t>Define source task of command</w:t>
+        <w:t>P</w:t>
+      </w:r>
+      <w:proofErr w:type="gramStart"/>
+      <w:r>
+        <w:t xml:space="preserve">1  </w:t>
+      </w:r>
+      <w:r>
+        <w:t>Define</w:t>
+      </w:r>
+      <w:proofErr w:type="gramEnd"/>
+      <w:r>
+        <w:t xml:space="preserve"> source task of command</w:t>
       </w:r>
     </w:p>
     <w:p>
@@ -3094,7 +3242,23 @@
           <w:sz w:val="24"/>
           <w:szCs w:val="24"/>
         </w:rPr>
-        <w:t>Software not implemented as yet, therefore use any value from 0-&gt;63</w:t>
+        <w:t xml:space="preserve">Software not implemented as </w:t>
+      </w:r>
+      <w:proofErr w:type="gramStart"/>
+      <w:r>
+        <w:rPr>
+          <w:sz w:val="24"/>
+          <w:szCs w:val="24"/>
+        </w:rPr>
+        <w:t>yet,</w:t>
+      </w:r>
+      <w:proofErr w:type="gramEnd"/>
+      <w:r>
+        <w:rPr>
+          <w:sz w:val="24"/>
+          <w:szCs w:val="24"/>
+        </w:rPr>
+        <w:t xml:space="preserve"> therefore use any value from 0-&gt;63</w:t>
       </w:r>
     </w:p>
     <w:p>
@@ -3102,13 +3266,29 @@
         <w:pStyle w:val="Heading3"/>
       </w:pPr>
       <w:r>
-        <w:t xml:space="preserve">P2 </w:t>
+        <w:t>P</w:t>
+      </w:r>
+      <w:proofErr w:type="gramStart"/>
+      <w:r>
+        <w:t xml:space="preserve">2 </w:t>
       </w:r>
       <w:r>
         <w:t xml:space="preserve"> </w:t>
       </w:r>
       <w:r>
-        <w:t>Command that can be executed by the  RP2040 microcontroller</w:t>
+        <w:t>Command</w:t>
+      </w:r>
+      <w:proofErr w:type="gramEnd"/>
+      <w:r>
+        <w:t xml:space="preserve"> that can be executed by </w:t>
+      </w:r>
+      <w:proofErr w:type="gramStart"/>
+      <w:r>
+        <w:t>the  RP</w:t>
+      </w:r>
+      <w:proofErr w:type="gramEnd"/>
+      <w:r>
+        <w:t>2040 microcontroller</w:t>
       </w:r>
     </w:p>
     <w:p>
@@ -3613,8 +3793,13 @@
         <w:pStyle w:val="Heading3"/>
       </w:pPr>
       <w:r>
-        <w:t>P3  Motor</w:t>
-      </w:r>
+        <w:t>P</w:t>
+      </w:r>
+      <w:proofErr w:type="gramStart"/>
+      <w:r>
+        <w:t>3  Motor</w:t>
+      </w:r>
+      <w:proofErr w:type="gramEnd"/>
     </w:p>
     <w:p>
       <w:pPr>
@@ -3665,11 +3850,16 @@
       </w:pPr>
       <w:r>
         <w:lastRenderedPageBreak/>
-        <w:t xml:space="preserve">P4  </w:t>
+        <w:t>P</w:t>
+      </w:r>
+      <w:proofErr w:type="gramStart"/>
+      <w:r>
+        <w:t xml:space="preserve">4  </w:t>
       </w:r>
       <w:r>
         <w:t>angle</w:t>
       </w:r>
+      <w:proofErr w:type="gramEnd"/>
     </w:p>
     <w:p>
       <w:pPr>
@@ -4010,9 +4200,11 @@
             <w:tcW w:w="3851" w:type="dxa"/>
           </w:tcPr>
           <w:p>
+            <w:proofErr w:type="spellStart"/>
             <w:r>
               <w:t>Sucess</w:t>
             </w:r>
+            <w:proofErr w:type="spellEnd"/>
           </w:p>
         </w:tc>
       </w:tr>
@@ -4063,7 +4255,20 @@
           </w:tcPr>
           <w:p>
             <w:r>
-              <w:t>Parse cmd : Letter in a number</w:t>
+              <w:t xml:space="preserve">Parse </w:t>
+            </w:r>
+            <w:proofErr w:type="spellStart"/>
+            <w:proofErr w:type="gramStart"/>
+            <w:r>
+              <w:t>cmd</w:t>
+            </w:r>
+            <w:proofErr w:type="spellEnd"/>
+            <w:r>
+              <w:t xml:space="preserve"> :</w:t>
+            </w:r>
+            <w:proofErr w:type="gramEnd"/>
+            <w:r>
+              <w:t xml:space="preserve"> Letter in a number</w:t>
             </w:r>
           </w:p>
         </w:tc>
@@ -4122,7 +4327,20 @@
           </w:tcPr>
           <w:p>
             <w:r>
-              <w:t>Parse cmd : extra point in real value</w:t>
+              <w:t xml:space="preserve">Parse </w:t>
+            </w:r>
+            <w:proofErr w:type="spellStart"/>
+            <w:proofErr w:type="gramStart"/>
+            <w:r>
+              <w:t>cmd</w:t>
+            </w:r>
+            <w:proofErr w:type="spellEnd"/>
+            <w:r>
+              <w:t xml:space="preserve"> :</w:t>
+            </w:r>
+            <w:proofErr w:type="gramEnd"/>
+            <w:r>
+              <w:t xml:space="preserve"> extra point in real value</w:t>
             </w:r>
           </w:p>
         </w:tc>
@@ -4174,7 +4392,28 @@
           </w:tcPr>
           <w:p>
             <w:r>
-              <w:t>Parse cmd : +,- symbol error</w:t>
+              <w:t xml:space="preserve">Parse </w:t>
+            </w:r>
+            <w:proofErr w:type="spellStart"/>
+            <w:proofErr w:type="gramStart"/>
+            <w:r>
+              <w:t>cmd</w:t>
+            </w:r>
+            <w:proofErr w:type="spellEnd"/>
+            <w:r>
+              <w:t xml:space="preserve"> :</w:t>
+            </w:r>
+            <w:proofErr w:type="gramEnd"/>
+            <w:r>
+              <w:t xml:space="preserve"> </w:t>
+            </w:r>
+            <w:proofErr w:type="gramStart"/>
+            <w:r>
+              <w:t>+,-</w:t>
+            </w:r>
+            <w:proofErr w:type="gramEnd"/>
+            <w:r>
+              <w:t xml:space="preserve"> symbol error</w:t>
             </w:r>
           </w:p>
         </w:tc>
@@ -4226,7 +4465,20 @@
           </w:tcPr>
           <w:p>
             <w:r>
-              <w:t>Parse cmd : quote symbol (“) error</w:t>
+              <w:t xml:space="preserve">Parse </w:t>
+            </w:r>
+            <w:proofErr w:type="spellStart"/>
+            <w:proofErr w:type="gramStart"/>
+            <w:r>
+              <w:t>cmd</w:t>
+            </w:r>
+            <w:proofErr w:type="spellEnd"/>
+            <w:r>
+              <w:t xml:space="preserve"> :</w:t>
+            </w:r>
+            <w:proofErr w:type="gramEnd"/>
+            <w:r>
+              <w:t xml:space="preserve"> quote symbol (“) error</w:t>
             </w:r>
           </w:p>
         </w:tc>
@@ -4749,10 +5001,12 @@
       <w:pPr>
         <w:pStyle w:val="Heading1"/>
       </w:pPr>
+      <w:proofErr w:type="gramStart"/>
       <w:r>
         <w:lastRenderedPageBreak/>
         <w:t>Command  :</w:t>
       </w:r>
+      <w:proofErr w:type="gramEnd"/>
       <w:r>
         <w:tab/>
       </w:r>
@@ -4771,9 +5025,11 @@
       <w:pPr>
         <w:pStyle w:val="Heading2"/>
       </w:pPr>
+      <w:proofErr w:type="gramStart"/>
       <w:r>
         <w:t>Target :</w:t>
       </w:r>
+      <w:proofErr w:type="gramEnd"/>
       <w:r>
         <w:tab/>
       </w:r>
@@ -4798,6 +5054,7 @@
           <w:tab w:val="left" w:pos="6175"/>
         </w:tabs>
       </w:pPr>
+      <w:proofErr w:type="gramStart"/>
       <w:r>
         <w:rPr>
           <w:rStyle w:val="Heading2Char"/>
@@ -4807,6 +5064,7 @@
       <w:r>
         <w:t xml:space="preserve"> :</w:t>
       </w:r>
+      <w:proofErr w:type="gramEnd"/>
       <w:r>
         <w:tab/>
       </w:r>
@@ -4819,9 +5077,11 @@
       <w:pPr>
         <w:pStyle w:val="Heading2"/>
       </w:pPr>
+      <w:proofErr w:type="gramStart"/>
       <w:r>
         <w:t>Notes :</w:t>
       </w:r>
+      <w:proofErr w:type="gramEnd"/>
     </w:p>
     <w:p>
       <w:pPr>
@@ -4840,21 +5100,133 @@
           <w:sz w:val="24"/>
           <w:szCs w:val="24"/>
         </w:rPr>
-        <w:t xml:space="preserve">There are two types of display command ; API and HIGH LEVEL.  There are four API commands that map to the four relevant commands understood </w:t>
-      </w:r>
+        <w:t xml:space="preserve">There are two types of display </w:t>
+      </w:r>
+      <w:proofErr w:type="gramStart"/>
       <w:r>
         <w:rPr>
           <w:sz w:val="24"/>
           <w:szCs w:val="24"/>
         </w:rPr>
-        <w:t>by the physical hardware.  These use a ‘global index’ access pointer to specify the object.</w:t>
-      </w:r>
+        <w:t>command ;</w:t>
+      </w:r>
+      <w:proofErr w:type="gramEnd"/>
       <w:r>
         <w:rPr>
           <w:sz w:val="24"/>
           <w:szCs w:val="24"/>
         </w:rPr>
-        <w:t>and should not (in most circumstances) be used the high level control software.  Users should use the HIGH LEVEL commands to access display hardware. .. One of the main differences is that these HIGH LEVEL command use a ‘local index (see Note 2) to access screen objects.  Also they are more descriptive of what effect you want to achieve.</w:t>
+        <w:t xml:space="preserve"> API and HIGH LEVEL.  There are four API commands that map to the four relevant commands understood </w:t>
+      </w:r>
+      <w:r>
+        <w:rPr>
+          <w:sz w:val="24"/>
+          <w:szCs w:val="24"/>
+        </w:rPr>
+        <w:t xml:space="preserve">by the physical hardware.  These use a ‘global index’ access pointer to specify the </w:t>
+      </w:r>
+      <w:proofErr w:type="spellStart"/>
+      <w:r>
+        <w:rPr>
+          <w:sz w:val="24"/>
+          <w:szCs w:val="24"/>
+        </w:rPr>
+        <w:t>object.</w:t>
+      </w:r>
+      <w:r>
+        <w:rPr>
+          <w:sz w:val="24"/>
+          <w:szCs w:val="24"/>
+        </w:rPr>
+        <w:t>and</w:t>
+      </w:r>
+      <w:proofErr w:type="spellEnd"/>
+      <w:r>
+        <w:rPr>
+          <w:sz w:val="24"/>
+          <w:szCs w:val="24"/>
+        </w:rPr>
+        <w:t xml:space="preserve"> should not (in most circumstances) be used the </w:t>
+      </w:r>
+      <w:proofErr w:type="gramStart"/>
+      <w:r>
+        <w:rPr>
+          <w:sz w:val="24"/>
+          <w:szCs w:val="24"/>
+        </w:rPr>
+        <w:t>high level</w:t>
+      </w:r>
+      <w:proofErr w:type="gramEnd"/>
+      <w:r>
+        <w:rPr>
+          <w:sz w:val="24"/>
+          <w:szCs w:val="24"/>
+        </w:rPr>
+        <w:t xml:space="preserve"> control software.  Users should use the </w:t>
+      </w:r>
+      <w:proofErr w:type="gramStart"/>
+      <w:r>
+        <w:rPr>
+          <w:sz w:val="24"/>
+          <w:szCs w:val="24"/>
+        </w:rPr>
+        <w:t>HIGH LEVEL</w:t>
+      </w:r>
+      <w:proofErr w:type="gramEnd"/>
+      <w:r>
+        <w:rPr>
+          <w:sz w:val="24"/>
+          <w:szCs w:val="24"/>
+        </w:rPr>
+        <w:t xml:space="preserve"> commands to access display </w:t>
+      </w:r>
+      <w:proofErr w:type="gramStart"/>
+      <w:r>
+        <w:rPr>
+          <w:sz w:val="24"/>
+          <w:szCs w:val="24"/>
+        </w:rPr>
+        <w:t>hardware. ..</w:t>
+      </w:r>
+      <w:proofErr w:type="gramEnd"/>
+      <w:r>
+        <w:rPr>
+          <w:sz w:val="24"/>
+          <w:szCs w:val="24"/>
+        </w:rPr>
+        <w:t xml:space="preserve"> One of the main differences is that these </w:t>
+      </w:r>
+      <w:proofErr w:type="gramStart"/>
+      <w:r>
+        <w:rPr>
+          <w:sz w:val="24"/>
+          <w:szCs w:val="24"/>
+        </w:rPr>
+        <w:t>HIGH LEVEL</w:t>
+      </w:r>
+      <w:proofErr w:type="gramEnd"/>
+      <w:r>
+        <w:rPr>
+          <w:sz w:val="24"/>
+          <w:szCs w:val="24"/>
+        </w:rPr>
+        <w:t xml:space="preserve"> command use a ‘local index (see Note 2) to access screen objects.  </w:t>
+      </w:r>
+      <w:proofErr w:type="gramStart"/>
+      <w:r>
+        <w:rPr>
+          <w:sz w:val="24"/>
+          <w:szCs w:val="24"/>
+        </w:rPr>
+        <w:t>Also</w:t>
+      </w:r>
+      <w:proofErr w:type="gramEnd"/>
+      <w:r>
+        <w:rPr>
+          <w:sz w:val="24"/>
+          <w:szCs w:val="24"/>
+        </w:rPr>
+        <w:t xml:space="preserve"> they are more descriptive of what effect you want to achieve.</w:t>
       </w:r>
     </w:p>
     <w:p>
@@ -4883,21 +5255,101 @@
           <w:sz w:val="24"/>
           <w:szCs w:val="24"/>
         </w:rPr>
-        <w:t>High l</w:t>
-      </w:r>
+        <w:t xml:space="preserve">High </w:t>
+      </w:r>
+      <w:proofErr w:type="gramStart"/>
       <w:r>
         <w:rPr>
           <w:sz w:val="24"/>
           <w:szCs w:val="24"/>
         </w:rPr>
-        <w:t>(see Note 2) l</w:t>
+        <w:t>l</w:t>
       </w:r>
       <w:r>
         <w:rPr>
           <w:sz w:val="24"/>
           <w:szCs w:val="24"/>
         </w:rPr>
-        <w:t>evel commands use ‘local index’ to access screen objects.  ‘local index’ has a value of 0 to ‘n’ for each form.  For example, the first winbutton screen object of a form  will have a ‘local index’ value of 0.  The microcontroller connected to the display will convert the ‘local index’ value to a ‘global index’ value that is need to access the object on the display hardware.</w:t>
+        <w:t>(</w:t>
+      </w:r>
+      <w:proofErr w:type="gramEnd"/>
+      <w:r>
+        <w:rPr>
+          <w:sz w:val="24"/>
+          <w:szCs w:val="24"/>
+        </w:rPr>
+        <w:t>see Note 2) l</w:t>
+      </w:r>
+      <w:r>
+        <w:rPr>
+          <w:sz w:val="24"/>
+          <w:szCs w:val="24"/>
+        </w:rPr>
+        <w:t>evel commands use ‘local index’ to access screen objects.  ‘</w:t>
+      </w:r>
+      <w:proofErr w:type="gramStart"/>
+      <w:r>
+        <w:rPr>
+          <w:sz w:val="24"/>
+          <w:szCs w:val="24"/>
+        </w:rPr>
+        <w:t>local</w:t>
+      </w:r>
+      <w:proofErr w:type="gramEnd"/>
+      <w:r>
+        <w:rPr>
+          <w:sz w:val="24"/>
+          <w:szCs w:val="24"/>
+        </w:rPr>
+        <w:t xml:space="preserve"> index’ has a value of 0 to ‘n’ for each form.  For example, the first </w:t>
+      </w:r>
+      <w:proofErr w:type="spellStart"/>
+      <w:r>
+        <w:rPr>
+          <w:sz w:val="24"/>
+          <w:szCs w:val="24"/>
+        </w:rPr>
+        <w:t>winbutton</w:t>
+      </w:r>
+      <w:proofErr w:type="spellEnd"/>
+      <w:r>
+        <w:rPr>
+          <w:sz w:val="24"/>
+          <w:szCs w:val="24"/>
+        </w:rPr>
+        <w:t xml:space="preserve"> screen object of a </w:t>
+      </w:r>
+      <w:proofErr w:type="gramStart"/>
+      <w:r>
+        <w:rPr>
+          <w:sz w:val="24"/>
+          <w:szCs w:val="24"/>
+        </w:rPr>
+        <w:t>form  will</w:t>
+      </w:r>
+      <w:proofErr w:type="gramEnd"/>
+      <w:r>
+        <w:rPr>
+          <w:sz w:val="24"/>
+          <w:szCs w:val="24"/>
+        </w:rPr>
+        <w:t xml:space="preserve"> have a ‘local index’ value of 0.  The microcontroller connected to the display will convert the ‘local index’ value to a ‘global index’ value that is </w:t>
+      </w:r>
+      <w:proofErr w:type="gramStart"/>
+      <w:r>
+        <w:rPr>
+          <w:sz w:val="24"/>
+          <w:szCs w:val="24"/>
+        </w:rPr>
+        <w:t>need</w:t>
+      </w:r>
+      <w:proofErr w:type="gramEnd"/>
+      <w:r>
+        <w:rPr>
+          <w:sz w:val="24"/>
+          <w:szCs w:val="24"/>
+        </w:rPr>
+        <w:t xml:space="preserve"> to access the object on the display hardware.</w:t>
       </w:r>
     </w:p>
     <w:p>
@@ -4919,8 +5371,13 @@
         <w:pStyle w:val="Heading2"/>
       </w:pPr>
       <w:r>
-        <w:t>Command format :</w:t>
-      </w:r>
+        <w:t xml:space="preserve">Command </w:t>
+      </w:r>
+      <w:proofErr w:type="gramStart"/>
+      <w:r>
+        <w:t>format :</w:t>
+      </w:r>
+      <w:proofErr w:type="gramEnd"/>
     </w:p>
     <w:tbl>
       <w:tblPr>
@@ -5146,6 +5603,7 @@
         </w:rPr>
         <w:t xml:space="preserve">display port command </w:t>
       </w:r>
+      <w:proofErr w:type="gramStart"/>
       <w:r>
         <w:rPr>
           <w:rFonts w:ascii="Courier New" w:hAnsi="Courier New" w:cs="Courier New"/>
@@ -5156,6 +5614,7 @@
         </w:rPr>
         <w:t>form</w:t>
       </w:r>
+      <w:proofErr w:type="gramEnd"/>
       <w:r>
         <w:rPr>
           <w:rFonts w:ascii="Courier New" w:hAnsi="Courier New" w:cs="Courier New"/>
@@ -5166,6 +5625,7 @@
         </w:rPr>
         <w:t xml:space="preserve"> </w:t>
       </w:r>
+      <w:proofErr w:type="spellStart"/>
       <w:r>
         <w:rPr>
           <w:rFonts w:ascii="Courier New" w:hAnsi="Courier New" w:cs="Courier New"/>
@@ -5176,6 +5636,7 @@
         </w:rPr>
         <w:t>local_index</w:t>
       </w:r>
+      <w:proofErr w:type="spellEnd"/>
       <w:r>
         <w:rPr>
           <w:rFonts w:ascii="Courier New" w:hAnsi="Courier New" w:cs="Courier New"/>
@@ -5214,8 +5675,9 @@
           <w:sz w:val="28"/>
           <w:szCs w:val="28"/>
         </w:rPr>
-        <w:t xml:space="preserve"> param</w:t>
-      </w:r>
+        <w:t xml:space="preserve"> </w:t>
+      </w:r>
+      <w:proofErr w:type="spellStart"/>
       <w:r>
         <w:rPr>
           <w:rFonts w:ascii="Courier New" w:hAnsi="Courier New" w:cs="Courier New"/>
@@ -5224,8 +5686,19 @@
           <w:sz w:val="28"/>
           <w:szCs w:val="28"/>
         </w:rPr>
+        <w:t>param</w:t>
+      </w:r>
+      <w:r>
+        <w:rPr>
+          <w:rFonts w:ascii="Courier New" w:hAnsi="Courier New" w:cs="Courier New"/>
+          <w:b/>
+          <w:bCs/>
+          <w:sz w:val="28"/>
+          <w:szCs w:val="28"/>
+        </w:rPr>
         <w:t>N</w:t>
       </w:r>
+      <w:proofErr w:type="spellEnd"/>
     </w:p>
     <w:tbl>
       <w:tblPr>
@@ -5672,6 +6145,7 @@
                 <w:bCs/>
               </w:rPr>
             </w:pPr>
+            <w:proofErr w:type="spellStart"/>
             <w:r>
               <w:rPr>
                 <w:rStyle w:val="Heading2Char"/>
@@ -5681,6 +6155,7 @@
               </w:rPr>
               <w:t>local_index</w:t>
             </w:r>
+            <w:proofErr w:type="spellEnd"/>
           </w:p>
         </w:tc>
         <w:tc>
@@ -5821,6 +6296,7 @@
                 <w:bCs/>
               </w:rPr>
             </w:pPr>
+            <w:proofErr w:type="spellStart"/>
             <w:r>
               <w:rPr>
                 <w:rStyle w:val="Heading2Char"/>
@@ -5830,6 +6306,7 @@
               </w:rPr>
               <w:t>paramN</w:t>
             </w:r>
+            <w:proofErr w:type="spellEnd"/>
           </w:p>
         </w:tc>
         <w:tc>
@@ -6057,8 +6534,13 @@
             <w:pPr>
               <w:jc w:val="center"/>
             </w:pPr>
-            <w:r>
-              <w:t xml:space="preserve">P[1]  </w:t>
+            <w:proofErr w:type="gramStart"/>
+            <w:r>
+              <w:t>P[</w:t>
+            </w:r>
+            <w:proofErr w:type="gramEnd"/>
+            <w:r>
+              <w:t xml:space="preserve">1]  </w:t>
             </w:r>
           </w:p>
         </w:tc>
@@ -6072,9 +6554,15 @@
             <w:pPr>
               <w:jc w:val="center"/>
             </w:pPr>
-            <w:r>
-              <w:t>P[2]</w:t>
-            </w:r>
+            <w:proofErr w:type="gramStart"/>
+            <w:r>
+              <w:t>P[</w:t>
+            </w:r>
+            <w:proofErr w:type="gramEnd"/>
+            <w:r>
+              <w:t>2]</w:t>
+            </w:r>
+            <w:proofErr w:type="gramStart"/>
             <w:r>
               <w:t xml:space="preserve">   </w:t>
             </w:r>
@@ -6083,7 +6571,15 @@
                 <w:b/>
                 <w:bCs/>
               </w:rPr>
-              <w:t>(2)</w:t>
+              <w:t>(</w:t>
+            </w:r>
+            <w:proofErr w:type="gramEnd"/>
+            <w:r>
+              <w:rPr>
+                <w:b/>
+                <w:bCs/>
+              </w:rPr>
+              <w:t>2)</w:t>
             </w:r>
           </w:p>
         </w:tc>
@@ -6111,8 +6607,13 @@
             <w:pPr>
               <w:jc w:val="center"/>
             </w:pPr>
-            <w:r>
-              <w:t>P[3]</w:t>
+            <w:proofErr w:type="gramStart"/>
+            <w:r>
+              <w:t>P[</w:t>
+            </w:r>
+            <w:proofErr w:type="gramEnd"/>
+            <w:r>
+              <w:t>3]</w:t>
             </w:r>
           </w:p>
         </w:tc>
@@ -6126,8 +6627,13 @@
             <w:pPr>
               <w:jc w:val="center"/>
             </w:pPr>
-            <w:r>
-              <w:t>P[4]</w:t>
+            <w:proofErr w:type="gramStart"/>
+            <w:r>
+              <w:t>P[</w:t>
+            </w:r>
+            <w:proofErr w:type="gramEnd"/>
+            <w:r>
+              <w:t>4]</w:t>
             </w:r>
           </w:p>
         </w:tc>
@@ -6141,8 +6647,13 @@
             <w:pPr>
               <w:jc w:val="center"/>
             </w:pPr>
-            <w:r>
-              <w:t>P[5]</w:t>
+            <w:proofErr w:type="gramStart"/>
+            <w:r>
+              <w:t>P[</w:t>
+            </w:r>
+            <w:proofErr w:type="gramEnd"/>
+            <w:r>
+              <w:t>5]</w:t>
             </w:r>
           </w:p>
         </w:tc>
@@ -6156,7 +6667,11 @@
               <w:jc w:val="center"/>
             </w:pPr>
             <w:r>
-              <w:t xml:space="preserve">Nos parameters </w:t>
+              <w:t xml:space="preserve">Nos </w:t>
+            </w:r>
+            <w:proofErr w:type="gramStart"/>
+            <w:r>
+              <w:t xml:space="preserve">parameters </w:t>
             </w:r>
             <w:r>
               <w:t xml:space="preserve"> </w:t>
@@ -6166,7 +6681,15 @@
                 <w:b/>
                 <w:bCs/>
               </w:rPr>
-              <w:t>(3)</w:t>
+              <w:t>(</w:t>
+            </w:r>
+            <w:proofErr w:type="gramEnd"/>
+            <w:r>
+              <w:rPr>
+                <w:b/>
+                <w:bCs/>
+              </w:rPr>
+              <w:t>3)</w:t>
             </w:r>
           </w:p>
         </w:tc>
@@ -6198,9 +6721,11 @@
             <w:noWrap/>
           </w:tcPr>
           <w:p>
+            <w:proofErr w:type="spellStart"/>
             <w:r>
               <w:t>SET_uLCD_FORM</w:t>
             </w:r>
+            <w:proofErr w:type="spellEnd"/>
           </w:p>
         </w:tc>
         <w:tc>
@@ -6301,9 +6826,11 @@
             <w:noWrap/>
           </w:tcPr>
           <w:p>
+            <w:proofErr w:type="spellStart"/>
             <w:r>
               <w:t>GET_uLCD_FORM</w:t>
             </w:r>
+            <w:proofErr w:type="spellEnd"/>
           </w:p>
         </w:tc>
         <w:tc>
@@ -6404,9 +6931,11 @@
             <w:noWrap/>
           </w:tcPr>
           <w:p>
+            <w:proofErr w:type="spellStart"/>
             <w:r>
               <w:t>SET_uLCD_CONTRAST</w:t>
             </w:r>
+            <w:proofErr w:type="spellEnd"/>
           </w:p>
         </w:tc>
         <w:tc>
@@ -6501,9 +7030,11 @@
             <w:noWrap/>
           </w:tcPr>
           <w:p>
+            <w:proofErr w:type="spellStart"/>
             <w:r>
               <w:t>READ_uLCD_BUTTON</w:t>
             </w:r>
+            <w:proofErr w:type="spellEnd"/>
           </w:p>
         </w:tc>
         <w:tc>
@@ -6598,9 +7129,11 @@
             <w:noWrap/>
           </w:tcPr>
           <w:p>
+            <w:proofErr w:type="spellStart"/>
             <w:r>
               <w:t>READ_uLCD_SWITCH</w:t>
             </w:r>
+            <w:proofErr w:type="spellEnd"/>
           </w:p>
         </w:tc>
         <w:tc>
@@ -6695,9 +7228,11 @@
             <w:noWrap/>
           </w:tcPr>
           <w:p>
+            <w:proofErr w:type="spellStart"/>
             <w:r>
               <w:t>READ_uLCD_OBJECT</w:t>
             </w:r>
+            <w:proofErr w:type="spellEnd"/>
           </w:p>
         </w:tc>
         <w:tc>
@@ -6792,9 +7327,11 @@
             <w:noWrap/>
           </w:tcPr>
           <w:p>
+            <w:proofErr w:type="spellStart"/>
             <w:r>
               <w:t>WRITE_uLCD_STRING</w:t>
             </w:r>
+            <w:proofErr w:type="spellEnd"/>
           </w:p>
         </w:tc>
         <w:tc>
@@ -6848,6 +7385,7 @@
             <w:pPr>
               <w:jc w:val="center"/>
             </w:pPr>
+            <w:proofErr w:type="gramStart"/>
             <w:r>
               <w:t>S</w:t>
             </w:r>
@@ -6862,7 +7400,15 @@
                 <w:b/>
                 <w:bCs/>
               </w:rPr>
-              <w:t>(4)</w:t>
+              <w:t>(</w:t>
+            </w:r>
+            <w:proofErr w:type="gramEnd"/>
+            <w:r>
+              <w:rPr>
+                <w:b/>
+                <w:bCs/>
+              </w:rPr>
+              <w:t>4)</w:t>
             </w:r>
           </w:p>
         </w:tc>
@@ -6902,9 +7448,11 @@
             <w:noWrap/>
           </w:tcPr>
           <w:p>
+            <w:proofErr w:type="spellStart"/>
             <w:r>
               <w:t>WRITE_uLCD_OBJECT</w:t>
             </w:r>
+            <w:proofErr w:type="spellEnd"/>
           </w:p>
         </w:tc>
         <w:tc>
@@ -7020,12 +7568,14 @@
             <w:noWrap/>
           </w:tcPr>
           <w:p>
+            <w:proofErr w:type="spellStart"/>
             <w:r>
               <w:t>SCAN_uLCD_BUTTON</w:t>
             </w:r>
             <w:r>
               <w:t>_PRESSES</w:t>
             </w:r>
+            <w:proofErr w:type="spellEnd"/>
             <w:r>
               <w:t xml:space="preserve"> </w:t>
             </w:r>
@@ -7234,7 +7784,23 @@
           <w:sz w:val="20"/>
           <w:szCs w:val="20"/>
         </w:rPr>
-        <w:t>P[n] refers to the nth parameter. Parameter P[0] is the ‘</w:t>
+        <w:t xml:space="preserve">P[n] refers to the nth parameter. Parameter </w:t>
+      </w:r>
+      <w:proofErr w:type="gramStart"/>
+      <w:r>
+        <w:rPr>
+          <w:sz w:val="20"/>
+          <w:szCs w:val="20"/>
+        </w:rPr>
+        <w:t>P[</w:t>
+      </w:r>
+      <w:proofErr w:type="gramEnd"/>
+      <w:r>
+        <w:rPr>
+          <w:sz w:val="20"/>
+          <w:szCs w:val="20"/>
+        </w:rPr>
+        <w:t>0] is the ‘</w:t>
       </w:r>
       <w:r>
         <w:rPr>
@@ -7302,7 +7868,66 @@
           <w:sz w:val="20"/>
           <w:szCs w:val="20"/>
         </w:rPr>
-        <w:t xml:space="preserve"> command</w:t>
+        <w:t xml:space="preserve"> </w:t>
+      </w:r>
+      <w:proofErr w:type="gramStart"/>
+      <w:r>
+        <w:rPr>
+          <w:sz w:val="20"/>
+          <w:szCs w:val="20"/>
+        </w:rPr>
+        <w:t xml:space="preserve">( </w:t>
+      </w:r>
+      <w:r>
+        <w:rPr>
+          <w:b/>
+          <w:bCs/>
+          <w:sz w:val="20"/>
+          <w:szCs w:val="20"/>
+        </w:rPr>
+        <w:t>P</w:t>
+      </w:r>
+      <w:proofErr w:type="gramEnd"/>
+      <w:r>
+        <w:rPr>
+          <w:b/>
+          <w:bCs/>
+          <w:sz w:val="20"/>
+          <w:szCs w:val="20"/>
+        </w:rPr>
+        <w:t>[0</w:t>
+      </w:r>
+      <w:proofErr w:type="gramStart"/>
+      <w:r>
+        <w:rPr>
+          <w:b/>
+          <w:bCs/>
+          <w:sz w:val="20"/>
+          <w:szCs w:val="20"/>
+        </w:rPr>
+        <w:t>]</w:t>
+      </w:r>
+      <w:r>
+        <w:rPr>
+          <w:sz w:val="20"/>
+          <w:szCs w:val="20"/>
+        </w:rPr>
+        <w:t xml:space="preserve"> )</w:t>
+      </w:r>
+      <w:proofErr w:type="gramEnd"/>
+      <w:r>
+        <w:rPr>
+          <w:sz w:val="20"/>
+          <w:szCs w:val="20"/>
+        </w:rPr>
+        <w:t xml:space="preserve"> </w:t>
+      </w:r>
+      <w:r>
+        <w:rPr>
+          <w:sz w:val="20"/>
+          <w:szCs w:val="20"/>
+        </w:rPr>
+        <w:t>command</w:t>
       </w:r>
     </w:p>
     <w:p>
@@ -7322,8 +7947,17 @@
           <w:sz w:val="20"/>
           <w:szCs w:val="20"/>
         </w:rPr>
-        <w:t>ASCII string terminated by a NEWLINE (‘\n’)  character</w:t>
-      </w:r>
+        <w:t>ASCII string terminated by a NEWLINE (‘\n</w:t>
+      </w:r>
+      <w:proofErr w:type="gramStart"/>
+      <w:r>
+        <w:rPr>
+          <w:sz w:val="20"/>
+          <w:szCs w:val="20"/>
+        </w:rPr>
+        <w:t>’)  character</w:t>
+      </w:r>
+      <w:proofErr w:type="gramEnd"/>
     </w:p>
     <w:p>
       <w:pPr>
@@ -7408,7 +8042,8 @@
         <w:gridCol w:w="1320"/>
         <w:gridCol w:w="1253"/>
         <w:gridCol w:w="850"/>
-        <w:gridCol w:w="2350"/>
+        <w:gridCol w:w="1490"/>
+        <w:gridCol w:w="1526"/>
       </w:tblGrid>
       <w:tr>
         <w:tc>
@@ -7424,6 +8059,28 @@
             <w:r>
               <w:t>Display sub-command</w:t>
             </w:r>
+            <w:r>
+              <w:t xml:space="preserve">   </w:t>
+            </w:r>
+            <w:proofErr w:type="gramStart"/>
+            <w:r>
+              <w:t xml:space="preserve">   </w:t>
+            </w:r>
+            <w:r>
+              <w:rPr>
+                <w:b/>
+                <w:bCs/>
+              </w:rPr>
+              <w:t>(</w:t>
+            </w:r>
+            <w:proofErr w:type="gramEnd"/>
+            <w:r>
+              <w:rPr>
+                <w:b/>
+                <w:bCs/>
+              </w:rPr>
+              <w:t>1)</w:t>
+            </w:r>
           </w:p>
         </w:tc>
         <w:tc>
@@ -7436,8 +8093,13 @@
             <w:pPr>
               <w:jc w:val="center"/>
             </w:pPr>
-            <w:r>
-              <w:t>P[0]</w:t>
+            <w:proofErr w:type="gramStart"/>
+            <w:r>
+              <w:t>P[</w:t>
+            </w:r>
+            <w:proofErr w:type="gramEnd"/>
+            <w:r>
+              <w:t>0]</w:t>
             </w:r>
           </w:p>
         </w:tc>
@@ -7451,8 +8113,13 @@
             <w:pPr>
               <w:jc w:val="center"/>
             </w:pPr>
-            <w:r>
-              <w:t>P[1]</w:t>
+            <w:proofErr w:type="gramStart"/>
+            <w:r>
+              <w:t>P[</w:t>
+            </w:r>
+            <w:proofErr w:type="gramEnd"/>
+            <w:r>
+              <w:t>1]</w:t>
             </w:r>
           </w:p>
         </w:tc>
@@ -7466,8 +8133,13 @@
             <w:pPr>
               <w:jc w:val="center"/>
             </w:pPr>
-            <w:r>
-              <w:t>P[2]</w:t>
+            <w:proofErr w:type="gramStart"/>
+            <w:r>
+              <w:t>P[</w:t>
+            </w:r>
+            <w:proofErr w:type="gramEnd"/>
+            <w:r>
+              <w:t>2]</w:t>
             </w:r>
           </w:p>
         </w:tc>
@@ -7480,14 +8152,38 @@
             <w:pPr>
               <w:jc w:val="center"/>
             </w:pPr>
-            <w:r>
-              <w:t>P[3]</w:t>
-            </w:r>
-          </w:p>
-        </w:tc>
-        <w:tc>
-          <w:tcPr>
-            <w:tcW w:w="2350" w:type="dxa"/>
+            <w:proofErr w:type="gramStart"/>
+            <w:r>
+              <w:t>P[</w:t>
+            </w:r>
+            <w:proofErr w:type="gramEnd"/>
+            <w:r>
+              <w:t>3]</w:t>
+            </w:r>
+          </w:p>
+        </w:tc>
+        <w:tc>
+          <w:tcPr>
+            <w:tcW w:w="1490" w:type="dxa"/>
+            <w:shd w:val="clear" w:color="auto" w:fill="D9D9D9" w:themeFill="background1" w:themeFillShade="D9"/>
+          </w:tcPr>
+          <w:p>
+            <w:pPr>
+              <w:jc w:val="center"/>
+            </w:pPr>
+            <w:proofErr w:type="gramStart"/>
+            <w:r>
+              <w:t>P[</w:t>
+            </w:r>
+            <w:proofErr w:type="gramEnd"/>
+            <w:r>
+              <w:t>4]</w:t>
+            </w:r>
+          </w:p>
+        </w:tc>
+        <w:tc>
+          <w:tcPr>
+            <w:tcW w:w="1526" w:type="dxa"/>
             <w:shd w:val="clear" w:color="auto" w:fill="D9D9D9" w:themeFill="background1" w:themeFillShade="D9"/>
           </w:tcPr>
           <w:p>
@@ -7514,9 +8210,11 @@
             <w:noWrap/>
           </w:tcPr>
           <w:p>
+            <w:proofErr w:type="spellStart"/>
             <w:r>
               <w:t>SET_uLCD_FORM</w:t>
             </w:r>
+            <w:proofErr w:type="spellEnd"/>
           </w:p>
         </w:tc>
         <w:tc>
@@ -7576,7 +8274,21 @@
         </w:tc>
         <w:tc>
           <w:tcPr>
-            <w:tcW w:w="2350" w:type="dxa"/>
+            <w:tcW w:w="1490" w:type="dxa"/>
+            <w:shd w:val="clear" w:color="auto" w:fill="FFFFFF" w:themeFill="background1"/>
+          </w:tcPr>
+          <w:p>
+            <w:pPr>
+              <w:jc w:val="center"/>
+            </w:pPr>
+            <w:r>
+              <w:t>-------</w:t>
+            </w:r>
+          </w:p>
+        </w:tc>
+        <w:tc>
+          <w:tcPr>
+            <w:tcW w:w="1526" w:type="dxa"/>
             <w:shd w:val="clear" w:color="auto" w:fill="D9D9D9" w:themeFill="background1" w:themeFillShade="D9"/>
           </w:tcPr>
           <w:p>
@@ -7603,9 +8315,11 @@
             <w:noWrap/>
           </w:tcPr>
           <w:p>
+            <w:proofErr w:type="spellStart"/>
             <w:r>
               <w:t>GET_uLCD_FORM</w:t>
             </w:r>
+            <w:proofErr w:type="spellEnd"/>
           </w:p>
         </w:tc>
         <w:tc>
@@ -7665,7 +8379,21 @@
         </w:tc>
         <w:tc>
           <w:tcPr>
-            <w:tcW w:w="2350" w:type="dxa"/>
+            <w:tcW w:w="1490" w:type="dxa"/>
+            <w:shd w:val="clear" w:color="auto" w:fill="FFFFFF" w:themeFill="background1"/>
+          </w:tcPr>
+          <w:p>
+            <w:pPr>
+              <w:jc w:val="center"/>
+            </w:pPr>
+            <w:r>
+              <w:t>-------</w:t>
+            </w:r>
+          </w:p>
+        </w:tc>
+        <w:tc>
+          <w:tcPr>
+            <w:tcW w:w="1526" w:type="dxa"/>
             <w:shd w:val="clear" w:color="auto" w:fill="D9D9D9" w:themeFill="background1" w:themeFillShade="D9"/>
           </w:tcPr>
           <w:p>
@@ -7692,9 +8420,11 @@
             <w:noWrap/>
           </w:tcPr>
           <w:p>
+            <w:proofErr w:type="spellStart"/>
             <w:r>
               <w:t>SET_uLCD_CONTRAST</w:t>
             </w:r>
+            <w:proofErr w:type="spellEnd"/>
           </w:p>
         </w:tc>
         <w:tc>
@@ -7754,7 +8484,21 @@
         </w:tc>
         <w:tc>
           <w:tcPr>
-            <w:tcW w:w="2350" w:type="dxa"/>
+            <w:tcW w:w="1490" w:type="dxa"/>
+            <w:shd w:val="clear" w:color="auto" w:fill="FFFFFF" w:themeFill="background1"/>
+          </w:tcPr>
+          <w:p>
+            <w:pPr>
+              <w:jc w:val="center"/>
+            </w:pPr>
+            <w:r>
+              <w:t>-------</w:t>
+            </w:r>
+          </w:p>
+        </w:tc>
+        <w:tc>
+          <w:tcPr>
+            <w:tcW w:w="1526" w:type="dxa"/>
             <w:shd w:val="clear" w:color="auto" w:fill="D9D9D9" w:themeFill="background1" w:themeFillShade="D9"/>
           </w:tcPr>
           <w:p>
@@ -7775,9 +8519,11 @@
             <w:noWrap/>
           </w:tcPr>
           <w:p>
+            <w:proofErr w:type="spellStart"/>
             <w:r>
               <w:t>READ_uLCD_BUTTON</w:t>
             </w:r>
+            <w:proofErr w:type="spellEnd"/>
           </w:p>
         </w:tc>
         <w:tc>
@@ -7831,13 +8577,47 @@
               <w:jc w:val="center"/>
             </w:pPr>
             <w:r>
-              <w:t>state</w:t>
-            </w:r>
-          </w:p>
-        </w:tc>
-        <w:tc>
-          <w:tcPr>
-            <w:tcW w:w="2350" w:type="dxa"/>
+              <w:t>s</w:t>
+            </w:r>
+            <w:r>
+              <w:t>tate</w:t>
+            </w:r>
+            <w:r>
+              <w:t xml:space="preserve"> </w:t>
+            </w:r>
+            <w:r>
+              <w:rPr>
+                <w:b/>
+                <w:bCs/>
+              </w:rPr>
+              <w:t>(2)</w:t>
+            </w:r>
+          </w:p>
+        </w:tc>
+        <w:tc>
+          <w:tcPr>
+            <w:tcW w:w="1490" w:type="dxa"/>
+            <w:shd w:val="clear" w:color="auto" w:fill="FFFFFF" w:themeFill="background1"/>
+          </w:tcPr>
+          <w:p>
+            <w:pPr>
+              <w:jc w:val="center"/>
+            </w:pPr>
+            <w:r>
+              <w:t xml:space="preserve">press length </w:t>
+            </w:r>
+            <w:r>
+              <w:rPr>
+                <w:b/>
+                <w:bCs/>
+              </w:rPr>
+              <w:t>(3)</w:t>
+            </w:r>
+          </w:p>
+        </w:tc>
+        <w:tc>
+          <w:tcPr>
+            <w:tcW w:w="1526" w:type="dxa"/>
             <w:shd w:val="clear" w:color="auto" w:fill="D9D9D9" w:themeFill="background1" w:themeFillShade="D9"/>
           </w:tcPr>
           <w:p>
@@ -7845,7 +8625,7 @@
               <w:jc w:val="center"/>
             </w:pPr>
             <w:r>
-              <w:t>4</w:t>
+              <w:t>5</w:t>
             </w:r>
           </w:p>
         </w:tc>
@@ -7858,9 +8638,11 @@
             <w:noWrap/>
           </w:tcPr>
           <w:p>
+            <w:proofErr w:type="spellStart"/>
             <w:r>
               <w:t>READ_uLCD_SWITCH</w:t>
             </w:r>
+            <w:proofErr w:type="spellEnd"/>
           </w:p>
         </w:tc>
         <w:tc>
@@ -7920,7 +8702,21 @@
         </w:tc>
         <w:tc>
           <w:tcPr>
-            <w:tcW w:w="2350" w:type="dxa"/>
+            <w:tcW w:w="1490" w:type="dxa"/>
+            <w:shd w:val="clear" w:color="auto" w:fill="FFFFFF" w:themeFill="background1"/>
+          </w:tcPr>
+          <w:p>
+            <w:pPr>
+              <w:jc w:val="center"/>
+            </w:pPr>
+            <w:r>
+              <w:t>-------</w:t>
+            </w:r>
+          </w:p>
+        </w:tc>
+        <w:tc>
+          <w:tcPr>
+            <w:tcW w:w="1526" w:type="dxa"/>
             <w:shd w:val="clear" w:color="auto" w:fill="D9D9D9" w:themeFill="background1" w:themeFillShade="D9"/>
           </w:tcPr>
           <w:p>
@@ -7941,9 +8737,11 @@
             <w:noWrap/>
           </w:tcPr>
           <w:p>
+            <w:proofErr w:type="spellStart"/>
             <w:r>
               <w:t>READ_uLCD_OBJECT</w:t>
             </w:r>
+            <w:proofErr w:type="spellEnd"/>
           </w:p>
         </w:tc>
         <w:tc>
@@ -8003,7 +8801,21 @@
         </w:tc>
         <w:tc>
           <w:tcPr>
-            <w:tcW w:w="2350" w:type="dxa"/>
+            <w:tcW w:w="1490" w:type="dxa"/>
+            <w:shd w:val="clear" w:color="auto" w:fill="FFFFFF" w:themeFill="background1"/>
+          </w:tcPr>
+          <w:p>
+            <w:pPr>
+              <w:jc w:val="center"/>
+            </w:pPr>
+            <w:r>
+              <w:t>-------</w:t>
+            </w:r>
+          </w:p>
+        </w:tc>
+        <w:tc>
+          <w:tcPr>
+            <w:tcW w:w="1526" w:type="dxa"/>
             <w:shd w:val="clear" w:color="auto" w:fill="D9D9D9" w:themeFill="background1" w:themeFillShade="D9"/>
           </w:tcPr>
           <w:p>
@@ -8024,9 +8836,11 @@
             <w:noWrap/>
           </w:tcPr>
           <w:p>
+            <w:proofErr w:type="spellStart"/>
             <w:r>
               <w:t>WRITE_uLCD_STRING</w:t>
             </w:r>
+            <w:proofErr w:type="spellEnd"/>
           </w:p>
         </w:tc>
         <w:tc>
@@ -8086,7 +8900,21 @@
         </w:tc>
         <w:tc>
           <w:tcPr>
-            <w:tcW w:w="2350" w:type="dxa"/>
+            <w:tcW w:w="1490" w:type="dxa"/>
+            <w:shd w:val="clear" w:color="auto" w:fill="FFFFFF" w:themeFill="background1"/>
+          </w:tcPr>
+          <w:p>
+            <w:pPr>
+              <w:jc w:val="center"/>
+            </w:pPr>
+            <w:r>
+              <w:t>-------</w:t>
+            </w:r>
+          </w:p>
+        </w:tc>
+        <w:tc>
+          <w:tcPr>
+            <w:tcW w:w="1526" w:type="dxa"/>
             <w:shd w:val="clear" w:color="auto" w:fill="D9D9D9" w:themeFill="background1" w:themeFillShade="D9"/>
           </w:tcPr>
           <w:p>
@@ -8107,9 +8935,11 @@
             <w:noWrap/>
           </w:tcPr>
           <w:p>
+            <w:proofErr w:type="spellStart"/>
             <w:r>
               <w:t>WRITE_uLCD_OBJECT</w:t>
             </w:r>
+            <w:proofErr w:type="spellEnd"/>
           </w:p>
         </w:tc>
         <w:tc>
@@ -8169,7 +8999,21 @@
         </w:tc>
         <w:tc>
           <w:tcPr>
-            <w:tcW w:w="2350" w:type="dxa"/>
+            <w:tcW w:w="1490" w:type="dxa"/>
+            <w:shd w:val="clear" w:color="auto" w:fill="FFFFFF" w:themeFill="background1"/>
+          </w:tcPr>
+          <w:p>
+            <w:pPr>
+              <w:jc w:val="center"/>
+            </w:pPr>
+            <w:r>
+              <w:t>-------</w:t>
+            </w:r>
+          </w:p>
+        </w:tc>
+        <w:tc>
+          <w:tcPr>
+            <w:tcW w:w="1526" w:type="dxa"/>
             <w:shd w:val="clear" w:color="auto" w:fill="D9D9D9" w:themeFill="background1" w:themeFillShade="D9"/>
           </w:tcPr>
           <w:p>
@@ -8190,8 +9034,13 @@
             <w:noWrap/>
           </w:tcPr>
           <w:p>
-            <w:r>
-              <w:t xml:space="preserve">SCAN_uLCD_FOR_PRESSED_BUTTON </w:t>
+            <w:proofErr w:type="spellStart"/>
+            <w:r>
+              <w:t>SCAN_uLCD_FOR_PRESSED_BUTTON</w:t>
+            </w:r>
+            <w:proofErr w:type="spellEnd"/>
+            <w:r>
+              <w:t xml:space="preserve"> </w:t>
             </w:r>
           </w:p>
         </w:tc>
@@ -8245,11 +9094,28 @@
             <w:pPr>
               <w:jc w:val="center"/>
             </w:pPr>
-          </w:p>
-        </w:tc>
-        <w:tc>
-          <w:tcPr>
-            <w:tcW w:w="2350" w:type="dxa"/>
+            <w:r>
+              <w:t>-------</w:t>
+            </w:r>
+          </w:p>
+        </w:tc>
+        <w:tc>
+          <w:tcPr>
+            <w:tcW w:w="1490" w:type="dxa"/>
+            <w:shd w:val="clear" w:color="auto" w:fill="FFFFFF" w:themeFill="background1"/>
+          </w:tcPr>
+          <w:p>
+            <w:pPr>
+              <w:jc w:val="center"/>
+            </w:pPr>
+            <w:r>
+              <w:t>-------</w:t>
+            </w:r>
+          </w:p>
+        </w:tc>
+        <w:tc>
+          <w:tcPr>
+            <w:tcW w:w="1526" w:type="dxa"/>
             <w:shd w:val="clear" w:color="auto" w:fill="D9D9D9" w:themeFill="background1" w:themeFillShade="D9"/>
           </w:tcPr>
           <w:p>
@@ -8300,6 +9166,87 @@
     </w:p>
     <w:p>
       <w:pPr>
+        <w:pStyle w:val="ListParagraph"/>
+        <w:numPr>
+          <w:ilvl w:val="0"/>
+          <w:numId w:val="23"/>
+        </w:numPr>
+        <w:rPr>
+          <w:sz w:val="20"/>
+          <w:szCs w:val="20"/>
+        </w:rPr>
+      </w:pPr>
+      <w:r>
+        <w:rPr>
+          <w:b/>
+          <w:bCs/>
+          <w:sz w:val="20"/>
+          <w:szCs w:val="20"/>
+        </w:rPr>
+        <w:t xml:space="preserve">state </w:t>
+      </w:r>
+      <w:r>
+        <w:rPr>
+          <w:sz w:val="20"/>
+          <w:szCs w:val="20"/>
+        </w:rPr>
+        <w:t xml:space="preserve">is either </w:t>
+      </w:r>
+      <w:r>
+        <w:rPr>
+          <w:b/>
+          <w:bCs/>
+          <w:sz w:val="20"/>
+          <w:szCs w:val="20"/>
+        </w:rPr>
+        <w:t>PRESSED</w:t>
+      </w:r>
+      <w:r>
+        <w:rPr>
+          <w:sz w:val="20"/>
+          <w:szCs w:val="20"/>
+        </w:rPr>
+        <w:t xml:space="preserve"> or </w:t>
+      </w:r>
+      <w:r>
+        <w:rPr>
+          <w:b/>
+          <w:bCs/>
+          <w:sz w:val="20"/>
+          <w:szCs w:val="20"/>
+        </w:rPr>
+        <w:t>NOT_PRESSED</w:t>
+      </w:r>
+    </w:p>
+    <w:p>
+      <w:pPr>
+        <w:pStyle w:val="ListParagraph"/>
+        <w:numPr>
+          <w:ilvl w:val="0"/>
+          <w:numId w:val="23"/>
+        </w:numPr>
+        <w:rPr>
+          <w:sz w:val="20"/>
+          <w:szCs w:val="20"/>
+        </w:rPr>
+      </w:pPr>
+      <w:r>
+        <w:rPr>
+          <w:sz w:val="20"/>
+          <w:szCs w:val="20"/>
+        </w:rPr>
+        <w:t xml:space="preserve">press length is in units of </w:t>
+      </w:r>
+      <w:r>
+        <w:rPr>
+          <w:sz w:val="20"/>
+          <w:szCs w:val="20"/>
+        </w:rPr>
+        <w:t>100mS</w:t>
+      </w:r>
+    </w:p>
+    <w:p>
+      <w:pPr>
         <w:rPr>
           <w:sz w:val="24"/>
           <w:szCs w:val="24"/>
@@ -8310,6 +9257,7 @@
           <w:sz w:val="24"/>
           <w:szCs w:val="24"/>
         </w:rPr>
+        <w:lastRenderedPageBreak/>
         <w:br w:type="page"/>
       </w:r>
     </w:p>
@@ -8637,12 +9585,14 @@
                 <w:szCs w:val="24"/>
               </w:rPr>
             </w:pPr>
+            <w:proofErr w:type="spellStart"/>
             <w:r>
               <w:rPr>
                 <w:lang w:eastAsia="en-GB"/>
               </w:rPr>
               <w:t>READ_uLCD_BUTTON</w:t>
             </w:r>
+            <w:proofErr w:type="spellEnd"/>
           </w:p>
         </w:tc>
         <w:tc>
@@ -8699,12 +9649,14 @@
                 <w:szCs w:val="24"/>
               </w:rPr>
             </w:pPr>
+            <w:proofErr w:type="spellStart"/>
             <w:r>
               <w:rPr>
                 <w:lang w:eastAsia="en-GB"/>
               </w:rPr>
               <w:t>READ_uLCD_SWITCH</w:t>
             </w:r>
+            <w:proofErr w:type="spellEnd"/>
           </w:p>
         </w:tc>
         <w:tc>
@@ -8760,12 +9712,14 @@
                 <w:lang w:eastAsia="en-GB"/>
               </w:rPr>
             </w:pPr>
+            <w:proofErr w:type="spellStart"/>
             <w:r>
               <w:rPr>
                 <w:lang w:eastAsia="en-GB"/>
               </w:rPr>
               <w:t>WRITE_uLCD_STRING</w:t>
             </w:r>
+            <w:proofErr w:type="spellEnd"/>
           </w:p>
         </w:tc>
         <w:tc>
@@ -8878,10 +9832,18 @@
         <w:pStyle w:val="Heading3"/>
       </w:pPr>
       <w:r>
-        <w:t xml:space="preserve">P3  </w:t>
-      </w:r>
-      <w:r>
-        <w:t>and P4</w:t>
+        <w:t>P</w:t>
+      </w:r>
+      <w:proofErr w:type="gramStart"/>
+      <w:r>
+        <w:t xml:space="preserve">3  </w:t>
+      </w:r>
+      <w:r>
+        <w:t>and</w:t>
+      </w:r>
+      <w:proofErr w:type="gramEnd"/>
+      <w:r>
+        <w:t xml:space="preserve"> P4</w:t>
       </w:r>
     </w:p>
     <w:p/>
@@ -9141,14 +10103,30 @@
                 <w:sz w:val="24"/>
                 <w:szCs w:val="24"/>
               </w:rPr>
-              <w:t>Return value</w:t>
-            </w:r>
-            <w:r>
-              <w:rPr>
-                <w:sz w:val="24"/>
-                <w:szCs w:val="24"/>
-              </w:rPr>
-              <w:t xml:space="preserve">  &gt;=0</w:t>
+              <w:t xml:space="preserve">Return </w:t>
+            </w:r>
+            <w:proofErr w:type="gramStart"/>
+            <w:r>
+              <w:rPr>
+                <w:sz w:val="24"/>
+                <w:szCs w:val="24"/>
+              </w:rPr>
+              <w:t>value</w:t>
+            </w:r>
+            <w:r>
+              <w:rPr>
+                <w:sz w:val="24"/>
+                <w:szCs w:val="24"/>
+              </w:rPr>
+              <w:t xml:space="preserve">  &gt;</w:t>
+            </w:r>
+            <w:proofErr w:type="gramEnd"/>
+            <w:r>
+              <w:rPr>
+                <w:sz w:val="24"/>
+                <w:szCs w:val="24"/>
+              </w:rPr>
+              <w:t>=0</w:t>
             </w:r>
           </w:p>
         </w:tc>
@@ -9307,7 +10285,23 @@
                 <w:sz w:val="24"/>
                 <w:szCs w:val="24"/>
               </w:rPr>
-              <w:t>Return value    0  or 1</w:t>
+              <w:t xml:space="preserve">Return value    </w:t>
+            </w:r>
+            <w:proofErr w:type="gramStart"/>
+            <w:r>
+              <w:rPr>
+                <w:sz w:val="24"/>
+                <w:szCs w:val="24"/>
+              </w:rPr>
+              <w:t>0  or</w:t>
+            </w:r>
+            <w:proofErr w:type="gramEnd"/>
+            <w:r>
+              <w:rPr>
+                <w:sz w:val="24"/>
+                <w:szCs w:val="24"/>
+              </w:rPr>
+              <w:t xml:space="preserve"> 1</w:t>
             </w:r>
           </w:p>
         </w:tc>
@@ -9859,9 +10853,11 @@
             <w:tcW w:w="3851" w:type="dxa"/>
           </w:tcPr>
           <w:p>
+            <w:proofErr w:type="spellStart"/>
             <w:r>
               <w:t>Sucess</w:t>
             </w:r>
+            <w:proofErr w:type="spellEnd"/>
           </w:p>
         </w:tc>
       </w:tr>
@@ -9912,7 +10908,20 @@
           </w:tcPr>
           <w:p>
             <w:r>
-              <w:t>Parse cmd : Letter in a number</w:t>
+              <w:t xml:space="preserve">Parse </w:t>
+            </w:r>
+            <w:proofErr w:type="spellStart"/>
+            <w:proofErr w:type="gramStart"/>
+            <w:r>
+              <w:t>cmd</w:t>
+            </w:r>
+            <w:proofErr w:type="spellEnd"/>
+            <w:r>
+              <w:t xml:space="preserve"> :</w:t>
+            </w:r>
+            <w:proofErr w:type="gramEnd"/>
+            <w:r>
+              <w:t xml:space="preserve"> Letter in a number</w:t>
             </w:r>
           </w:p>
         </w:tc>
@@ -9964,7 +10973,20 @@
           </w:tcPr>
           <w:p>
             <w:r>
-              <w:t>Parse cmd : extra point in real value</w:t>
+              <w:t xml:space="preserve">Parse </w:t>
+            </w:r>
+            <w:proofErr w:type="spellStart"/>
+            <w:proofErr w:type="gramStart"/>
+            <w:r>
+              <w:t>cmd</w:t>
+            </w:r>
+            <w:proofErr w:type="spellEnd"/>
+            <w:r>
+              <w:t xml:space="preserve"> :</w:t>
+            </w:r>
+            <w:proofErr w:type="gramEnd"/>
+            <w:r>
+              <w:t xml:space="preserve"> extra point in real value</w:t>
             </w:r>
           </w:p>
         </w:tc>
@@ -10016,7 +11038,28 @@
           </w:tcPr>
           <w:p>
             <w:r>
-              <w:t>Parse cmd : +,- symbol error</w:t>
+              <w:t xml:space="preserve">Parse </w:t>
+            </w:r>
+            <w:proofErr w:type="spellStart"/>
+            <w:proofErr w:type="gramStart"/>
+            <w:r>
+              <w:t>cmd</w:t>
+            </w:r>
+            <w:proofErr w:type="spellEnd"/>
+            <w:r>
+              <w:t xml:space="preserve"> :</w:t>
+            </w:r>
+            <w:proofErr w:type="gramEnd"/>
+            <w:r>
+              <w:t xml:space="preserve"> </w:t>
+            </w:r>
+            <w:proofErr w:type="gramStart"/>
+            <w:r>
+              <w:t>+,-</w:t>
+            </w:r>
+            <w:proofErr w:type="gramEnd"/>
+            <w:r>
+              <w:t xml:space="preserve"> symbol error</w:t>
             </w:r>
           </w:p>
         </w:tc>
@@ -10068,7 +11111,20 @@
           </w:tcPr>
           <w:p>
             <w:r>
-              <w:t>Parse cmd : quote symbol (“) error</w:t>
+              <w:t xml:space="preserve">Parse </w:t>
+            </w:r>
+            <w:proofErr w:type="spellStart"/>
+            <w:proofErr w:type="gramStart"/>
+            <w:r>
+              <w:t>cmd</w:t>
+            </w:r>
+            <w:proofErr w:type="spellEnd"/>
+            <w:r>
+              <w:t xml:space="preserve"> :</w:t>
+            </w:r>
+            <w:proofErr w:type="gramEnd"/>
+            <w:r>
+              <w:t xml:space="preserve"> quote symbol (“) error</w:t>
             </w:r>
           </w:p>
         </w:tc>
@@ -10514,10 +11570,12 @@
       <w:r>
         <w:br w:type="page"/>
       </w:r>
+      <w:proofErr w:type="gramStart"/>
       <w:r>
         <w:lastRenderedPageBreak/>
         <w:t>Command  :</w:t>
       </w:r>
+      <w:proofErr w:type="gramEnd"/>
       <w:r>
         <w:tab/>
       </w:r>
@@ -10536,9 +11594,11 @@
       <w:pPr>
         <w:pStyle w:val="Heading2"/>
       </w:pPr>
+      <w:proofErr w:type="gramStart"/>
       <w:r>
         <w:t>Target :</w:t>
       </w:r>
+      <w:proofErr w:type="gramEnd"/>
       <w:r>
         <w:tab/>
       </w:r>
@@ -10563,6 +11623,7 @@
           <w:tab w:val="left" w:pos="6175"/>
         </w:tabs>
       </w:pPr>
+      <w:proofErr w:type="gramStart"/>
       <w:r>
         <w:rPr>
           <w:rStyle w:val="Heading2Char"/>
@@ -10572,6 +11633,7 @@
       <w:r>
         <w:t xml:space="preserve"> :</w:t>
       </w:r>
+      <w:proofErr w:type="gramEnd"/>
       <w:r>
         <w:tab/>
       </w:r>
@@ -10585,8 +11647,13 @@
         <w:pStyle w:val="Heading2"/>
       </w:pPr>
       <w:r>
-        <w:t>Command format :</w:t>
-      </w:r>
+        <w:t xml:space="preserve">Command </w:t>
+      </w:r>
+      <w:proofErr w:type="gramStart"/>
+      <w:r>
+        <w:t>format :</w:t>
+      </w:r>
+      <w:proofErr w:type="gramEnd"/>
     </w:p>
     <w:tbl>
       <w:tblPr>
@@ -10717,6 +11784,7 @@
       <w:pPr>
         <w:pStyle w:val="Heading2"/>
       </w:pPr>
+      <w:proofErr w:type="gramStart"/>
       <w:r>
         <w:rPr>
           <w:rStyle w:val="Heading2Char"/>
@@ -10726,16 +11794,25 @@
       <w:r>
         <w:t xml:space="preserve"> :</w:t>
       </w:r>
+      <w:proofErr w:type="gramEnd"/>
     </w:p>
     <w:p>
       <w:pPr>
         <w:pStyle w:val="Heading3"/>
       </w:pPr>
       <w:r>
-        <w:t xml:space="preserve">P1  </w:t>
-      </w:r>
-      <w:r>
-        <w:t>Define source task of command</w:t>
+        <w:t>P</w:t>
+      </w:r>
+      <w:proofErr w:type="gramStart"/>
+      <w:r>
+        <w:t xml:space="preserve">1  </w:t>
+      </w:r>
+      <w:r>
+        <w:t>Define</w:t>
+      </w:r>
+      <w:proofErr w:type="gramEnd"/>
+      <w:r>
+        <w:t xml:space="preserve"> source task of command</w:t>
       </w:r>
     </w:p>
     <w:p>
@@ -10775,7 +11852,23 @@
           <w:sz w:val="24"/>
           <w:szCs w:val="24"/>
         </w:rPr>
-        <w:t>Software not implemented as yet, therefore use any value from 0-&gt;63</w:t>
+        <w:t xml:space="preserve">Software not implemented as </w:t>
+      </w:r>
+      <w:proofErr w:type="gramStart"/>
+      <w:r>
+        <w:rPr>
+          <w:sz w:val="24"/>
+          <w:szCs w:val="24"/>
+        </w:rPr>
+        <w:t>yet,</w:t>
+      </w:r>
+      <w:proofErr w:type="gramEnd"/>
+      <w:r>
+        <w:rPr>
+          <w:sz w:val="24"/>
+          <w:szCs w:val="24"/>
+        </w:rPr>
+        <w:t xml:space="preserve"> therefore use any value from 0-&gt;63</w:t>
       </w:r>
     </w:p>
     <w:p>
@@ -11084,9 +12177,11 @@
             <w:tcW w:w="3742" w:type="dxa"/>
           </w:tcPr>
           <w:p>
+            <w:proofErr w:type="spellStart"/>
             <w:r>
               <w:t>Sucess</w:t>
             </w:r>
+            <w:proofErr w:type="spellEnd"/>
           </w:p>
         </w:tc>
       </w:tr>
@@ -11137,7 +12232,20 @@
           </w:tcPr>
           <w:p>
             <w:r>
-              <w:t>Parse cmd : Letter in a number</w:t>
+              <w:t xml:space="preserve">Parse </w:t>
+            </w:r>
+            <w:proofErr w:type="spellStart"/>
+            <w:proofErr w:type="gramStart"/>
+            <w:r>
+              <w:t>cmd</w:t>
+            </w:r>
+            <w:proofErr w:type="spellEnd"/>
+            <w:r>
+              <w:t xml:space="preserve"> :</w:t>
+            </w:r>
+            <w:proofErr w:type="gramEnd"/>
+            <w:r>
+              <w:t xml:space="preserve"> Letter in a number</w:t>
             </w:r>
           </w:p>
         </w:tc>
@@ -11189,7 +12297,20 @@
           </w:tcPr>
           <w:p>
             <w:r>
-              <w:t>Parse cmd : extra point in real value</w:t>
+              <w:t xml:space="preserve">Parse </w:t>
+            </w:r>
+            <w:proofErr w:type="spellStart"/>
+            <w:proofErr w:type="gramStart"/>
+            <w:r>
+              <w:t>cmd</w:t>
+            </w:r>
+            <w:proofErr w:type="spellEnd"/>
+            <w:r>
+              <w:t xml:space="preserve"> :</w:t>
+            </w:r>
+            <w:proofErr w:type="gramEnd"/>
+            <w:r>
+              <w:t xml:space="preserve"> extra point in real value</w:t>
             </w:r>
           </w:p>
         </w:tc>
@@ -11241,7 +12362,28 @@
           </w:tcPr>
           <w:p>
             <w:r>
-              <w:t>Parse cmd : +,- symbol error</w:t>
+              <w:t xml:space="preserve">Parse </w:t>
+            </w:r>
+            <w:proofErr w:type="spellStart"/>
+            <w:proofErr w:type="gramStart"/>
+            <w:r>
+              <w:t>cmd</w:t>
+            </w:r>
+            <w:proofErr w:type="spellEnd"/>
+            <w:r>
+              <w:t xml:space="preserve"> :</w:t>
+            </w:r>
+            <w:proofErr w:type="gramEnd"/>
+            <w:r>
+              <w:t xml:space="preserve"> </w:t>
+            </w:r>
+            <w:proofErr w:type="gramStart"/>
+            <w:r>
+              <w:t>+,-</w:t>
+            </w:r>
+            <w:proofErr w:type="gramEnd"/>
+            <w:r>
+              <w:t xml:space="preserve"> symbol error</w:t>
             </w:r>
           </w:p>
         </w:tc>
@@ -11293,7 +12435,20 @@
           </w:tcPr>
           <w:p>
             <w:r>
-              <w:t>Parse cmd : quote symbol (“) error</w:t>
+              <w:t xml:space="preserve">Parse </w:t>
+            </w:r>
+            <w:proofErr w:type="spellStart"/>
+            <w:proofErr w:type="gramStart"/>
+            <w:r>
+              <w:t>cmd</w:t>
+            </w:r>
+            <w:proofErr w:type="spellEnd"/>
+            <w:r>
+              <w:t xml:space="preserve"> :</w:t>
+            </w:r>
+            <w:proofErr w:type="gramEnd"/>
+            <w:r>
+              <w:t xml:space="preserve"> quote symbol (“) error</w:t>
             </w:r>
           </w:p>
         </w:tc>
@@ -11352,9 +12507,11 @@
       <w:pPr>
         <w:pStyle w:val="Heading1"/>
       </w:pPr>
+      <w:proofErr w:type="gramStart"/>
       <w:r>
         <w:t>Command  :</w:t>
       </w:r>
+      <w:proofErr w:type="gramEnd"/>
       <w:r>
         <w:tab/>
       </w:r>
@@ -11373,9 +12530,11 @@
       <w:pPr>
         <w:pStyle w:val="Heading2"/>
       </w:pPr>
+      <w:proofErr w:type="gramStart"/>
       <w:r>
         <w:t>Target :</w:t>
       </w:r>
+      <w:proofErr w:type="gramEnd"/>
       <w:r>
         <w:tab/>
       </w:r>
@@ -11393,6 +12552,7 @@
       <w:pPr>
         <w:pStyle w:val="Heading2"/>
       </w:pPr>
+      <w:proofErr w:type="gramStart"/>
       <w:r>
         <w:rPr>
           <w:rStyle w:val="Heading2Char"/>
@@ -11402,6 +12562,7 @@
       <w:r>
         <w:t xml:space="preserve"> :</w:t>
       </w:r>
+      <w:proofErr w:type="gramEnd"/>
       <w:r>
         <w:tab/>
       </w:r>
@@ -11418,11 +12579,16 @@
         <w:pStyle w:val="Heading2"/>
       </w:pPr>
       <w:r>
-        <w:t>Command format</w:t>
+        <w:t xml:space="preserve">Command </w:t>
+      </w:r>
+      <w:proofErr w:type="gramStart"/>
+      <w:r>
+        <w:t>format</w:t>
       </w:r>
       <w:r>
         <w:t xml:space="preserve"> :</w:t>
       </w:r>
+      <w:proofErr w:type="gramEnd"/>
     </w:p>
     <w:p>
       <w:r>
@@ -12367,6 +13533,7 @@
       <w:pPr>
         <w:pStyle w:val="Heading2"/>
       </w:pPr>
+      <w:proofErr w:type="gramStart"/>
       <w:r>
         <w:rPr>
           <w:rStyle w:val="Heading2Char"/>
@@ -12376,13 +13543,22 @@
       <w:r>
         <w:t xml:space="preserve"> :</w:t>
       </w:r>
+      <w:proofErr w:type="gramEnd"/>
     </w:p>
     <w:p>
       <w:pPr>
         <w:pStyle w:val="Heading3"/>
       </w:pPr>
       <w:r>
-        <w:t>P1  Define source of text to be spoken</w:t>
+        <w:t>P</w:t>
+      </w:r>
+      <w:proofErr w:type="gramStart"/>
+      <w:r>
+        <w:t>1  Define</w:t>
+      </w:r>
+      <w:proofErr w:type="gramEnd"/>
+      <w:r>
+        <w:t xml:space="preserve"> source of text to be spoken</w:t>
       </w:r>
     </w:p>
     <w:p>
@@ -12496,6 +13672,7 @@
           <w:szCs w:val="24"/>
         </w:rPr>
       </w:pPr>
+      <w:proofErr w:type="gramStart"/>
       <w:r>
         <w:rPr>
           <w:sz w:val="24"/>
@@ -12508,7 +13685,15 @@
           <w:sz w:val="24"/>
           <w:szCs w:val="24"/>
         </w:rPr>
-        <w:t>oted  filename as parameter 3 (P3)</w:t>
+        <w:t>oted  filename</w:t>
+      </w:r>
+      <w:proofErr w:type="gramEnd"/>
+      <w:r>
+        <w:rPr>
+          <w:sz w:val="24"/>
+          <w:szCs w:val="24"/>
+        </w:rPr>
+        <w:t xml:space="preserve"> as parameter 3 (P3)</w:t>
       </w:r>
     </w:p>
     <w:p>
@@ -12783,9 +13968,11 @@
             <w:tcW w:w="3742" w:type="dxa"/>
           </w:tcPr>
           <w:p>
+            <w:proofErr w:type="spellStart"/>
             <w:r>
               <w:t>Sucess</w:t>
             </w:r>
+            <w:proofErr w:type="spellEnd"/>
           </w:p>
         </w:tc>
       </w:tr>
@@ -12836,7 +14023,20 @@
           </w:tcPr>
           <w:p>
             <w:r>
-              <w:t>Parse cmd : Letter in a number</w:t>
+              <w:t xml:space="preserve">Parse </w:t>
+            </w:r>
+            <w:proofErr w:type="spellStart"/>
+            <w:proofErr w:type="gramStart"/>
+            <w:r>
+              <w:t>cmd</w:t>
+            </w:r>
+            <w:proofErr w:type="spellEnd"/>
+            <w:r>
+              <w:t xml:space="preserve"> :</w:t>
+            </w:r>
+            <w:proofErr w:type="gramEnd"/>
+            <w:r>
+              <w:t xml:space="preserve"> Letter in a number</w:t>
             </w:r>
           </w:p>
         </w:tc>
@@ -12852,10 +14052,12 @@
       <w:pPr>
         <w:pStyle w:val="Heading1"/>
       </w:pPr>
+      <w:proofErr w:type="gramStart"/>
       <w:r>
         <w:lastRenderedPageBreak/>
         <w:t>Command  :</w:t>
       </w:r>
+      <w:proofErr w:type="gramEnd"/>
       <w:r>
         <w:tab/>
       </w:r>
@@ -12874,9 +14076,11 @@
       <w:pPr>
         <w:pStyle w:val="Heading2"/>
       </w:pPr>
+      <w:proofErr w:type="gramStart"/>
       <w:r>
         <w:t>Target :</w:t>
       </w:r>
+      <w:proofErr w:type="gramEnd"/>
       <w:r>
         <w:tab/>
       </w:r>
@@ -12901,6 +14105,7 @@
           <w:tab w:val="left" w:pos="6175"/>
         </w:tabs>
       </w:pPr>
+      <w:proofErr w:type="gramStart"/>
       <w:r>
         <w:rPr>
           <w:rStyle w:val="Heading2Char"/>
@@ -12910,6 +14115,7 @@
       <w:r>
         <w:t xml:space="preserve"> :</w:t>
       </w:r>
+      <w:proofErr w:type="gramEnd"/>
       <w:r>
         <w:tab/>
       </w:r>
@@ -12923,8 +14129,13 @@
         <w:pStyle w:val="Heading2"/>
       </w:pPr>
       <w:r>
-        <w:t>Command format :</w:t>
-      </w:r>
+        <w:t xml:space="preserve">Command </w:t>
+      </w:r>
+      <w:proofErr w:type="gramStart"/>
+      <w:r>
+        <w:t>format :</w:t>
+      </w:r>
+      <w:proofErr w:type="gramEnd"/>
     </w:p>
     <w:tbl>
       <w:tblPr>
@@ -13230,6 +14441,7 @@
       <w:pPr>
         <w:pStyle w:val="Heading2"/>
       </w:pPr>
+      <w:proofErr w:type="gramStart"/>
       <w:r>
         <w:rPr>
           <w:rStyle w:val="Heading2Char"/>
@@ -13239,16 +14451,25 @@
       <w:r>
         <w:t xml:space="preserve"> :</w:t>
       </w:r>
+      <w:proofErr w:type="gramEnd"/>
     </w:p>
     <w:p>
       <w:pPr>
         <w:pStyle w:val="Heading3"/>
       </w:pPr>
       <w:r>
-        <w:t xml:space="preserve">P1  </w:t>
-      </w:r>
-      <w:r>
-        <w:t>Define source task of command</w:t>
+        <w:t>P</w:t>
+      </w:r>
+      <w:proofErr w:type="gramStart"/>
+      <w:r>
+        <w:t xml:space="preserve">1  </w:t>
+      </w:r>
+      <w:r>
+        <w:t>Define</w:t>
+      </w:r>
+      <w:proofErr w:type="gramEnd"/>
+      <w:r>
+        <w:t xml:space="preserve"> source task of command</w:t>
       </w:r>
     </w:p>
     <w:p>
@@ -13288,7 +14509,23 @@
           <w:sz w:val="24"/>
           <w:szCs w:val="24"/>
         </w:rPr>
-        <w:t>Software not implemented as yet, therefore use any value from 0-&gt;63</w:t>
+        <w:t xml:space="preserve">Software not implemented as </w:t>
+      </w:r>
+      <w:proofErr w:type="gramStart"/>
+      <w:r>
+        <w:rPr>
+          <w:sz w:val="24"/>
+          <w:szCs w:val="24"/>
+        </w:rPr>
+        <w:t>yet,</w:t>
+      </w:r>
+      <w:proofErr w:type="gramEnd"/>
+      <w:r>
+        <w:rPr>
+          <w:sz w:val="24"/>
+          <w:szCs w:val="24"/>
+        </w:rPr>
+        <w:t xml:space="preserve"> therefore use any value from 0-&gt;63</w:t>
       </w:r>
     </w:p>
     <w:p>
@@ -13296,7 +14533,15 @@
         <w:pStyle w:val="Heading3"/>
       </w:pPr>
       <w:r>
-        <w:t>P2 Command that can be executed by the  RP2040 microcontroller</w:t>
+        <w:t xml:space="preserve">P2 Command that can be executed by </w:t>
+      </w:r>
+      <w:proofErr w:type="gramStart"/>
+      <w:r>
+        <w:t>the  RP</w:t>
+      </w:r>
+      <w:proofErr w:type="gramEnd"/>
+      <w:r>
+        <w:t>2040 microcontroller</w:t>
       </w:r>
     </w:p>
     <w:p>
@@ -14152,6 +15397,8 @@
                 <w:szCs w:val="24"/>
               </w:rPr>
             </w:pPr>
+            <w:proofErr w:type="spellStart"/>
+            <w:proofErr w:type="gramStart"/>
             <w:r>
               <w:rPr>
                 <w:b/>
@@ -14161,6 +15408,8 @@
               </w:rPr>
               <w:t>a,b</w:t>
             </w:r>
+            <w:proofErr w:type="spellEnd"/>
+            <w:proofErr w:type="gramEnd"/>
           </w:p>
         </w:tc>
       </w:tr>
@@ -15228,7 +16477,7 @@
         <v:path o:extrusionok="f" gradientshapeok="t" o:connecttype="rect"/>
         <o:lock v:ext="edit" aspectratio="t"/>
       </v:shapetype>
-      <v:shape id="_x0000_i1055" type="#_x0000_t75" style="width:21pt;height:72.6pt;visibility:visible;mso-wrap-style:square" o:bullet="t">
+      <v:shape id="_x0000_i1037" type="#_x0000_t75" style="width:20.85pt;height:72.65pt;visibility:visible;mso-wrap-style:square" o:bullet="t">
         <v:imagedata r:id="rId1" o:title=""/>
       </v:shape>
     </w:pict>

</xml_diff>

<commit_message>
dictionary for test results
</commit_message>
<xml_diff>
--- a/Docs/Commands.docx
+++ b/Docs/Commands.docx
@@ -6,11 +6,9 @@
       <w:pPr>
         <w:pStyle w:val="Heading1"/>
       </w:pPr>
-      <w:proofErr w:type="gramStart"/>
       <w:r>
         <w:t>Command  :</w:t>
       </w:r>
-      <w:proofErr w:type="gramEnd"/>
       <w:r>
         <w:tab/>
       </w:r>
@@ -29,11 +27,9 @@
       <w:pPr>
         <w:pStyle w:val="Heading2"/>
       </w:pPr>
-      <w:proofErr w:type="gramStart"/>
       <w:r>
         <w:t>Target :</w:t>
       </w:r>
-      <w:proofErr w:type="gramEnd"/>
       <w:r>
         <w:tab/>
       </w:r>
@@ -60,7 +56,6 @@
           <w:tab w:val="left" w:pos="6175"/>
         </w:tabs>
       </w:pPr>
-      <w:proofErr w:type="gramStart"/>
       <w:r>
         <w:rPr>
           <w:rStyle w:val="Heading2Char"/>
@@ -70,7 +65,6 @@
       <w:r>
         <w:t xml:space="preserve"> :</w:t>
       </w:r>
-      <w:proofErr w:type="gramEnd"/>
       <w:r>
         <w:tab/>
       </w:r>
@@ -86,16 +80,11 @@
         <w:pStyle w:val="Heading2"/>
       </w:pPr>
       <w:r>
-        <w:t xml:space="preserve">Command </w:t>
-      </w:r>
-      <w:proofErr w:type="gramStart"/>
-      <w:r>
-        <w:t>format</w:t>
+        <w:t>Command format</w:t>
       </w:r>
       <w:r>
         <w:t xml:space="preserve"> :</w:t>
       </w:r>
-      <w:proofErr w:type="gramEnd"/>
     </w:p>
     <w:tbl>
       <w:tblPr>
@@ -413,7 +402,6 @@
       <w:pPr>
         <w:pStyle w:val="Heading2"/>
       </w:pPr>
-      <w:proofErr w:type="gramStart"/>
       <w:r>
         <w:rPr>
           <w:rStyle w:val="Heading2Char"/>
@@ -423,28 +411,19 @@
       <w:r>
         <w:t xml:space="preserve"> :</w:t>
       </w:r>
-      <w:proofErr w:type="gramEnd"/>
     </w:p>
     <w:p>
       <w:pPr>
         <w:pStyle w:val="Heading3"/>
       </w:pPr>
       <w:r>
-        <w:t>P</w:t>
-      </w:r>
-      <w:proofErr w:type="gramStart"/>
-      <w:r>
-        <w:t>1</w:t>
+        <w:t>P1</w:t>
       </w:r>
       <w:r>
         <w:t xml:space="preserve">  </w:t>
       </w:r>
       <w:r>
-        <w:t>Define</w:t>
-      </w:r>
-      <w:proofErr w:type="gramEnd"/>
-      <w:r>
-        <w:t xml:space="preserve"> source task of command</w:t>
+        <w:t>Define source task of command</w:t>
       </w:r>
     </w:p>
     <w:p>
@@ -484,23 +463,7 @@
           <w:sz w:val="24"/>
           <w:szCs w:val="24"/>
         </w:rPr>
-        <w:t xml:space="preserve">Software not implemented as </w:t>
-      </w:r>
-      <w:proofErr w:type="gramStart"/>
-      <w:r>
-        <w:rPr>
-          <w:sz w:val="24"/>
-          <w:szCs w:val="24"/>
-        </w:rPr>
-        <w:t>yet,</w:t>
-      </w:r>
-      <w:proofErr w:type="gramEnd"/>
-      <w:r>
-        <w:rPr>
-          <w:sz w:val="24"/>
-          <w:szCs w:val="24"/>
-        </w:rPr>
-        <w:t xml:space="preserve"> therefore use any value from 0-&gt;63</w:t>
+        <w:t>Software not implemented as yet, therefore use any value from 0-&gt;63</w:t>
       </w:r>
     </w:p>
     <w:p>
@@ -508,15 +471,7 @@
         <w:pStyle w:val="Heading3"/>
       </w:pPr>
       <w:r>
-        <w:t xml:space="preserve">P2 Command that can be executed by </w:t>
-      </w:r>
-      <w:proofErr w:type="gramStart"/>
-      <w:r>
-        <w:t>the  RP</w:t>
-      </w:r>
-      <w:proofErr w:type="gramEnd"/>
-      <w:r>
-        <w:t>2040 microcontroller</w:t>
+        <w:t>P2 Command that can be executed by the  RP2040 microcontroller</w:t>
       </w:r>
     </w:p>
     <w:p>
@@ -1048,23 +1003,7 @@
                 <w:sz w:val="24"/>
                 <w:szCs w:val="24"/>
               </w:rPr>
-              <w:t xml:space="preserve">Delay </w:t>
-            </w:r>
-            <w:proofErr w:type="gramStart"/>
-            <w:r>
-              <w:rPr>
-                <w:sz w:val="24"/>
-                <w:szCs w:val="24"/>
-              </w:rPr>
-              <w:t>a number of</w:t>
-            </w:r>
-            <w:proofErr w:type="gramEnd"/>
-            <w:r>
-              <w:rPr>
-                <w:sz w:val="24"/>
-                <w:szCs w:val="24"/>
-              </w:rPr>
-              <w:t xml:space="preserve"> milliseconds</w:t>
+              <w:t>Delay a number of milliseconds</w:t>
             </w:r>
           </w:p>
         </w:tc>
@@ -1266,15 +1205,7 @@
       </w:pPr>
       <w:r>
         <w:lastRenderedPageBreak/>
-        <w:t>P</w:t>
-      </w:r>
-      <w:proofErr w:type="gramStart"/>
-      <w:r>
-        <w:t>3  Motor</w:t>
-      </w:r>
-      <w:proofErr w:type="gramEnd"/>
-      <w:r>
-        <w:t xml:space="preserve"> code</w:t>
+        <w:t>P3  Motor code</w:t>
       </w:r>
     </w:p>
     <w:p>
@@ -1411,7 +1342,6 @@
                 <w:szCs w:val="24"/>
               </w:rPr>
             </w:pPr>
-            <w:proofErr w:type="spellStart"/>
             <w:r>
               <w:rPr>
                 <w:lang w:eastAsia="en-GB"/>
@@ -1428,14 +1358,7 @@
               <w:rPr>
                 <w:lang w:eastAsia="en-GB"/>
               </w:rPr>
-              <w:t>left</w:t>
-            </w:r>
-            <w:proofErr w:type="spellEnd"/>
-            <w:r>
-              <w:rPr>
-                <w:lang w:eastAsia="en-GB"/>
-              </w:rPr>
-              <w:t>/right</w:t>
+              <w:t>left/right</w:t>
             </w:r>
           </w:p>
         </w:tc>
@@ -1514,7 +1437,6 @@
                 <w:szCs w:val="24"/>
               </w:rPr>
             </w:pPr>
-            <w:proofErr w:type="spellStart"/>
             <w:r>
               <w:rPr>
                 <w:lang w:eastAsia="en-GB"/>
@@ -1531,14 +1453,7 @@
               <w:rPr>
                 <w:lang w:eastAsia="en-GB"/>
               </w:rPr>
-              <w:t>up</w:t>
-            </w:r>
-            <w:proofErr w:type="spellEnd"/>
-            <w:r>
-              <w:rPr>
-                <w:lang w:eastAsia="en-GB"/>
-              </w:rPr>
-              <w:t>/down</w:t>
+              <w:t>up/down</w:t>
             </w:r>
           </w:p>
         </w:tc>
@@ -1617,7 +1532,6 @@
                 <w:szCs w:val="24"/>
               </w:rPr>
             </w:pPr>
-            <w:proofErr w:type="spellStart"/>
             <w:r>
               <w:rPr>
                 <w:lang w:eastAsia="en-GB"/>
@@ -1636,7 +1550,6 @@
               </w:rPr>
               <w:t>lid</w:t>
             </w:r>
-            <w:proofErr w:type="spellEnd"/>
           </w:p>
         </w:tc>
         <w:tc>
@@ -1714,7 +1627,6 @@
                 <w:szCs w:val="24"/>
               </w:rPr>
             </w:pPr>
-            <w:proofErr w:type="spellStart"/>
             <w:r>
               <w:rPr>
                 <w:lang w:eastAsia="en-GB"/>
@@ -1733,7 +1645,6 @@
               </w:rPr>
               <w:t>brow</w:t>
             </w:r>
-            <w:proofErr w:type="spellEnd"/>
           </w:p>
         </w:tc>
         <w:tc>
@@ -1811,7 +1722,6 @@
                 <w:szCs w:val="24"/>
               </w:rPr>
             </w:pPr>
-            <w:proofErr w:type="spellStart"/>
             <w:r>
               <w:rPr>
                 <w:lang w:eastAsia="en-GB"/>
@@ -1828,14 +1738,7 @@
               <w:rPr>
                 <w:lang w:eastAsia="en-GB"/>
               </w:rPr>
-              <w:t>left</w:t>
-            </w:r>
-            <w:proofErr w:type="spellEnd"/>
-            <w:r>
-              <w:rPr>
-                <w:lang w:eastAsia="en-GB"/>
-              </w:rPr>
-              <w:t>/right</w:t>
+              <w:t>left/right</w:t>
             </w:r>
           </w:p>
         </w:tc>
@@ -1914,7 +1817,6 @@
                 <w:szCs w:val="24"/>
               </w:rPr>
             </w:pPr>
-            <w:proofErr w:type="spellStart"/>
             <w:r>
               <w:rPr>
                 <w:lang w:eastAsia="en-GB"/>
@@ -1931,14 +1833,7 @@
               <w:rPr>
                 <w:lang w:eastAsia="en-GB"/>
               </w:rPr>
-              <w:t>up</w:t>
-            </w:r>
-            <w:proofErr w:type="spellEnd"/>
-            <w:r>
-              <w:rPr>
-                <w:lang w:eastAsia="en-GB"/>
-              </w:rPr>
-              <w:t>/down</w:t>
+              <w:t>up/down</w:t>
             </w:r>
           </w:p>
         </w:tc>
@@ -2017,7 +1912,6 @@
                 <w:szCs w:val="24"/>
               </w:rPr>
             </w:pPr>
-            <w:proofErr w:type="spellStart"/>
             <w:r>
               <w:rPr>
                 <w:lang w:eastAsia="en-GB"/>
@@ -2036,7 +1930,6 @@
               </w:rPr>
               <w:t>lid</w:t>
             </w:r>
-            <w:proofErr w:type="spellEnd"/>
           </w:p>
         </w:tc>
         <w:tc>
@@ -2114,7 +2007,6 @@
                 <w:szCs w:val="24"/>
               </w:rPr>
             </w:pPr>
-            <w:proofErr w:type="spellStart"/>
             <w:r>
               <w:rPr>
                 <w:lang w:eastAsia="en-GB"/>
@@ -2133,7 +2025,6 @@
               </w:rPr>
               <w:t>brow</w:t>
             </w:r>
-            <w:proofErr w:type="spellEnd"/>
           </w:p>
         </w:tc>
         <w:tc>
@@ -2252,21 +2143,12 @@
                 <w:szCs w:val="24"/>
               </w:rPr>
             </w:pPr>
-            <w:proofErr w:type="gramStart"/>
-            <w:r>
-              <w:rPr>
-                <w:sz w:val="24"/>
-                <w:szCs w:val="24"/>
-              </w:rPr>
-              <w:t>0  -&gt;  +</w:t>
-            </w:r>
-            <w:proofErr w:type="gramEnd"/>
-            <w:r>
-              <w:rPr>
-                <w:sz w:val="24"/>
-                <w:szCs w:val="24"/>
-              </w:rPr>
-              <w:t>45</w:t>
+            <w:r>
+              <w:rPr>
+                <w:sz w:val="24"/>
+                <w:szCs w:val="24"/>
+              </w:rPr>
+              <w:t>0  -&gt;  +45</w:t>
             </w:r>
           </w:p>
         </w:tc>
@@ -2533,21 +2415,12 @@
         </w:rPr>
         <w:t xml:space="preserve">Status value </w:t>
       </w:r>
-      <w:proofErr w:type="gramStart"/>
       <w:r>
         <w:rPr>
           <w:sz w:val="24"/>
           <w:szCs w:val="24"/>
         </w:rPr>
-        <w:t xml:space="preserve">  :</w:t>
-      </w:r>
-      <w:proofErr w:type="gramEnd"/>
-      <w:r>
-        <w:rPr>
-          <w:sz w:val="24"/>
-          <w:szCs w:val="24"/>
-        </w:rPr>
-        <w:t xml:space="preserve">  signed integer</w:t>
+        <w:t xml:space="preserve">  :  signed integer</w:t>
       </w:r>
     </w:p>
     <w:p>
@@ -2873,12 +2746,10 @@
       <w:pPr>
         <w:pStyle w:val="Heading1"/>
       </w:pPr>
-      <w:proofErr w:type="gramStart"/>
       <w:r>
         <w:lastRenderedPageBreak/>
         <w:t>Command  :</w:t>
       </w:r>
-      <w:proofErr w:type="gramEnd"/>
       <w:r>
         <w:tab/>
       </w:r>
@@ -2897,11 +2768,9 @@
       <w:pPr>
         <w:pStyle w:val="Heading2"/>
       </w:pPr>
-      <w:proofErr w:type="gramStart"/>
       <w:r>
         <w:t>Target :</w:t>
       </w:r>
-      <w:proofErr w:type="gramEnd"/>
       <w:r>
         <w:tab/>
       </w:r>
@@ -2926,7 +2795,6 @@
           <w:tab w:val="left" w:pos="6175"/>
         </w:tabs>
       </w:pPr>
-      <w:proofErr w:type="gramStart"/>
       <w:r>
         <w:rPr>
           <w:rStyle w:val="Heading2Char"/>
@@ -2936,7 +2804,6 @@
       <w:r>
         <w:t xml:space="preserve"> :</w:t>
       </w:r>
-      <w:proofErr w:type="gramEnd"/>
       <w:r>
         <w:tab/>
       </w:r>
@@ -2950,13 +2817,8 @@
         <w:pStyle w:val="Heading2"/>
       </w:pPr>
       <w:r>
-        <w:t xml:space="preserve">Command </w:t>
-      </w:r>
-      <w:proofErr w:type="gramStart"/>
-      <w:r>
-        <w:t>format :</w:t>
-      </w:r>
-      <w:proofErr w:type="gramEnd"/>
+        <w:t>Command format :</w:t>
+      </w:r>
     </w:p>
     <w:tbl>
       <w:tblPr>
@@ -3174,7 +3036,6 @@
       <w:pPr>
         <w:pStyle w:val="Heading2"/>
       </w:pPr>
-      <w:proofErr w:type="gramStart"/>
       <w:r>
         <w:rPr>
           <w:rStyle w:val="Heading2Char"/>
@@ -3184,25 +3045,16 @@
       <w:r>
         <w:t xml:space="preserve"> :</w:t>
       </w:r>
-      <w:proofErr w:type="gramEnd"/>
     </w:p>
     <w:p>
       <w:pPr>
         <w:pStyle w:val="Heading3"/>
       </w:pPr>
       <w:r>
-        <w:t>P</w:t>
-      </w:r>
-      <w:proofErr w:type="gramStart"/>
-      <w:r>
-        <w:t xml:space="preserve">1  </w:t>
-      </w:r>
-      <w:r>
-        <w:t>Define</w:t>
-      </w:r>
-      <w:proofErr w:type="gramEnd"/>
-      <w:r>
-        <w:t xml:space="preserve"> source task of command</w:t>
+        <w:t xml:space="preserve">P1  </w:t>
+      </w:r>
+      <w:r>
+        <w:t>Define source task of command</w:t>
       </w:r>
     </w:p>
     <w:p>
@@ -3242,23 +3094,7 @@
           <w:sz w:val="24"/>
           <w:szCs w:val="24"/>
         </w:rPr>
-        <w:t xml:space="preserve">Software not implemented as </w:t>
-      </w:r>
-      <w:proofErr w:type="gramStart"/>
-      <w:r>
-        <w:rPr>
-          <w:sz w:val="24"/>
-          <w:szCs w:val="24"/>
-        </w:rPr>
-        <w:t>yet,</w:t>
-      </w:r>
-      <w:proofErr w:type="gramEnd"/>
-      <w:r>
-        <w:rPr>
-          <w:sz w:val="24"/>
-          <w:szCs w:val="24"/>
-        </w:rPr>
-        <w:t xml:space="preserve"> therefore use any value from 0-&gt;63</w:t>
+        <w:t>Software not implemented as yet, therefore use any value from 0-&gt;63</w:t>
       </w:r>
     </w:p>
     <w:p>
@@ -3266,29 +3102,13 @@
         <w:pStyle w:val="Heading3"/>
       </w:pPr>
       <w:r>
-        <w:t>P</w:t>
-      </w:r>
-      <w:proofErr w:type="gramStart"/>
-      <w:r>
-        <w:t xml:space="preserve">2 </w:t>
+        <w:t xml:space="preserve">P2 </w:t>
       </w:r>
       <w:r>
         <w:t xml:space="preserve"> </w:t>
       </w:r>
       <w:r>
-        <w:t>Command</w:t>
-      </w:r>
-      <w:proofErr w:type="gramEnd"/>
-      <w:r>
-        <w:t xml:space="preserve"> that can be executed by </w:t>
-      </w:r>
-      <w:proofErr w:type="gramStart"/>
-      <w:r>
-        <w:t>the  RP</w:t>
-      </w:r>
-      <w:proofErr w:type="gramEnd"/>
-      <w:r>
-        <w:t>2040 microcontroller</w:t>
+        <w:t>Command that can be executed by the  RP2040 microcontroller</w:t>
       </w:r>
     </w:p>
     <w:p>
@@ -3793,13 +3613,8 @@
         <w:pStyle w:val="Heading3"/>
       </w:pPr>
       <w:r>
-        <w:t>P</w:t>
-      </w:r>
-      <w:proofErr w:type="gramStart"/>
-      <w:r>
-        <w:t>3  Motor</w:t>
-      </w:r>
-      <w:proofErr w:type="gramEnd"/>
+        <w:t>P3  Motor</w:t>
+      </w:r>
     </w:p>
     <w:p>
       <w:pPr>
@@ -3850,16 +3665,11 @@
       </w:pPr>
       <w:r>
         <w:lastRenderedPageBreak/>
-        <w:t>P</w:t>
-      </w:r>
-      <w:proofErr w:type="gramStart"/>
-      <w:r>
-        <w:t xml:space="preserve">4  </w:t>
+        <w:t xml:space="preserve">P4  </w:t>
       </w:r>
       <w:r>
         <w:t>angle</w:t>
       </w:r>
-      <w:proofErr w:type="gramEnd"/>
     </w:p>
     <w:p>
       <w:pPr>
@@ -4200,11 +4010,9 @@
             <w:tcW w:w="3851" w:type="dxa"/>
           </w:tcPr>
           <w:p>
-            <w:proofErr w:type="spellStart"/>
             <w:r>
               <w:t>Sucess</w:t>
             </w:r>
-            <w:proofErr w:type="spellEnd"/>
           </w:p>
         </w:tc>
       </w:tr>
@@ -4255,20 +4063,7 @@
           </w:tcPr>
           <w:p>
             <w:r>
-              <w:t xml:space="preserve">Parse </w:t>
-            </w:r>
-            <w:proofErr w:type="spellStart"/>
-            <w:proofErr w:type="gramStart"/>
-            <w:r>
-              <w:t>cmd</w:t>
-            </w:r>
-            <w:proofErr w:type="spellEnd"/>
-            <w:r>
-              <w:t xml:space="preserve"> :</w:t>
-            </w:r>
-            <w:proofErr w:type="gramEnd"/>
-            <w:r>
-              <w:t xml:space="preserve"> Letter in a number</w:t>
+              <w:t>Parse cmd : Letter in a number</w:t>
             </w:r>
           </w:p>
         </w:tc>
@@ -4327,20 +4122,7 @@
           </w:tcPr>
           <w:p>
             <w:r>
-              <w:t xml:space="preserve">Parse </w:t>
-            </w:r>
-            <w:proofErr w:type="spellStart"/>
-            <w:proofErr w:type="gramStart"/>
-            <w:r>
-              <w:t>cmd</w:t>
-            </w:r>
-            <w:proofErr w:type="spellEnd"/>
-            <w:r>
-              <w:t xml:space="preserve"> :</w:t>
-            </w:r>
-            <w:proofErr w:type="gramEnd"/>
-            <w:r>
-              <w:t xml:space="preserve"> extra point in real value</w:t>
+              <w:t>Parse cmd : extra point in real value</w:t>
             </w:r>
           </w:p>
         </w:tc>
@@ -4392,28 +4174,7 @@
           </w:tcPr>
           <w:p>
             <w:r>
-              <w:t xml:space="preserve">Parse </w:t>
-            </w:r>
-            <w:proofErr w:type="spellStart"/>
-            <w:proofErr w:type="gramStart"/>
-            <w:r>
-              <w:t>cmd</w:t>
-            </w:r>
-            <w:proofErr w:type="spellEnd"/>
-            <w:r>
-              <w:t xml:space="preserve"> :</w:t>
-            </w:r>
-            <w:proofErr w:type="gramEnd"/>
-            <w:r>
-              <w:t xml:space="preserve"> </w:t>
-            </w:r>
-            <w:proofErr w:type="gramStart"/>
-            <w:r>
-              <w:t>+,-</w:t>
-            </w:r>
-            <w:proofErr w:type="gramEnd"/>
-            <w:r>
-              <w:t xml:space="preserve"> symbol error</w:t>
+              <w:t>Parse cmd : +,- symbol error</w:t>
             </w:r>
           </w:p>
         </w:tc>
@@ -4465,20 +4226,7 @@
           </w:tcPr>
           <w:p>
             <w:r>
-              <w:t xml:space="preserve">Parse </w:t>
-            </w:r>
-            <w:proofErr w:type="spellStart"/>
-            <w:proofErr w:type="gramStart"/>
-            <w:r>
-              <w:t>cmd</w:t>
-            </w:r>
-            <w:proofErr w:type="spellEnd"/>
-            <w:r>
-              <w:t xml:space="preserve"> :</w:t>
-            </w:r>
-            <w:proofErr w:type="gramEnd"/>
-            <w:r>
-              <w:t xml:space="preserve"> quote symbol (“) error</w:t>
+              <w:t>Parse cmd : quote symbol (“) error</w:t>
             </w:r>
           </w:p>
         </w:tc>
@@ -5001,12 +4749,10 @@
       <w:pPr>
         <w:pStyle w:val="Heading1"/>
       </w:pPr>
-      <w:proofErr w:type="gramStart"/>
       <w:r>
         <w:lastRenderedPageBreak/>
         <w:t>Command  :</w:t>
       </w:r>
-      <w:proofErr w:type="gramEnd"/>
       <w:r>
         <w:tab/>
       </w:r>
@@ -5025,11 +4771,9 @@
       <w:pPr>
         <w:pStyle w:val="Heading2"/>
       </w:pPr>
-      <w:proofErr w:type="gramStart"/>
       <w:r>
         <w:t>Target :</w:t>
       </w:r>
-      <w:proofErr w:type="gramEnd"/>
       <w:r>
         <w:tab/>
       </w:r>
@@ -5054,7 +4798,6 @@
           <w:tab w:val="left" w:pos="6175"/>
         </w:tabs>
       </w:pPr>
-      <w:proofErr w:type="gramStart"/>
       <w:r>
         <w:rPr>
           <w:rStyle w:val="Heading2Char"/>
@@ -5064,7 +4807,6 @@
       <w:r>
         <w:t xml:space="preserve"> :</w:t>
       </w:r>
-      <w:proofErr w:type="gramEnd"/>
       <w:r>
         <w:tab/>
       </w:r>
@@ -5077,11 +4819,9 @@
       <w:pPr>
         <w:pStyle w:val="Heading2"/>
       </w:pPr>
-      <w:proofErr w:type="gramStart"/>
       <w:r>
         <w:t>Notes :</w:t>
       </w:r>
-      <w:proofErr w:type="gramEnd"/>
     </w:p>
     <w:p>
       <w:pPr>
@@ -5100,133 +4840,21 @@
           <w:sz w:val="24"/>
           <w:szCs w:val="24"/>
         </w:rPr>
-        <w:t xml:space="preserve">There are two types of display </w:t>
-      </w:r>
-      <w:proofErr w:type="gramStart"/>
+        <w:t xml:space="preserve">There are two types of display command ; API and HIGH LEVEL.  There are four API commands that map to the four relevant commands understood </w:t>
+      </w:r>
       <w:r>
         <w:rPr>
           <w:sz w:val="24"/>
           <w:szCs w:val="24"/>
         </w:rPr>
-        <w:t>command ;</w:t>
-      </w:r>
-      <w:proofErr w:type="gramEnd"/>
+        <w:t>by the physical hardware.  These use a ‘global index’ access pointer to specify the object.</w:t>
+      </w:r>
       <w:r>
         <w:rPr>
           <w:sz w:val="24"/>
           <w:szCs w:val="24"/>
         </w:rPr>
-        <w:t xml:space="preserve"> API and HIGH LEVEL.  There are four API commands that map to the four relevant commands understood </w:t>
-      </w:r>
-      <w:r>
-        <w:rPr>
-          <w:sz w:val="24"/>
-          <w:szCs w:val="24"/>
-        </w:rPr>
-        <w:t xml:space="preserve">by the physical hardware.  These use a ‘global index’ access pointer to specify the </w:t>
-      </w:r>
-      <w:proofErr w:type="spellStart"/>
-      <w:r>
-        <w:rPr>
-          <w:sz w:val="24"/>
-          <w:szCs w:val="24"/>
-        </w:rPr>
-        <w:t>object.</w:t>
-      </w:r>
-      <w:r>
-        <w:rPr>
-          <w:sz w:val="24"/>
-          <w:szCs w:val="24"/>
-        </w:rPr>
-        <w:t>and</w:t>
-      </w:r>
-      <w:proofErr w:type="spellEnd"/>
-      <w:r>
-        <w:rPr>
-          <w:sz w:val="24"/>
-          <w:szCs w:val="24"/>
-        </w:rPr>
-        <w:t xml:space="preserve"> should not (in most circumstances) be used the </w:t>
-      </w:r>
-      <w:proofErr w:type="gramStart"/>
-      <w:r>
-        <w:rPr>
-          <w:sz w:val="24"/>
-          <w:szCs w:val="24"/>
-        </w:rPr>
-        <w:t>high level</w:t>
-      </w:r>
-      <w:proofErr w:type="gramEnd"/>
-      <w:r>
-        <w:rPr>
-          <w:sz w:val="24"/>
-          <w:szCs w:val="24"/>
-        </w:rPr>
-        <w:t xml:space="preserve"> control software.  Users should use the </w:t>
-      </w:r>
-      <w:proofErr w:type="gramStart"/>
-      <w:r>
-        <w:rPr>
-          <w:sz w:val="24"/>
-          <w:szCs w:val="24"/>
-        </w:rPr>
-        <w:t>HIGH LEVEL</w:t>
-      </w:r>
-      <w:proofErr w:type="gramEnd"/>
-      <w:r>
-        <w:rPr>
-          <w:sz w:val="24"/>
-          <w:szCs w:val="24"/>
-        </w:rPr>
-        <w:t xml:space="preserve"> commands to access display </w:t>
-      </w:r>
-      <w:proofErr w:type="gramStart"/>
-      <w:r>
-        <w:rPr>
-          <w:sz w:val="24"/>
-          <w:szCs w:val="24"/>
-        </w:rPr>
-        <w:t>hardware. ..</w:t>
-      </w:r>
-      <w:proofErr w:type="gramEnd"/>
-      <w:r>
-        <w:rPr>
-          <w:sz w:val="24"/>
-          <w:szCs w:val="24"/>
-        </w:rPr>
-        <w:t xml:space="preserve"> One of the main differences is that these </w:t>
-      </w:r>
-      <w:proofErr w:type="gramStart"/>
-      <w:r>
-        <w:rPr>
-          <w:sz w:val="24"/>
-          <w:szCs w:val="24"/>
-        </w:rPr>
-        <w:t>HIGH LEVEL</w:t>
-      </w:r>
-      <w:proofErr w:type="gramEnd"/>
-      <w:r>
-        <w:rPr>
-          <w:sz w:val="24"/>
-          <w:szCs w:val="24"/>
-        </w:rPr>
-        <w:t xml:space="preserve"> command use a ‘local index (see Note 2) to access screen objects.  </w:t>
-      </w:r>
-      <w:proofErr w:type="gramStart"/>
-      <w:r>
-        <w:rPr>
-          <w:sz w:val="24"/>
-          <w:szCs w:val="24"/>
-        </w:rPr>
-        <w:t>Also</w:t>
-      </w:r>
-      <w:proofErr w:type="gramEnd"/>
-      <w:r>
-        <w:rPr>
-          <w:sz w:val="24"/>
-          <w:szCs w:val="24"/>
-        </w:rPr>
-        <w:t xml:space="preserve"> they are more descriptive of what effect you want to achieve.</w:t>
+        <w:t>and should not (in most circumstances) be used the high level control software.  Users should use the HIGH LEVEL commands to access display hardware. .. One of the main differences is that these HIGH LEVEL command use a ‘local index (see Note 2) to access screen objects.  Also they are more descriptive of what effect you want to achieve.</w:t>
       </w:r>
     </w:p>
     <w:p>
@@ -5255,101 +4883,21 @@
           <w:sz w:val="24"/>
           <w:szCs w:val="24"/>
         </w:rPr>
-        <w:t xml:space="preserve">High </w:t>
-      </w:r>
-      <w:proofErr w:type="gramStart"/>
+        <w:t>High l</w:t>
+      </w:r>
       <w:r>
         <w:rPr>
           <w:sz w:val="24"/>
           <w:szCs w:val="24"/>
         </w:rPr>
-        <w:t>l</w:t>
+        <w:t>(see Note 2) l</w:t>
       </w:r>
       <w:r>
         <w:rPr>
           <w:sz w:val="24"/>
           <w:szCs w:val="24"/>
         </w:rPr>
-        <w:t>(</w:t>
-      </w:r>
-      <w:proofErr w:type="gramEnd"/>
-      <w:r>
-        <w:rPr>
-          <w:sz w:val="24"/>
-          <w:szCs w:val="24"/>
-        </w:rPr>
-        <w:t>see Note 2) l</w:t>
-      </w:r>
-      <w:r>
-        <w:rPr>
-          <w:sz w:val="24"/>
-          <w:szCs w:val="24"/>
-        </w:rPr>
-        <w:t>evel commands use ‘local index’ to access screen objects.  ‘</w:t>
-      </w:r>
-      <w:proofErr w:type="gramStart"/>
-      <w:r>
-        <w:rPr>
-          <w:sz w:val="24"/>
-          <w:szCs w:val="24"/>
-        </w:rPr>
-        <w:t>local</w:t>
-      </w:r>
-      <w:proofErr w:type="gramEnd"/>
-      <w:r>
-        <w:rPr>
-          <w:sz w:val="24"/>
-          <w:szCs w:val="24"/>
-        </w:rPr>
-        <w:t xml:space="preserve"> index’ has a value of 0 to ‘n’ for each form.  For example, the first </w:t>
-      </w:r>
-      <w:proofErr w:type="spellStart"/>
-      <w:r>
-        <w:rPr>
-          <w:sz w:val="24"/>
-          <w:szCs w:val="24"/>
-        </w:rPr>
-        <w:t>winbutton</w:t>
-      </w:r>
-      <w:proofErr w:type="spellEnd"/>
-      <w:r>
-        <w:rPr>
-          <w:sz w:val="24"/>
-          <w:szCs w:val="24"/>
-        </w:rPr>
-        <w:t xml:space="preserve"> screen object of a </w:t>
-      </w:r>
-      <w:proofErr w:type="gramStart"/>
-      <w:r>
-        <w:rPr>
-          <w:sz w:val="24"/>
-          <w:szCs w:val="24"/>
-        </w:rPr>
-        <w:t>form  will</w:t>
-      </w:r>
-      <w:proofErr w:type="gramEnd"/>
-      <w:r>
-        <w:rPr>
-          <w:sz w:val="24"/>
-          <w:szCs w:val="24"/>
-        </w:rPr>
-        <w:t xml:space="preserve"> have a ‘local index’ value of 0.  The microcontroller connected to the display will convert the ‘local index’ value to a ‘global index’ value that is </w:t>
-      </w:r>
-      <w:proofErr w:type="gramStart"/>
-      <w:r>
-        <w:rPr>
-          <w:sz w:val="24"/>
-          <w:szCs w:val="24"/>
-        </w:rPr>
-        <w:t>need</w:t>
-      </w:r>
-      <w:proofErr w:type="gramEnd"/>
-      <w:r>
-        <w:rPr>
-          <w:sz w:val="24"/>
-          <w:szCs w:val="24"/>
-        </w:rPr>
-        <w:t xml:space="preserve"> to access the object on the display hardware.</w:t>
+        <w:t>evel commands use ‘local index’ to access screen objects.  ‘local index’ has a value of 0 to ‘n’ for each form.  For example, the first winbutton screen object of a form  will have a ‘local index’ value of 0.  The microcontroller connected to the display will convert the ‘local index’ value to a ‘global index’ value that is need to access the object on the display hardware.</w:t>
       </w:r>
     </w:p>
     <w:p>
@@ -5371,13 +4919,8 @@
         <w:pStyle w:val="Heading2"/>
       </w:pPr>
       <w:r>
-        <w:t xml:space="preserve">Command </w:t>
-      </w:r>
-      <w:proofErr w:type="gramStart"/>
-      <w:r>
-        <w:t>format :</w:t>
-      </w:r>
-      <w:proofErr w:type="gramEnd"/>
+        <w:t>Command format :</w:t>
+      </w:r>
     </w:p>
     <w:tbl>
       <w:tblPr>
@@ -5603,7 +5146,6 @@
         </w:rPr>
         <w:t xml:space="preserve">display port command </w:t>
       </w:r>
-      <w:proofErr w:type="gramStart"/>
       <w:r>
         <w:rPr>
           <w:rFonts w:ascii="Courier New" w:hAnsi="Courier New" w:cs="Courier New"/>
@@ -5614,7 +5156,6 @@
         </w:rPr>
         <w:t>form</w:t>
       </w:r>
-      <w:proofErr w:type="gramEnd"/>
       <w:r>
         <w:rPr>
           <w:rFonts w:ascii="Courier New" w:hAnsi="Courier New" w:cs="Courier New"/>
@@ -5625,7 +5166,6 @@
         </w:rPr>
         <w:t xml:space="preserve"> </w:t>
       </w:r>
-      <w:proofErr w:type="spellStart"/>
       <w:r>
         <w:rPr>
           <w:rFonts w:ascii="Courier New" w:hAnsi="Courier New" w:cs="Courier New"/>
@@ -5636,7 +5176,6 @@
         </w:rPr>
         <w:t>local_index</w:t>
       </w:r>
-      <w:proofErr w:type="spellEnd"/>
       <w:r>
         <w:rPr>
           <w:rFonts w:ascii="Courier New" w:hAnsi="Courier New" w:cs="Courier New"/>
@@ -5675,9 +5214,8 @@
           <w:sz w:val="28"/>
           <w:szCs w:val="28"/>
         </w:rPr>
-        <w:t xml:space="preserve"> </w:t>
-      </w:r>
-      <w:proofErr w:type="spellStart"/>
+        <w:t xml:space="preserve"> param</w:t>
+      </w:r>
       <w:r>
         <w:rPr>
           <w:rFonts w:ascii="Courier New" w:hAnsi="Courier New" w:cs="Courier New"/>
@@ -5686,19 +5224,8 @@
           <w:sz w:val="28"/>
           <w:szCs w:val="28"/>
         </w:rPr>
-        <w:t>param</w:t>
-      </w:r>
-      <w:r>
-        <w:rPr>
-          <w:rFonts w:ascii="Courier New" w:hAnsi="Courier New" w:cs="Courier New"/>
-          <w:b/>
-          <w:bCs/>
-          <w:sz w:val="28"/>
-          <w:szCs w:val="28"/>
-        </w:rPr>
         <w:t>N</w:t>
       </w:r>
-      <w:proofErr w:type="spellEnd"/>
     </w:p>
     <w:tbl>
       <w:tblPr>
@@ -6145,7 +5672,6 @@
                 <w:bCs/>
               </w:rPr>
             </w:pPr>
-            <w:proofErr w:type="spellStart"/>
             <w:r>
               <w:rPr>
                 <w:rStyle w:val="Heading2Char"/>
@@ -6155,7 +5681,6 @@
               </w:rPr>
               <w:t>local_index</w:t>
             </w:r>
-            <w:proofErr w:type="spellEnd"/>
           </w:p>
         </w:tc>
         <w:tc>
@@ -6296,7 +5821,6 @@
                 <w:bCs/>
               </w:rPr>
             </w:pPr>
-            <w:proofErr w:type="spellStart"/>
             <w:r>
               <w:rPr>
                 <w:rStyle w:val="Heading2Char"/>
@@ -6306,7 +5830,6 @@
               </w:rPr>
               <w:t>paramN</w:t>
             </w:r>
-            <w:proofErr w:type="spellEnd"/>
           </w:p>
         </w:tc>
         <w:tc>
@@ -6534,13 +6057,8 @@
             <w:pPr>
               <w:jc w:val="center"/>
             </w:pPr>
-            <w:proofErr w:type="gramStart"/>
-            <w:r>
-              <w:t>P[</w:t>
-            </w:r>
-            <w:proofErr w:type="gramEnd"/>
-            <w:r>
-              <w:t xml:space="preserve">1]  </w:t>
+            <w:r>
+              <w:t xml:space="preserve">P[1]  </w:t>
             </w:r>
           </w:p>
         </w:tc>
@@ -6554,15 +6072,9 @@
             <w:pPr>
               <w:jc w:val="center"/>
             </w:pPr>
-            <w:proofErr w:type="gramStart"/>
-            <w:r>
-              <w:t>P[</w:t>
-            </w:r>
-            <w:proofErr w:type="gramEnd"/>
-            <w:r>
-              <w:t>2]</w:t>
-            </w:r>
-            <w:proofErr w:type="gramStart"/>
+            <w:r>
+              <w:t>P[2]</w:t>
+            </w:r>
             <w:r>
               <w:t xml:space="preserve">   </w:t>
             </w:r>
@@ -6571,15 +6083,7 @@
                 <w:b/>
                 <w:bCs/>
               </w:rPr>
-              <w:t>(</w:t>
-            </w:r>
-            <w:proofErr w:type="gramEnd"/>
-            <w:r>
-              <w:rPr>
-                <w:b/>
-                <w:bCs/>
-              </w:rPr>
-              <w:t>2)</w:t>
+              <w:t>(2)</w:t>
             </w:r>
           </w:p>
         </w:tc>
@@ -6607,13 +6111,8 @@
             <w:pPr>
               <w:jc w:val="center"/>
             </w:pPr>
-            <w:proofErr w:type="gramStart"/>
-            <w:r>
-              <w:t>P[</w:t>
-            </w:r>
-            <w:proofErr w:type="gramEnd"/>
-            <w:r>
-              <w:t>3]</w:t>
+            <w:r>
+              <w:t>P[3]</w:t>
             </w:r>
           </w:p>
         </w:tc>
@@ -6627,13 +6126,8 @@
             <w:pPr>
               <w:jc w:val="center"/>
             </w:pPr>
-            <w:proofErr w:type="gramStart"/>
-            <w:r>
-              <w:t>P[</w:t>
-            </w:r>
-            <w:proofErr w:type="gramEnd"/>
-            <w:r>
-              <w:t>4]</w:t>
+            <w:r>
+              <w:t>P[4]</w:t>
             </w:r>
           </w:p>
         </w:tc>
@@ -6647,13 +6141,8 @@
             <w:pPr>
               <w:jc w:val="center"/>
             </w:pPr>
-            <w:proofErr w:type="gramStart"/>
-            <w:r>
-              <w:t>P[</w:t>
-            </w:r>
-            <w:proofErr w:type="gramEnd"/>
-            <w:r>
-              <w:t>5]</w:t>
+            <w:r>
+              <w:t>P[5]</w:t>
             </w:r>
           </w:p>
         </w:tc>
@@ -6667,11 +6156,7 @@
               <w:jc w:val="center"/>
             </w:pPr>
             <w:r>
-              <w:t xml:space="preserve">Nos </w:t>
-            </w:r>
-            <w:proofErr w:type="gramStart"/>
-            <w:r>
-              <w:t xml:space="preserve">parameters </w:t>
+              <w:t xml:space="preserve">Nos parameters </w:t>
             </w:r>
             <w:r>
               <w:t xml:space="preserve"> </w:t>
@@ -6681,15 +6166,7 @@
                 <w:b/>
                 <w:bCs/>
               </w:rPr>
-              <w:t>(</w:t>
-            </w:r>
-            <w:proofErr w:type="gramEnd"/>
-            <w:r>
-              <w:rPr>
-                <w:b/>
-                <w:bCs/>
-              </w:rPr>
-              <w:t>3)</w:t>
+              <w:t>(3)</w:t>
             </w:r>
           </w:p>
         </w:tc>
@@ -6721,11 +6198,9 @@
             <w:noWrap/>
           </w:tcPr>
           <w:p>
-            <w:proofErr w:type="spellStart"/>
             <w:r>
               <w:t>SET_uLCD_FORM</w:t>
             </w:r>
-            <w:proofErr w:type="spellEnd"/>
           </w:p>
         </w:tc>
         <w:tc>
@@ -6826,11 +6301,9 @@
             <w:noWrap/>
           </w:tcPr>
           <w:p>
-            <w:proofErr w:type="spellStart"/>
             <w:r>
               <w:t>GET_uLCD_FORM</w:t>
             </w:r>
-            <w:proofErr w:type="spellEnd"/>
           </w:p>
         </w:tc>
         <w:tc>
@@ -6931,11 +6404,9 @@
             <w:noWrap/>
           </w:tcPr>
           <w:p>
-            <w:proofErr w:type="spellStart"/>
             <w:r>
               <w:t>SET_uLCD_CONTRAST</w:t>
             </w:r>
-            <w:proofErr w:type="spellEnd"/>
           </w:p>
         </w:tc>
         <w:tc>
@@ -7030,11 +6501,9 @@
             <w:noWrap/>
           </w:tcPr>
           <w:p>
-            <w:proofErr w:type="spellStart"/>
             <w:r>
               <w:t>READ_uLCD_BUTTON</w:t>
             </w:r>
-            <w:proofErr w:type="spellEnd"/>
           </w:p>
         </w:tc>
         <w:tc>
@@ -7129,11 +6598,9 @@
             <w:noWrap/>
           </w:tcPr>
           <w:p>
-            <w:proofErr w:type="spellStart"/>
             <w:r>
               <w:t>READ_uLCD_SWITCH</w:t>
             </w:r>
-            <w:proofErr w:type="spellEnd"/>
           </w:p>
         </w:tc>
         <w:tc>
@@ -7228,15 +6695,9 @@
             <w:noWrap/>
           </w:tcPr>
           <w:p>
-            <w:proofErr w:type="spellStart"/>
-            <w:r>
-              <w:t>READ_uLCD_</w:t>
-            </w:r>
-            <w:proofErr w:type="gramStart"/>
-            <w:r>
-              <w:t>OBJECT</w:t>
-            </w:r>
-            <w:proofErr w:type="spellEnd"/>
+            <w:r>
+              <w:t>READ_uLCD_OBJECT</w:t>
+            </w:r>
             <w:r>
               <w:t xml:space="preserve">  </w:t>
             </w:r>
@@ -7245,15 +6706,218 @@
                 <w:b/>
                 <w:bCs/>
               </w:rPr>
-              <w:t>(</w:t>
-            </w:r>
-            <w:proofErr w:type="gramEnd"/>
+              <w:t>(7)</w:t>
+            </w:r>
+          </w:p>
+        </w:tc>
+        <w:tc>
+          <w:tcPr>
+            <w:tcW w:w="567" w:type="dxa"/>
+            <w:shd w:val="clear" w:color="auto" w:fill="D9D9D9" w:themeFill="background1" w:themeFillShade="D9"/>
+          </w:tcPr>
+          <w:p>
+            <w:pPr>
+              <w:jc w:val="center"/>
+            </w:pPr>
+            <w:r>
+              <w:t>5</w:t>
+            </w:r>
+          </w:p>
+        </w:tc>
+        <w:tc>
+          <w:tcPr>
+            <w:tcW w:w="1701" w:type="dxa"/>
+            <w:noWrap/>
+          </w:tcPr>
+          <w:p>
+            <w:pPr>
+              <w:jc w:val="center"/>
+            </w:pPr>
+            <w:r>
+              <w:t>Object type</w:t>
+            </w:r>
+          </w:p>
+        </w:tc>
+        <w:tc>
+          <w:tcPr>
+            <w:tcW w:w="1417" w:type="dxa"/>
+            <w:noWrap/>
+          </w:tcPr>
+          <w:p>
+            <w:pPr>
+              <w:jc w:val="center"/>
+            </w:pPr>
+            <w:r>
+              <w:t>global index</w:t>
+            </w:r>
+          </w:p>
+        </w:tc>
+        <w:tc>
+          <w:tcPr>
+            <w:tcW w:w="1276" w:type="dxa"/>
+            <w:noWrap/>
+          </w:tcPr>
+          <w:p>
+            <w:pPr>
+              <w:jc w:val="center"/>
+            </w:pPr>
+          </w:p>
+        </w:tc>
+        <w:tc>
+          <w:tcPr>
+            <w:tcW w:w="2126" w:type="dxa"/>
+            <w:shd w:val="clear" w:color="auto" w:fill="D9D9D9" w:themeFill="background1" w:themeFillShade="D9"/>
+          </w:tcPr>
+          <w:p>
+            <w:pPr>
+              <w:jc w:val="center"/>
+            </w:pPr>
+            <w:r>
+              <w:t>6</w:t>
+            </w:r>
+          </w:p>
+        </w:tc>
+      </w:tr>
+      <w:tr>
+        <w:tc>
+          <w:tcPr>
+            <w:tcW w:w="1271" w:type="dxa"/>
+            <w:noWrap/>
+          </w:tcPr>
+          <w:p>
+            <w:pPr>
+              <w:jc w:val="center"/>
+            </w:pPr>
+            <w:r>
+              <w:t>0</w:t>
+            </w:r>
+          </w:p>
+        </w:tc>
+        <w:tc>
+          <w:tcPr>
+            <w:tcW w:w="4678" w:type="dxa"/>
+            <w:noWrap/>
+          </w:tcPr>
+          <w:p>
+            <w:r>
+              <w:t>WRITE_uLCD_STRING</w:t>
+            </w:r>
+          </w:p>
+        </w:tc>
+        <w:tc>
+          <w:tcPr>
+            <w:tcW w:w="567" w:type="dxa"/>
+            <w:shd w:val="clear" w:color="auto" w:fill="D9D9D9" w:themeFill="background1" w:themeFillShade="D9"/>
+          </w:tcPr>
+          <w:p>
+            <w:pPr>
+              <w:jc w:val="center"/>
+            </w:pPr>
+            <w:r>
+              <w:t>6</w:t>
+            </w:r>
+          </w:p>
+        </w:tc>
+        <w:tc>
+          <w:tcPr>
+            <w:tcW w:w="1701" w:type="dxa"/>
+            <w:noWrap/>
+          </w:tcPr>
+          <w:p>
+            <w:pPr>
+              <w:jc w:val="center"/>
+            </w:pPr>
+            <w:r>
+              <w:t>form</w:t>
+            </w:r>
+          </w:p>
+        </w:tc>
+        <w:tc>
+          <w:tcPr>
+            <w:tcW w:w="1417" w:type="dxa"/>
+            <w:noWrap/>
+          </w:tcPr>
+          <w:p>
+            <w:pPr>
+              <w:jc w:val="center"/>
+            </w:pPr>
+            <w:r>
+              <w:t>local index</w:t>
+            </w:r>
+          </w:p>
+        </w:tc>
+        <w:tc>
+          <w:tcPr>
+            <w:tcW w:w="1276" w:type="dxa"/>
+            <w:noWrap/>
+          </w:tcPr>
+          <w:p>
+            <w:pPr>
+              <w:jc w:val="center"/>
+            </w:pPr>
+            <w:r>
+              <w:t>String</w:t>
+            </w:r>
+            <w:r>
+              <w:t xml:space="preserve">  </w:t>
+            </w:r>
             <w:r>
               <w:rPr>
                 <w:b/>
                 <w:bCs/>
               </w:rPr>
-              <w:t>7)</w:t>
+              <w:t>(4)</w:t>
+            </w:r>
+          </w:p>
+        </w:tc>
+        <w:tc>
+          <w:tcPr>
+            <w:tcW w:w="2126" w:type="dxa"/>
+            <w:shd w:val="clear" w:color="auto" w:fill="D9D9D9" w:themeFill="background1" w:themeFillShade="D9"/>
+          </w:tcPr>
+          <w:p>
+            <w:pPr>
+              <w:jc w:val="center"/>
+            </w:pPr>
+            <w:r>
+              <w:t>6</w:t>
+            </w:r>
+          </w:p>
+        </w:tc>
+      </w:tr>
+      <w:tr>
+        <w:tc>
+          <w:tcPr>
+            <w:tcW w:w="1271" w:type="dxa"/>
+            <w:noWrap/>
+          </w:tcPr>
+          <w:p>
+            <w:pPr>
+              <w:jc w:val="center"/>
+            </w:pPr>
+            <w:r>
+              <w:t>0</w:t>
+            </w:r>
+          </w:p>
+        </w:tc>
+        <w:tc>
+          <w:tcPr>
+            <w:tcW w:w="4678" w:type="dxa"/>
+            <w:noWrap/>
+          </w:tcPr>
+          <w:p>
+            <w:r>
+              <w:t>WRITE_uLCD_OBJECT</w:t>
+            </w:r>
+            <w:r>
+              <w:t xml:space="preserve">  </w:t>
+            </w:r>
+            <w:r>
+              <w:rPr>
+                <w:b/>
+                <w:bCs/>
+              </w:rPr>
+              <w:t>(7)</w:t>
             </w:r>
           </w:p>
         </w:tc>
@@ -7267,7 +6931,7 @@
               <w:jc w:val="center"/>
             </w:pPr>
             <w:r>
-              <w:t>5</w:t>
+              <w:t>7</w:t>
             </w:r>
           </w:p>
         </w:tc>
@@ -7295,7 +6959,10 @@
               <w:jc w:val="center"/>
             </w:pPr>
             <w:r>
-              <w:t>global index</w:t>
+              <w:t xml:space="preserve">global </w:t>
+            </w:r>
+            <w:r>
+              <w:t>index</w:t>
             </w:r>
           </w:p>
         </w:tc>
@@ -7308,6 +6975,16 @@
             <w:pPr>
               <w:jc w:val="center"/>
             </w:pPr>
+            <w:r>
+              <w:t xml:space="preserve">value </w:t>
+            </w:r>
+            <w:r>
+              <w:rPr>
+                <w:b/>
+                <w:bCs/>
+              </w:rPr>
+              <w:t>(5)</w:t>
+            </w:r>
           </w:p>
         </w:tc>
         <w:tc>
@@ -7346,253 +7023,6 @@
             <w:noWrap/>
           </w:tcPr>
           <w:p>
-            <w:proofErr w:type="spellStart"/>
-            <w:r>
-              <w:t>WRITE_uLCD_STRING</w:t>
-            </w:r>
-            <w:proofErr w:type="spellEnd"/>
-          </w:p>
-        </w:tc>
-        <w:tc>
-          <w:tcPr>
-            <w:tcW w:w="567" w:type="dxa"/>
-            <w:shd w:val="clear" w:color="auto" w:fill="D9D9D9" w:themeFill="background1" w:themeFillShade="D9"/>
-          </w:tcPr>
-          <w:p>
-            <w:pPr>
-              <w:jc w:val="center"/>
-            </w:pPr>
-            <w:r>
-              <w:t>6</w:t>
-            </w:r>
-          </w:p>
-        </w:tc>
-        <w:tc>
-          <w:tcPr>
-            <w:tcW w:w="1701" w:type="dxa"/>
-            <w:noWrap/>
-          </w:tcPr>
-          <w:p>
-            <w:pPr>
-              <w:jc w:val="center"/>
-            </w:pPr>
-            <w:r>
-              <w:t>form</w:t>
-            </w:r>
-          </w:p>
-        </w:tc>
-        <w:tc>
-          <w:tcPr>
-            <w:tcW w:w="1417" w:type="dxa"/>
-            <w:noWrap/>
-          </w:tcPr>
-          <w:p>
-            <w:pPr>
-              <w:jc w:val="center"/>
-            </w:pPr>
-            <w:r>
-              <w:t>local index</w:t>
-            </w:r>
-          </w:p>
-        </w:tc>
-        <w:tc>
-          <w:tcPr>
-            <w:tcW w:w="1276" w:type="dxa"/>
-            <w:noWrap/>
-          </w:tcPr>
-          <w:p>
-            <w:pPr>
-              <w:jc w:val="center"/>
-            </w:pPr>
-            <w:proofErr w:type="gramStart"/>
-            <w:r>
-              <w:t>String</w:t>
-            </w:r>
-            <w:r>
-              <w:t xml:space="preserve">  </w:t>
-            </w:r>
-            <w:r>
-              <w:rPr>
-                <w:b/>
-                <w:bCs/>
-              </w:rPr>
-              <w:t>(</w:t>
-            </w:r>
-            <w:proofErr w:type="gramEnd"/>
-            <w:r>
-              <w:rPr>
-                <w:b/>
-                <w:bCs/>
-              </w:rPr>
-              <w:t>4)</w:t>
-            </w:r>
-          </w:p>
-        </w:tc>
-        <w:tc>
-          <w:tcPr>
-            <w:tcW w:w="2126" w:type="dxa"/>
-            <w:shd w:val="clear" w:color="auto" w:fill="D9D9D9" w:themeFill="background1" w:themeFillShade="D9"/>
-          </w:tcPr>
-          <w:p>
-            <w:pPr>
-              <w:jc w:val="center"/>
-            </w:pPr>
-            <w:r>
-              <w:t>6</w:t>
-            </w:r>
-          </w:p>
-        </w:tc>
-      </w:tr>
-      <w:tr>
-        <w:tc>
-          <w:tcPr>
-            <w:tcW w:w="1271" w:type="dxa"/>
-            <w:noWrap/>
-          </w:tcPr>
-          <w:p>
-            <w:pPr>
-              <w:jc w:val="center"/>
-            </w:pPr>
-            <w:r>
-              <w:t>0</w:t>
-            </w:r>
-          </w:p>
-        </w:tc>
-        <w:tc>
-          <w:tcPr>
-            <w:tcW w:w="4678" w:type="dxa"/>
-            <w:noWrap/>
-          </w:tcPr>
-          <w:p>
-            <w:proofErr w:type="spellStart"/>
-            <w:r>
-              <w:t>WRITE_uLCD_</w:t>
-            </w:r>
-            <w:proofErr w:type="gramStart"/>
-            <w:r>
-              <w:t>OBJECT</w:t>
-            </w:r>
-            <w:proofErr w:type="spellEnd"/>
-            <w:r>
-              <w:t xml:space="preserve">  </w:t>
-            </w:r>
-            <w:r>
-              <w:rPr>
-                <w:b/>
-                <w:bCs/>
-              </w:rPr>
-              <w:t>(</w:t>
-            </w:r>
-            <w:proofErr w:type="gramEnd"/>
-            <w:r>
-              <w:rPr>
-                <w:b/>
-                <w:bCs/>
-              </w:rPr>
-              <w:t>7)</w:t>
-            </w:r>
-          </w:p>
-        </w:tc>
-        <w:tc>
-          <w:tcPr>
-            <w:tcW w:w="567" w:type="dxa"/>
-            <w:shd w:val="clear" w:color="auto" w:fill="D9D9D9" w:themeFill="background1" w:themeFillShade="D9"/>
-          </w:tcPr>
-          <w:p>
-            <w:pPr>
-              <w:jc w:val="center"/>
-            </w:pPr>
-            <w:r>
-              <w:t>7</w:t>
-            </w:r>
-          </w:p>
-        </w:tc>
-        <w:tc>
-          <w:tcPr>
-            <w:tcW w:w="1701" w:type="dxa"/>
-            <w:noWrap/>
-          </w:tcPr>
-          <w:p>
-            <w:pPr>
-              <w:jc w:val="center"/>
-            </w:pPr>
-            <w:r>
-              <w:t>Object type</w:t>
-            </w:r>
-          </w:p>
-        </w:tc>
-        <w:tc>
-          <w:tcPr>
-            <w:tcW w:w="1417" w:type="dxa"/>
-            <w:noWrap/>
-          </w:tcPr>
-          <w:p>
-            <w:pPr>
-              <w:jc w:val="center"/>
-            </w:pPr>
-            <w:r>
-              <w:t>global object</w:t>
-            </w:r>
-          </w:p>
-        </w:tc>
-        <w:tc>
-          <w:tcPr>
-            <w:tcW w:w="1276" w:type="dxa"/>
-            <w:noWrap/>
-          </w:tcPr>
-          <w:p>
-            <w:pPr>
-              <w:jc w:val="center"/>
-            </w:pPr>
-            <w:r>
-              <w:t xml:space="preserve">value </w:t>
-            </w:r>
-            <w:r>
-              <w:rPr>
-                <w:b/>
-                <w:bCs/>
-              </w:rPr>
-              <w:t>(5)</w:t>
-            </w:r>
-          </w:p>
-        </w:tc>
-        <w:tc>
-          <w:tcPr>
-            <w:tcW w:w="2126" w:type="dxa"/>
-            <w:shd w:val="clear" w:color="auto" w:fill="D9D9D9" w:themeFill="background1" w:themeFillShade="D9"/>
-          </w:tcPr>
-          <w:p>
-            <w:pPr>
-              <w:jc w:val="center"/>
-            </w:pPr>
-            <w:r>
-              <w:t>6</w:t>
-            </w:r>
-          </w:p>
-        </w:tc>
-      </w:tr>
-      <w:tr>
-        <w:tc>
-          <w:tcPr>
-            <w:tcW w:w="1271" w:type="dxa"/>
-            <w:noWrap/>
-          </w:tcPr>
-          <w:p>
-            <w:pPr>
-              <w:jc w:val="center"/>
-            </w:pPr>
-            <w:r>
-              <w:t>0</w:t>
-            </w:r>
-          </w:p>
-        </w:tc>
-        <w:tc>
-          <w:tcPr>
-            <w:tcW w:w="4678" w:type="dxa"/>
-            <w:noWrap/>
-          </w:tcPr>
-          <w:p>
-            <w:proofErr w:type="spellStart"/>
             <w:r>
               <w:t>SCAN_uLCD_</w:t>
             </w:r>
@@ -7603,11 +7033,7 @@
               <w:t>BUTTON</w:t>
             </w:r>
             <w:r>
-              <w:t>_PRESSES</w:t>
-            </w:r>
-            <w:proofErr w:type="spellEnd"/>
-            <w:r>
-              <w:t xml:space="preserve"> </w:t>
+              <w:t xml:space="preserve">_PRESSES </w:t>
             </w:r>
             <w:r>
               <w:rPr>
@@ -7822,23 +7248,7 @@
           <w:sz w:val="24"/>
           <w:szCs w:val="24"/>
         </w:rPr>
-        <w:t xml:space="preserve">P[n] refers to the nth parameter. Parameter </w:t>
-      </w:r>
-      <w:proofErr w:type="gramStart"/>
-      <w:r>
-        <w:rPr>
-          <w:sz w:val="24"/>
-          <w:szCs w:val="24"/>
-        </w:rPr>
-        <w:t>P[</w:t>
-      </w:r>
-      <w:proofErr w:type="gramEnd"/>
-      <w:r>
-        <w:rPr>
-          <w:sz w:val="24"/>
-          <w:szCs w:val="24"/>
-        </w:rPr>
-        <w:t>0] is the ‘</w:t>
+        <w:t>P[n] refers to the nth parameter. Parameter P[0] is the ‘</w:t>
       </w:r>
       <w:r>
         <w:rPr>
@@ -7908,7 +7318,6 @@
         </w:rPr>
         <w:t xml:space="preserve"> </w:t>
       </w:r>
-      <w:proofErr w:type="gramStart"/>
       <w:r>
         <w:rPr>
           <w:sz w:val="24"/>
@@ -7923,42 +7332,14 @@
           <w:sz w:val="24"/>
           <w:szCs w:val="24"/>
         </w:rPr>
-        <w:t>P</w:t>
-      </w:r>
-      <w:proofErr w:type="gramEnd"/>
-      <w:r>
-        <w:rPr>
-          <w:b/>
-          <w:bCs/>
+        <w:t>P[0]</w:t>
+      </w:r>
+      <w:r>
+        <w:rPr>
           <w:sz w:val="24"/>
           <w:szCs w:val="24"/>
         </w:rPr>
-        <w:t>[0</w:t>
-      </w:r>
-      <w:proofErr w:type="gramStart"/>
-      <w:r>
-        <w:rPr>
-          <w:b/>
-          <w:bCs/>
-          <w:sz w:val="24"/>
-          <w:szCs w:val="24"/>
-        </w:rPr>
-        <w:t>]</w:t>
-      </w:r>
-      <w:r>
-        <w:rPr>
-          <w:sz w:val="24"/>
-          <w:szCs w:val="24"/>
-        </w:rPr>
-        <w:t xml:space="preserve"> )</w:t>
-      </w:r>
-      <w:proofErr w:type="gramEnd"/>
-      <w:r>
-        <w:rPr>
-          <w:sz w:val="24"/>
-          <w:szCs w:val="24"/>
-        </w:rPr>
-        <w:t xml:space="preserve"> </w:t>
+        <w:t xml:space="preserve"> ) </w:t>
       </w:r>
       <w:r>
         <w:rPr>
@@ -7985,17 +7366,8 @@
           <w:sz w:val="24"/>
           <w:szCs w:val="24"/>
         </w:rPr>
-        <w:t>ASCII string terminated by a NEWLINE (‘\n</w:t>
-      </w:r>
-      <w:proofErr w:type="gramStart"/>
-      <w:r>
-        <w:rPr>
-          <w:sz w:val="24"/>
-          <w:szCs w:val="24"/>
-        </w:rPr>
-        <w:t>’)  character</w:t>
-      </w:r>
-      <w:proofErr w:type="gramEnd"/>
+        <w:t>ASCII string terminated by a NEWLINE (‘\n’)  character</w:t>
+      </w:r>
     </w:p>
     <w:p>
       <w:pPr>
@@ -8156,26 +7528,14 @@
               <w:t>Display sub-command</w:t>
             </w:r>
             <w:r>
-              <w:t xml:space="preserve">   </w:t>
-            </w:r>
-            <w:proofErr w:type="gramStart"/>
-            <w:r>
-              <w:t xml:space="preserve">   </w:t>
+              <w:t xml:space="preserve">      </w:t>
             </w:r>
             <w:r>
               <w:rPr>
                 <w:b/>
                 <w:bCs/>
               </w:rPr>
-              <w:t>(</w:t>
-            </w:r>
-            <w:proofErr w:type="gramEnd"/>
-            <w:r>
-              <w:rPr>
-                <w:b/>
-                <w:bCs/>
-              </w:rPr>
-              <w:t>1)</w:t>
+              <w:t>(1)</w:t>
             </w:r>
           </w:p>
         </w:tc>
@@ -8189,13 +7549,8 @@
             <w:pPr>
               <w:jc w:val="center"/>
             </w:pPr>
-            <w:proofErr w:type="gramStart"/>
-            <w:r>
-              <w:t>P[</w:t>
-            </w:r>
-            <w:proofErr w:type="gramEnd"/>
-            <w:r>
-              <w:t>0]</w:t>
+            <w:r>
+              <w:t>P[0]</w:t>
             </w:r>
           </w:p>
         </w:tc>
@@ -8209,13 +7564,8 @@
             <w:pPr>
               <w:jc w:val="center"/>
             </w:pPr>
-            <w:proofErr w:type="gramStart"/>
-            <w:r>
-              <w:t>P[</w:t>
-            </w:r>
-            <w:proofErr w:type="gramEnd"/>
-            <w:r>
-              <w:t>1]</w:t>
+            <w:r>
+              <w:t>P[1]</w:t>
             </w:r>
           </w:p>
         </w:tc>
@@ -8229,13 +7579,8 @@
             <w:pPr>
               <w:jc w:val="center"/>
             </w:pPr>
-            <w:proofErr w:type="gramStart"/>
-            <w:r>
-              <w:t>P[</w:t>
-            </w:r>
-            <w:proofErr w:type="gramEnd"/>
-            <w:r>
-              <w:t>2]</w:t>
+            <w:r>
+              <w:t>P[2]</w:t>
             </w:r>
           </w:p>
         </w:tc>
@@ -8248,13 +7593,8 @@
             <w:pPr>
               <w:jc w:val="center"/>
             </w:pPr>
-            <w:proofErr w:type="gramStart"/>
-            <w:r>
-              <w:t>P[</w:t>
-            </w:r>
-            <w:proofErr w:type="gramEnd"/>
-            <w:r>
-              <w:t>3]</w:t>
+            <w:r>
+              <w:t>P[3]</w:t>
             </w:r>
           </w:p>
         </w:tc>
@@ -8267,13 +7607,8 @@
             <w:pPr>
               <w:jc w:val="center"/>
             </w:pPr>
-            <w:proofErr w:type="gramStart"/>
-            <w:r>
-              <w:t>P[</w:t>
-            </w:r>
-            <w:proofErr w:type="gramEnd"/>
-            <w:r>
-              <w:t>4]</w:t>
+            <w:r>
+              <w:t>P[4]</w:t>
             </w:r>
           </w:p>
         </w:tc>
@@ -8306,11 +7641,9 @@
             <w:noWrap/>
           </w:tcPr>
           <w:p>
-            <w:proofErr w:type="spellStart"/>
             <w:r>
               <w:t>SET_uLCD_FORM</w:t>
             </w:r>
-            <w:proofErr w:type="spellEnd"/>
           </w:p>
         </w:tc>
         <w:tc>
@@ -8411,11 +7744,9 @@
             <w:noWrap/>
           </w:tcPr>
           <w:p>
-            <w:proofErr w:type="spellStart"/>
             <w:r>
               <w:t>GET_uLCD_FORM</w:t>
             </w:r>
-            <w:proofErr w:type="spellEnd"/>
           </w:p>
         </w:tc>
         <w:tc>
@@ -8516,11 +7847,9 @@
             <w:noWrap/>
           </w:tcPr>
           <w:p>
-            <w:proofErr w:type="spellStart"/>
             <w:r>
               <w:t>SET_uLCD_CONTRAST</w:t>
             </w:r>
-            <w:proofErr w:type="spellEnd"/>
           </w:p>
         </w:tc>
         <w:tc>
@@ -8615,11 +7944,9 @@
             <w:noWrap/>
           </w:tcPr>
           <w:p>
-            <w:proofErr w:type="spellStart"/>
             <w:r>
               <w:t>READ_uLCD_BUTTON</w:t>
             </w:r>
-            <w:proofErr w:type="spellEnd"/>
           </w:p>
         </w:tc>
         <w:tc>
@@ -8734,11 +8061,9 @@
             <w:noWrap/>
           </w:tcPr>
           <w:p>
-            <w:proofErr w:type="spellStart"/>
             <w:r>
               <w:t>READ_uLCD_SWITCH</w:t>
             </w:r>
-            <w:proofErr w:type="spellEnd"/>
           </w:p>
         </w:tc>
         <w:tc>
@@ -8833,11 +8158,9 @@
             <w:noWrap/>
           </w:tcPr>
           <w:p>
-            <w:proofErr w:type="spellStart"/>
             <w:r>
               <w:t>READ_uLCD_OBJECT</w:t>
             </w:r>
-            <w:proofErr w:type="spellEnd"/>
           </w:p>
         </w:tc>
         <w:tc>
@@ -8932,11 +8255,9 @@
             <w:noWrap/>
           </w:tcPr>
           <w:p>
-            <w:proofErr w:type="spellStart"/>
             <w:r>
               <w:t>WRITE_uLCD_STRING</w:t>
             </w:r>
-            <w:proofErr w:type="spellEnd"/>
           </w:p>
         </w:tc>
         <w:tc>
@@ -9031,11 +8352,9 @@
             <w:noWrap/>
           </w:tcPr>
           <w:p>
-            <w:proofErr w:type="spellStart"/>
             <w:r>
               <w:t>WRITE_uLCD_OBJECT</w:t>
             </w:r>
-            <w:proofErr w:type="spellEnd"/>
           </w:p>
         </w:tc>
         <w:tc>
@@ -9130,13 +8449,8 @@
             <w:noWrap/>
           </w:tcPr>
           <w:p>
-            <w:proofErr w:type="spellStart"/>
-            <w:r>
-              <w:t>SCAN_uLCD_FOR_PRESSED_BUTTON</w:t>
-            </w:r>
-            <w:proofErr w:type="spellEnd"/>
-            <w:r>
-              <w:t xml:space="preserve"> </w:t>
+            <w:r>
+              <w:t xml:space="preserve">SCAN_uLCD_FOR_PRESSED_BUTTON </w:t>
             </w:r>
           </w:p>
         </w:tc>
@@ -9647,14 +8961,12 @@
                 <w:szCs w:val="24"/>
               </w:rPr>
             </w:pPr>
-            <w:proofErr w:type="spellStart"/>
             <w:r>
               <w:rPr>
                 <w:lang w:eastAsia="en-GB"/>
               </w:rPr>
               <w:t>READ_uLCD_BUTTON</w:t>
             </w:r>
-            <w:proofErr w:type="spellEnd"/>
           </w:p>
         </w:tc>
         <w:tc>
@@ -9711,14 +9023,12 @@
                 <w:szCs w:val="24"/>
               </w:rPr>
             </w:pPr>
-            <w:proofErr w:type="spellStart"/>
             <w:r>
               <w:rPr>
                 <w:lang w:eastAsia="en-GB"/>
               </w:rPr>
               <w:t>READ_uLCD_SWITCH</w:t>
             </w:r>
-            <w:proofErr w:type="spellEnd"/>
           </w:p>
         </w:tc>
         <w:tc>
@@ -9774,14 +9084,12 @@
                 <w:lang w:eastAsia="en-GB"/>
               </w:rPr>
             </w:pPr>
-            <w:proofErr w:type="spellStart"/>
             <w:r>
               <w:rPr>
                 <w:lang w:eastAsia="en-GB"/>
               </w:rPr>
               <w:t>WRITE_uLCD_STRING</w:t>
             </w:r>
-            <w:proofErr w:type="spellEnd"/>
           </w:p>
         </w:tc>
         <w:tc>
@@ -9894,18 +9202,10 @@
         <w:pStyle w:val="Heading3"/>
       </w:pPr>
       <w:r>
-        <w:t>P</w:t>
-      </w:r>
-      <w:proofErr w:type="gramStart"/>
-      <w:r>
-        <w:t xml:space="preserve">3  </w:t>
-      </w:r>
-      <w:r>
-        <w:t>and</w:t>
-      </w:r>
-      <w:proofErr w:type="gramEnd"/>
-      <w:r>
-        <w:t xml:space="preserve"> P4</w:t>
+        <w:t xml:space="preserve">P3  </w:t>
+      </w:r>
+      <w:r>
+        <w:t>and P4</w:t>
       </w:r>
     </w:p>
     <w:p/>
@@ -10165,30 +9465,14 @@
                 <w:sz w:val="24"/>
                 <w:szCs w:val="24"/>
               </w:rPr>
-              <w:t xml:space="preserve">Return </w:t>
-            </w:r>
-            <w:proofErr w:type="gramStart"/>
-            <w:r>
-              <w:rPr>
-                <w:sz w:val="24"/>
-                <w:szCs w:val="24"/>
-              </w:rPr>
-              <w:t>value</w:t>
-            </w:r>
-            <w:r>
-              <w:rPr>
-                <w:sz w:val="24"/>
-                <w:szCs w:val="24"/>
-              </w:rPr>
-              <w:t xml:space="preserve">  &gt;</w:t>
-            </w:r>
-            <w:proofErr w:type="gramEnd"/>
-            <w:r>
-              <w:rPr>
-                <w:sz w:val="24"/>
-                <w:szCs w:val="24"/>
-              </w:rPr>
-              <w:t>=0</w:t>
+              <w:t>Return value</w:t>
+            </w:r>
+            <w:r>
+              <w:rPr>
+                <w:sz w:val="24"/>
+                <w:szCs w:val="24"/>
+              </w:rPr>
+              <w:t xml:space="preserve">  &gt;=0</w:t>
             </w:r>
           </w:p>
         </w:tc>
@@ -10347,23 +9631,7 @@
                 <w:sz w:val="24"/>
                 <w:szCs w:val="24"/>
               </w:rPr>
-              <w:t xml:space="preserve">Return value    </w:t>
-            </w:r>
-            <w:proofErr w:type="gramStart"/>
-            <w:r>
-              <w:rPr>
-                <w:sz w:val="24"/>
-                <w:szCs w:val="24"/>
-              </w:rPr>
-              <w:t>0  or</w:t>
-            </w:r>
-            <w:proofErr w:type="gramEnd"/>
-            <w:r>
-              <w:rPr>
-                <w:sz w:val="24"/>
-                <w:szCs w:val="24"/>
-              </w:rPr>
-              <w:t xml:space="preserve"> 1</w:t>
+              <w:t>Return value    0  or 1</w:t>
             </w:r>
           </w:p>
         </w:tc>
@@ -10915,11 +10183,9 @@
             <w:tcW w:w="3851" w:type="dxa"/>
           </w:tcPr>
           <w:p>
-            <w:proofErr w:type="spellStart"/>
             <w:r>
               <w:t>Sucess</w:t>
             </w:r>
-            <w:proofErr w:type="spellEnd"/>
           </w:p>
         </w:tc>
       </w:tr>
@@ -10970,20 +10236,7 @@
           </w:tcPr>
           <w:p>
             <w:r>
-              <w:t xml:space="preserve">Parse </w:t>
-            </w:r>
-            <w:proofErr w:type="spellStart"/>
-            <w:proofErr w:type="gramStart"/>
-            <w:r>
-              <w:t>cmd</w:t>
-            </w:r>
-            <w:proofErr w:type="spellEnd"/>
-            <w:r>
-              <w:t xml:space="preserve"> :</w:t>
-            </w:r>
-            <w:proofErr w:type="gramEnd"/>
-            <w:r>
-              <w:t xml:space="preserve"> Letter in a number</w:t>
+              <w:t>Parse cmd : Letter in a number</w:t>
             </w:r>
           </w:p>
         </w:tc>
@@ -11035,20 +10288,7 @@
           </w:tcPr>
           <w:p>
             <w:r>
-              <w:t xml:space="preserve">Parse </w:t>
-            </w:r>
-            <w:proofErr w:type="spellStart"/>
-            <w:proofErr w:type="gramStart"/>
-            <w:r>
-              <w:t>cmd</w:t>
-            </w:r>
-            <w:proofErr w:type="spellEnd"/>
-            <w:r>
-              <w:t xml:space="preserve"> :</w:t>
-            </w:r>
-            <w:proofErr w:type="gramEnd"/>
-            <w:r>
-              <w:t xml:space="preserve"> extra point in real value</w:t>
+              <w:t>Parse cmd : extra point in real value</w:t>
             </w:r>
           </w:p>
         </w:tc>
@@ -11100,28 +10340,7 @@
           </w:tcPr>
           <w:p>
             <w:r>
-              <w:t xml:space="preserve">Parse </w:t>
-            </w:r>
-            <w:proofErr w:type="spellStart"/>
-            <w:proofErr w:type="gramStart"/>
-            <w:r>
-              <w:t>cmd</w:t>
-            </w:r>
-            <w:proofErr w:type="spellEnd"/>
-            <w:r>
-              <w:t xml:space="preserve"> :</w:t>
-            </w:r>
-            <w:proofErr w:type="gramEnd"/>
-            <w:r>
-              <w:t xml:space="preserve"> </w:t>
-            </w:r>
-            <w:proofErr w:type="gramStart"/>
-            <w:r>
-              <w:t>+,-</w:t>
-            </w:r>
-            <w:proofErr w:type="gramEnd"/>
-            <w:r>
-              <w:t xml:space="preserve"> symbol error</w:t>
+              <w:t>Parse cmd : +,- symbol error</w:t>
             </w:r>
           </w:p>
         </w:tc>
@@ -11173,20 +10392,7 @@
           </w:tcPr>
           <w:p>
             <w:r>
-              <w:t xml:space="preserve">Parse </w:t>
-            </w:r>
-            <w:proofErr w:type="spellStart"/>
-            <w:proofErr w:type="gramStart"/>
-            <w:r>
-              <w:t>cmd</w:t>
-            </w:r>
-            <w:proofErr w:type="spellEnd"/>
-            <w:r>
-              <w:t xml:space="preserve"> :</w:t>
-            </w:r>
-            <w:proofErr w:type="gramEnd"/>
-            <w:r>
-              <w:t xml:space="preserve"> quote symbol (“) error</w:t>
+              <w:t>Parse cmd : quote symbol (“) error</w:t>
             </w:r>
           </w:p>
         </w:tc>
@@ -11632,12 +10838,10 @@
       <w:r>
         <w:br w:type="page"/>
       </w:r>
-      <w:proofErr w:type="gramStart"/>
       <w:r>
         <w:lastRenderedPageBreak/>
         <w:t>Command  :</w:t>
       </w:r>
-      <w:proofErr w:type="gramEnd"/>
       <w:r>
         <w:tab/>
       </w:r>
@@ -11656,11 +10860,9 @@
       <w:pPr>
         <w:pStyle w:val="Heading2"/>
       </w:pPr>
-      <w:proofErr w:type="gramStart"/>
       <w:r>
         <w:t>Target :</w:t>
       </w:r>
-      <w:proofErr w:type="gramEnd"/>
       <w:r>
         <w:tab/>
       </w:r>
@@ -11685,7 +10887,6 @@
           <w:tab w:val="left" w:pos="6175"/>
         </w:tabs>
       </w:pPr>
-      <w:proofErr w:type="gramStart"/>
       <w:r>
         <w:rPr>
           <w:rStyle w:val="Heading2Char"/>
@@ -11695,7 +10896,6 @@
       <w:r>
         <w:t xml:space="preserve"> :</w:t>
       </w:r>
-      <w:proofErr w:type="gramEnd"/>
       <w:r>
         <w:tab/>
       </w:r>
@@ -11709,13 +10909,8 @@
         <w:pStyle w:val="Heading2"/>
       </w:pPr>
       <w:r>
-        <w:t xml:space="preserve">Command </w:t>
-      </w:r>
-      <w:proofErr w:type="gramStart"/>
-      <w:r>
-        <w:t>format :</w:t>
-      </w:r>
-      <w:proofErr w:type="gramEnd"/>
+        <w:t>Command format :</w:t>
+      </w:r>
     </w:p>
     <w:tbl>
       <w:tblPr>
@@ -11846,7 +11041,6 @@
       <w:pPr>
         <w:pStyle w:val="Heading2"/>
       </w:pPr>
-      <w:proofErr w:type="gramStart"/>
       <w:r>
         <w:rPr>
           <w:rStyle w:val="Heading2Char"/>
@@ -11856,25 +11050,16 @@
       <w:r>
         <w:t xml:space="preserve"> :</w:t>
       </w:r>
-      <w:proofErr w:type="gramEnd"/>
     </w:p>
     <w:p>
       <w:pPr>
         <w:pStyle w:val="Heading3"/>
       </w:pPr>
       <w:r>
-        <w:t>P</w:t>
-      </w:r>
-      <w:proofErr w:type="gramStart"/>
-      <w:r>
-        <w:t xml:space="preserve">1  </w:t>
-      </w:r>
-      <w:r>
-        <w:t>Define</w:t>
-      </w:r>
-      <w:proofErr w:type="gramEnd"/>
-      <w:r>
-        <w:t xml:space="preserve"> source task of command</w:t>
+        <w:t xml:space="preserve">P1  </w:t>
+      </w:r>
+      <w:r>
+        <w:t>Define source task of command</w:t>
       </w:r>
     </w:p>
     <w:p>
@@ -11914,23 +11099,7 @@
           <w:sz w:val="24"/>
           <w:szCs w:val="24"/>
         </w:rPr>
-        <w:t xml:space="preserve">Software not implemented as </w:t>
-      </w:r>
-      <w:proofErr w:type="gramStart"/>
-      <w:r>
-        <w:rPr>
-          <w:sz w:val="24"/>
-          <w:szCs w:val="24"/>
-        </w:rPr>
-        <w:t>yet,</w:t>
-      </w:r>
-      <w:proofErr w:type="gramEnd"/>
-      <w:r>
-        <w:rPr>
-          <w:sz w:val="24"/>
-          <w:szCs w:val="24"/>
-        </w:rPr>
-        <w:t xml:space="preserve"> therefore use any value from 0-&gt;63</w:t>
+        <w:t>Software not implemented as yet, therefore use any value from 0-&gt;63</w:t>
       </w:r>
     </w:p>
     <w:p>
@@ -12239,11 +11408,9 @@
             <w:tcW w:w="3742" w:type="dxa"/>
           </w:tcPr>
           <w:p>
-            <w:proofErr w:type="spellStart"/>
             <w:r>
               <w:t>Sucess</w:t>
             </w:r>
-            <w:proofErr w:type="spellEnd"/>
           </w:p>
         </w:tc>
       </w:tr>
@@ -12294,20 +11461,7 @@
           </w:tcPr>
           <w:p>
             <w:r>
-              <w:t xml:space="preserve">Parse </w:t>
-            </w:r>
-            <w:proofErr w:type="spellStart"/>
-            <w:proofErr w:type="gramStart"/>
-            <w:r>
-              <w:t>cmd</w:t>
-            </w:r>
-            <w:proofErr w:type="spellEnd"/>
-            <w:r>
-              <w:t xml:space="preserve"> :</w:t>
-            </w:r>
-            <w:proofErr w:type="gramEnd"/>
-            <w:r>
-              <w:t xml:space="preserve"> Letter in a number</w:t>
+              <w:t>Parse cmd : Letter in a number</w:t>
             </w:r>
           </w:p>
         </w:tc>
@@ -12359,20 +11513,7 @@
           </w:tcPr>
           <w:p>
             <w:r>
-              <w:t xml:space="preserve">Parse </w:t>
-            </w:r>
-            <w:proofErr w:type="spellStart"/>
-            <w:proofErr w:type="gramStart"/>
-            <w:r>
-              <w:t>cmd</w:t>
-            </w:r>
-            <w:proofErr w:type="spellEnd"/>
-            <w:r>
-              <w:t xml:space="preserve"> :</w:t>
-            </w:r>
-            <w:proofErr w:type="gramEnd"/>
-            <w:r>
-              <w:t xml:space="preserve"> extra point in real value</w:t>
+              <w:t>Parse cmd : extra point in real value</w:t>
             </w:r>
           </w:p>
         </w:tc>
@@ -12424,28 +11565,7 @@
           </w:tcPr>
           <w:p>
             <w:r>
-              <w:t xml:space="preserve">Parse </w:t>
-            </w:r>
-            <w:proofErr w:type="spellStart"/>
-            <w:proofErr w:type="gramStart"/>
-            <w:r>
-              <w:t>cmd</w:t>
-            </w:r>
-            <w:proofErr w:type="spellEnd"/>
-            <w:r>
-              <w:t xml:space="preserve"> :</w:t>
-            </w:r>
-            <w:proofErr w:type="gramEnd"/>
-            <w:r>
-              <w:t xml:space="preserve"> </w:t>
-            </w:r>
-            <w:proofErr w:type="gramStart"/>
-            <w:r>
-              <w:t>+,-</w:t>
-            </w:r>
-            <w:proofErr w:type="gramEnd"/>
-            <w:r>
-              <w:t xml:space="preserve"> symbol error</w:t>
+              <w:t>Parse cmd : +,- symbol error</w:t>
             </w:r>
           </w:p>
         </w:tc>
@@ -12497,20 +11617,7 @@
           </w:tcPr>
           <w:p>
             <w:r>
-              <w:t xml:space="preserve">Parse </w:t>
-            </w:r>
-            <w:proofErr w:type="spellStart"/>
-            <w:proofErr w:type="gramStart"/>
-            <w:r>
-              <w:t>cmd</w:t>
-            </w:r>
-            <w:proofErr w:type="spellEnd"/>
-            <w:r>
-              <w:t xml:space="preserve"> :</w:t>
-            </w:r>
-            <w:proofErr w:type="gramEnd"/>
-            <w:r>
-              <w:t xml:space="preserve"> quote symbol (“) error</w:t>
+              <w:t>Parse cmd : quote symbol (“) error</w:t>
             </w:r>
           </w:p>
         </w:tc>
@@ -12569,11 +11676,9 @@
       <w:pPr>
         <w:pStyle w:val="Heading1"/>
       </w:pPr>
-      <w:proofErr w:type="gramStart"/>
       <w:r>
         <w:t>Command  :</w:t>
       </w:r>
-      <w:proofErr w:type="gramEnd"/>
       <w:r>
         <w:tab/>
       </w:r>
@@ -12592,11 +11697,9 @@
       <w:pPr>
         <w:pStyle w:val="Heading2"/>
       </w:pPr>
-      <w:proofErr w:type="gramStart"/>
       <w:r>
         <w:t>Target :</w:t>
       </w:r>
-      <w:proofErr w:type="gramEnd"/>
       <w:r>
         <w:tab/>
       </w:r>
@@ -12614,7 +11717,6 @@
       <w:pPr>
         <w:pStyle w:val="Heading2"/>
       </w:pPr>
-      <w:proofErr w:type="gramStart"/>
       <w:r>
         <w:rPr>
           <w:rStyle w:val="Heading2Char"/>
@@ -12624,7 +11726,6 @@
       <w:r>
         <w:t xml:space="preserve"> :</w:t>
       </w:r>
-      <w:proofErr w:type="gramEnd"/>
       <w:r>
         <w:tab/>
       </w:r>
@@ -12641,16 +11742,11 @@
         <w:pStyle w:val="Heading2"/>
       </w:pPr>
       <w:r>
-        <w:t xml:space="preserve">Command </w:t>
-      </w:r>
-      <w:proofErr w:type="gramStart"/>
-      <w:r>
-        <w:t>format</w:t>
+        <w:t>Command format</w:t>
       </w:r>
       <w:r>
         <w:t xml:space="preserve"> :</w:t>
       </w:r>
-      <w:proofErr w:type="gramEnd"/>
     </w:p>
     <w:p>
       <w:r>
@@ -13595,7 +12691,6 @@
       <w:pPr>
         <w:pStyle w:val="Heading2"/>
       </w:pPr>
-      <w:proofErr w:type="gramStart"/>
       <w:r>
         <w:rPr>
           <w:rStyle w:val="Heading2Char"/>
@@ -13605,22 +12700,13 @@
       <w:r>
         <w:t xml:space="preserve"> :</w:t>
       </w:r>
-      <w:proofErr w:type="gramEnd"/>
     </w:p>
     <w:p>
       <w:pPr>
         <w:pStyle w:val="Heading3"/>
       </w:pPr>
       <w:r>
-        <w:t>P</w:t>
-      </w:r>
-      <w:proofErr w:type="gramStart"/>
-      <w:r>
-        <w:t>1  Define</w:t>
-      </w:r>
-      <w:proofErr w:type="gramEnd"/>
-      <w:r>
-        <w:t xml:space="preserve"> source of text to be spoken</w:t>
+        <w:t>P1  Define source of text to be spoken</w:t>
       </w:r>
     </w:p>
     <w:p>
@@ -13734,7 +12820,6 @@
           <w:szCs w:val="24"/>
         </w:rPr>
       </w:pPr>
-      <w:proofErr w:type="gramStart"/>
       <w:r>
         <w:rPr>
           <w:sz w:val="24"/>
@@ -13747,15 +12832,7 @@
           <w:sz w:val="24"/>
           <w:szCs w:val="24"/>
         </w:rPr>
-        <w:t>oted  filename</w:t>
-      </w:r>
-      <w:proofErr w:type="gramEnd"/>
-      <w:r>
-        <w:rPr>
-          <w:sz w:val="24"/>
-          <w:szCs w:val="24"/>
-        </w:rPr>
-        <w:t xml:space="preserve"> as parameter 3 (P3)</w:t>
+        <w:t>oted  filename as parameter 3 (P3)</w:t>
       </w:r>
     </w:p>
     <w:p>
@@ -14030,11 +13107,9 @@
             <w:tcW w:w="3742" w:type="dxa"/>
           </w:tcPr>
           <w:p>
-            <w:proofErr w:type="spellStart"/>
             <w:r>
               <w:t>Sucess</w:t>
             </w:r>
-            <w:proofErr w:type="spellEnd"/>
           </w:p>
         </w:tc>
       </w:tr>
@@ -14085,20 +13160,7 @@
           </w:tcPr>
           <w:p>
             <w:r>
-              <w:t xml:space="preserve">Parse </w:t>
-            </w:r>
-            <w:proofErr w:type="spellStart"/>
-            <w:proofErr w:type="gramStart"/>
-            <w:r>
-              <w:t>cmd</w:t>
-            </w:r>
-            <w:proofErr w:type="spellEnd"/>
-            <w:r>
-              <w:t xml:space="preserve"> :</w:t>
-            </w:r>
-            <w:proofErr w:type="gramEnd"/>
-            <w:r>
-              <w:t xml:space="preserve"> Letter in a number</w:t>
+              <w:t>Parse cmd : Letter in a number</w:t>
             </w:r>
           </w:p>
         </w:tc>
@@ -14114,12 +13176,10 @@
       <w:pPr>
         <w:pStyle w:val="Heading1"/>
       </w:pPr>
-      <w:proofErr w:type="gramStart"/>
       <w:r>
         <w:lastRenderedPageBreak/>
         <w:t>Command  :</w:t>
       </w:r>
-      <w:proofErr w:type="gramEnd"/>
       <w:r>
         <w:tab/>
       </w:r>
@@ -14138,11 +13198,9 @@
       <w:pPr>
         <w:pStyle w:val="Heading2"/>
       </w:pPr>
-      <w:proofErr w:type="gramStart"/>
       <w:r>
         <w:t>Target :</w:t>
       </w:r>
-      <w:proofErr w:type="gramEnd"/>
       <w:r>
         <w:tab/>
       </w:r>
@@ -14167,7 +13225,6 @@
           <w:tab w:val="left" w:pos="6175"/>
         </w:tabs>
       </w:pPr>
-      <w:proofErr w:type="gramStart"/>
       <w:r>
         <w:rPr>
           <w:rStyle w:val="Heading2Char"/>
@@ -14177,7 +13234,6 @@
       <w:r>
         <w:t xml:space="preserve"> :</w:t>
       </w:r>
-      <w:proofErr w:type="gramEnd"/>
       <w:r>
         <w:tab/>
       </w:r>
@@ -14191,13 +13247,8 @@
         <w:pStyle w:val="Heading2"/>
       </w:pPr>
       <w:r>
-        <w:t xml:space="preserve">Command </w:t>
-      </w:r>
-      <w:proofErr w:type="gramStart"/>
-      <w:r>
-        <w:t>format :</w:t>
-      </w:r>
-      <w:proofErr w:type="gramEnd"/>
+        <w:t>Command format :</w:t>
+      </w:r>
     </w:p>
     <w:tbl>
       <w:tblPr>
@@ -14503,7 +13554,6 @@
       <w:pPr>
         <w:pStyle w:val="Heading2"/>
       </w:pPr>
-      <w:proofErr w:type="gramStart"/>
       <w:r>
         <w:rPr>
           <w:rStyle w:val="Heading2Char"/>
@@ -14513,25 +13563,16 @@
       <w:r>
         <w:t xml:space="preserve"> :</w:t>
       </w:r>
-      <w:proofErr w:type="gramEnd"/>
     </w:p>
     <w:p>
       <w:pPr>
         <w:pStyle w:val="Heading3"/>
       </w:pPr>
       <w:r>
-        <w:t>P</w:t>
-      </w:r>
-      <w:proofErr w:type="gramStart"/>
-      <w:r>
-        <w:t xml:space="preserve">1  </w:t>
-      </w:r>
-      <w:r>
-        <w:t>Define</w:t>
-      </w:r>
-      <w:proofErr w:type="gramEnd"/>
-      <w:r>
-        <w:t xml:space="preserve"> source task of command</w:t>
+        <w:t xml:space="preserve">P1  </w:t>
+      </w:r>
+      <w:r>
+        <w:t>Define source task of command</w:t>
       </w:r>
     </w:p>
     <w:p>
@@ -14571,23 +13612,7 @@
           <w:sz w:val="24"/>
           <w:szCs w:val="24"/>
         </w:rPr>
-        <w:t xml:space="preserve">Software not implemented as </w:t>
-      </w:r>
-      <w:proofErr w:type="gramStart"/>
-      <w:r>
-        <w:rPr>
-          <w:sz w:val="24"/>
-          <w:szCs w:val="24"/>
-        </w:rPr>
-        <w:t>yet,</w:t>
-      </w:r>
-      <w:proofErr w:type="gramEnd"/>
-      <w:r>
-        <w:rPr>
-          <w:sz w:val="24"/>
-          <w:szCs w:val="24"/>
-        </w:rPr>
-        <w:t xml:space="preserve"> therefore use any value from 0-&gt;63</w:t>
+        <w:t>Software not implemented as yet, therefore use any value from 0-&gt;63</w:t>
       </w:r>
     </w:p>
     <w:p>
@@ -14595,15 +13620,7 @@
         <w:pStyle w:val="Heading3"/>
       </w:pPr>
       <w:r>
-        <w:t xml:space="preserve">P2 Command that can be executed by </w:t>
-      </w:r>
-      <w:proofErr w:type="gramStart"/>
-      <w:r>
-        <w:t>the  RP</w:t>
-      </w:r>
-      <w:proofErr w:type="gramEnd"/>
-      <w:r>
-        <w:t>2040 microcontroller</w:t>
+        <w:t>P2 Command that can be executed by the  RP2040 microcontroller</w:t>
       </w:r>
     </w:p>
     <w:p>
@@ -15459,8 +14476,6 @@
                 <w:szCs w:val="24"/>
               </w:rPr>
             </w:pPr>
-            <w:proofErr w:type="spellStart"/>
-            <w:proofErr w:type="gramStart"/>
             <w:r>
               <w:rPr>
                 <w:b/>
@@ -15470,8 +14485,6 @@
               </w:rPr>
               <w:t>a,b</w:t>
             </w:r>
-            <w:proofErr w:type="spellEnd"/>
-            <w:proofErr w:type="gramEnd"/>
           </w:p>
         </w:tc>
       </w:tr>
@@ -15983,7 +14996,6 @@
           </w:tcPr>
           <w:p>
             <w:r>
-              <w:lastRenderedPageBreak/>
               <w:t>Yellow</w:t>
             </w:r>
           </w:p>
@@ -16503,6 +15515,7 @@
         </w:numPr>
       </w:pPr>
       <w:r>
+        <w:lastRenderedPageBreak/>
         <w:t>Times are set in units of 10mS.</w:t>
       </w:r>
     </w:p>
@@ -16539,7 +15552,7 @@
         <v:path o:extrusionok="f" gradientshapeok="t" o:connecttype="rect"/>
         <o:lock v:ext="edit" aspectratio="t"/>
       </v:shapetype>
-      <v:shape id="_x0000_i1044" type="#_x0000_t75" style="width:20.85pt;height:72.65pt;visibility:visible;mso-wrap-style:square" o:bullet="t">
+      <v:shape id="_x0000_i1030" type="#_x0000_t75" style="width:20.85pt;height:72.65pt;visibility:visible;mso-wrap-style:square" o:bullet="t">
         <v:imagedata r:id="rId1" o:title=""/>
       </v:shape>
     </w:pict>

</xml_diff>

<commit_message>
added count loop commands for command sequence files
</commit_message>
<xml_diff>
--- a/Docs/Commands.docx
+++ b/Docs/Commands.docx
@@ -6655,7 +6655,14 @@
               <w:jc w:val="center"/>
             </w:pPr>
             <w:r>
-              <w:t>-------</w:t>
+              <w:t xml:space="preserve">source </w:t>
+            </w:r>
+            <w:r>
+              <w:rPr>
+                <w:b/>
+                <w:bCs/>
+              </w:rPr>
+              <w:t>(8)</w:t>
             </w:r>
           </w:p>
         </w:tc>
@@ -6669,7 +6676,7 @@
               <w:jc w:val="center"/>
             </w:pPr>
             <w:r>
-              <w:t>5</w:t>
+              <w:t>6</w:t>
             </w:r>
           </w:p>
         </w:tc>
@@ -6773,7 +6780,7 @@
               <w:jc w:val="center"/>
             </w:pPr>
             <w:r>
-              <w:t>6</w:t>
+              <w:t>5</w:t>
             </w:r>
           </w:p>
         </w:tc>
@@ -6856,7 +6863,10 @@
               <w:jc w:val="center"/>
             </w:pPr>
             <w:r>
-              <w:t>String</w:t>
+              <w:t>s</w:t>
+            </w:r>
+            <w:r>
+              <w:t>tring</w:t>
             </w:r>
             <w:r>
               <w:t xml:space="preserve">  </w:t>
@@ -7111,6 +7121,110 @@
             </w:pPr>
             <w:r>
               <w:t>-------</w:t>
+            </w:r>
+          </w:p>
+        </w:tc>
+        <w:tc>
+          <w:tcPr>
+            <w:tcW w:w="2126" w:type="dxa"/>
+            <w:shd w:val="clear" w:color="auto" w:fill="D9D9D9" w:themeFill="background1" w:themeFillShade="D9"/>
+          </w:tcPr>
+          <w:p>
+            <w:pPr>
+              <w:jc w:val="center"/>
+            </w:pPr>
+            <w:r>
+              <w:t>4</w:t>
+            </w:r>
+          </w:p>
+        </w:tc>
+      </w:tr>
+      <w:tr>
+        <w:tc>
+          <w:tcPr>
+            <w:tcW w:w="1271" w:type="dxa"/>
+            <w:noWrap/>
+          </w:tcPr>
+          <w:p>
+            <w:pPr>
+              <w:jc w:val="center"/>
+            </w:pPr>
+            <w:r>
+              <w:t>0</w:t>
+            </w:r>
+          </w:p>
+        </w:tc>
+        <w:tc>
+          <w:tcPr>
+            <w:tcW w:w="4678" w:type="dxa"/>
+            <w:noWrap/>
+          </w:tcPr>
+          <w:p>
+            <w:r>
+              <w:t xml:space="preserve">SCAN_uLCD_SWITCHES </w:t>
+            </w:r>
+            <w:r>
+              <w:rPr>
+                <w:b/>
+                <w:bCs/>
+              </w:rPr>
+              <w:t>(9)</w:t>
+            </w:r>
+          </w:p>
+        </w:tc>
+        <w:tc>
+          <w:tcPr>
+            <w:tcW w:w="567" w:type="dxa"/>
+            <w:shd w:val="clear" w:color="auto" w:fill="D9D9D9" w:themeFill="background1" w:themeFillShade="D9"/>
+          </w:tcPr>
+          <w:p>
+            <w:pPr>
+              <w:jc w:val="center"/>
+            </w:pPr>
+            <w:r>
+              <w:t>9</w:t>
+            </w:r>
+          </w:p>
+        </w:tc>
+        <w:tc>
+          <w:tcPr>
+            <w:tcW w:w="1701" w:type="dxa"/>
+            <w:noWrap/>
+          </w:tcPr>
+          <w:p>
+            <w:pPr>
+              <w:jc w:val="center"/>
+            </w:pPr>
+            <w:r>
+              <w:t>form</w:t>
+            </w:r>
+          </w:p>
+        </w:tc>
+        <w:tc>
+          <w:tcPr>
+            <w:tcW w:w="1417" w:type="dxa"/>
+            <w:noWrap/>
+          </w:tcPr>
+          <w:p>
+            <w:pPr>
+              <w:jc w:val="center"/>
+            </w:pPr>
+            <w:r>
+              <w:t>-------</w:t>
+            </w:r>
+          </w:p>
+        </w:tc>
+        <w:tc>
+          <w:tcPr>
+            <w:tcW w:w="1276" w:type="dxa"/>
+            <w:noWrap/>
+          </w:tcPr>
+          <w:p>
+            <w:pPr>
+              <w:jc w:val="center"/>
+            </w:pPr>
+            <w:r>
+              <w:t>------</w:t>
             </w:r>
           </w:p>
         </w:tc>
@@ -7406,7 +7520,39 @@
           <w:sz w:val="24"/>
           <w:szCs w:val="24"/>
         </w:rPr>
-        <w:t>Scans the buttons on the active form.  Returns the ‘local index’ of the first button it finds that has a PRESSED state.  The command is terminated at this point.</w:t>
+        <w:t xml:space="preserve">Scans the buttons on the active form.  Returns the </w:t>
+      </w:r>
+      <w:r>
+        <w:rPr>
+          <w:b/>
+          <w:bCs/>
+          <w:sz w:val="24"/>
+          <w:szCs w:val="24"/>
+        </w:rPr>
+        <w:t>local</w:t>
+      </w:r>
+      <w:r>
+        <w:rPr>
+          <w:sz w:val="24"/>
+          <w:szCs w:val="24"/>
+        </w:rPr>
+        <w:t xml:space="preserve"> </w:t>
+      </w:r>
+      <w:r>
+        <w:rPr>
+          <w:b/>
+          <w:bCs/>
+          <w:sz w:val="24"/>
+          <w:szCs w:val="24"/>
+        </w:rPr>
+        <w:t>index</w:t>
+      </w:r>
+      <w:r>
+        <w:rPr>
+          <w:sz w:val="24"/>
+          <w:szCs w:val="24"/>
+        </w:rPr>
+        <w:t xml:space="preserve"> of the first button it finds that has a PRESSED state.  The command is terminated at this point.</w:t>
       </w:r>
       <w:r>
         <w:rPr>
@@ -7434,6 +7580,87 @@
           <w:szCs w:val="24"/>
         </w:rPr>
         <w:t>Provide raw access to the READ/WRITE command of the display.  These only require the object type and the global index.  No reference is made to the form.</w:t>
+      </w:r>
+    </w:p>
+    <w:p>
+      <w:pPr>
+        <w:pStyle w:val="ListParagraph"/>
+        <w:numPr>
+          <w:ilvl w:val="0"/>
+          <w:numId w:val="22"/>
+        </w:numPr>
+        <w:rPr>
+          <w:sz w:val="24"/>
+          <w:szCs w:val="24"/>
+        </w:rPr>
+      </w:pPr>
+      <w:r>
+        <w:rPr>
+          <w:b/>
+          <w:bCs/>
+          <w:sz w:val="24"/>
+          <w:szCs w:val="24"/>
+        </w:rPr>
+        <w:t>source</w:t>
+      </w:r>
+      <w:r>
+        <w:rPr>
+          <w:sz w:val="24"/>
+          <w:szCs w:val="24"/>
+        </w:rPr>
+        <w:t xml:space="preserve"> = 0 : Read switch from display;       </w:t>
+      </w:r>
+      <w:r>
+        <w:rPr>
+          <w:b/>
+          <w:bCs/>
+          <w:sz w:val="24"/>
+          <w:szCs w:val="24"/>
+        </w:rPr>
+        <w:t>source</w:t>
+      </w:r>
+      <w:r>
+        <w:rPr>
+          <w:sz w:val="24"/>
+          <w:szCs w:val="24"/>
+        </w:rPr>
+        <w:t xml:space="preserve"> = 1 : read from in memory </w:t>
+      </w:r>
+      <w:r>
+        <w:rPr>
+          <w:b/>
+          <w:bCs/>
+          <w:sz w:val="24"/>
+          <w:szCs w:val="24"/>
+        </w:rPr>
+        <w:t>form_data</w:t>
+      </w:r>
+      <w:r>
+        <w:rPr>
+          <w:sz w:val="24"/>
+          <w:szCs w:val="24"/>
+        </w:rPr>
+        <w:t xml:space="preserve"> structure</w:t>
+      </w:r>
+    </w:p>
+    <w:p>
+      <w:pPr>
+        <w:pStyle w:val="ListParagraph"/>
+        <w:numPr>
+          <w:ilvl w:val="0"/>
+          <w:numId w:val="22"/>
+        </w:numPr>
+        <w:rPr>
+          <w:sz w:val="24"/>
+          <w:szCs w:val="24"/>
+        </w:rPr>
+      </w:pPr>
+      <w:r>
+        <w:rPr>
+          <w:sz w:val="24"/>
+          <w:szCs w:val="24"/>
+        </w:rPr>
+        <w:t>Read all switches on a form.  Data is returned as a series of bits in a 16-bit value</w:t>
       </w:r>
     </w:p>
     <w:p>
@@ -8538,6 +8765,104 @@
           </w:p>
         </w:tc>
       </w:tr>
+      <w:tr>
+        <w:tc>
+          <w:tcPr>
+            <w:tcW w:w="4106" w:type="dxa"/>
+            <w:shd w:val="clear" w:color="auto" w:fill="D9D9D9" w:themeFill="background1" w:themeFillShade="D9"/>
+            <w:noWrap/>
+          </w:tcPr>
+          <w:p>
+            <w:r>
+              <w:t>SCAN_uLCD_SWITCHES</w:t>
+            </w:r>
+          </w:p>
+        </w:tc>
+        <w:tc>
+          <w:tcPr>
+            <w:tcW w:w="1456" w:type="dxa"/>
+            <w:noWrap/>
+          </w:tcPr>
+          <w:p>
+            <w:pPr>
+              <w:jc w:val="center"/>
+            </w:pPr>
+            <w:r>
+              <w:t>port</w:t>
+            </w:r>
+          </w:p>
+        </w:tc>
+        <w:tc>
+          <w:tcPr>
+            <w:tcW w:w="1320" w:type="dxa"/>
+            <w:noWrap/>
+          </w:tcPr>
+          <w:p>
+            <w:pPr>
+              <w:jc w:val="center"/>
+            </w:pPr>
+            <w:r>
+              <w:t>status</w:t>
+            </w:r>
+          </w:p>
+        </w:tc>
+        <w:tc>
+          <w:tcPr>
+            <w:tcW w:w="1253" w:type="dxa"/>
+            <w:noWrap/>
+          </w:tcPr>
+          <w:p>
+            <w:pPr>
+              <w:jc w:val="center"/>
+            </w:pPr>
+            <w:r>
+              <w:t xml:space="preserve">value </w:t>
+            </w:r>
+            <w:r>
+              <w:rPr>
+                <w:b/>
+                <w:bCs/>
+              </w:rPr>
+              <w:t>(4)</w:t>
+            </w:r>
+          </w:p>
+        </w:tc>
+        <w:tc>
+          <w:tcPr>
+            <w:tcW w:w="1358" w:type="dxa"/>
+          </w:tcPr>
+          <w:p>
+            <w:pPr>
+              <w:jc w:val="center"/>
+            </w:pPr>
+          </w:p>
+        </w:tc>
+        <w:tc>
+          <w:tcPr>
+            <w:tcW w:w="1701" w:type="dxa"/>
+            <w:shd w:val="clear" w:color="auto" w:fill="FFFFFF" w:themeFill="background1"/>
+          </w:tcPr>
+          <w:p>
+            <w:pPr>
+              <w:jc w:val="center"/>
+            </w:pPr>
+          </w:p>
+        </w:tc>
+        <w:tc>
+          <w:tcPr>
+            <w:tcW w:w="1842" w:type="dxa"/>
+            <w:shd w:val="clear" w:color="auto" w:fill="D9D9D9" w:themeFill="background1" w:themeFillShade="D9"/>
+          </w:tcPr>
+          <w:p>
+            <w:pPr>
+              <w:jc w:val="center"/>
+            </w:pPr>
+            <w:r>
+              <w:t>3</w:t>
+            </w:r>
+          </w:p>
+        </w:tc>
+      </w:tr>
     </w:tbl>
     <w:p>
       <w:pPr>
@@ -8620,6 +8945,26 @@
           <w:szCs w:val="24"/>
         </w:rPr>
         <w:t>press length is in units of 100mS</w:t>
+      </w:r>
+    </w:p>
+    <w:p>
+      <w:pPr>
+        <w:pStyle w:val="ListParagraph"/>
+        <w:numPr>
+          <w:ilvl w:val="0"/>
+          <w:numId w:val="23"/>
+        </w:numPr>
+        <w:rPr>
+          <w:sz w:val="24"/>
+          <w:szCs w:val="24"/>
+        </w:rPr>
+      </w:pPr>
+      <w:r>
+        <w:rPr>
+          <w:sz w:val="24"/>
+          <w:szCs w:val="24"/>
+        </w:rPr>
+        <w:t>16-bit value that encodes the binary values of the switches scanned</w:t>
       </w:r>
     </w:p>
     <w:p>

</xml_diff>